<commit_message>
Introduction to Deep Neural Network added
</commit_message>
<xml_diff>
--- a/Main file/Main.docx
+++ b/Main file/Main.docx
@@ -74,7 +74,7 @@
             </w:rPr>
             <w:fldChar w:fldCharType="separate"/>
           </w:r>
-          <w:hyperlink w:anchor="_Toc64835172" w:history="1">
+          <w:hyperlink w:anchor="_Toc65095426" w:history="1">
             <w:r>
               <w:rPr>
                 <w:rStyle w:val="Hyperlink"/>
@@ -120,7 +120,7 @@
                 <w:noProof/>
                 <w:webHidden/>
               </w:rPr>
-              <w:instrText xml:space="preserve"> PAGEREF _Toc64835172 \h </w:instrText>
+              <w:instrText xml:space="preserve"> PAGEREF _Toc65095426 \h </w:instrText>
             </w:r>
             <w:r>
               <w:rPr>
@@ -166,7 +166,7 @@
               <w:lang w:eastAsia="en-GB"/>
             </w:rPr>
           </w:pPr>
-          <w:hyperlink w:anchor="_Toc64835173" w:history="1">
+          <w:hyperlink w:anchor="_Toc65095427" w:history="1">
             <w:r>
               <w:rPr>
                 <w:rStyle w:val="Hyperlink"/>
@@ -210,7 +210,7 @@
                 <w:noProof/>
                 <w:webHidden/>
               </w:rPr>
-              <w:instrText xml:space="preserve"> PAGEREF _Toc64835173 \h </w:instrText>
+              <w:instrText xml:space="preserve"> PAGEREF _Toc65095427 \h </w:instrText>
             </w:r>
             <w:r>
               <w:rPr>
@@ -256,7 +256,7 @@
               <w:lang w:eastAsia="en-GB"/>
             </w:rPr>
           </w:pPr>
-          <w:hyperlink w:anchor="_Toc64835174" w:history="1">
+          <w:hyperlink w:anchor="_Toc65095428" w:history="1">
             <w:r>
               <w:rPr>
                 <w:rStyle w:val="Hyperlink"/>
@@ -300,7 +300,7 @@
                 <w:noProof/>
                 <w:webHidden/>
               </w:rPr>
-              <w:instrText xml:space="preserve"> PAGEREF _Toc64835174 \h </w:instrText>
+              <w:instrText xml:space="preserve"> PAGEREF _Toc65095428 \h </w:instrText>
             </w:r>
             <w:r>
               <w:rPr>
@@ -346,7 +346,7 @@
               <w:lang w:eastAsia="en-GB"/>
             </w:rPr>
           </w:pPr>
-          <w:hyperlink w:anchor="_Toc64835175" w:history="1">
+          <w:hyperlink w:anchor="_Toc65095429" w:history="1">
             <w:r>
               <w:rPr>
                 <w:rStyle w:val="Hyperlink"/>
@@ -390,7 +390,7 @@
                 <w:noProof/>
                 <w:webHidden/>
               </w:rPr>
-              <w:instrText xml:space="preserve"> PAGEREF _Toc64835175 \h </w:instrText>
+              <w:instrText xml:space="preserve"> PAGEREF _Toc65095429 \h </w:instrText>
             </w:r>
             <w:r>
               <w:rPr>
@@ -436,7 +436,7 @@
               <w:lang w:eastAsia="en-GB"/>
             </w:rPr>
           </w:pPr>
-          <w:hyperlink w:anchor="_Toc64835176" w:history="1">
+          <w:hyperlink w:anchor="_Toc65095430" w:history="1">
             <w:r>
               <w:rPr>
                 <w:rStyle w:val="Hyperlink"/>
@@ -480,7 +480,7 @@
                 <w:noProof/>
                 <w:webHidden/>
               </w:rPr>
-              <w:instrText xml:space="preserve"> PAGEREF _Toc64835176 \h </w:instrText>
+              <w:instrText xml:space="preserve"> PAGEREF _Toc65095430 \h </w:instrText>
             </w:r>
             <w:r>
               <w:rPr>
@@ -520,7 +520,7 @@
               <w:lang w:eastAsia="en-GB"/>
             </w:rPr>
           </w:pPr>
-          <w:hyperlink w:anchor="_Toc64835177" w:history="1">
+          <w:hyperlink w:anchor="_Toc65095431" w:history="1">
             <w:r>
               <w:rPr>
                 <w:rStyle w:val="Hyperlink"/>
@@ -544,7 +544,7 @@
               <w:rPr>
                 <w:webHidden/>
               </w:rPr>
-              <w:instrText xml:space="preserve"> PAGEREF _Toc64835177 \h </w:instrText>
+              <w:instrText xml:space="preserve"> PAGEREF _Toc65095431 \h </w:instrText>
             </w:r>
             <w:r>
               <w:rPr>
@@ -580,7 +580,7 @@
               <w:lang w:eastAsia="en-GB"/>
             </w:rPr>
           </w:pPr>
-          <w:hyperlink w:anchor="_Toc64835178" w:history="1">
+          <w:hyperlink w:anchor="_Toc65095432" w:history="1">
             <w:r>
               <w:rPr>
                 <w:rStyle w:val="Hyperlink"/>
@@ -604,7 +604,7 @@
               <w:rPr>
                 <w:webHidden/>
               </w:rPr>
-              <w:instrText xml:space="preserve"> PAGEREF _Toc64835178 \h </w:instrText>
+              <w:instrText xml:space="preserve"> PAGEREF _Toc65095432 \h </w:instrText>
             </w:r>
             <w:r>
               <w:rPr>
@@ -621,7 +621,7 @@
               <w:rPr>
                 <w:webHidden/>
               </w:rPr>
-              <w:t>6</w:t>
+              <w:t>7</w:t>
             </w:r>
             <w:r>
               <w:rPr>
@@ -640,13 +640,13 @@
               <w:lang w:eastAsia="en-GB"/>
             </w:rPr>
           </w:pPr>
-          <w:hyperlink w:anchor="_Toc64835179" w:history="1">
+          <w:hyperlink w:anchor="_Toc65095433" w:history="1">
             <w:r>
               <w:rPr>
                 <w:rStyle w:val="Hyperlink"/>
                 <w:rFonts w:cstheme="minorHAnsi"/>
               </w:rPr>
-              <w:t>1.4.2.  How do Neural Network Work ?</w:t>
+              <w:t>1.4.3.  How do Neural Network Learn?</w:t>
             </w:r>
             <w:r>
               <w:rPr>
@@ -664,7 +664,7 @@
               <w:rPr>
                 <w:webHidden/>
               </w:rPr>
-              <w:instrText xml:space="preserve"> PAGEREF _Toc64835179 \h </w:instrText>
+              <w:instrText xml:space="preserve"> PAGEREF _Toc65095433 \h </w:instrText>
             </w:r>
             <w:r>
               <w:rPr>
@@ -681,7 +681,7 @@
               <w:rPr>
                 <w:webHidden/>
               </w:rPr>
-              <w:t>6</w:t>
+              <w:t>8</w:t>
             </w:r>
             <w:r>
               <w:rPr>
@@ -700,13 +700,13 @@
               <w:lang w:eastAsia="en-GB"/>
             </w:rPr>
           </w:pPr>
-          <w:hyperlink w:anchor="_Toc64835180" w:history="1">
+          <w:hyperlink w:anchor="_Toc65095434" w:history="1">
             <w:r>
               <w:rPr>
                 <w:rStyle w:val="Hyperlink"/>
                 <w:rFonts w:cstheme="minorHAnsi"/>
               </w:rPr>
-              <w:t>1.4.3.  Different Types of Deep neural network.</w:t>
+              <w:t>1.4.4.  Different Types of Deep neural network.</w:t>
             </w:r>
             <w:r>
               <w:rPr>
@@ -724,7 +724,7 @@
               <w:rPr>
                 <w:webHidden/>
               </w:rPr>
-              <w:instrText xml:space="preserve"> PAGEREF _Toc64835180 \h </w:instrText>
+              <w:instrText xml:space="preserve"> PAGEREF _Toc65095434 \h </w:instrText>
             </w:r>
             <w:r>
               <w:rPr>
@@ -741,7 +741,7 @@
               <w:rPr>
                 <w:webHidden/>
               </w:rPr>
-              <w:t>6</w:t>
+              <w:t>9</w:t>
             </w:r>
             <w:r>
               <w:rPr>
@@ -760,13 +760,13 @@
               <w:lang w:eastAsia="en-GB"/>
             </w:rPr>
           </w:pPr>
-          <w:hyperlink w:anchor="_Toc64835181" w:history="1">
+          <w:hyperlink w:anchor="_Toc65095435" w:history="1">
             <w:r>
               <w:rPr>
                 <w:rStyle w:val="Hyperlink"/>
                 <w:rFonts w:cstheme="minorHAnsi"/>
               </w:rPr>
-              <w:t>1.4.4.  Neural Network For classification.</w:t>
+              <w:t>1.4.5.  Neural Network For classification.</w:t>
             </w:r>
             <w:r>
               <w:rPr>
@@ -784,7 +784,7 @@
               <w:rPr>
                 <w:webHidden/>
               </w:rPr>
-              <w:instrText xml:space="preserve"> PAGEREF _Toc64835181 \h </w:instrText>
+              <w:instrText xml:space="preserve"> PAGEREF _Toc65095435 \h </w:instrText>
             </w:r>
             <w:r>
               <w:rPr>
@@ -801,7 +801,7 @@
               <w:rPr>
                 <w:webHidden/>
               </w:rPr>
-              <w:t>6</w:t>
+              <w:t>9</w:t>
             </w:r>
             <w:r>
               <w:rPr>
@@ -824,7 +824,7 @@
               <w:lang w:eastAsia="en-GB"/>
             </w:rPr>
           </w:pPr>
-          <w:hyperlink w:anchor="_Toc64835182" w:history="1">
+          <w:hyperlink w:anchor="_Toc65095436" w:history="1">
             <w:r>
               <w:rPr>
                 <w:rStyle w:val="Hyperlink"/>
@@ -870,7 +870,7 @@
                 <w:noProof/>
                 <w:webHidden/>
               </w:rPr>
-              <w:instrText xml:space="preserve"> PAGEREF _Toc64835182 \h </w:instrText>
+              <w:instrText xml:space="preserve"> PAGEREF _Toc65095436 \h </w:instrText>
             </w:r>
             <w:r>
               <w:rPr>
@@ -890,7 +890,7 @@
                 <w:noProof/>
                 <w:webHidden/>
               </w:rPr>
-              <w:t>6</w:t>
+              <w:t>10</w:t>
             </w:r>
             <w:r>
               <w:rPr>
@@ -916,7 +916,7 @@
               <w:lang w:eastAsia="en-GB"/>
             </w:rPr>
           </w:pPr>
-          <w:hyperlink w:anchor="_Toc64835183" w:history="1">
+          <w:hyperlink w:anchor="_Toc65095437" w:history="1">
             <w:r>
               <w:rPr>
                 <w:rStyle w:val="Hyperlink"/>
@@ -960,7 +960,7 @@
                 <w:noProof/>
                 <w:webHidden/>
               </w:rPr>
-              <w:instrText xml:space="preserve"> PAGEREF _Toc64835183 \h </w:instrText>
+              <w:instrText xml:space="preserve"> PAGEREF _Toc65095437 \h </w:instrText>
             </w:r>
             <w:r>
               <w:rPr>
@@ -980,7 +980,7 @@
                 <w:noProof/>
                 <w:webHidden/>
               </w:rPr>
-              <w:t>6</w:t>
+              <w:t>10</w:t>
             </w:r>
             <w:r>
               <w:rPr>
@@ -1006,7 +1006,7 @@
               <w:lang w:eastAsia="en-GB"/>
             </w:rPr>
           </w:pPr>
-          <w:hyperlink w:anchor="_Toc64835184" w:history="1">
+          <w:hyperlink w:anchor="_Toc65095438" w:history="1">
             <w:r>
               <w:rPr>
                 <w:rStyle w:val="Hyperlink"/>
@@ -1050,7 +1050,7 @@
                 <w:noProof/>
                 <w:webHidden/>
               </w:rPr>
-              <w:instrText xml:space="preserve"> PAGEREF _Toc64835184 \h </w:instrText>
+              <w:instrText xml:space="preserve"> PAGEREF _Toc65095438 \h </w:instrText>
             </w:r>
             <w:r>
               <w:rPr>
@@ -1070,7 +1070,7 @@
                 <w:noProof/>
                 <w:webHidden/>
               </w:rPr>
-              <w:t>6</w:t>
+              <w:t>10</w:t>
             </w:r>
             <w:r>
               <w:rPr>
@@ -1096,7 +1096,7 @@
               <w:lang w:eastAsia="en-GB"/>
             </w:rPr>
           </w:pPr>
-          <w:hyperlink w:anchor="_Toc64835185" w:history="1">
+          <w:hyperlink w:anchor="_Toc65095439" w:history="1">
             <w:r>
               <w:rPr>
                 <w:rStyle w:val="Hyperlink"/>
@@ -1140,7 +1140,7 @@
                 <w:noProof/>
                 <w:webHidden/>
               </w:rPr>
-              <w:instrText xml:space="preserve"> PAGEREF _Toc64835185 \h </w:instrText>
+              <w:instrText xml:space="preserve"> PAGEREF _Toc65095439 \h </w:instrText>
             </w:r>
             <w:r>
               <w:rPr>
@@ -1160,7 +1160,7 @@
                 <w:noProof/>
                 <w:webHidden/>
               </w:rPr>
-              <w:t>6</w:t>
+              <w:t>10</w:t>
             </w:r>
             <w:r>
               <w:rPr>
@@ -1186,7 +1186,7 @@
               <w:lang w:eastAsia="en-GB"/>
             </w:rPr>
           </w:pPr>
-          <w:hyperlink w:anchor="_Toc64835186" w:history="1">
+          <w:hyperlink w:anchor="_Toc65095440" w:history="1">
             <w:r>
               <w:rPr>
                 <w:rStyle w:val="Hyperlink"/>
@@ -1230,7 +1230,7 @@
                 <w:noProof/>
                 <w:webHidden/>
               </w:rPr>
-              <w:instrText xml:space="preserve"> PAGEREF _Toc64835186 \h </w:instrText>
+              <w:instrText xml:space="preserve"> PAGEREF _Toc65095440 \h </w:instrText>
             </w:r>
             <w:r>
               <w:rPr>
@@ -1250,7 +1250,7 @@
                 <w:noProof/>
                 <w:webHidden/>
               </w:rPr>
-              <w:t>6</w:t>
+              <w:t>10</w:t>
             </w:r>
             <w:r>
               <w:rPr>
@@ -1274,7 +1274,7 @@
               <w:lang w:eastAsia="en-GB"/>
             </w:rPr>
           </w:pPr>
-          <w:hyperlink w:anchor="_Toc64835187" w:history="1">
+          <w:hyperlink w:anchor="_Toc65095441" w:history="1">
             <w:r>
               <w:rPr>
                 <w:rStyle w:val="Hyperlink"/>
@@ -1320,7 +1320,7 @@
                 <w:noProof/>
                 <w:webHidden/>
               </w:rPr>
-              <w:instrText xml:space="preserve"> PAGEREF _Toc64835187 \h </w:instrText>
+              <w:instrText xml:space="preserve"> PAGEREF _Toc65095441 \h </w:instrText>
             </w:r>
             <w:r>
               <w:rPr>
@@ -1340,7 +1340,7 @@
                 <w:noProof/>
                 <w:webHidden/>
               </w:rPr>
-              <w:t>6</w:t>
+              <w:t>10</w:t>
             </w:r>
             <w:r>
               <w:rPr>
@@ -1366,7 +1366,7 @@
               <w:lang w:eastAsia="en-GB"/>
             </w:rPr>
           </w:pPr>
-          <w:hyperlink w:anchor="_Toc64835188" w:history="1">
+          <w:hyperlink w:anchor="_Toc65095442" w:history="1">
             <w:r>
               <w:rPr>
                 <w:rStyle w:val="Hyperlink"/>
@@ -1410,7 +1410,7 @@
                 <w:noProof/>
                 <w:webHidden/>
               </w:rPr>
-              <w:instrText xml:space="preserve"> PAGEREF _Toc64835188 \h </w:instrText>
+              <w:instrText xml:space="preserve"> PAGEREF _Toc65095442 \h </w:instrText>
             </w:r>
             <w:r>
               <w:rPr>
@@ -1430,7 +1430,7 @@
                 <w:noProof/>
                 <w:webHidden/>
               </w:rPr>
-              <w:t>6</w:t>
+              <w:t>10</w:t>
             </w:r>
             <w:r>
               <w:rPr>
@@ -1456,7 +1456,7 @@
               <w:lang w:eastAsia="en-GB"/>
             </w:rPr>
           </w:pPr>
-          <w:hyperlink w:anchor="_Toc64835189" w:history="1">
+          <w:hyperlink w:anchor="_Toc65095443" w:history="1">
             <w:r>
               <w:rPr>
                 <w:rStyle w:val="Hyperlink"/>
@@ -1500,7 +1500,7 @@
                 <w:noProof/>
                 <w:webHidden/>
               </w:rPr>
-              <w:instrText xml:space="preserve"> PAGEREF _Toc64835189 \h </w:instrText>
+              <w:instrText xml:space="preserve"> PAGEREF _Toc65095443 \h </w:instrText>
             </w:r>
             <w:r>
               <w:rPr>
@@ -1520,7 +1520,7 @@
                 <w:noProof/>
                 <w:webHidden/>
               </w:rPr>
-              <w:t>7</w:t>
+              <w:t>10</w:t>
             </w:r>
             <w:r>
               <w:rPr>
@@ -1546,7 +1546,7 @@
               <w:lang w:eastAsia="en-GB"/>
             </w:rPr>
           </w:pPr>
-          <w:hyperlink w:anchor="_Toc64835190" w:history="1">
+          <w:hyperlink w:anchor="_Toc65095444" w:history="1">
             <w:r>
               <w:rPr>
                 <w:rStyle w:val="Hyperlink"/>
@@ -1590,7 +1590,7 @@
                 <w:noProof/>
                 <w:webHidden/>
               </w:rPr>
-              <w:instrText xml:space="preserve"> PAGEREF _Toc64835190 \h </w:instrText>
+              <w:instrText xml:space="preserve"> PAGEREF _Toc65095444 \h </w:instrText>
             </w:r>
             <w:r>
               <w:rPr>
@@ -1610,7 +1610,7 @@
                 <w:noProof/>
                 <w:webHidden/>
               </w:rPr>
-              <w:t>7</w:t>
+              <w:t>10</w:t>
             </w:r>
             <w:r>
               <w:rPr>
@@ -1636,7 +1636,7 @@
               <w:lang w:eastAsia="en-GB"/>
             </w:rPr>
           </w:pPr>
-          <w:hyperlink w:anchor="_Toc64835191" w:history="1">
+          <w:hyperlink w:anchor="_Toc65095445" w:history="1">
             <w:r>
               <w:rPr>
                 <w:rStyle w:val="Hyperlink"/>
@@ -1680,7 +1680,7 @@
                 <w:noProof/>
                 <w:webHidden/>
               </w:rPr>
-              <w:instrText xml:space="preserve"> PAGEREF _Toc64835191 \h </w:instrText>
+              <w:instrText xml:space="preserve"> PAGEREF _Toc65095445 \h </w:instrText>
             </w:r>
             <w:r>
               <w:rPr>
@@ -1700,7 +1700,7 @@
                 <w:noProof/>
                 <w:webHidden/>
               </w:rPr>
-              <w:t>7</w:t>
+              <w:t>10</w:t>
             </w:r>
             <w:r>
               <w:rPr>
@@ -1726,7 +1726,7 @@
               <w:lang w:eastAsia="en-GB"/>
             </w:rPr>
           </w:pPr>
-          <w:hyperlink w:anchor="_Toc64835192" w:history="1">
+          <w:hyperlink w:anchor="_Toc65095446" w:history="1">
             <w:r>
               <w:rPr>
                 <w:rStyle w:val="Hyperlink"/>
@@ -1770,7 +1770,7 @@
                 <w:noProof/>
                 <w:webHidden/>
               </w:rPr>
-              <w:instrText xml:space="preserve"> PAGEREF _Toc64835192 \h </w:instrText>
+              <w:instrText xml:space="preserve"> PAGEREF _Toc65095446 \h </w:instrText>
             </w:r>
             <w:r>
               <w:rPr>
@@ -1790,7 +1790,7 @@
                 <w:noProof/>
                 <w:webHidden/>
               </w:rPr>
-              <w:t>7</w:t>
+              <w:t>10</w:t>
             </w:r>
             <w:r>
               <w:rPr>
@@ -1814,7 +1814,7 @@
               <w:lang w:eastAsia="en-GB"/>
             </w:rPr>
           </w:pPr>
-          <w:hyperlink w:anchor="_Toc64835193" w:history="1">
+          <w:hyperlink w:anchor="_Toc65095447" w:history="1">
             <w:r>
               <w:rPr>
                 <w:rStyle w:val="Hyperlink"/>
@@ -1860,7 +1860,7 @@
                 <w:noProof/>
                 <w:webHidden/>
               </w:rPr>
-              <w:instrText xml:space="preserve"> PAGEREF _Toc64835193 \h </w:instrText>
+              <w:instrText xml:space="preserve"> PAGEREF _Toc65095447 \h </w:instrText>
             </w:r>
             <w:r>
               <w:rPr>
@@ -1880,7 +1880,7 @@
                 <w:noProof/>
                 <w:webHidden/>
               </w:rPr>
-              <w:t>7</w:t>
+              <w:t>10</w:t>
             </w:r>
             <w:r>
               <w:rPr>
@@ -1906,7 +1906,7 @@
               <w:lang w:eastAsia="en-GB"/>
             </w:rPr>
           </w:pPr>
-          <w:hyperlink w:anchor="_Toc64835194" w:history="1">
+          <w:hyperlink w:anchor="_Toc65095448" w:history="1">
             <w:r>
               <w:rPr>
                 <w:rStyle w:val="Hyperlink"/>
@@ -1950,7 +1950,7 @@
                 <w:noProof/>
                 <w:webHidden/>
               </w:rPr>
-              <w:instrText xml:space="preserve"> PAGEREF _Toc64835194 \h </w:instrText>
+              <w:instrText xml:space="preserve"> PAGEREF _Toc65095448 \h </w:instrText>
             </w:r>
             <w:r>
               <w:rPr>
@@ -1970,7 +1970,7 @@
                 <w:noProof/>
                 <w:webHidden/>
               </w:rPr>
-              <w:t>7</w:t>
+              <w:t>10</w:t>
             </w:r>
             <w:r>
               <w:rPr>
@@ -1996,7 +1996,7 @@
               <w:lang w:eastAsia="en-GB"/>
             </w:rPr>
           </w:pPr>
-          <w:hyperlink w:anchor="_Toc64835195" w:history="1">
+          <w:hyperlink w:anchor="_Toc65095449" w:history="1">
             <w:r>
               <w:rPr>
                 <w:rStyle w:val="Hyperlink"/>
@@ -2040,7 +2040,7 @@
                 <w:noProof/>
                 <w:webHidden/>
               </w:rPr>
-              <w:instrText xml:space="preserve"> PAGEREF _Toc64835195 \h </w:instrText>
+              <w:instrText xml:space="preserve"> PAGEREF _Toc65095449 \h </w:instrText>
             </w:r>
             <w:r>
               <w:rPr>
@@ -2060,7 +2060,7 @@
                 <w:noProof/>
                 <w:webHidden/>
               </w:rPr>
-              <w:t>7</w:t>
+              <w:t>11</w:t>
             </w:r>
             <w:r>
               <w:rPr>
@@ -2086,7 +2086,7 @@
               <w:lang w:eastAsia="en-GB"/>
             </w:rPr>
           </w:pPr>
-          <w:hyperlink w:anchor="_Toc64835196" w:history="1">
+          <w:hyperlink w:anchor="_Toc65095450" w:history="1">
             <w:r>
               <w:rPr>
                 <w:rStyle w:val="Hyperlink"/>
@@ -2130,7 +2130,7 @@
                 <w:noProof/>
                 <w:webHidden/>
               </w:rPr>
-              <w:instrText xml:space="preserve"> PAGEREF _Toc64835196 \h </w:instrText>
+              <w:instrText xml:space="preserve"> PAGEREF _Toc65095450 \h </w:instrText>
             </w:r>
             <w:r>
               <w:rPr>
@@ -2150,7 +2150,7 @@
                 <w:noProof/>
                 <w:webHidden/>
               </w:rPr>
-              <w:t>7</w:t>
+              <w:t>11</w:t>
             </w:r>
             <w:r>
               <w:rPr>
@@ -2174,7 +2174,7 @@
               <w:lang w:eastAsia="en-GB"/>
             </w:rPr>
           </w:pPr>
-          <w:hyperlink w:anchor="_Toc64835197" w:history="1">
+          <w:hyperlink w:anchor="_Toc65095451" w:history="1">
             <w:r>
               <w:rPr>
                 <w:rStyle w:val="Hyperlink"/>
@@ -2220,7 +2220,7 @@
                 <w:noProof/>
                 <w:webHidden/>
               </w:rPr>
-              <w:instrText xml:space="preserve"> PAGEREF _Toc64835197 \h </w:instrText>
+              <w:instrText xml:space="preserve"> PAGEREF _Toc65095451 \h </w:instrText>
             </w:r>
             <w:r>
               <w:rPr>
@@ -2240,7 +2240,7 @@
                 <w:noProof/>
                 <w:webHidden/>
               </w:rPr>
-              <w:t>7</w:t>
+              <w:t>11</w:t>
             </w:r>
             <w:r>
               <w:rPr>
@@ -2265,7 +2265,7 @@
               <w:lang w:eastAsia="en-GB"/>
             </w:rPr>
           </w:pPr>
-          <w:hyperlink w:anchor="_Toc64835198" w:history="1">
+          <w:hyperlink w:anchor="_Toc65095452" w:history="1">
             <w:r>
               <w:rPr>
                 <w:rStyle w:val="Hyperlink"/>
@@ -2292,7 +2292,7 @@
                 <w:noProof/>
                 <w:webHidden/>
               </w:rPr>
-              <w:instrText xml:space="preserve"> PAGEREF _Toc64835198 \h </w:instrText>
+              <w:instrText xml:space="preserve"> PAGEREF _Toc65095452 \h </w:instrText>
             </w:r>
             <w:r>
               <w:rPr>
@@ -2312,7 +2312,7 @@
                 <w:noProof/>
                 <w:webHidden/>
               </w:rPr>
-              <w:t>7</w:t>
+              <w:t>11</w:t>
             </w:r>
             <w:r>
               <w:rPr>
@@ -2337,7 +2337,7 @@
               <w:lang w:eastAsia="en-GB"/>
             </w:rPr>
           </w:pPr>
-          <w:hyperlink w:anchor="_Toc64835199" w:history="1">
+          <w:hyperlink w:anchor="_Toc65095453" w:history="1">
             <w:r>
               <w:rPr>
                 <w:rStyle w:val="Hyperlink"/>
@@ -2364,7 +2364,7 @@
                 <w:noProof/>
                 <w:webHidden/>
               </w:rPr>
-              <w:instrText xml:space="preserve"> PAGEREF _Toc64835199 \h </w:instrText>
+              <w:instrText xml:space="preserve"> PAGEREF _Toc65095453 \h </w:instrText>
             </w:r>
             <w:r>
               <w:rPr>
@@ -2384,7 +2384,7 @@
                 <w:noProof/>
                 <w:webHidden/>
               </w:rPr>
-              <w:t>7</w:t>
+              <w:t>11</w:t>
             </w:r>
             <w:r>
               <w:rPr>
@@ -2408,7 +2408,7 @@
               <w:lang w:eastAsia="en-GB"/>
             </w:rPr>
           </w:pPr>
-          <w:hyperlink w:anchor="_Toc64835200" w:history="1">
+          <w:hyperlink w:anchor="_Toc65095454" w:history="1">
             <w:r>
               <w:rPr>
                 <w:rStyle w:val="Hyperlink"/>
@@ -2454,7 +2454,7 @@
                 <w:noProof/>
                 <w:webHidden/>
               </w:rPr>
-              <w:instrText xml:space="preserve"> PAGEREF _Toc64835200 \h </w:instrText>
+              <w:instrText xml:space="preserve"> PAGEREF _Toc65095454 \h </w:instrText>
             </w:r>
             <w:r>
               <w:rPr>
@@ -2474,7 +2474,7 @@
                 <w:noProof/>
                 <w:webHidden/>
               </w:rPr>
-              <w:t>8</w:t>
+              <w:t>11</w:t>
             </w:r>
             <w:r>
               <w:rPr>
@@ -2498,7 +2498,7 @@
               <w:lang w:eastAsia="en-GB"/>
             </w:rPr>
           </w:pPr>
-          <w:hyperlink w:anchor="_Toc64835201" w:history="1">
+          <w:hyperlink w:anchor="_Toc65095455" w:history="1">
             <w:r>
               <w:rPr>
                 <w:rStyle w:val="Hyperlink"/>
@@ -2544,7 +2544,7 @@
                 <w:noProof/>
                 <w:webHidden/>
               </w:rPr>
-              <w:instrText xml:space="preserve"> PAGEREF _Toc64835201 \h </w:instrText>
+              <w:instrText xml:space="preserve"> PAGEREF _Toc65095455 \h </w:instrText>
             </w:r>
             <w:r>
               <w:rPr>
@@ -2564,7 +2564,7 @@
                 <w:noProof/>
                 <w:webHidden/>
               </w:rPr>
-              <w:t>8</w:t>
+              <w:t>11</w:t>
             </w:r>
             <w:r>
               <w:rPr>
@@ -2610,7 +2610,7 @@
       <w:pPr>
         <w:pStyle w:val="Heading1"/>
       </w:pPr>
-      <w:bookmarkStart w:id="0" w:name="_Toc64835172"/>
+      <w:bookmarkStart w:id="0" w:name="_Toc65095426"/>
       <w:r>
         <w:rPr>
           <w:caps w:val="0"/>
@@ -2643,7 +2643,7 @@
           <w:szCs w:val="26"/>
         </w:rPr>
       </w:pPr>
-      <w:bookmarkStart w:id="1" w:name="_Toc64835173"/>
+      <w:bookmarkStart w:id="1" w:name="_Toc65095427"/>
       <w:r>
         <w:rPr>
           <w:caps w:val="0"/>
@@ -2890,7 +2890,6 @@
           <w:id w:val="-596325885"/>
           <w:citation/>
         </w:sdtPr>
-        <w:sdtEndPr/>
         <w:sdtContent>
           <w:r>
             <w:rPr>
@@ -2953,7 +2952,6 @@
           <w:id w:val="-1843692710"/>
           <w:citation/>
         </w:sdtPr>
-        <w:sdtEndPr/>
         <w:sdtContent>
           <w:r>
             <w:rPr>
@@ -3037,7 +3035,6 @@
           <w:id w:val="493304812"/>
           <w:citation/>
         </w:sdtPr>
-        <w:sdtEndPr/>
         <w:sdtContent>
           <w:r>
             <w:rPr>
@@ -3100,7 +3097,6 @@
           <w:id w:val="1787847833"/>
           <w:citation/>
         </w:sdtPr>
-        <w:sdtEndPr/>
         <w:sdtContent>
           <w:r>
             <w:rPr>
@@ -3185,7 +3181,6 @@
           <w:id w:val="481362792"/>
           <w:citation/>
         </w:sdtPr>
-        <w:sdtEndPr/>
         <w:sdtContent>
           <w:r>
             <w:rPr>
@@ -3440,14 +3435,27 @@
       <w:r>
         <w:t xml:space="preserve">Figure </w:t>
       </w:r>
-      <w:fldSimple w:instr=" SEQ Figure \* ARABIC ">
-        <w:r>
-          <w:rPr>
-            <w:noProof/>
-          </w:rPr>
-          <w:t>1</w:t>
-        </w:r>
-      </w:fldSimple>
+      <w:r>
+        <w:fldChar w:fldCharType="begin"/>
+      </w:r>
+      <w:r>
+        <w:instrText xml:space="preserve"> SEQ Figure \* ARABIC </w:instrText>
+      </w:r>
+      <w:r>
+        <w:fldChar w:fldCharType="separate"/>
+      </w:r>
+      <w:r>
+        <w:rPr>
+          <w:noProof/>
+        </w:rPr>
+        <w:t>1</w:t>
+      </w:r>
+      <w:r>
+        <w:rPr>
+          <w:noProof/>
+        </w:rPr>
+        <w:fldChar w:fldCharType="end"/>
+      </w:r>
       <w:bookmarkEnd w:id="2"/>
     </w:p>
     <w:p/>
@@ -3460,7 +3468,7 @@
           <w:szCs w:val="26"/>
         </w:rPr>
       </w:pPr>
-      <w:bookmarkStart w:id="3" w:name="_Toc64835174"/>
+      <w:bookmarkStart w:id="3" w:name="_Toc65095428"/>
       <w:r>
         <w:rPr>
           <w:caps w:val="0"/>
@@ -3616,7 +3624,6 @@
           <w:id w:val="1790860836"/>
           <w:citation/>
         </w:sdtPr>
-        <w:sdtEndPr/>
         <w:sdtContent>
           <w:r>
             <w:rPr>
@@ -3736,7 +3743,6 @@
           <w:id w:val="96995261"/>
           <w:citation/>
         </w:sdtPr>
-        <w:sdtEndPr/>
         <w:sdtContent>
           <w:r>
             <w:rPr>
@@ -3827,7 +3833,6 @@
           <w:id w:val="-329293022"/>
           <w:citation/>
         </w:sdtPr>
-        <w:sdtEndPr/>
         <w:sdtContent>
           <w:r>
             <w:rPr>
@@ -4095,7 +4100,6 @@
           <w:id w:val="-473605982"/>
           <w:citation/>
         </w:sdtPr>
-        <w:sdtEndPr/>
         <w:sdtContent>
           <w:r>
             <w:rPr>
@@ -4275,7 +4279,6 @@
           <w:id w:val="554208614"/>
           <w:citation/>
         </w:sdtPr>
-        <w:sdtEndPr/>
         <w:sdtContent>
           <w:r>
             <w:rPr>
@@ -4389,14 +4392,27 @@
                             <w:r>
                               <w:t xml:space="preserve">Figure </w:t>
                             </w:r>
-                            <w:fldSimple w:instr=" SEQ Figure \* ARABIC ">
-                              <w:r>
-                                <w:rPr>
-                                  <w:noProof/>
-                                </w:rPr>
-                                <w:t>2</w:t>
-                              </w:r>
-                            </w:fldSimple>
+                            <w:r>
+                              <w:fldChar w:fldCharType="begin"/>
+                            </w:r>
+                            <w:r>
+                              <w:instrText xml:space="preserve"> SEQ Figure \* ARABIC </w:instrText>
+                            </w:r>
+                            <w:r>
+                              <w:fldChar w:fldCharType="separate"/>
+                            </w:r>
+                            <w:r>
+                              <w:rPr>
+                                <w:noProof/>
+                              </w:rPr>
+                              <w:t>2</w:t>
+                            </w:r>
+                            <w:r>
+                              <w:rPr>
+                                <w:noProof/>
+                              </w:rPr>
+                              <w:fldChar w:fldCharType="end"/>
+                            </w:r>
                             <w:bookmarkEnd w:id="4"/>
                           </w:p>
                         </w:txbxContent>
@@ -4434,14 +4450,27 @@
                       <w:r>
                         <w:t xml:space="preserve">Figure </w:t>
                       </w:r>
-                      <w:fldSimple w:instr=" SEQ Figure \* ARABIC ">
-                        <w:r>
-                          <w:rPr>
-                            <w:noProof/>
-                          </w:rPr>
-                          <w:t>2</w:t>
-                        </w:r>
-                      </w:fldSimple>
+                      <w:r>
+                        <w:fldChar w:fldCharType="begin"/>
+                      </w:r>
+                      <w:r>
+                        <w:instrText xml:space="preserve"> SEQ Figure \* ARABIC </w:instrText>
+                      </w:r>
+                      <w:r>
+                        <w:fldChar w:fldCharType="separate"/>
+                      </w:r>
+                      <w:r>
+                        <w:rPr>
+                          <w:noProof/>
+                        </w:rPr>
+                        <w:t>2</w:t>
+                      </w:r>
+                      <w:r>
+                        <w:rPr>
+                          <w:noProof/>
+                        </w:rPr>
+                        <w:fldChar w:fldCharType="end"/>
+                      </w:r>
                       <w:bookmarkEnd w:id="5"/>
                     </w:p>
                   </w:txbxContent>
@@ -4524,7 +4553,7 @@
           <w:szCs w:val="26"/>
         </w:rPr>
       </w:pPr>
-      <w:bookmarkStart w:id="6" w:name="_Toc64835175"/>
+      <w:bookmarkStart w:id="6" w:name="_Toc65095429"/>
       <w:r>
         <w:rPr>
           <w:caps w:val="0"/>
@@ -5502,14 +5531,27 @@
                             <w:r>
                               <w:t xml:space="preserve">Figure </w:t>
                             </w:r>
-                            <w:fldSimple w:instr=" SEQ Figure \* ARABIC ">
-                              <w:r>
-                                <w:rPr>
-                                  <w:noProof/>
-                                </w:rPr>
-                                <w:t>3</w:t>
-                              </w:r>
-                            </w:fldSimple>
+                            <w:r>
+                              <w:fldChar w:fldCharType="begin"/>
+                            </w:r>
+                            <w:r>
+                              <w:instrText xml:space="preserve"> SEQ Figure \* ARABIC </w:instrText>
+                            </w:r>
+                            <w:r>
+                              <w:fldChar w:fldCharType="separate"/>
+                            </w:r>
+                            <w:r>
+                              <w:rPr>
+                                <w:noProof/>
+                              </w:rPr>
+                              <w:t>3</w:t>
+                            </w:r>
+                            <w:r>
+                              <w:rPr>
+                                <w:noProof/>
+                              </w:rPr>
+                              <w:fldChar w:fldCharType="end"/>
+                            </w:r>
                             <w:bookmarkEnd w:id="7"/>
                           </w:p>
                         </w:txbxContent>
@@ -5545,14 +5587,27 @@
                       <w:r>
                         <w:t xml:space="preserve">Figure </w:t>
                       </w:r>
-                      <w:fldSimple w:instr=" SEQ Figure \* ARABIC ">
-                        <w:r>
-                          <w:rPr>
-                            <w:noProof/>
-                          </w:rPr>
-                          <w:t>3</w:t>
-                        </w:r>
-                      </w:fldSimple>
+                      <w:r>
+                        <w:fldChar w:fldCharType="begin"/>
+                      </w:r>
+                      <w:r>
+                        <w:instrText xml:space="preserve"> SEQ Figure \* ARABIC </w:instrText>
+                      </w:r>
+                      <w:r>
+                        <w:fldChar w:fldCharType="separate"/>
+                      </w:r>
+                      <w:r>
+                        <w:rPr>
+                          <w:noProof/>
+                        </w:rPr>
+                        <w:t>3</w:t>
+                      </w:r>
+                      <w:r>
+                        <w:rPr>
+                          <w:noProof/>
+                        </w:rPr>
+                        <w:fldChar w:fldCharType="end"/>
+                      </w:r>
                       <w:bookmarkEnd w:id="8"/>
                     </w:p>
                   </w:txbxContent>
@@ -6003,14 +6058,27 @@
                             <w:r>
                               <w:t xml:space="preserve">Figure </w:t>
                             </w:r>
-                            <w:fldSimple w:instr=" SEQ Figure \* ARABIC ">
-                              <w:r>
-                                <w:rPr>
-                                  <w:noProof/>
-                                </w:rPr>
-                                <w:t>5</w:t>
-                              </w:r>
-                            </w:fldSimple>
+                            <w:r>
+                              <w:fldChar w:fldCharType="begin"/>
+                            </w:r>
+                            <w:r>
+                              <w:instrText xml:space="preserve"> SEQ Figure \* ARABIC </w:instrText>
+                            </w:r>
+                            <w:r>
+                              <w:fldChar w:fldCharType="separate"/>
+                            </w:r>
+                            <w:r>
+                              <w:rPr>
+                                <w:noProof/>
+                              </w:rPr>
+                              <w:t>4</w:t>
+                            </w:r>
+                            <w:r>
+                              <w:rPr>
+                                <w:noProof/>
+                              </w:rPr>
+                              <w:fldChar w:fldCharType="end"/>
+                            </w:r>
                             <w:bookmarkEnd w:id="9"/>
                           </w:p>
                         </w:txbxContent>
@@ -6045,14 +6113,27 @@
                       <w:r>
                         <w:t xml:space="preserve">Figure </w:t>
                       </w:r>
-                      <w:fldSimple w:instr=" SEQ Figure \* ARABIC ">
-                        <w:r>
-                          <w:rPr>
-                            <w:noProof/>
-                          </w:rPr>
-                          <w:t>5</w:t>
-                        </w:r>
-                      </w:fldSimple>
+                      <w:r>
+                        <w:fldChar w:fldCharType="begin"/>
+                      </w:r>
+                      <w:r>
+                        <w:instrText xml:space="preserve"> SEQ Figure \* ARABIC </w:instrText>
+                      </w:r>
+                      <w:r>
+                        <w:fldChar w:fldCharType="separate"/>
+                      </w:r>
+                      <w:r>
+                        <w:rPr>
+                          <w:noProof/>
+                        </w:rPr>
+                        <w:t>4</w:t>
+                      </w:r>
+                      <w:r>
+                        <w:rPr>
+                          <w:noProof/>
+                        </w:rPr>
+                        <w:fldChar w:fldCharType="end"/>
+                      </w:r>
                       <w:bookmarkEnd w:id="10"/>
                     </w:p>
                   </w:txbxContent>
@@ -6125,14 +6206,27 @@
                             <w:r>
                               <w:t xml:space="preserve">Figure </w:t>
                             </w:r>
-                            <w:fldSimple w:instr=" SEQ Figure \* ARABIC ">
-                              <w:r>
-                                <w:rPr>
-                                  <w:noProof/>
-                                </w:rPr>
-                                <w:t>4</w:t>
-                              </w:r>
-                            </w:fldSimple>
+                            <w:r>
+                              <w:fldChar w:fldCharType="begin"/>
+                            </w:r>
+                            <w:r>
+                              <w:instrText xml:space="preserve"> SEQ Figure \* ARABIC </w:instrText>
+                            </w:r>
+                            <w:r>
+                              <w:fldChar w:fldCharType="separate"/>
+                            </w:r>
+                            <w:r>
+                              <w:rPr>
+                                <w:noProof/>
+                              </w:rPr>
+                              <w:t>5</w:t>
+                            </w:r>
+                            <w:r>
+                              <w:rPr>
+                                <w:noProof/>
+                              </w:rPr>
+                              <w:fldChar w:fldCharType="end"/>
+                            </w:r>
                             <w:bookmarkEnd w:id="11"/>
                           </w:p>
                         </w:txbxContent>
@@ -6167,14 +6261,27 @@
                       <w:r>
                         <w:t xml:space="preserve">Figure </w:t>
                       </w:r>
-                      <w:fldSimple w:instr=" SEQ Figure \* ARABIC ">
-                        <w:r>
-                          <w:rPr>
-                            <w:noProof/>
-                          </w:rPr>
-                          <w:t>4</w:t>
-                        </w:r>
-                      </w:fldSimple>
+                      <w:r>
+                        <w:fldChar w:fldCharType="begin"/>
+                      </w:r>
+                      <w:r>
+                        <w:instrText xml:space="preserve"> SEQ Figure \* ARABIC </w:instrText>
+                      </w:r>
+                      <w:r>
+                        <w:fldChar w:fldCharType="separate"/>
+                      </w:r>
+                      <w:r>
+                        <w:rPr>
+                          <w:noProof/>
+                        </w:rPr>
+                        <w:t>5</w:t>
+                      </w:r>
+                      <w:r>
+                        <w:rPr>
+                          <w:noProof/>
+                        </w:rPr>
+                        <w:fldChar w:fldCharType="end"/>
+                      </w:r>
                       <w:bookmarkEnd w:id="12"/>
                     </w:p>
                   </w:txbxContent>
@@ -6349,14 +6456,27 @@
                             <w:r>
                               <w:t xml:space="preserve">Figure </w:t>
                             </w:r>
-                            <w:fldSimple w:instr=" SEQ Figure \* ARABIC ">
-                              <w:r>
-                                <w:rPr>
-                                  <w:noProof/>
-                                </w:rPr>
-                                <w:t>6</w:t>
-                              </w:r>
-                            </w:fldSimple>
+                            <w:r>
+                              <w:fldChar w:fldCharType="begin"/>
+                            </w:r>
+                            <w:r>
+                              <w:instrText xml:space="preserve"> SEQ Figure \* ARABIC </w:instrText>
+                            </w:r>
+                            <w:r>
+                              <w:fldChar w:fldCharType="separate"/>
+                            </w:r>
+                            <w:r>
+                              <w:rPr>
+                                <w:noProof/>
+                              </w:rPr>
+                              <w:t>6</w:t>
+                            </w:r>
+                            <w:r>
+                              <w:rPr>
+                                <w:noProof/>
+                              </w:rPr>
+                              <w:fldChar w:fldCharType="end"/>
+                            </w:r>
                             <w:bookmarkEnd w:id="13"/>
                           </w:p>
                         </w:txbxContent>
@@ -6391,14 +6511,27 @@
                       <w:r>
                         <w:t xml:space="preserve">Figure </w:t>
                       </w:r>
-                      <w:fldSimple w:instr=" SEQ Figure \* ARABIC ">
-                        <w:r>
-                          <w:rPr>
-                            <w:noProof/>
-                          </w:rPr>
-                          <w:t>6</w:t>
-                        </w:r>
-                      </w:fldSimple>
+                      <w:r>
+                        <w:fldChar w:fldCharType="begin"/>
+                      </w:r>
+                      <w:r>
+                        <w:instrText xml:space="preserve"> SEQ Figure \* ARABIC </w:instrText>
+                      </w:r>
+                      <w:r>
+                        <w:fldChar w:fldCharType="separate"/>
+                      </w:r>
+                      <w:r>
+                        <w:rPr>
+                          <w:noProof/>
+                        </w:rPr>
+                        <w:t>6</w:t>
+                      </w:r>
+                      <w:r>
+                        <w:rPr>
+                          <w:noProof/>
+                        </w:rPr>
+                        <w:fldChar w:fldCharType="end"/>
+                      </w:r>
                       <w:bookmarkEnd w:id="14"/>
                     </w:p>
                   </w:txbxContent>
@@ -6419,7 +6552,7 @@
           <w:szCs w:val="24"/>
         </w:rPr>
       </w:pPr>
-      <w:bookmarkStart w:id="15" w:name="_Toc64835176"/>
+      <w:bookmarkStart w:id="15" w:name="_Toc65095430"/>
       <w:r>
         <w:rPr>
           <w:caps w:val="0"/>
@@ -6457,7 +6590,7 @@
           <w:szCs w:val="26"/>
         </w:rPr>
       </w:pPr>
-      <w:bookmarkStart w:id="16" w:name="_Toc64835177"/>
+      <w:bookmarkStart w:id="16" w:name="_Toc65095431"/>
       <w:r>
         <w:rPr>
           <w:rFonts w:cstheme="minorHAnsi"/>
@@ -6802,14 +6935,7 @@
           <w:sz w:val="24"/>
           <w:szCs w:val="24"/>
         </w:rPr>
-        <w:t xml:space="preserve">Deep Learning is a branch of machine learning which is primarily focused on algorithms centred around artificial neural networks. </w:t>
-      </w:r>
-      <w:r>
-        <w:rPr>
-          <w:sz w:val="24"/>
-          <w:szCs w:val="24"/>
-        </w:rPr>
-        <w:t xml:space="preserve">It </w:t>
+        <w:t xml:space="preserve">Deep Learning is a branch of machine learning which is primarily focused on algorithms centred around artificial neural networks. It </w:t>
       </w:r>
       <w:r>
         <w:rPr>
@@ -6916,7 +7042,7 @@
           <w:szCs w:val="26"/>
         </w:rPr>
       </w:pPr>
-      <w:bookmarkStart w:id="17" w:name="_Toc64835178"/>
+      <w:bookmarkStart w:id="17" w:name="_Toc65095432"/>
       <w:r>
         <w:rPr>
           <w:rFonts w:cstheme="minorHAnsi"/>
@@ -6965,13 +7091,727 @@
       </w:r>
       <w:bookmarkEnd w:id="17"/>
     </w:p>
-    <w:p/>
     <w:p>
       <w:pPr>
         <w:rPr>
-          <w:rFonts w:cstheme="minorHAnsi"/>
-          <w:sz w:val="26"/>
-          <w:szCs w:val="26"/>
+          <w:sz w:val="24"/>
+          <w:szCs w:val="24"/>
+        </w:rPr>
+      </w:pPr>
+      <w:r>
+        <w:rPr>
+          <w:sz w:val="24"/>
+          <w:szCs w:val="24"/>
+        </w:rPr>
+        <w:t>The manner in which our brain process</w:t>
+      </w:r>
+      <w:r>
+        <w:rPr>
+          <w:sz w:val="24"/>
+          <w:szCs w:val="24"/>
+        </w:rPr>
+        <w:t xml:space="preserve">es </w:t>
+      </w:r>
+      <w:r>
+        <w:rPr>
+          <w:sz w:val="24"/>
+          <w:szCs w:val="24"/>
+        </w:rPr>
+        <w:t>information or its</w:t>
+      </w:r>
+      <w:r>
+        <w:rPr>
+          <w:sz w:val="24"/>
+          <w:szCs w:val="24"/>
+        </w:rPr>
+        <w:t xml:space="preserve"> overall</w:t>
+      </w:r>
+      <w:r>
+        <w:rPr>
+          <w:sz w:val="24"/>
+          <w:szCs w:val="24"/>
+        </w:rPr>
+        <w:t xml:space="preserve"> functioning served </w:t>
+      </w:r>
+      <w:r>
+        <w:rPr>
+          <w:sz w:val="24"/>
+          <w:szCs w:val="24"/>
+        </w:rPr>
+        <w:t xml:space="preserve">as an inspiration for the foundation of neural networking. Our brains </w:t>
+      </w:r>
+      <w:r>
+        <w:rPr>
+          <w:sz w:val="24"/>
+          <w:szCs w:val="24"/>
+        </w:rPr>
+        <w:t>are constantly processing enormous amounts of data which it receives from different sensory organs predominantly the eyes. Information is carried by neurons and transmitted from one neuron to another applying a flip-flop logic</w:t>
+      </w:r>
+      <w:r>
+        <w:rPr>
+          <w:sz w:val="24"/>
+          <w:szCs w:val="24"/>
+        </w:rPr>
+        <w:t>. when a certain threshold mark is surpassed the neurons fire and the information is transmitted to the other neuron or they do not fire at all; it is either 1 or 0.</w:t>
+      </w:r>
+    </w:p>
+    <w:p>
+      <w:pPr>
+        <w:rPr>
+          <w:b/>
+          <w:bCs/>
+          <w:sz w:val="24"/>
+          <w:szCs w:val="24"/>
+        </w:rPr>
+      </w:pPr>
+      <w:r>
+        <w:rPr>
+          <w:b/>
+          <w:bCs/>
+          <w:sz w:val="24"/>
+          <w:szCs w:val="24"/>
+        </w:rPr>
+        <w:t>Similarities</w:t>
+      </w:r>
+    </w:p>
+    <w:p>
+      <w:pPr>
+        <w:rPr>
+          <w:sz w:val="24"/>
+          <w:szCs w:val="24"/>
+        </w:rPr>
+      </w:pPr>
+      <w:r>
+        <w:rPr>
+          <w:sz w:val="24"/>
+          <w:szCs w:val="24"/>
+        </w:rPr>
+        <w:t>Structure of a neuron</w:t>
+      </w:r>
+      <w:r>
+        <w:rPr>
+          <w:sz w:val="24"/>
+          <w:szCs w:val="24"/>
+        </w:rPr>
+        <w:t xml:space="preserve"> </w:t>
+      </w:r>
+      <w:r>
+        <w:rPr>
+          <w:sz w:val="24"/>
+          <w:szCs w:val="24"/>
+        </w:rPr>
+        <w:fldChar w:fldCharType="begin"/>
+      </w:r>
+      <w:r>
+        <w:rPr>
+          <w:sz w:val="24"/>
+          <w:szCs w:val="24"/>
+        </w:rPr>
+        <w:instrText xml:space="preserve"> REF _Ref65059274 \h </w:instrText>
+      </w:r>
+      <w:r>
+        <w:rPr>
+          <w:sz w:val="24"/>
+          <w:szCs w:val="24"/>
+        </w:rPr>
+      </w:r>
+      <w:r>
+        <w:rPr>
+          <w:sz w:val="24"/>
+          <w:szCs w:val="24"/>
+        </w:rPr>
+        <w:fldChar w:fldCharType="separate"/>
+      </w:r>
+      <w:r>
+        <w:t xml:space="preserve">Figure </w:t>
+      </w:r>
+      <w:r>
+        <w:rPr>
+          <w:noProof/>
+        </w:rPr>
+        <w:t>7</w:t>
+      </w:r>
+      <w:r>
+        <w:rPr>
+          <w:sz w:val="24"/>
+          <w:szCs w:val="24"/>
+        </w:rPr>
+        <w:fldChar w:fldCharType="end"/>
+      </w:r>
+      <w:r>
+        <w:rPr>
+          <w:sz w:val="24"/>
+          <w:szCs w:val="24"/>
+        </w:rPr>
+        <w:t xml:space="preserve"> </w:t>
+      </w:r>
+      <w:r>
+        <w:rPr>
+          <w:sz w:val="24"/>
+          <w:szCs w:val="24"/>
+        </w:rPr>
+        <w:t>: -</w:t>
+      </w:r>
+    </w:p>
+    <w:p>
+      <w:pPr>
+        <w:pStyle w:val="ListParagraph"/>
+        <w:numPr>
+          <w:ilvl w:val="0"/>
+          <w:numId w:val="13"/>
+        </w:numPr>
+        <w:rPr>
+          <w:sz w:val="24"/>
+          <w:szCs w:val="24"/>
+        </w:rPr>
+      </w:pPr>
+      <w:r>
+        <w:rPr>
+          <w:sz w:val="24"/>
+          <w:szCs w:val="24"/>
+        </w:rPr>
+        <w:t xml:space="preserve">Dendrites : </w:t>
+      </w:r>
+      <w:r>
+        <w:rPr>
+          <w:sz w:val="24"/>
+          <w:szCs w:val="24"/>
+        </w:rPr>
+        <w:t>B</w:t>
+      </w:r>
+      <w:r>
+        <w:rPr>
+          <w:sz w:val="24"/>
+          <w:szCs w:val="24"/>
+        </w:rPr>
+        <w:t>ranching out from the cell body the</w:t>
+      </w:r>
+      <w:r>
+        <w:rPr>
+          <w:sz w:val="24"/>
+          <w:szCs w:val="24"/>
+        </w:rPr>
+        <w:t>y are the fibrous root like structure. They form the entry or receiving point for the electrical signals that are received from adjacent neurons.</w:t>
+      </w:r>
+    </w:p>
+    <w:p>
+      <w:pPr>
+        <w:pStyle w:val="ListParagraph"/>
+        <w:numPr>
+          <w:ilvl w:val="0"/>
+          <w:numId w:val="13"/>
+        </w:numPr>
+        <w:rPr>
+          <w:sz w:val="24"/>
+          <w:szCs w:val="24"/>
+        </w:rPr>
+      </w:pPr>
+      <w:r>
+        <w:rPr>
+          <w:sz w:val="24"/>
+          <w:szCs w:val="24"/>
+        </w:rPr>
+        <w:t>Axon terminals : Outgoing part of the neuron, which transmits electrical impulses to the next neuron.</w:t>
+      </w:r>
+    </w:p>
+    <w:p>
+      <w:pPr>
+        <w:pStyle w:val="ListParagraph"/>
+        <w:numPr>
+          <w:ilvl w:val="0"/>
+          <w:numId w:val="13"/>
+        </w:numPr>
+        <w:rPr>
+          <w:sz w:val="24"/>
+          <w:szCs w:val="24"/>
+        </w:rPr>
+      </w:pPr>
+      <w:r>
+        <w:rPr>
+          <w:sz w:val="24"/>
+          <w:szCs w:val="24"/>
+        </w:rPr>
+        <w:t>Cell body : also called the soma, upon receiving electrical inputs from the dendrite it decides what action to take.</w:t>
+      </w:r>
+    </w:p>
+    <w:p>
+      <w:pPr>
+        <w:pStyle w:val="ListParagraph"/>
+        <w:rPr>
+          <w:sz w:val="24"/>
+          <w:szCs w:val="24"/>
+        </w:rPr>
+      </w:pPr>
+    </w:p>
+    <w:p>
+      <w:pPr>
+        <w:keepNext/>
+        <w:jc w:val="center"/>
+      </w:pPr>
+      <w:r>
+        <w:rPr>
+          <w:noProof/>
+          <w:sz w:val="24"/>
+          <w:szCs w:val="24"/>
+        </w:rPr>
+        <w:drawing>
+          <wp:inline distT="0" distB="0" distL="0" distR="0" wp14:anchorId="28096FBE" wp14:editId="12E6ACC6">
+            <wp:extent cx="2804732" cy="1595941"/>
+            <wp:effectExtent l="0" t="0" r="2540" b="4445"/>
+            <wp:docPr id="9" name="Picture 9" descr="Diagram&#10;&#10;Description automatically generated"/>
+            <wp:cNvGraphicFramePr>
+              <a:graphicFrameLocks xmlns:a="http://schemas.openxmlformats.org/drawingml/2006/main" noChangeAspect="1"/>
+            </wp:cNvGraphicFramePr>
+            <a:graphic xmlns:a="http://schemas.openxmlformats.org/drawingml/2006/main">
+              <a:graphicData uri="http://schemas.openxmlformats.org/drawingml/2006/picture">
+                <pic:pic xmlns:pic="http://schemas.openxmlformats.org/drawingml/2006/picture">
+                  <pic:nvPicPr>
+                    <pic:cNvPr id="9" name="Picture 9" descr="Diagram&#10;&#10;Description automatically generated"/>
+                    <pic:cNvPicPr/>
+                  </pic:nvPicPr>
+                  <pic:blipFill>
+                    <a:blip r:embed="rId13" cstate="print">
+                      <a:extLst>
+                        <a:ext uri="{28A0092B-C50C-407E-A947-70E740481C1C}">
+                          <a14:useLocalDpi xmlns:a14="http://schemas.microsoft.com/office/drawing/2010/main" val="0"/>
+                        </a:ext>
+                      </a:extLst>
+                    </a:blip>
+                    <a:stretch>
+                      <a:fillRect/>
+                    </a:stretch>
+                  </pic:blipFill>
+                  <pic:spPr>
+                    <a:xfrm>
+                      <a:off x="0" y="0"/>
+                      <a:ext cx="2856191" cy="1625222"/>
+                    </a:xfrm>
+                    <a:prstGeom prst="rect">
+                      <a:avLst/>
+                    </a:prstGeom>
+                  </pic:spPr>
+                </pic:pic>
+              </a:graphicData>
+            </a:graphic>
+          </wp:inline>
+        </w:drawing>
+      </w:r>
+    </w:p>
+    <w:p>
+      <w:pPr>
+        <w:pStyle w:val="Caption"/>
+        <w:jc w:val="center"/>
+        <w:rPr>
+          <w:sz w:val="24"/>
+          <w:szCs w:val="24"/>
+        </w:rPr>
+      </w:pPr>
+      <w:bookmarkStart w:id="18" w:name="_Ref65059274"/>
+      <w:r>
+        <w:t xml:space="preserve">Figure </w:t>
+      </w:r>
+      <w:r>
+        <w:fldChar w:fldCharType="begin"/>
+      </w:r>
+      <w:r>
+        <w:instrText xml:space="preserve"> SEQ Figure \* ARABIC </w:instrText>
+      </w:r>
+      <w:r>
+        <w:fldChar w:fldCharType="separate"/>
+      </w:r>
+      <w:r>
+        <w:rPr>
+          <w:noProof/>
+        </w:rPr>
+        <w:t>7</w:t>
+      </w:r>
+      <w:r>
+        <w:rPr>
+          <w:noProof/>
+        </w:rPr>
+        <w:fldChar w:fldCharType="end"/>
+      </w:r>
+      <w:bookmarkEnd w:id="18"/>
+    </w:p>
+    <w:p>
+      <w:pPr>
+        <w:rPr>
+          <w:sz w:val="24"/>
+          <w:szCs w:val="24"/>
+        </w:rPr>
+      </w:pPr>
+      <w:r>
+        <w:rPr>
+          <w:sz w:val="24"/>
+          <w:szCs w:val="24"/>
+        </w:rPr>
+        <w:t>Structure of an artificial neural network (ANN)</w:t>
+      </w:r>
+      <w:r>
+        <w:rPr>
+          <w:sz w:val="24"/>
+          <w:szCs w:val="24"/>
+        </w:rPr>
+        <w:t xml:space="preserve"> </w:t>
+      </w:r>
+      <w:r>
+        <w:rPr>
+          <w:sz w:val="24"/>
+          <w:szCs w:val="24"/>
+        </w:rPr>
+        <w:fldChar w:fldCharType="begin"/>
+      </w:r>
+      <w:r>
+        <w:rPr>
+          <w:sz w:val="24"/>
+          <w:szCs w:val="24"/>
+        </w:rPr>
+        <w:instrText xml:space="preserve"> REF _Ref65059291 \h </w:instrText>
+      </w:r>
+      <w:r>
+        <w:rPr>
+          <w:sz w:val="24"/>
+          <w:szCs w:val="24"/>
+        </w:rPr>
+      </w:r>
+      <w:r>
+        <w:rPr>
+          <w:sz w:val="24"/>
+          <w:szCs w:val="24"/>
+        </w:rPr>
+        <w:fldChar w:fldCharType="separate"/>
+      </w:r>
+      <w:r>
+        <w:t xml:space="preserve">Figure </w:t>
+      </w:r>
+      <w:r>
+        <w:rPr>
+          <w:noProof/>
+        </w:rPr>
+        <w:t>8</w:t>
+      </w:r>
+      <w:r>
+        <w:rPr>
+          <w:sz w:val="24"/>
+          <w:szCs w:val="24"/>
+        </w:rPr>
+        <w:fldChar w:fldCharType="end"/>
+      </w:r>
+      <w:r>
+        <w:rPr>
+          <w:sz w:val="24"/>
+          <w:szCs w:val="24"/>
+        </w:rPr>
+        <w:t xml:space="preserve"> : -</w:t>
+      </w:r>
+      <w:r>
+        <w:rPr>
+          <w:sz w:val="24"/>
+          <w:szCs w:val="24"/>
+        </w:rPr>
+        <w:tab/>
+      </w:r>
+      <w:r>
+        <w:rPr>
+          <w:sz w:val="24"/>
+          <w:szCs w:val="24"/>
+        </w:rPr>
+        <w:tab/>
+      </w:r>
+      <w:r>
+        <w:rPr>
+          <w:sz w:val="24"/>
+          <w:szCs w:val="24"/>
+        </w:rPr>
+        <w:tab/>
+      </w:r>
+      <w:r>
+        <w:rPr>
+          <w:sz w:val="24"/>
+          <w:szCs w:val="24"/>
+        </w:rPr>
+        <w:tab/>
+      </w:r>
+      <w:r>
+        <w:rPr>
+          <w:sz w:val="24"/>
+          <w:szCs w:val="24"/>
+        </w:rPr>
+        <w:tab/>
+      </w:r>
+      <w:r>
+        <w:rPr>
+          <w:sz w:val="24"/>
+          <w:szCs w:val="24"/>
+        </w:rPr>
+        <w:tab/>
+      </w:r>
+      <w:r>
+        <w:rPr>
+          <w:sz w:val="24"/>
+          <w:szCs w:val="24"/>
+        </w:rPr>
+        <w:tab/>
+        <w:t xml:space="preserve">              A neuron is the basic structure of an ANN.</w:t>
+      </w:r>
+    </w:p>
+    <w:p>
+      <w:pPr>
+        <w:pStyle w:val="ListParagraph"/>
+        <w:numPr>
+          <w:ilvl w:val="0"/>
+          <w:numId w:val="14"/>
+        </w:numPr>
+        <w:rPr>
+          <w:sz w:val="24"/>
+          <w:szCs w:val="24"/>
+        </w:rPr>
+      </w:pPr>
+      <w:r>
+        <w:rPr>
+          <w:sz w:val="24"/>
+          <w:szCs w:val="24"/>
+        </w:rPr>
+        <w:t xml:space="preserve">Input Layer : </w:t>
+      </w:r>
+      <w:r>
+        <w:rPr>
+          <w:sz w:val="24"/>
+          <w:szCs w:val="24"/>
+        </w:rPr>
+        <w:t>it brings in the initial or input data into the system and passes it on to the other layer for processing.</w:t>
+      </w:r>
+    </w:p>
+    <w:p>
+      <w:pPr>
+        <w:pStyle w:val="ListParagraph"/>
+        <w:numPr>
+          <w:ilvl w:val="0"/>
+          <w:numId w:val="14"/>
+        </w:numPr>
+        <w:rPr>
+          <w:sz w:val="24"/>
+          <w:szCs w:val="24"/>
+        </w:rPr>
+      </w:pPr>
+      <w:r>
+        <w:rPr>
+          <w:sz w:val="24"/>
+          <w:szCs w:val="24"/>
+        </w:rPr>
+        <w:t>Hidden layers : this layer consists of the linear calculations and activation functions which decide whether to activate the neuron, fire or not.</w:t>
+      </w:r>
+    </w:p>
+    <w:p>
+      <w:pPr>
+        <w:pStyle w:val="ListParagraph"/>
+        <w:numPr>
+          <w:ilvl w:val="0"/>
+          <w:numId w:val="14"/>
+        </w:numPr>
+        <w:rPr>
+          <w:sz w:val="24"/>
+          <w:szCs w:val="24"/>
+        </w:rPr>
+      </w:pPr>
+      <w:r>
+        <w:rPr>
+          <w:sz w:val="24"/>
+          <w:szCs w:val="24"/>
+        </w:rPr>
+        <w:t>Output Layers : after the computation in the hidden layers, the final result is then passed on to the output layer so the user can view them and make a decision.</w:t>
+      </w:r>
+    </w:p>
+    <w:p>
+      <w:pPr>
+        <w:pStyle w:val="ListParagraph"/>
+        <w:keepNext/>
+        <w:spacing w:line="240" w:lineRule="auto"/>
+        <w:jc w:val="center"/>
+      </w:pPr>
+      <w:r>
+        <w:rPr>
+          <w:noProof/>
+          <w:sz w:val="24"/>
+          <w:szCs w:val="24"/>
+        </w:rPr>
+        <w:lastRenderedPageBreak/>
+        <w:drawing>
+          <wp:inline distT="0" distB="0" distL="0" distR="0" wp14:anchorId="3A8D550D" wp14:editId="10316615">
+            <wp:extent cx="2752219" cy="2002790"/>
+            <wp:effectExtent l="0" t="0" r="3810" b="3810"/>
+            <wp:docPr id="10" name="Picture 10" descr="Chart, diagram, bubble chart&#10;&#10;Description automatically generated"/>
+            <wp:cNvGraphicFramePr>
+              <a:graphicFrameLocks xmlns:a="http://schemas.openxmlformats.org/drawingml/2006/main" noChangeAspect="1"/>
+            </wp:cNvGraphicFramePr>
+            <a:graphic xmlns:a="http://schemas.openxmlformats.org/drawingml/2006/main">
+              <a:graphicData uri="http://schemas.openxmlformats.org/drawingml/2006/picture">
+                <pic:pic xmlns:pic="http://schemas.openxmlformats.org/drawingml/2006/picture">
+                  <pic:nvPicPr>
+                    <pic:cNvPr id="10" name="Picture 10" descr="Chart, diagram, bubble chart&#10;&#10;Description automatically generated"/>
+                    <pic:cNvPicPr/>
+                  </pic:nvPicPr>
+                  <pic:blipFill>
+                    <a:blip r:embed="rId14" cstate="print">
+                      <a:extLst>
+                        <a:ext uri="{28A0092B-C50C-407E-A947-70E740481C1C}">
+                          <a14:useLocalDpi xmlns:a14="http://schemas.microsoft.com/office/drawing/2010/main" val="0"/>
+                        </a:ext>
+                      </a:extLst>
+                    </a:blip>
+                    <a:stretch>
+                      <a:fillRect/>
+                    </a:stretch>
+                  </pic:blipFill>
+                  <pic:spPr>
+                    <a:xfrm>
+                      <a:off x="0" y="0"/>
+                      <a:ext cx="2811084" cy="2045626"/>
+                    </a:xfrm>
+                    <a:prstGeom prst="rect">
+                      <a:avLst/>
+                    </a:prstGeom>
+                  </pic:spPr>
+                </pic:pic>
+              </a:graphicData>
+            </a:graphic>
+          </wp:inline>
+        </w:drawing>
+      </w:r>
+    </w:p>
+    <w:p>
+      <w:pPr>
+        <w:pStyle w:val="Caption"/>
+        <w:spacing w:line="240" w:lineRule="auto"/>
+        <w:jc w:val="center"/>
+        <w:rPr>
+          <w:sz w:val="24"/>
+          <w:szCs w:val="24"/>
+        </w:rPr>
+      </w:pPr>
+      <w:bookmarkStart w:id="19" w:name="_Ref65059291"/>
+      <w:r>
+        <w:t xml:space="preserve">Figure </w:t>
+      </w:r>
+      <w:r>
+        <w:fldChar w:fldCharType="begin"/>
+      </w:r>
+      <w:r>
+        <w:instrText xml:space="preserve"> SEQ Figure \* ARABIC </w:instrText>
+      </w:r>
+      <w:r>
+        <w:fldChar w:fldCharType="separate"/>
+      </w:r>
+      <w:r>
+        <w:rPr>
+          <w:noProof/>
+        </w:rPr>
+        <w:t>8</w:t>
+      </w:r>
+      <w:r>
+        <w:rPr>
+          <w:noProof/>
+        </w:rPr>
+        <w:fldChar w:fldCharType="end"/>
+      </w:r>
+      <w:bookmarkEnd w:id="19"/>
+    </w:p>
+    <w:p>
+      <w:pPr>
+        <w:rPr>
+          <w:sz w:val="24"/>
+          <w:szCs w:val="24"/>
+        </w:rPr>
+      </w:pPr>
+      <w:r>
+        <w:rPr>
+          <w:sz w:val="24"/>
+          <w:szCs w:val="24"/>
+        </w:rPr>
+        <w:t xml:space="preserve">Computers have been surpassing humans in various domains, such as huge numerical calculations, classification and problem solving but there are some areas where brains have been outperforming machine’s. A toddler can recognize his/her mother in a huge crowd, but a computer wouldn’t be able to do this, hence serving as an inspiration to develop a </w:t>
+      </w:r>
+      <w:r>
+        <w:rPr>
+          <w:sz w:val="24"/>
+          <w:szCs w:val="24"/>
+        </w:rPr>
+        <w:t xml:space="preserve">loosely </w:t>
+      </w:r>
+      <w:r>
+        <w:rPr>
+          <w:sz w:val="24"/>
+          <w:szCs w:val="24"/>
+        </w:rPr>
+        <w:t xml:space="preserve">decentralized architecture </w:t>
+      </w:r>
+      <w:r>
+        <w:rPr>
+          <w:sz w:val="24"/>
+          <w:szCs w:val="24"/>
+        </w:rPr>
+        <w:t xml:space="preserve">which functions like a brain </w:t>
+      </w:r>
+      <w:sdt>
+        <w:sdtPr>
+          <w:rPr>
+            <w:sz w:val="24"/>
+            <w:szCs w:val="24"/>
+          </w:rPr>
+          <w:id w:val="109184233"/>
+          <w:citation/>
+        </w:sdtPr>
+        <w:sdtContent>
+          <w:r>
+            <w:rPr>
+              <w:sz w:val="24"/>
+              <w:szCs w:val="24"/>
+            </w:rPr>
+            <w:fldChar w:fldCharType="begin"/>
+          </w:r>
+          <w:r>
+            <w:rPr>
+              <w:sz w:val="24"/>
+              <w:szCs w:val="24"/>
+            </w:rPr>
+            <w:instrText xml:space="preserve"> CITATION Giu17 \l 2057 </w:instrText>
+          </w:r>
+          <w:r>
+            <w:rPr>
+              <w:sz w:val="24"/>
+              <w:szCs w:val="24"/>
+            </w:rPr>
+            <w:fldChar w:fldCharType="separate"/>
+          </w:r>
+          <w:r>
+            <w:rPr>
+              <w:noProof/>
+              <w:sz w:val="24"/>
+              <w:szCs w:val="24"/>
+            </w:rPr>
+            <w:t>(Ciaburro &amp; Venkateswaran, 2017)</w:t>
+          </w:r>
+          <w:r>
+            <w:rPr>
+              <w:sz w:val="24"/>
+              <w:szCs w:val="24"/>
+            </w:rPr>
+            <w:fldChar w:fldCharType="end"/>
+          </w:r>
+        </w:sdtContent>
+      </w:sdt>
+      <w:r>
+        <w:rPr>
+          <w:sz w:val="24"/>
+          <w:szCs w:val="24"/>
+        </w:rPr>
+        <w:t>.</w:t>
+      </w:r>
+    </w:p>
+    <w:p>
+      <w:pPr>
+        <w:rPr>
+          <w:sz w:val="24"/>
+          <w:szCs w:val="24"/>
         </w:rPr>
       </w:pPr>
     </w:p>
@@ -6985,7 +7825,7 @@
           <w:szCs w:val="26"/>
         </w:rPr>
       </w:pPr>
-      <w:bookmarkStart w:id="18" w:name="_Toc64835179"/>
+      <w:bookmarkStart w:id="20" w:name="_Toc65095433"/>
       <w:r>
         <w:rPr>
           <w:rFonts w:cstheme="minorHAnsi"/>
@@ -6993,7 +7833,7 @@
           <w:sz w:val="26"/>
           <w:szCs w:val="26"/>
         </w:rPr>
-        <w:t>1.4.2</w:t>
+        <w:t>1.4.</w:t>
       </w:r>
       <w:r>
         <w:rPr>
@@ -7002,7 +7842,7 @@
           <w:sz w:val="26"/>
           <w:szCs w:val="26"/>
         </w:rPr>
-        <w:t xml:space="preserve">.  </w:t>
+        <w:t>3</w:t>
       </w:r>
       <w:r>
         <w:rPr>
@@ -7011,29 +7851,8 @@
           <w:sz w:val="26"/>
           <w:szCs w:val="26"/>
         </w:rPr>
-        <w:t>How do Neural Network Work ?</w:t>
-      </w:r>
-      <w:bookmarkEnd w:id="18"/>
-    </w:p>
-    <w:p>
-      <w:pPr>
-        <w:rPr>
-          <w:rFonts w:cstheme="minorHAnsi"/>
-          <w:sz w:val="26"/>
-          <w:szCs w:val="26"/>
-        </w:rPr>
-      </w:pPr>
-    </w:p>
-    <w:p>
-      <w:pPr>
-        <w:pStyle w:val="Heading3"/>
-        <w:rPr>
-          <w:rFonts w:cstheme="minorHAnsi"/>
-          <w:sz w:val="26"/>
-          <w:szCs w:val="26"/>
-        </w:rPr>
-      </w:pPr>
-      <w:bookmarkStart w:id="19" w:name="_Toc64835180"/>
+        <w:t xml:space="preserve">.  </w:t>
+      </w:r>
       <w:r>
         <w:rPr>
           <w:rFonts w:cstheme="minorHAnsi"/>
@@ -7041,7 +7860,7 @@
           <w:sz w:val="26"/>
           <w:szCs w:val="26"/>
         </w:rPr>
-        <w:t>1.4.3</w:t>
+        <w:t>How do Neural Network</w:t>
       </w:r>
       <w:r>
         <w:rPr>
@@ -7050,7 +7869,7 @@
           <w:sz w:val="26"/>
           <w:szCs w:val="26"/>
         </w:rPr>
-        <w:t xml:space="preserve">.  </w:t>
+        <w:t xml:space="preserve"> Learn</w:t>
       </w:r>
       <w:r>
         <w:rPr>
@@ -7059,8 +7878,819 @@
           <w:sz w:val="26"/>
           <w:szCs w:val="26"/>
         </w:rPr>
-        <w:t>Different Types of Deep neural network</w:t>
-      </w:r>
+        <w:t>?</w:t>
+      </w:r>
+      <w:bookmarkEnd w:id="20"/>
+    </w:p>
+    <w:p>
+      <w:pPr>
+        <w:rPr>
+          <w:sz w:val="24"/>
+          <w:szCs w:val="24"/>
+        </w:rPr>
+      </w:pPr>
+      <w:r>
+        <w:rPr>
+          <w:sz w:val="24"/>
+          <w:szCs w:val="24"/>
+        </w:rPr>
+        <w:t>The N</w:t>
+      </w:r>
+      <w:r>
+        <w:rPr>
+          <w:sz w:val="24"/>
+          <w:szCs w:val="24"/>
+        </w:rPr>
+        <w:t xml:space="preserve">eurons </w:t>
+      </w:r>
+      <w:r>
+        <w:rPr>
+          <w:sz w:val="24"/>
+          <w:szCs w:val="24"/>
+        </w:rPr>
+        <w:t xml:space="preserve">in neural network </w:t>
+      </w:r>
+      <w:r>
+        <w:rPr>
+          <w:sz w:val="24"/>
+          <w:szCs w:val="24"/>
+        </w:rPr>
+        <w:t xml:space="preserve">function </w:t>
+      </w:r>
+      <w:r>
+        <w:rPr>
+          <w:sz w:val="24"/>
+          <w:szCs w:val="24"/>
+        </w:rPr>
+        <w:t>like a</w:t>
+      </w:r>
+      <w:r>
+        <w:rPr>
+          <w:sz w:val="24"/>
+          <w:szCs w:val="24"/>
+        </w:rPr>
+        <w:t xml:space="preserve"> CPU, on receiving an input they perform mathematical operations on it generating an output which is then passed on to the next layer of neuron.</w:t>
+      </w:r>
+      <w:r>
+        <w:rPr>
+          <w:sz w:val="24"/>
+          <w:szCs w:val="24"/>
+        </w:rPr>
+        <w:t xml:space="preserve"> By computing the output from all the neurons, the network is able to make a deterministic calculation, which is passed on to the final output layer for the end user to view.</w:t>
+      </w:r>
+    </w:p>
+    <w:p>
+      <w:pPr>
+        <w:rPr>
+          <w:sz w:val="24"/>
+          <w:szCs w:val="24"/>
+        </w:rPr>
+      </w:pPr>
+      <w:r>
+        <w:rPr>
+          <w:sz w:val="24"/>
+          <w:szCs w:val="24"/>
+        </w:rPr>
+        <w:t>Neurons are interconnected with each other by a weight</w:t>
+      </w:r>
+      <w:r>
+        <w:rPr>
+          <w:sz w:val="24"/>
+          <w:szCs w:val="24"/>
+        </w:rPr>
+        <w:t xml:space="preserve"> (a number)</w:t>
+      </w:r>
+      <w:r>
+        <w:rPr>
+          <w:sz w:val="24"/>
+          <w:szCs w:val="24"/>
+        </w:rPr>
+        <w:t xml:space="preserve">. </w:t>
+      </w:r>
+      <w:r>
+        <w:rPr>
+          <w:sz w:val="24"/>
+          <w:szCs w:val="24"/>
+        </w:rPr>
+        <w:t>Weights are the most essential part of a neuron, as the value they hold effects the output that the neuron will pass to the next one. If the input we receive are x</w:t>
+      </w:r>
+      <w:r>
+        <w:rPr>
+          <w:sz w:val="24"/>
+          <w:szCs w:val="24"/>
+          <w:vertAlign w:val="subscript"/>
+        </w:rPr>
+        <w:t>1</w:t>
+      </w:r>
+      <w:r>
+        <w:rPr>
+          <w:sz w:val="24"/>
+          <w:szCs w:val="24"/>
+        </w:rPr>
+        <w:t>,x</w:t>
+      </w:r>
+      <w:r>
+        <w:rPr>
+          <w:sz w:val="24"/>
+          <w:szCs w:val="24"/>
+          <w:vertAlign w:val="subscript"/>
+        </w:rPr>
+        <w:t>2</w:t>
+      </w:r>
+      <w:r>
+        <w:rPr>
+          <w:sz w:val="24"/>
+          <w:szCs w:val="24"/>
+        </w:rPr>
+        <w:t xml:space="preserve"> and x</w:t>
+      </w:r>
+      <w:r>
+        <w:rPr>
+          <w:sz w:val="24"/>
+          <w:szCs w:val="24"/>
+          <w:vertAlign w:val="subscript"/>
+        </w:rPr>
+        <w:t>3</w:t>
+      </w:r>
+      <w:r>
+        <w:rPr>
+          <w:sz w:val="24"/>
+          <w:szCs w:val="24"/>
+        </w:rPr>
+        <w:t xml:space="preserve"> then the weights that will be applied to </w:t>
+      </w:r>
+      <w:r>
+        <w:rPr>
+          <w:sz w:val="24"/>
+          <w:szCs w:val="24"/>
+        </w:rPr>
+        <w:t>them will be represented as w</w:t>
+      </w:r>
+      <w:r>
+        <w:rPr>
+          <w:sz w:val="24"/>
+          <w:szCs w:val="24"/>
+          <w:vertAlign w:val="subscript"/>
+        </w:rPr>
+        <w:t>1</w:t>
+      </w:r>
+      <w:r>
+        <w:rPr>
+          <w:sz w:val="24"/>
+          <w:szCs w:val="24"/>
+        </w:rPr>
+        <w:t>,w</w:t>
+      </w:r>
+      <w:r>
+        <w:rPr>
+          <w:sz w:val="24"/>
+          <w:szCs w:val="24"/>
+          <w:vertAlign w:val="subscript"/>
+        </w:rPr>
+        <w:t>2</w:t>
+      </w:r>
+      <w:r>
+        <w:rPr>
+          <w:sz w:val="24"/>
+          <w:szCs w:val="24"/>
+        </w:rPr>
+        <w:t xml:space="preserve"> and w</w:t>
+      </w:r>
+      <w:r>
+        <w:rPr>
+          <w:sz w:val="24"/>
+          <w:szCs w:val="24"/>
+          <w:vertAlign w:val="subscript"/>
+        </w:rPr>
+        <w:t xml:space="preserve">3 </w:t>
+      </w:r>
+      <w:r>
+        <w:rPr>
+          <w:sz w:val="24"/>
+          <w:szCs w:val="24"/>
+        </w:rPr>
+        <w:t xml:space="preserve"> </w:t>
+      </w:r>
+      <w:sdt>
+        <w:sdtPr>
+          <w:rPr>
+            <w:sz w:val="24"/>
+            <w:szCs w:val="24"/>
+          </w:rPr>
+          <w:id w:val="1736978918"/>
+          <w:citation/>
+        </w:sdtPr>
+        <w:sdtContent>
+          <w:r>
+            <w:rPr>
+              <w:sz w:val="24"/>
+              <w:szCs w:val="24"/>
+            </w:rPr>
+            <w:fldChar w:fldCharType="begin"/>
+          </w:r>
+          <w:r>
+            <w:rPr>
+              <w:sz w:val="24"/>
+              <w:szCs w:val="24"/>
+            </w:rPr>
+            <w:instrText xml:space="preserve"> CITATION Giu17 \l 2057 </w:instrText>
+          </w:r>
+          <w:r>
+            <w:rPr>
+              <w:sz w:val="24"/>
+              <w:szCs w:val="24"/>
+            </w:rPr>
+            <w:fldChar w:fldCharType="separate"/>
+          </w:r>
+          <w:r>
+            <w:rPr>
+              <w:noProof/>
+              <w:sz w:val="24"/>
+              <w:szCs w:val="24"/>
+            </w:rPr>
+            <w:t>(Ciaburro &amp; Venkateswaran, 2017)</w:t>
+          </w:r>
+          <w:r>
+            <w:rPr>
+              <w:sz w:val="24"/>
+              <w:szCs w:val="24"/>
+            </w:rPr>
+            <w:fldChar w:fldCharType="end"/>
+          </w:r>
+        </w:sdtContent>
+      </w:sdt>
+      <w:r>
+        <w:rPr>
+          <w:sz w:val="24"/>
+          <w:szCs w:val="24"/>
+        </w:rPr>
+        <w:t>. When we train our model for the first time these weights are set randomly.</w:t>
+      </w:r>
+    </w:p>
+    <w:p>
+      <w:pPr>
+        <w:keepNext/>
+        <w:spacing w:line="240" w:lineRule="auto"/>
+        <w:jc w:val="center"/>
+      </w:pPr>
+      <w:r>
+        <w:rPr>
+          <w:noProof/>
+          <w:sz w:val="24"/>
+          <w:szCs w:val="24"/>
+        </w:rPr>
+        <w:drawing>
+          <wp:inline distT="0" distB="0" distL="0" distR="0" wp14:anchorId="5AA10798" wp14:editId="63CF617C">
+            <wp:extent cx="2435032" cy="553416"/>
+            <wp:effectExtent l="0" t="0" r="3810" b="5715"/>
+            <wp:docPr id="15" name="Picture 15" descr="A picture containing text&#10;&#10;Description automatically generated"/>
+            <wp:cNvGraphicFramePr>
+              <a:graphicFrameLocks xmlns:a="http://schemas.openxmlformats.org/drawingml/2006/main" noChangeAspect="1"/>
+            </wp:cNvGraphicFramePr>
+            <a:graphic xmlns:a="http://schemas.openxmlformats.org/drawingml/2006/main">
+              <a:graphicData uri="http://schemas.openxmlformats.org/drawingml/2006/picture">
+                <pic:pic xmlns:pic="http://schemas.openxmlformats.org/drawingml/2006/picture">
+                  <pic:nvPicPr>
+                    <pic:cNvPr id="15" name="Picture 15" descr="A picture containing text&#10;&#10;Description automatically generated"/>
+                    <pic:cNvPicPr/>
+                  </pic:nvPicPr>
+                  <pic:blipFill>
+                    <a:blip r:embed="rId15">
+                      <a:extLst>
+                        <a:ext uri="{28A0092B-C50C-407E-A947-70E740481C1C}">
+                          <a14:useLocalDpi xmlns:a14="http://schemas.microsoft.com/office/drawing/2010/main" val="0"/>
+                        </a:ext>
+                      </a:extLst>
+                    </a:blip>
+                    <a:stretch>
+                      <a:fillRect/>
+                    </a:stretch>
+                  </pic:blipFill>
+                  <pic:spPr>
+                    <a:xfrm>
+                      <a:off x="0" y="0"/>
+                      <a:ext cx="2595596" cy="589908"/>
+                    </a:xfrm>
+                    <a:prstGeom prst="rect">
+                      <a:avLst/>
+                    </a:prstGeom>
+                  </pic:spPr>
+                </pic:pic>
+              </a:graphicData>
+            </a:graphic>
+          </wp:inline>
+        </w:drawing>
+      </w:r>
+    </w:p>
+    <w:p>
+      <w:pPr>
+        <w:rPr>
+          <w:sz w:val="24"/>
+          <w:szCs w:val="24"/>
+        </w:rPr>
+      </w:pPr>
+      <w:r>
+        <w:rPr>
+          <w:sz w:val="24"/>
+          <w:szCs w:val="24"/>
+        </w:rPr>
+        <w:t xml:space="preserve">Where </w:t>
+      </w:r>
+      <w:r>
+        <w:rPr>
+          <w:sz w:val="24"/>
+          <w:szCs w:val="24"/>
+        </w:rPr>
+        <w:t>‘</w:t>
+      </w:r>
+      <w:r>
+        <w:rPr>
+          <w:sz w:val="24"/>
+          <w:szCs w:val="24"/>
+        </w:rPr>
+        <w:t>I</w:t>
+      </w:r>
+      <w:r>
+        <w:rPr>
+          <w:sz w:val="24"/>
+          <w:szCs w:val="24"/>
+        </w:rPr>
+        <w:t>’</w:t>
+      </w:r>
+      <w:r>
+        <w:rPr>
+          <w:sz w:val="24"/>
+          <w:szCs w:val="24"/>
+        </w:rPr>
+        <w:t xml:space="preserve"> will be the number </w:t>
+      </w:r>
+      <w:r>
+        <w:rPr>
+          <w:sz w:val="24"/>
+          <w:szCs w:val="24"/>
+        </w:rPr>
+        <w:t>of inputs the neuron receives.</w:t>
+      </w:r>
+      <w:r>
+        <w:rPr>
+          <w:sz w:val="24"/>
+          <w:szCs w:val="24"/>
+        </w:rPr>
+        <w:t xml:space="preserve"> A Bias value is also added which allow us to shift the activation function either to the left or to the right. The entire</w:t>
+      </w:r>
+      <w:r>
+        <w:rPr>
+          <w:sz w:val="24"/>
+          <w:szCs w:val="24"/>
+        </w:rPr>
+        <w:t xml:space="preserve"> processing done by a neuron can be expressed as : -</w:t>
+      </w:r>
+    </w:p>
+    <w:p>
+      <w:pPr>
+        <w:keepNext/>
+        <w:spacing w:line="240" w:lineRule="auto"/>
+        <w:jc w:val="center"/>
+      </w:pPr>
+      <w:r>
+        <w:rPr>
+          <w:noProof/>
+          <w:sz w:val="24"/>
+          <w:szCs w:val="24"/>
+        </w:rPr>
+        <w:lastRenderedPageBreak/>
+        <w:drawing>
+          <wp:inline distT="0" distB="0" distL="0" distR="0" wp14:anchorId="538FF810" wp14:editId="7704A9C8">
+            <wp:extent cx="3373985" cy="343531"/>
+            <wp:effectExtent l="0" t="0" r="0" b="0"/>
+            <wp:docPr id="16" name="Picture 16"/>
+            <wp:cNvGraphicFramePr>
+              <a:graphicFrameLocks xmlns:a="http://schemas.openxmlformats.org/drawingml/2006/main" noChangeAspect="1"/>
+            </wp:cNvGraphicFramePr>
+            <a:graphic xmlns:a="http://schemas.openxmlformats.org/drawingml/2006/main">
+              <a:graphicData uri="http://schemas.openxmlformats.org/drawingml/2006/picture">
+                <pic:pic xmlns:pic="http://schemas.openxmlformats.org/drawingml/2006/picture">
+                  <pic:nvPicPr>
+                    <pic:cNvPr id="16" name="Picture 16"/>
+                    <pic:cNvPicPr/>
+                  </pic:nvPicPr>
+                  <pic:blipFill>
+                    <a:blip r:embed="rId16">
+                      <a:extLst>
+                        <a:ext uri="{28A0092B-C50C-407E-A947-70E740481C1C}">
+                          <a14:useLocalDpi xmlns:a14="http://schemas.microsoft.com/office/drawing/2010/main" val="0"/>
+                        </a:ext>
+                      </a:extLst>
+                    </a:blip>
+                    <a:stretch>
+                      <a:fillRect/>
+                    </a:stretch>
+                  </pic:blipFill>
+                  <pic:spPr>
+                    <a:xfrm>
+                      <a:off x="0" y="0"/>
+                      <a:ext cx="5500412" cy="560039"/>
+                    </a:xfrm>
+                    <a:prstGeom prst="rect">
+                      <a:avLst/>
+                    </a:prstGeom>
+                  </pic:spPr>
+                </pic:pic>
+              </a:graphicData>
+            </a:graphic>
+          </wp:inline>
+        </w:drawing>
+      </w:r>
+    </w:p>
+    <w:p>
+      <w:pPr>
+        <w:rPr>
+          <w:sz w:val="24"/>
+          <w:szCs w:val="24"/>
+        </w:rPr>
+      </w:pPr>
+      <w:r>
+        <w:rPr>
+          <w:sz w:val="24"/>
+          <w:szCs w:val="24"/>
+        </w:rPr>
+        <w:t xml:space="preserve">The activation function is applied on this output which </w:t>
+      </w:r>
+      <w:r>
+        <w:rPr>
+          <w:sz w:val="24"/>
+          <w:szCs w:val="24"/>
+        </w:rPr>
+        <w:t>decides whether the neuron should be fired or not.</w:t>
+      </w:r>
+    </w:p>
+    <w:p>
+      <w:pPr>
+        <w:jc w:val="center"/>
+        <w:rPr>
+          <w:sz w:val="24"/>
+          <w:szCs w:val="24"/>
+        </w:rPr>
+      </w:pPr>
+      <w:r>
+        <w:rPr>
+          <w:noProof/>
+          <w:sz w:val="24"/>
+          <w:szCs w:val="24"/>
+        </w:rPr>
+        <w:drawing>
+          <wp:inline distT="0" distB="0" distL="0" distR="0" wp14:anchorId="466C307D" wp14:editId="0BD9A35F">
+            <wp:extent cx="2409044" cy="1414541"/>
+            <wp:effectExtent l="0" t="0" r="4445" b="0"/>
+            <wp:docPr id="17" name="Picture 17" descr="Diagram&#10;&#10;Description automatically generated"/>
+            <wp:cNvGraphicFramePr>
+              <a:graphicFrameLocks xmlns:a="http://schemas.openxmlformats.org/drawingml/2006/main" noChangeAspect="1"/>
+            </wp:cNvGraphicFramePr>
+            <a:graphic xmlns:a="http://schemas.openxmlformats.org/drawingml/2006/main">
+              <a:graphicData uri="http://schemas.openxmlformats.org/drawingml/2006/picture">
+                <pic:pic xmlns:pic="http://schemas.openxmlformats.org/drawingml/2006/picture">
+                  <pic:nvPicPr>
+                    <pic:cNvPr id="17" name="Picture 17" descr="Diagram&#10;&#10;Description automatically generated"/>
+                    <pic:cNvPicPr/>
+                  </pic:nvPicPr>
+                  <pic:blipFill>
+                    <a:blip r:embed="rId17" cstate="print">
+                      <a:extLst>
+                        <a:ext uri="{28A0092B-C50C-407E-A947-70E740481C1C}">
+                          <a14:useLocalDpi xmlns:a14="http://schemas.microsoft.com/office/drawing/2010/main" val="0"/>
+                        </a:ext>
+                      </a:extLst>
+                    </a:blip>
+                    <a:stretch>
+                      <a:fillRect/>
+                    </a:stretch>
+                  </pic:blipFill>
+                  <pic:spPr>
+                    <a:xfrm>
+                      <a:off x="0" y="0"/>
+                      <a:ext cx="2446992" cy="1436823"/>
+                    </a:xfrm>
+                    <a:prstGeom prst="rect">
+                      <a:avLst/>
+                    </a:prstGeom>
+                  </pic:spPr>
+                </pic:pic>
+              </a:graphicData>
+            </a:graphic>
+          </wp:inline>
+        </w:drawing>
+      </w:r>
+    </w:p>
+    <w:p>
+      <w:pPr>
+        <w:rPr>
+          <w:sz w:val="24"/>
+          <w:szCs w:val="24"/>
+        </w:rPr>
+      </w:pPr>
+    </w:p>
+    <w:p>
+      <w:pPr>
+        <w:rPr>
+          <w:sz w:val="24"/>
+          <w:szCs w:val="24"/>
+        </w:rPr>
+      </w:pPr>
+      <w:r>
+        <w:rPr>
+          <w:sz w:val="24"/>
+          <w:szCs w:val="24"/>
+        </w:rPr>
+        <w:t>This flow of information from input layer to hidden layers and finally to the output layer is called forward propagation.</w:t>
+      </w:r>
+    </w:p>
+    <w:p>
+      <w:pPr>
+        <w:rPr>
+          <w:rFonts w:eastAsia="Times New Roman" w:cstheme="minorHAnsi"/>
+          <w:color w:val="000000" w:themeColor="text1"/>
+          <w:spacing w:val="2"/>
+          <w:sz w:val="24"/>
+          <w:szCs w:val="24"/>
+          <w:shd w:val="clear" w:color="auto" w:fill="FFFFFF"/>
+          <w:lang w:eastAsia="en-GB"/>
+        </w:rPr>
+      </w:pPr>
+      <w:r>
+        <w:rPr>
+          <w:sz w:val="24"/>
+          <w:szCs w:val="24"/>
+        </w:rPr>
+        <w:t xml:space="preserve">Just like human beings learn from mistakes or by receiving feedback deep neural network learn the same way by a process called </w:t>
+      </w:r>
+      <w:r>
+        <w:rPr>
+          <w:rFonts w:cstheme="minorHAnsi"/>
+          <w:color w:val="000000" w:themeColor="text1"/>
+          <w:sz w:val="24"/>
+          <w:szCs w:val="24"/>
+        </w:rPr>
+        <w:t>back</w:t>
+      </w:r>
+      <w:r>
+        <w:rPr>
+          <w:rFonts w:eastAsia="Times New Roman" w:cstheme="minorHAnsi"/>
+          <w:color w:val="000000" w:themeColor="text1"/>
+          <w:spacing w:val="2"/>
+          <w:sz w:val="24"/>
+          <w:szCs w:val="24"/>
+          <w:shd w:val="clear" w:color="auto" w:fill="FFFFFF"/>
+          <w:lang w:eastAsia="en-GB"/>
+        </w:rPr>
+        <w:t>propagation</w:t>
+      </w:r>
+      <w:r>
+        <w:rPr>
+          <w:rFonts w:eastAsia="Times New Roman" w:cstheme="minorHAnsi"/>
+          <w:color w:val="000000" w:themeColor="text1"/>
+          <w:spacing w:val="2"/>
+          <w:sz w:val="24"/>
+          <w:szCs w:val="24"/>
+          <w:shd w:val="clear" w:color="auto" w:fill="FFFFFF"/>
+          <w:lang w:eastAsia="en-GB"/>
+        </w:rPr>
+        <w:t xml:space="preserve">. Once the output reaches the final layer, the error is calculated ( </w:t>
+      </w:r>
+      <w:r>
+        <w:rPr>
+          <w:rFonts w:eastAsia="Times New Roman" w:cstheme="minorHAnsi"/>
+          <w:color w:val="000000" w:themeColor="text1"/>
+          <w:spacing w:val="2"/>
+          <w:sz w:val="24"/>
+          <w:szCs w:val="24"/>
+          <w:shd w:val="clear" w:color="auto" w:fill="FFFFFF"/>
+          <w:lang w:eastAsia="en-GB"/>
+        </w:rPr>
+        <w:t xml:space="preserve">predicted output </w:t>
+      </w:r>
+      <w:r>
+        <w:rPr>
+          <w:rFonts w:eastAsia="Times New Roman" w:cstheme="minorHAnsi"/>
+          <w:color w:val="000000" w:themeColor="text1"/>
+          <w:spacing w:val="2"/>
+          <w:sz w:val="24"/>
+          <w:szCs w:val="24"/>
+          <w:shd w:val="clear" w:color="auto" w:fill="FFFFFF"/>
+          <w:lang w:eastAsia="en-GB"/>
+        </w:rPr>
+        <w:t xml:space="preserve">- </w:t>
+      </w:r>
+      <w:r>
+        <w:rPr>
+          <w:rFonts w:eastAsia="Times New Roman" w:cstheme="minorHAnsi"/>
+          <w:color w:val="000000" w:themeColor="text1"/>
+          <w:spacing w:val="2"/>
+          <w:sz w:val="24"/>
+          <w:szCs w:val="24"/>
+          <w:shd w:val="clear" w:color="auto" w:fill="FFFFFF"/>
+          <w:lang w:eastAsia="en-GB"/>
+        </w:rPr>
+        <w:t>original output</w:t>
+      </w:r>
+      <w:r>
+        <w:rPr>
+          <w:rFonts w:eastAsia="Times New Roman" w:cstheme="minorHAnsi"/>
+          <w:color w:val="000000" w:themeColor="text1"/>
+          <w:spacing w:val="2"/>
+          <w:sz w:val="24"/>
+          <w:szCs w:val="24"/>
+          <w:shd w:val="clear" w:color="auto" w:fill="FFFFFF"/>
+          <w:lang w:eastAsia="en-GB"/>
+        </w:rPr>
+        <w:t xml:space="preserve"> ). The error is then used to re-calculate the weights and biases that was used in forward propagation. To calculate the new weight amount </w:t>
+      </w:r>
+      <w:r>
+        <w:rPr>
+          <w:rFonts w:eastAsia="Times New Roman" w:cstheme="minorHAnsi"/>
+          <w:color w:val="000000" w:themeColor="text1"/>
+          <w:spacing w:val="2"/>
+          <w:sz w:val="24"/>
+          <w:szCs w:val="24"/>
+          <w:shd w:val="clear" w:color="auto" w:fill="FFFFFF"/>
+          <w:lang w:eastAsia="en-GB"/>
+        </w:rPr>
+        <w:t>neural network, apply gradient descent.</w:t>
+      </w:r>
+      <w:r>
+        <w:rPr>
+          <w:rFonts w:eastAsia="Times New Roman" w:cstheme="minorHAnsi"/>
+          <w:color w:val="000000" w:themeColor="text1"/>
+          <w:spacing w:val="2"/>
+          <w:sz w:val="24"/>
+          <w:szCs w:val="24"/>
+          <w:shd w:val="clear" w:color="auto" w:fill="FFFFFF"/>
+          <w:lang w:eastAsia="en-GB"/>
+        </w:rPr>
+        <w:t xml:space="preserve"> </w:t>
+      </w:r>
+    </w:p>
+    <w:p>
+      <w:pPr>
+        <w:rPr>
+          <w:rFonts w:eastAsia="Times New Roman" w:cstheme="minorHAnsi"/>
+          <w:color w:val="000000" w:themeColor="text1"/>
+          <w:spacing w:val="2"/>
+          <w:sz w:val="24"/>
+          <w:szCs w:val="24"/>
+          <w:shd w:val="clear" w:color="auto" w:fill="FFFFFF"/>
+          <w:lang w:eastAsia="en-GB"/>
+        </w:rPr>
+      </w:pPr>
+      <w:r>
+        <w:rPr>
+          <w:rFonts w:eastAsia="Times New Roman" w:cstheme="minorHAnsi"/>
+          <w:color w:val="000000" w:themeColor="text1"/>
+          <w:spacing w:val="2"/>
+          <w:sz w:val="24"/>
+          <w:szCs w:val="24"/>
+          <w:shd w:val="clear" w:color="auto" w:fill="FFFFFF"/>
+          <w:lang w:eastAsia="en-GB"/>
+        </w:rPr>
+        <w:t xml:space="preserve">Gradient descent is an optimization algorithm which is used to find the values of a function’s parameters, that minimizes the cost function as far as possible </w:t>
+      </w:r>
+      <w:sdt>
+        <w:sdtPr>
+          <w:rPr>
+            <w:rFonts w:eastAsia="Times New Roman" w:cstheme="minorHAnsi"/>
+            <w:color w:val="000000" w:themeColor="text1"/>
+            <w:spacing w:val="2"/>
+            <w:sz w:val="24"/>
+            <w:szCs w:val="24"/>
+            <w:shd w:val="clear" w:color="auto" w:fill="FFFFFF"/>
+            <w:lang w:eastAsia="en-GB"/>
+          </w:rPr>
+          <w:id w:val="725958147"/>
+          <w:citation/>
+        </w:sdtPr>
+        <w:sdtContent>
+          <w:r>
+            <w:rPr>
+              <w:rFonts w:eastAsia="Times New Roman" w:cstheme="minorHAnsi"/>
+              <w:color w:val="000000" w:themeColor="text1"/>
+              <w:spacing w:val="2"/>
+              <w:sz w:val="24"/>
+              <w:szCs w:val="24"/>
+              <w:shd w:val="clear" w:color="auto" w:fill="FFFFFF"/>
+              <w:lang w:eastAsia="en-GB"/>
+            </w:rPr>
+            <w:fldChar w:fldCharType="begin"/>
+          </w:r>
+          <w:r>
+            <w:rPr>
+              <w:rFonts w:eastAsia="Times New Roman" w:cstheme="minorHAnsi"/>
+              <w:color w:val="000000" w:themeColor="text1"/>
+              <w:spacing w:val="2"/>
+              <w:sz w:val="24"/>
+              <w:szCs w:val="24"/>
+              <w:shd w:val="clear" w:color="auto" w:fill="FFFFFF"/>
+              <w:lang w:eastAsia="en-GB"/>
+            </w:rPr>
+            <w:instrText xml:space="preserve"> CITATION Nik191 \l 2057 </w:instrText>
+          </w:r>
+          <w:r>
+            <w:rPr>
+              <w:rFonts w:eastAsia="Times New Roman" w:cstheme="minorHAnsi"/>
+              <w:color w:val="000000" w:themeColor="text1"/>
+              <w:spacing w:val="2"/>
+              <w:sz w:val="24"/>
+              <w:szCs w:val="24"/>
+              <w:shd w:val="clear" w:color="auto" w:fill="FFFFFF"/>
+              <w:lang w:eastAsia="en-GB"/>
+            </w:rPr>
+            <w:fldChar w:fldCharType="separate"/>
+          </w:r>
+          <w:r>
+            <w:rPr>
+              <w:rFonts w:eastAsia="Times New Roman" w:cstheme="minorHAnsi"/>
+              <w:noProof/>
+              <w:color w:val="000000" w:themeColor="text1"/>
+              <w:spacing w:val="2"/>
+              <w:sz w:val="24"/>
+              <w:szCs w:val="24"/>
+              <w:shd w:val="clear" w:color="auto" w:fill="FFFFFF"/>
+              <w:lang w:eastAsia="en-GB"/>
+            </w:rPr>
+            <w:t>(Donges, 2019)</w:t>
+          </w:r>
+          <w:r>
+            <w:rPr>
+              <w:rFonts w:eastAsia="Times New Roman" w:cstheme="minorHAnsi"/>
+              <w:color w:val="000000" w:themeColor="text1"/>
+              <w:spacing w:val="2"/>
+              <w:sz w:val="24"/>
+              <w:szCs w:val="24"/>
+              <w:shd w:val="clear" w:color="auto" w:fill="FFFFFF"/>
+              <w:lang w:eastAsia="en-GB"/>
+            </w:rPr>
+            <w:fldChar w:fldCharType="end"/>
+          </w:r>
+        </w:sdtContent>
+      </w:sdt>
+      <w:r>
+        <w:rPr>
+          <w:rFonts w:eastAsia="Times New Roman" w:cstheme="minorHAnsi"/>
+          <w:color w:val="000000" w:themeColor="text1"/>
+          <w:spacing w:val="2"/>
+          <w:sz w:val="24"/>
+          <w:szCs w:val="24"/>
+          <w:shd w:val="clear" w:color="auto" w:fill="FFFFFF"/>
+          <w:lang w:eastAsia="en-GB"/>
+        </w:rPr>
+        <w:t>.Backpropagation is performed after each dataset iteration</w:t>
+      </w:r>
+      <w:r>
+        <w:rPr>
+          <w:rFonts w:eastAsia="Times New Roman" w:cstheme="minorHAnsi"/>
+          <w:color w:val="000000" w:themeColor="text1"/>
+          <w:spacing w:val="2"/>
+          <w:sz w:val="24"/>
+          <w:szCs w:val="24"/>
+          <w:shd w:val="clear" w:color="auto" w:fill="FFFFFF"/>
+          <w:lang w:eastAsia="en-GB"/>
+        </w:rPr>
+        <w:t>.</w:t>
+      </w:r>
+    </w:p>
+    <w:p>
+      <w:pPr>
+        <w:rPr>
+          <w:rFonts w:eastAsia="Times New Roman" w:cstheme="minorHAnsi"/>
+          <w:color w:val="000000" w:themeColor="text1"/>
+          <w:spacing w:val="2"/>
+          <w:sz w:val="24"/>
+          <w:szCs w:val="24"/>
+          <w:shd w:val="clear" w:color="auto" w:fill="FFFFFF"/>
+          <w:lang w:eastAsia="en-GB"/>
+        </w:rPr>
+      </w:pPr>
+      <w:r>
+        <w:rPr>
+          <w:rFonts w:eastAsia="Times New Roman" w:cstheme="minorHAnsi"/>
+          <w:color w:val="000000" w:themeColor="text1"/>
+          <w:spacing w:val="2"/>
+          <w:sz w:val="24"/>
+          <w:szCs w:val="24"/>
+          <w:shd w:val="clear" w:color="auto" w:fill="FFFFFF"/>
+          <w:lang w:eastAsia="en-GB"/>
+        </w:rPr>
+        <w:t>By moving forward and backward considerable number of times, readjusting the weights and biases, the neural network is able to reduce the difference between predicted output and actual intended output, and so the model will now have a good fit for the data and could provide us with better accurate results.</w:t>
+      </w:r>
+    </w:p>
+    <w:p>
+      <w:pPr>
+        <w:pStyle w:val="Heading3"/>
+        <w:rPr>
+          <w:rFonts w:cstheme="minorHAnsi"/>
+          <w:sz w:val="26"/>
+          <w:szCs w:val="26"/>
+        </w:rPr>
+      </w:pPr>
+      <w:bookmarkStart w:id="21" w:name="_Toc65095434"/>
       <w:r>
         <w:rPr>
           <w:rFonts w:cstheme="minorHAnsi"/>
@@ -7068,29 +8698,8 @@
           <w:sz w:val="26"/>
           <w:szCs w:val="26"/>
         </w:rPr>
-        <w:t>.</w:t>
-      </w:r>
-      <w:bookmarkEnd w:id="19"/>
-    </w:p>
-    <w:p>
-      <w:pPr>
-        <w:rPr>
-          <w:rFonts w:cstheme="minorHAnsi"/>
-          <w:sz w:val="26"/>
-          <w:szCs w:val="26"/>
-        </w:rPr>
-      </w:pPr>
-    </w:p>
-    <w:p>
-      <w:pPr>
-        <w:pStyle w:val="Heading3"/>
-        <w:rPr>
-          <w:rFonts w:cstheme="minorHAnsi"/>
-          <w:sz w:val="26"/>
-          <w:szCs w:val="26"/>
-        </w:rPr>
-      </w:pPr>
-      <w:bookmarkStart w:id="20" w:name="_Toc64835181"/>
+        <w:t>1.4.</w:t>
+      </w:r>
       <w:r>
         <w:rPr>
           <w:rFonts w:cstheme="minorHAnsi"/>
@@ -7098,7 +8707,7 @@
           <w:sz w:val="26"/>
           <w:szCs w:val="26"/>
         </w:rPr>
-        <w:t>1.4.</w:t>
+        <w:t>4</w:t>
       </w:r>
       <w:r>
         <w:rPr>
@@ -7107,7 +8716,7 @@
           <w:sz w:val="26"/>
           <w:szCs w:val="26"/>
         </w:rPr>
-        <w:t xml:space="preserve">4.  </w:t>
+        <w:t xml:space="preserve">.  </w:t>
       </w:r>
       <w:r>
         <w:rPr>
@@ -7116,7 +8725,7 @@
           <w:sz w:val="26"/>
           <w:szCs w:val="26"/>
         </w:rPr>
-        <w:t>Neural Network F</w:t>
+        <w:t>Different Types of Deep neural network</w:t>
       </w:r>
       <w:r>
         <w:rPr>
@@ -7125,8 +8734,29 @@
           <w:sz w:val="26"/>
           <w:szCs w:val="26"/>
         </w:rPr>
-        <w:t>or classification</w:t>
-      </w:r>
+        <w:t>.</w:t>
+      </w:r>
+      <w:bookmarkEnd w:id="21"/>
+    </w:p>
+    <w:p>
+      <w:pPr>
+        <w:rPr>
+          <w:rFonts w:cstheme="minorHAnsi"/>
+          <w:sz w:val="26"/>
+          <w:szCs w:val="26"/>
+        </w:rPr>
+      </w:pPr>
+    </w:p>
+    <w:p>
+      <w:pPr>
+        <w:pStyle w:val="Heading3"/>
+        <w:rPr>
+          <w:rFonts w:cstheme="minorHAnsi"/>
+          <w:sz w:val="26"/>
+          <w:szCs w:val="26"/>
+        </w:rPr>
+      </w:pPr>
+      <w:bookmarkStart w:id="22" w:name="_Toc65095435"/>
       <w:r>
         <w:rPr>
           <w:rFonts w:cstheme="minorHAnsi"/>
@@ -7134,17 +8764,63 @@
           <w:sz w:val="26"/>
           <w:szCs w:val="26"/>
         </w:rPr>
+        <w:t>1.4.</w:t>
+      </w:r>
+      <w:r>
+        <w:rPr>
+          <w:rFonts w:cstheme="minorHAnsi"/>
+          <w:caps w:val="0"/>
+          <w:sz w:val="26"/>
+          <w:szCs w:val="26"/>
+        </w:rPr>
+        <w:t>5</w:t>
+      </w:r>
+      <w:r>
+        <w:rPr>
+          <w:rFonts w:cstheme="minorHAnsi"/>
+          <w:caps w:val="0"/>
+          <w:sz w:val="26"/>
+          <w:szCs w:val="26"/>
+        </w:rPr>
+        <w:t xml:space="preserve">.  </w:t>
+      </w:r>
+      <w:r>
+        <w:rPr>
+          <w:rFonts w:cstheme="minorHAnsi"/>
+          <w:caps w:val="0"/>
+          <w:sz w:val="26"/>
+          <w:szCs w:val="26"/>
+        </w:rPr>
+        <w:t>Neural Network F</w:t>
+      </w:r>
+      <w:r>
+        <w:rPr>
+          <w:rFonts w:cstheme="minorHAnsi"/>
+          <w:caps w:val="0"/>
+          <w:sz w:val="26"/>
+          <w:szCs w:val="26"/>
+        </w:rPr>
+        <w:t>or classification</w:t>
+      </w:r>
+      <w:r>
+        <w:rPr>
+          <w:rFonts w:cstheme="minorHAnsi"/>
+          <w:caps w:val="0"/>
+          <w:sz w:val="26"/>
+          <w:szCs w:val="26"/>
+        </w:rPr>
         <w:t>.</w:t>
       </w:r>
-      <w:bookmarkEnd w:id="20"/>
+      <w:bookmarkEnd w:id="22"/>
     </w:p>
     <w:p/>
     <w:p>
       <w:pPr>
         <w:pStyle w:val="Heading1"/>
       </w:pPr>
-      <w:bookmarkStart w:id="21" w:name="_Toc64835182"/>
-      <w:r>
+      <w:bookmarkStart w:id="23" w:name="_Toc65095436"/>
+      <w:r>
+        <w:lastRenderedPageBreak/>
         <w:t>2</w:t>
       </w:r>
       <w:r>
@@ -7158,7 +8834,7 @@
         </w:rPr>
         <w:t>Literature Review</w:t>
       </w:r>
-      <w:bookmarkEnd w:id="21"/>
+      <w:bookmarkEnd w:id="23"/>
     </w:p>
     <w:p>
       <w:pPr>
@@ -7167,7 +8843,7 @@
           <w:caps w:val="0"/>
         </w:rPr>
       </w:pPr>
-      <w:bookmarkStart w:id="22" w:name="_Toc64835183"/>
+      <w:bookmarkStart w:id="24" w:name="_Toc65095437"/>
       <w:r>
         <w:t>2.1</w:t>
       </w:r>
@@ -7182,7 +8858,7 @@
         </w:rPr>
         <w:t>Standard Method Of Classification</w:t>
       </w:r>
-      <w:bookmarkEnd w:id="22"/>
+      <w:bookmarkEnd w:id="24"/>
       <w:r>
         <w:rPr>
           <w:caps w:val="0"/>
@@ -7199,7 +8875,7 @@
           <w:bCs/>
         </w:rPr>
       </w:pPr>
-      <w:bookmarkStart w:id="23" w:name="_Toc64835184"/>
+      <w:bookmarkStart w:id="25" w:name="_Toc65095438"/>
       <w:r>
         <w:t>2.</w:t>
       </w:r>
@@ -7217,7 +8893,7 @@
         </w:rPr>
         <w:t>Deep Learning For Plant Species Classification Using Leaf Vein Morphometric</w:t>
       </w:r>
-      <w:bookmarkEnd w:id="23"/>
+      <w:bookmarkEnd w:id="25"/>
     </w:p>
     <w:p/>
     <w:p>
@@ -7229,7 +8905,7 @@
           <w:szCs w:val="24"/>
         </w:rPr>
       </w:pPr>
-      <w:bookmarkStart w:id="24" w:name="_Toc64835185"/>
+      <w:bookmarkStart w:id="26" w:name="_Toc65095439"/>
       <w:r>
         <w:rPr>
           <w:caps w:val="0"/>
@@ -7254,7 +8930,7 @@
         </w:rPr>
         <w:t>Plant Classification Using Artificial Neural Networks</w:t>
       </w:r>
-      <w:bookmarkEnd w:id="24"/>
+      <w:bookmarkEnd w:id="26"/>
     </w:p>
     <w:p/>
     <w:p>
@@ -7266,7 +8942,7 @@
           <w:szCs w:val="24"/>
         </w:rPr>
       </w:pPr>
-      <w:bookmarkStart w:id="25" w:name="_Toc64835186"/>
+      <w:bookmarkStart w:id="27" w:name="_Toc65095440"/>
       <w:r>
         <w:rPr>
           <w:sz w:val="24"/>
@@ -7296,7 +8972,7 @@
         </w:rPr>
         <w:t>Deep Neural Network For Classification Of Plant Seedling Images</w:t>
       </w:r>
-      <w:bookmarkEnd w:id="25"/>
+      <w:bookmarkEnd w:id="27"/>
     </w:p>
     <w:p>
       <w:pPr>
@@ -7306,7 +8982,7 @@
           <w:szCs w:val="28"/>
         </w:rPr>
       </w:pPr>
-      <w:bookmarkStart w:id="26" w:name="_Toc64835187"/>
+      <w:bookmarkStart w:id="28" w:name="_Toc65095441"/>
       <w:r>
         <w:rPr>
           <w:caps w:val="0"/>
@@ -7324,7 +9000,7 @@
         <w:tab/>
         <w:t>Methodology</w:t>
       </w:r>
-      <w:bookmarkEnd w:id="26"/>
+      <w:bookmarkEnd w:id="28"/>
     </w:p>
     <w:p>
       <w:pPr>
@@ -7335,7 +9011,7 @@
           <w:szCs w:val="24"/>
         </w:rPr>
       </w:pPr>
-      <w:bookmarkStart w:id="27" w:name="_Toc64835188"/>
+      <w:bookmarkStart w:id="29" w:name="_Toc65095442"/>
       <w:r>
         <w:rPr>
           <w:sz w:val="24"/>
@@ -7358,7 +9034,7 @@
         </w:rPr>
         <w:t>Software Installation</w:t>
       </w:r>
-      <w:bookmarkEnd w:id="27"/>
+      <w:bookmarkEnd w:id="29"/>
       <w:r>
         <w:rPr>
           <w:caps w:val="0"/>
@@ -7377,7 +9053,7 @@
           <w:szCs w:val="24"/>
         </w:rPr>
       </w:pPr>
-      <w:bookmarkStart w:id="28" w:name="_Toc64835189"/>
+      <w:bookmarkStart w:id="30" w:name="_Toc65095443"/>
       <w:r>
         <w:rPr>
           <w:caps w:val="0"/>
@@ -7394,78 +9070,6 @@
         </w:rPr>
         <w:tab/>
         <w:t>Data Collection</w:t>
-      </w:r>
-      <w:bookmarkEnd w:id="28"/>
-    </w:p>
-    <w:p>
-      <w:pPr>
-        <w:rPr>
-          <w:sz w:val="24"/>
-          <w:szCs w:val="24"/>
-        </w:rPr>
-      </w:pPr>
-    </w:p>
-    <w:p>
-      <w:pPr>
-        <w:pStyle w:val="Heading2"/>
-        <w:rPr>
-          <w:sz w:val="24"/>
-          <w:szCs w:val="24"/>
-        </w:rPr>
-      </w:pPr>
-      <w:bookmarkStart w:id="29" w:name="_Toc64835190"/>
-      <w:r>
-        <w:rPr>
-          <w:caps w:val="0"/>
-          <w:sz w:val="24"/>
-          <w:szCs w:val="24"/>
-        </w:rPr>
-        <w:t>3.3</w:t>
-      </w:r>
-      <w:r>
-        <w:rPr>
-          <w:caps w:val="0"/>
-          <w:sz w:val="24"/>
-          <w:szCs w:val="24"/>
-        </w:rPr>
-        <w:tab/>
-        <w:t>Data Pre-processing</w:t>
-      </w:r>
-      <w:bookmarkEnd w:id="29"/>
-    </w:p>
-    <w:p>
-      <w:pPr>
-        <w:rPr>
-          <w:sz w:val="24"/>
-          <w:szCs w:val="24"/>
-        </w:rPr>
-      </w:pPr>
-    </w:p>
-    <w:p>
-      <w:pPr>
-        <w:pStyle w:val="Heading2"/>
-        <w:rPr>
-          <w:sz w:val="24"/>
-          <w:szCs w:val="24"/>
-        </w:rPr>
-      </w:pPr>
-      <w:bookmarkStart w:id="30" w:name="_Toc64835191"/>
-      <w:r>
-        <w:rPr>
-          <w:caps w:val="0"/>
-          <w:sz w:val="24"/>
-          <w:szCs w:val="24"/>
-        </w:rPr>
-        <w:t>3.4</w:t>
-      </w:r>
-      <w:r>
-        <w:rPr>
-          <w:caps w:val="0"/>
-          <w:sz w:val="24"/>
-          <w:szCs w:val="24"/>
-        </w:rPr>
-        <w:tab/>
-        <w:t>Implementing Deep Neural Network Models</w:t>
       </w:r>
       <w:bookmarkEnd w:id="30"/>
     </w:p>
@@ -7485,7 +9089,79 @@
           <w:szCs w:val="24"/>
         </w:rPr>
       </w:pPr>
-      <w:bookmarkStart w:id="31" w:name="_Toc64835192"/>
+      <w:bookmarkStart w:id="31" w:name="_Toc65095444"/>
+      <w:r>
+        <w:rPr>
+          <w:caps w:val="0"/>
+          <w:sz w:val="24"/>
+          <w:szCs w:val="24"/>
+        </w:rPr>
+        <w:t>3.3</w:t>
+      </w:r>
+      <w:r>
+        <w:rPr>
+          <w:caps w:val="0"/>
+          <w:sz w:val="24"/>
+          <w:szCs w:val="24"/>
+        </w:rPr>
+        <w:tab/>
+        <w:t>Data Pre-processing</w:t>
+      </w:r>
+      <w:bookmarkEnd w:id="31"/>
+    </w:p>
+    <w:p>
+      <w:pPr>
+        <w:rPr>
+          <w:sz w:val="24"/>
+          <w:szCs w:val="24"/>
+        </w:rPr>
+      </w:pPr>
+    </w:p>
+    <w:p>
+      <w:pPr>
+        <w:pStyle w:val="Heading2"/>
+        <w:rPr>
+          <w:sz w:val="24"/>
+          <w:szCs w:val="24"/>
+        </w:rPr>
+      </w:pPr>
+      <w:bookmarkStart w:id="32" w:name="_Toc65095445"/>
+      <w:r>
+        <w:rPr>
+          <w:caps w:val="0"/>
+          <w:sz w:val="24"/>
+          <w:szCs w:val="24"/>
+        </w:rPr>
+        <w:t>3.4</w:t>
+      </w:r>
+      <w:r>
+        <w:rPr>
+          <w:caps w:val="0"/>
+          <w:sz w:val="24"/>
+          <w:szCs w:val="24"/>
+        </w:rPr>
+        <w:tab/>
+        <w:t>Implementing Deep Neural Network Models</w:t>
+      </w:r>
+      <w:bookmarkEnd w:id="32"/>
+    </w:p>
+    <w:p>
+      <w:pPr>
+        <w:rPr>
+          <w:sz w:val="24"/>
+          <w:szCs w:val="24"/>
+        </w:rPr>
+      </w:pPr>
+    </w:p>
+    <w:p>
+      <w:pPr>
+        <w:pStyle w:val="Heading2"/>
+        <w:rPr>
+          <w:sz w:val="24"/>
+          <w:szCs w:val="24"/>
+        </w:rPr>
+      </w:pPr>
+      <w:bookmarkStart w:id="33" w:name="_Toc65095446"/>
       <w:r>
         <w:rPr>
           <w:caps w:val="0"/>
@@ -7519,7 +9195,7 @@
         </w:rPr>
         <w:t>Models</w:t>
       </w:r>
-      <w:bookmarkEnd w:id="31"/>
+      <w:bookmarkEnd w:id="33"/>
     </w:p>
     <w:p/>
     <w:p>
@@ -7531,7 +9207,7 @@
           <w:szCs w:val="28"/>
         </w:rPr>
       </w:pPr>
-      <w:bookmarkStart w:id="32" w:name="_Toc64835193"/>
+      <w:bookmarkStart w:id="34" w:name="_Toc65095447"/>
       <w:r>
         <w:rPr>
           <w:caps w:val="0"/>
@@ -7549,7 +9225,7 @@
         <w:tab/>
         <w:t>Evaluation And Results</w:t>
       </w:r>
-      <w:bookmarkEnd w:id="32"/>
+      <w:bookmarkEnd w:id="34"/>
     </w:p>
     <w:p/>
     <w:p>
@@ -7560,7 +9236,7 @@
           <w:szCs w:val="24"/>
         </w:rPr>
       </w:pPr>
-      <w:bookmarkStart w:id="33" w:name="_Toc64835194"/>
+      <w:bookmarkStart w:id="35" w:name="_Toc65095448"/>
       <w:r>
         <w:rPr>
           <w:caps w:val="0"/>
@@ -7578,7 +9254,7 @@
         <w:tab/>
         <w:t>Comparing Models</w:t>
       </w:r>
-      <w:bookmarkEnd w:id="33"/>
+      <w:bookmarkEnd w:id="35"/>
     </w:p>
     <w:p>
       <w:pPr>
@@ -7596,7 +9272,7 @@
           <w:szCs w:val="24"/>
         </w:rPr>
       </w:pPr>
-      <w:bookmarkStart w:id="34" w:name="_Toc64835195"/>
+      <w:bookmarkStart w:id="36" w:name="_Toc65095449"/>
       <w:r>
         <w:rPr>
           <w:caps w:val="0"/>
@@ -7614,7 +9290,7 @@
         <w:tab/>
         <w:t>Classification Report</w:t>
       </w:r>
-      <w:bookmarkEnd w:id="34"/>
+      <w:bookmarkEnd w:id="36"/>
     </w:p>
     <w:p>
       <w:pPr>
@@ -7633,7 +9309,7 @@
           <w:szCs w:val="24"/>
         </w:rPr>
       </w:pPr>
-      <w:bookmarkStart w:id="35" w:name="_Toc64835196"/>
+      <w:bookmarkStart w:id="37" w:name="_Toc65095450"/>
       <w:r>
         <w:rPr>
           <w:caps w:val="0"/>
@@ -7651,7 +9327,7 @@
         <w:tab/>
         <w:t>Confusion Matrix</w:t>
       </w:r>
-      <w:bookmarkEnd w:id="35"/>
+      <w:bookmarkEnd w:id="37"/>
     </w:p>
     <w:p/>
     <w:p/>
@@ -7664,7 +9340,7 @@
           <w:szCs w:val="28"/>
         </w:rPr>
       </w:pPr>
-      <w:bookmarkStart w:id="36" w:name="_Toc64835197"/>
+      <w:bookmarkStart w:id="38" w:name="_Toc65095451"/>
       <w:r>
         <w:rPr>
           <w:caps w:val="0"/>
@@ -7682,61 +9358,61 @@
         <w:tab/>
         <w:t>Discussion</w:t>
       </w:r>
-      <w:bookmarkEnd w:id="36"/>
-    </w:p>
-    <w:p>
-      <w:pPr>
-        <w:pStyle w:val="Heading2"/>
-        <w:rPr>
-          <w:sz w:val="24"/>
-          <w:szCs w:val="24"/>
-        </w:rPr>
-      </w:pPr>
-      <w:bookmarkStart w:id="37" w:name="_Toc64835198"/>
-      <w:r>
-        <w:rPr>
-          <w:sz w:val="24"/>
-          <w:szCs w:val="24"/>
-        </w:rPr>
-        <w:t>5.1 achievements of the research project</w:t>
-      </w:r>
-      <w:bookmarkEnd w:id="37"/>
-    </w:p>
-    <w:p>
-      <w:pPr>
-        <w:rPr>
-          <w:sz w:val="24"/>
-          <w:szCs w:val="24"/>
-        </w:rPr>
-      </w:pPr>
-    </w:p>
-    <w:p>
-      <w:pPr>
-        <w:pStyle w:val="Heading2"/>
-        <w:rPr>
-          <w:sz w:val="24"/>
-          <w:szCs w:val="24"/>
-        </w:rPr>
-      </w:pPr>
-      <w:bookmarkStart w:id="38" w:name="_Toc64835199"/>
-      <w:r>
-        <w:rPr>
-          <w:sz w:val="24"/>
-          <w:szCs w:val="24"/>
-        </w:rPr>
-        <w:t>5.2 defincensies of the research project</w:t>
-      </w:r>
       <w:bookmarkEnd w:id="38"/>
     </w:p>
     <w:p>
       <w:pPr>
+        <w:pStyle w:val="Heading2"/>
+        <w:rPr>
+          <w:sz w:val="24"/>
+          <w:szCs w:val="24"/>
+        </w:rPr>
+      </w:pPr>
+      <w:bookmarkStart w:id="39" w:name="_Toc65095452"/>
+      <w:r>
+        <w:rPr>
+          <w:sz w:val="24"/>
+          <w:szCs w:val="24"/>
+        </w:rPr>
+        <w:t>5.1 achievements of the research project</w:t>
+      </w:r>
+      <w:bookmarkEnd w:id="39"/>
+    </w:p>
+    <w:p>
+      <w:pPr>
+        <w:rPr>
+          <w:sz w:val="24"/>
+          <w:szCs w:val="24"/>
+        </w:rPr>
+      </w:pPr>
+    </w:p>
+    <w:p>
+      <w:pPr>
+        <w:pStyle w:val="Heading2"/>
+        <w:rPr>
+          <w:sz w:val="24"/>
+          <w:szCs w:val="24"/>
+        </w:rPr>
+      </w:pPr>
+      <w:bookmarkStart w:id="40" w:name="_Toc65095453"/>
+      <w:r>
+        <w:rPr>
+          <w:sz w:val="24"/>
+          <w:szCs w:val="24"/>
+        </w:rPr>
+        <w:t>5.2 defincensies of the research project</w:t>
+      </w:r>
+      <w:bookmarkEnd w:id="40"/>
+    </w:p>
+    <w:p>
+      <w:pPr>
         <w:pStyle w:val="Heading1"/>
         <w:rPr>
           <w:sz w:val="28"/>
           <w:szCs w:val="28"/>
         </w:rPr>
       </w:pPr>
-      <w:bookmarkStart w:id="39" w:name="_Toc64835200"/>
+      <w:bookmarkStart w:id="41" w:name="_Toc65095454"/>
       <w:r>
         <w:rPr>
           <w:caps w:val="0"/>
@@ -7754,7 +9430,7 @@
         <w:tab/>
         <w:t>Project Evaluation</w:t>
       </w:r>
-      <w:bookmarkEnd w:id="39"/>
+      <w:bookmarkEnd w:id="41"/>
     </w:p>
     <w:p>
       <w:pPr>
@@ -7772,14 +9448,13 @@
           <w:szCs w:val="28"/>
         </w:rPr>
       </w:pPr>
-      <w:bookmarkStart w:id="40" w:name="_Toc64835201"/>
+      <w:bookmarkStart w:id="42" w:name="_Toc65095455"/>
       <w:r>
         <w:rPr>
           <w:caps w:val="0"/>
           <w:sz w:val="28"/>
           <w:szCs w:val="28"/>
         </w:rPr>
-        <w:lastRenderedPageBreak/>
         <w:t>7</w:t>
       </w:r>
       <w:r>
@@ -7791,7 +9466,7 @@
         <w:tab/>
         <w:t>Conclusion</w:t>
       </w:r>
-      <w:bookmarkEnd w:id="40"/>
+      <w:bookmarkEnd w:id="42"/>
     </w:p>
     <w:p>
       <w:pPr>
@@ -7828,9 +9503,9 @@
 <file path=word/numbering.xml><?xml version="1.0" encoding="utf-8"?>
 <w:numbering xmlns:wpc="http://schemas.microsoft.com/office/word/2010/wordprocessingCanvas" xmlns:cx="http://schemas.microsoft.com/office/drawing/2014/chartex" xmlns:cx1="http://schemas.microsoft.com/office/drawing/2015/9/8/chartex" xmlns:cx2="http://schemas.microsoft.com/office/drawing/2015/10/21/chartex" xmlns:cx3="http://schemas.microsoft.com/office/drawing/2016/5/9/chartex" xmlns:cx4="http://schemas.microsoft.com/office/drawing/2016/5/10/chartex" xmlns:cx5="http://schemas.microsoft.com/office/drawing/2016/5/11/chartex" xmlns:cx6="http://schemas.microsoft.com/office/drawing/2016/5/12/chartex" xmlns:cx7="http://schemas.microsoft.com/office/drawing/2016/5/13/chartex" xmlns:cx8="http://schemas.microsoft.com/office/drawing/2016/5/14/chartex" xmlns:mc="http://schemas.openxmlformats.org/markup-compatibility/2006" xmlns:aink="http://schemas.microsoft.com/office/drawing/2016/ink" xmlns:am3d="http://schemas.microsoft.com/office/drawing/2017/model3d" xmlns:o="urn:schemas-microsoft-com:office:office" xmlns:r="http://schemas.openxmlformats.org/officeDocument/2006/relationships" xmlns:m="http://schemas.openxmlformats.org/officeDocument/2006/math" xmlns:v="urn:schemas-microsoft-com:vml" xmlns:wp14="http://schemas.microsoft.com/office/word/2010/wordprocessingDrawing" xmlns:wp="http://schemas.openxmlformats.org/drawingml/2006/wordprocessingDrawing" xmlns:w10="urn:schemas-microsoft-com:office:word" xmlns:w="http://schemas.openxmlformats.org/wordprocessingml/2006/main" xmlns:w14="http://schemas.microsoft.com/office/word/2010/wordml" xmlns:w15="http://schemas.microsoft.com/office/word/2012/wordml" xmlns:w16cex="http://schemas.microsoft.com/office/word/2018/wordml/cex" xmlns:w16cid="http://schemas.microsoft.com/office/word/2016/wordml/cid" xmlns:w16="http://schemas.microsoft.com/office/word/2018/wordml" xmlns:w16se="http://schemas.microsoft.com/office/word/2015/wordml/symex" xmlns:wpg="http://schemas.microsoft.com/office/word/2010/wordprocessingGroup" xmlns:wpi="http://schemas.microsoft.com/office/word/2010/wordprocessingInk" xmlns:wne="http://schemas.microsoft.com/office/word/2006/wordml" xmlns:wps="http://schemas.microsoft.com/office/word/2010/wordprocessingShape" mc:Ignorable="w14 w15 w16se w16cid w16 w16cex wp14">
   <w:abstractNum w:abstractNumId="0" w15:restartNumberingAfterBreak="0">
-    <w:nsid w:val="14A82B68"/>
+    <w:nsid w:val="0AB578E5"/>
     <w:multiLevelType w:val="hybridMultilevel"/>
-    <w:tmpl w:val="EF866F16"/>
+    <w:tmpl w:val="56320DAE"/>
     <w:lvl w:ilvl="0" w:tplc="04090005">
       <w:start w:val="1"/>
       <w:numFmt w:val="bullet"/>
@@ -7941,16 +9616,16 @@
     </w:lvl>
   </w:abstractNum>
   <w:abstractNum w:abstractNumId="1" w15:restartNumberingAfterBreak="0">
-    <w:nsid w:val="14DE4677"/>
+    <w:nsid w:val="14A82B68"/>
     <w:multiLevelType w:val="hybridMultilevel"/>
-    <w:tmpl w:val="12F6DBAC"/>
+    <w:tmpl w:val="EF866F16"/>
     <w:lvl w:ilvl="0" w:tplc="04090005">
       <w:start w:val="1"/>
       <w:numFmt w:val="bullet"/>
       <w:lvlText w:val=""/>
       <w:lvlJc w:val="left"/>
       <w:pPr>
-        <w:ind w:left="776" w:hanging="360"/>
+        <w:ind w:left="720" w:hanging="360"/>
       </w:pPr>
       <w:rPr>
         <w:rFonts w:ascii="Wingdings" w:hAnsi="Wingdings" w:hint="default"/>
@@ -7962,7 +9637,7 @@
       <w:lvlText w:val="o"/>
       <w:lvlJc w:val="left"/>
       <w:pPr>
-        <w:ind w:left="1496" w:hanging="360"/>
+        <w:ind w:left="1440" w:hanging="360"/>
       </w:pPr>
       <w:rPr>
         <w:rFonts w:ascii="Courier New" w:hAnsi="Courier New" w:cs="Courier New" w:hint="default"/>
@@ -7974,7 +9649,7 @@
       <w:lvlText w:val=""/>
       <w:lvlJc w:val="left"/>
       <w:pPr>
-        <w:ind w:left="2216" w:hanging="360"/>
+        <w:ind w:left="2160" w:hanging="360"/>
       </w:pPr>
       <w:rPr>
         <w:rFonts w:ascii="Wingdings" w:hAnsi="Wingdings" w:hint="default"/>
@@ -7986,7 +9661,7 @@
       <w:lvlText w:val=""/>
       <w:lvlJc w:val="left"/>
       <w:pPr>
-        <w:ind w:left="2936" w:hanging="360"/>
+        <w:ind w:left="2880" w:hanging="360"/>
       </w:pPr>
       <w:rPr>
         <w:rFonts w:ascii="Symbol" w:hAnsi="Symbol" w:hint="default"/>
@@ -7998,7 +9673,7 @@
       <w:lvlText w:val="o"/>
       <w:lvlJc w:val="left"/>
       <w:pPr>
-        <w:ind w:left="3656" w:hanging="360"/>
+        <w:ind w:left="3600" w:hanging="360"/>
       </w:pPr>
       <w:rPr>
         <w:rFonts w:ascii="Courier New" w:hAnsi="Courier New" w:cs="Courier New" w:hint="default"/>
@@ -8010,7 +9685,7 @@
       <w:lvlText w:val=""/>
       <w:lvlJc w:val="left"/>
       <w:pPr>
-        <w:ind w:left="4376" w:hanging="360"/>
+        <w:ind w:left="4320" w:hanging="360"/>
       </w:pPr>
       <w:rPr>
         <w:rFonts w:ascii="Wingdings" w:hAnsi="Wingdings" w:hint="default"/>
@@ -8022,7 +9697,7 @@
       <w:lvlText w:val=""/>
       <w:lvlJc w:val="left"/>
       <w:pPr>
-        <w:ind w:left="5096" w:hanging="360"/>
+        <w:ind w:left="5040" w:hanging="360"/>
       </w:pPr>
       <w:rPr>
         <w:rFonts w:ascii="Symbol" w:hAnsi="Symbol" w:hint="default"/>
@@ -8034,7 +9709,7 @@
       <w:lvlText w:val="o"/>
       <w:lvlJc w:val="left"/>
       <w:pPr>
-        <w:ind w:left="5816" w:hanging="360"/>
+        <w:ind w:left="5760" w:hanging="360"/>
       </w:pPr>
       <w:rPr>
         <w:rFonts w:ascii="Courier New" w:hAnsi="Courier New" w:cs="Courier New" w:hint="default"/>
@@ -8046,7 +9721,7 @@
       <w:lvlText w:val=""/>
       <w:lvlJc w:val="left"/>
       <w:pPr>
-        <w:ind w:left="6536" w:hanging="360"/>
+        <w:ind w:left="6480" w:hanging="360"/>
       </w:pPr>
       <w:rPr>
         <w:rFonts w:ascii="Wingdings" w:hAnsi="Wingdings" w:hint="default"/>
@@ -8054,6 +9729,119 @@
     </w:lvl>
   </w:abstractNum>
   <w:abstractNum w:abstractNumId="2" w15:restartNumberingAfterBreak="0">
+    <w:nsid w:val="14DE4677"/>
+    <w:multiLevelType w:val="hybridMultilevel"/>
+    <w:tmpl w:val="12F6DBAC"/>
+    <w:lvl w:ilvl="0" w:tplc="04090005">
+      <w:start w:val="1"/>
+      <w:numFmt w:val="bullet"/>
+      <w:lvlText w:val=""/>
+      <w:lvlJc w:val="left"/>
+      <w:pPr>
+        <w:ind w:left="776" w:hanging="360"/>
+      </w:pPr>
+      <w:rPr>
+        <w:rFonts w:ascii="Wingdings" w:hAnsi="Wingdings" w:hint="default"/>
+      </w:rPr>
+    </w:lvl>
+    <w:lvl w:ilvl="1" w:tplc="08090003" w:tentative="1">
+      <w:start w:val="1"/>
+      <w:numFmt w:val="bullet"/>
+      <w:lvlText w:val="o"/>
+      <w:lvlJc w:val="left"/>
+      <w:pPr>
+        <w:ind w:left="1496" w:hanging="360"/>
+      </w:pPr>
+      <w:rPr>
+        <w:rFonts w:ascii="Courier New" w:hAnsi="Courier New" w:cs="Courier New" w:hint="default"/>
+      </w:rPr>
+    </w:lvl>
+    <w:lvl w:ilvl="2" w:tplc="08090005" w:tentative="1">
+      <w:start w:val="1"/>
+      <w:numFmt w:val="bullet"/>
+      <w:lvlText w:val=""/>
+      <w:lvlJc w:val="left"/>
+      <w:pPr>
+        <w:ind w:left="2216" w:hanging="360"/>
+      </w:pPr>
+      <w:rPr>
+        <w:rFonts w:ascii="Wingdings" w:hAnsi="Wingdings" w:hint="default"/>
+      </w:rPr>
+    </w:lvl>
+    <w:lvl w:ilvl="3" w:tplc="08090001" w:tentative="1">
+      <w:start w:val="1"/>
+      <w:numFmt w:val="bullet"/>
+      <w:lvlText w:val=""/>
+      <w:lvlJc w:val="left"/>
+      <w:pPr>
+        <w:ind w:left="2936" w:hanging="360"/>
+      </w:pPr>
+      <w:rPr>
+        <w:rFonts w:ascii="Symbol" w:hAnsi="Symbol" w:hint="default"/>
+      </w:rPr>
+    </w:lvl>
+    <w:lvl w:ilvl="4" w:tplc="08090003" w:tentative="1">
+      <w:start w:val="1"/>
+      <w:numFmt w:val="bullet"/>
+      <w:lvlText w:val="o"/>
+      <w:lvlJc w:val="left"/>
+      <w:pPr>
+        <w:ind w:left="3656" w:hanging="360"/>
+      </w:pPr>
+      <w:rPr>
+        <w:rFonts w:ascii="Courier New" w:hAnsi="Courier New" w:cs="Courier New" w:hint="default"/>
+      </w:rPr>
+    </w:lvl>
+    <w:lvl w:ilvl="5" w:tplc="08090005" w:tentative="1">
+      <w:start w:val="1"/>
+      <w:numFmt w:val="bullet"/>
+      <w:lvlText w:val=""/>
+      <w:lvlJc w:val="left"/>
+      <w:pPr>
+        <w:ind w:left="4376" w:hanging="360"/>
+      </w:pPr>
+      <w:rPr>
+        <w:rFonts w:ascii="Wingdings" w:hAnsi="Wingdings" w:hint="default"/>
+      </w:rPr>
+    </w:lvl>
+    <w:lvl w:ilvl="6" w:tplc="08090001" w:tentative="1">
+      <w:start w:val="1"/>
+      <w:numFmt w:val="bullet"/>
+      <w:lvlText w:val=""/>
+      <w:lvlJc w:val="left"/>
+      <w:pPr>
+        <w:ind w:left="5096" w:hanging="360"/>
+      </w:pPr>
+      <w:rPr>
+        <w:rFonts w:ascii="Symbol" w:hAnsi="Symbol" w:hint="default"/>
+      </w:rPr>
+    </w:lvl>
+    <w:lvl w:ilvl="7" w:tplc="08090003" w:tentative="1">
+      <w:start w:val="1"/>
+      <w:numFmt w:val="bullet"/>
+      <w:lvlText w:val="o"/>
+      <w:lvlJc w:val="left"/>
+      <w:pPr>
+        <w:ind w:left="5816" w:hanging="360"/>
+      </w:pPr>
+      <w:rPr>
+        <w:rFonts w:ascii="Courier New" w:hAnsi="Courier New" w:cs="Courier New" w:hint="default"/>
+      </w:rPr>
+    </w:lvl>
+    <w:lvl w:ilvl="8" w:tplc="08090005" w:tentative="1">
+      <w:start w:val="1"/>
+      <w:numFmt w:val="bullet"/>
+      <w:lvlText w:val=""/>
+      <w:lvlJc w:val="left"/>
+      <w:pPr>
+        <w:ind w:left="6536" w:hanging="360"/>
+      </w:pPr>
+      <w:rPr>
+        <w:rFonts w:ascii="Wingdings" w:hAnsi="Wingdings" w:hint="default"/>
+      </w:rPr>
+    </w:lvl>
+  </w:abstractNum>
+  <w:abstractNum w:abstractNumId="3" w15:restartNumberingAfterBreak="0">
     <w:nsid w:val="19691423"/>
     <w:multiLevelType w:val="hybridMultilevel"/>
     <w:tmpl w:val="7EDAF78E"/>
@@ -8166,7 +9954,7 @@
       </w:rPr>
     </w:lvl>
   </w:abstractNum>
-  <w:abstractNum w:abstractNumId="3" w15:restartNumberingAfterBreak="0">
+  <w:abstractNum w:abstractNumId="4" w15:restartNumberingAfterBreak="0">
     <w:nsid w:val="2634651E"/>
     <w:multiLevelType w:val="multilevel"/>
     <w:tmpl w:val="EE748FF0"/>
@@ -8315,7 +10103,7 @@
       </w:rPr>
     </w:lvl>
   </w:abstractNum>
-  <w:abstractNum w:abstractNumId="4" w15:restartNumberingAfterBreak="0">
+  <w:abstractNum w:abstractNumId="5" w15:restartNumberingAfterBreak="0">
     <w:nsid w:val="2B2A3310"/>
     <w:multiLevelType w:val="multilevel"/>
     <w:tmpl w:val="40CEA588"/>
@@ -8428,7 +10216,7 @@
       </w:pPr>
     </w:lvl>
   </w:abstractNum>
-  <w:abstractNum w:abstractNumId="5" w15:restartNumberingAfterBreak="0">
+  <w:abstractNum w:abstractNumId="6" w15:restartNumberingAfterBreak="0">
     <w:nsid w:val="378F16BF"/>
     <w:multiLevelType w:val="hybridMultilevel"/>
     <w:tmpl w:val="BFDCF38E"/>
@@ -8541,7 +10329,7 @@
       </w:rPr>
     </w:lvl>
   </w:abstractNum>
-  <w:abstractNum w:abstractNumId="6" w15:restartNumberingAfterBreak="0">
+  <w:abstractNum w:abstractNumId="7" w15:restartNumberingAfterBreak="0">
     <w:nsid w:val="42724D3C"/>
     <w:multiLevelType w:val="multilevel"/>
     <w:tmpl w:val="8C2284E8"/>
@@ -8690,7 +10478,7 @@
       </w:rPr>
     </w:lvl>
   </w:abstractNum>
-  <w:abstractNum w:abstractNumId="7" w15:restartNumberingAfterBreak="0">
+  <w:abstractNum w:abstractNumId="8" w15:restartNumberingAfterBreak="0">
     <w:nsid w:val="432E7780"/>
     <w:multiLevelType w:val="multilevel"/>
     <w:tmpl w:val="70E09AE4"/>
@@ -8839,7 +10627,7 @@
       </w:rPr>
     </w:lvl>
   </w:abstractNum>
-  <w:abstractNum w:abstractNumId="8" w15:restartNumberingAfterBreak="0">
+  <w:abstractNum w:abstractNumId="9" w15:restartNumberingAfterBreak="0">
     <w:nsid w:val="432F1AFB"/>
     <w:multiLevelType w:val="hybridMultilevel"/>
     <w:tmpl w:val="84D0BE9C"/>
@@ -8952,7 +10740,7 @@
       </w:rPr>
     </w:lvl>
   </w:abstractNum>
-  <w:abstractNum w:abstractNumId="9" w15:restartNumberingAfterBreak="0">
+  <w:abstractNum w:abstractNumId="10" w15:restartNumberingAfterBreak="0">
     <w:nsid w:val="58806586"/>
     <w:multiLevelType w:val="multilevel"/>
     <w:tmpl w:val="39BC6188"/>
@@ -9101,7 +10889,7 @@
       </w:rPr>
     </w:lvl>
   </w:abstractNum>
-  <w:abstractNum w:abstractNumId="10" w15:restartNumberingAfterBreak="0">
+  <w:abstractNum w:abstractNumId="11" w15:restartNumberingAfterBreak="0">
     <w:nsid w:val="61CE7081"/>
     <w:multiLevelType w:val="hybridMultilevel"/>
     <w:tmpl w:val="CA1ABC8E"/>
@@ -9214,7 +11002,7 @@
       </w:rPr>
     </w:lvl>
   </w:abstractNum>
-  <w:abstractNum w:abstractNumId="11" w15:restartNumberingAfterBreak="0">
+  <w:abstractNum w:abstractNumId="12" w15:restartNumberingAfterBreak="0">
     <w:nsid w:val="687632F0"/>
     <w:multiLevelType w:val="hybridMultilevel"/>
     <w:tmpl w:val="98CE9D44"/>
@@ -9327,41 +11115,160 @@
       </w:rPr>
     </w:lvl>
   </w:abstractNum>
+  <w:abstractNum w:abstractNumId="13" w15:restartNumberingAfterBreak="0">
+    <w:nsid w:val="6CD31681"/>
+    <w:multiLevelType w:val="hybridMultilevel"/>
+    <w:tmpl w:val="24DEAE68"/>
+    <w:lvl w:ilvl="0" w:tplc="04090005">
+      <w:start w:val="1"/>
+      <w:numFmt w:val="bullet"/>
+      <w:lvlText w:val=""/>
+      <w:lvlJc w:val="left"/>
+      <w:pPr>
+        <w:ind w:left="720" w:hanging="360"/>
+      </w:pPr>
+      <w:rPr>
+        <w:rFonts w:ascii="Wingdings" w:hAnsi="Wingdings" w:hint="default"/>
+      </w:rPr>
+    </w:lvl>
+    <w:lvl w:ilvl="1" w:tplc="08090003" w:tentative="1">
+      <w:start w:val="1"/>
+      <w:numFmt w:val="bullet"/>
+      <w:lvlText w:val="o"/>
+      <w:lvlJc w:val="left"/>
+      <w:pPr>
+        <w:ind w:left="1440" w:hanging="360"/>
+      </w:pPr>
+      <w:rPr>
+        <w:rFonts w:ascii="Courier New" w:hAnsi="Courier New" w:cs="Courier New" w:hint="default"/>
+      </w:rPr>
+    </w:lvl>
+    <w:lvl w:ilvl="2" w:tplc="08090005" w:tentative="1">
+      <w:start w:val="1"/>
+      <w:numFmt w:val="bullet"/>
+      <w:lvlText w:val=""/>
+      <w:lvlJc w:val="left"/>
+      <w:pPr>
+        <w:ind w:left="2160" w:hanging="360"/>
+      </w:pPr>
+      <w:rPr>
+        <w:rFonts w:ascii="Wingdings" w:hAnsi="Wingdings" w:hint="default"/>
+      </w:rPr>
+    </w:lvl>
+    <w:lvl w:ilvl="3" w:tplc="08090001" w:tentative="1">
+      <w:start w:val="1"/>
+      <w:numFmt w:val="bullet"/>
+      <w:lvlText w:val=""/>
+      <w:lvlJc w:val="left"/>
+      <w:pPr>
+        <w:ind w:left="2880" w:hanging="360"/>
+      </w:pPr>
+      <w:rPr>
+        <w:rFonts w:ascii="Symbol" w:hAnsi="Symbol" w:hint="default"/>
+      </w:rPr>
+    </w:lvl>
+    <w:lvl w:ilvl="4" w:tplc="08090003" w:tentative="1">
+      <w:start w:val="1"/>
+      <w:numFmt w:val="bullet"/>
+      <w:lvlText w:val="o"/>
+      <w:lvlJc w:val="left"/>
+      <w:pPr>
+        <w:ind w:left="3600" w:hanging="360"/>
+      </w:pPr>
+      <w:rPr>
+        <w:rFonts w:ascii="Courier New" w:hAnsi="Courier New" w:cs="Courier New" w:hint="default"/>
+      </w:rPr>
+    </w:lvl>
+    <w:lvl w:ilvl="5" w:tplc="08090005" w:tentative="1">
+      <w:start w:val="1"/>
+      <w:numFmt w:val="bullet"/>
+      <w:lvlText w:val=""/>
+      <w:lvlJc w:val="left"/>
+      <w:pPr>
+        <w:ind w:left="4320" w:hanging="360"/>
+      </w:pPr>
+      <w:rPr>
+        <w:rFonts w:ascii="Wingdings" w:hAnsi="Wingdings" w:hint="default"/>
+      </w:rPr>
+    </w:lvl>
+    <w:lvl w:ilvl="6" w:tplc="08090001" w:tentative="1">
+      <w:start w:val="1"/>
+      <w:numFmt w:val="bullet"/>
+      <w:lvlText w:val=""/>
+      <w:lvlJc w:val="left"/>
+      <w:pPr>
+        <w:ind w:left="5040" w:hanging="360"/>
+      </w:pPr>
+      <w:rPr>
+        <w:rFonts w:ascii="Symbol" w:hAnsi="Symbol" w:hint="default"/>
+      </w:rPr>
+    </w:lvl>
+    <w:lvl w:ilvl="7" w:tplc="08090003" w:tentative="1">
+      <w:start w:val="1"/>
+      <w:numFmt w:val="bullet"/>
+      <w:lvlText w:val="o"/>
+      <w:lvlJc w:val="left"/>
+      <w:pPr>
+        <w:ind w:left="5760" w:hanging="360"/>
+      </w:pPr>
+      <w:rPr>
+        <w:rFonts w:ascii="Courier New" w:hAnsi="Courier New" w:cs="Courier New" w:hint="default"/>
+      </w:rPr>
+    </w:lvl>
+    <w:lvl w:ilvl="8" w:tplc="08090005" w:tentative="1">
+      <w:start w:val="1"/>
+      <w:numFmt w:val="bullet"/>
+      <w:lvlText w:val=""/>
+      <w:lvlJc w:val="left"/>
+      <w:pPr>
+        <w:ind w:left="6480" w:hanging="360"/>
+      </w:pPr>
+      <w:rPr>
+        <w:rFonts w:ascii="Wingdings" w:hAnsi="Wingdings" w:hint="default"/>
+      </w:rPr>
+    </w:lvl>
+  </w:abstractNum>
   <w:num w:numId="1">
+    <w:abstractNumId w:val="6"/>
+  </w:num>
+  <w:num w:numId="2">
+    <w:abstractNumId w:val="12"/>
+  </w:num>
+  <w:num w:numId="3">
     <w:abstractNumId w:val="5"/>
   </w:num>
-  <w:num w:numId="2">
+  <w:num w:numId="4">
+    <w:abstractNumId w:val="1"/>
+  </w:num>
+  <w:num w:numId="5">
+    <w:abstractNumId w:val="8"/>
+  </w:num>
+  <w:num w:numId="6">
+    <w:abstractNumId w:val="9"/>
+  </w:num>
+  <w:num w:numId="7">
+    <w:abstractNumId w:val="2"/>
+  </w:num>
+  <w:num w:numId="8">
     <w:abstractNumId w:val="11"/>
   </w:num>
-  <w:num w:numId="3">
+  <w:num w:numId="9">
+    <w:abstractNumId w:val="10"/>
+  </w:num>
+  <w:num w:numId="10">
+    <w:abstractNumId w:val="3"/>
+  </w:num>
+  <w:num w:numId="11">
     <w:abstractNumId w:val="4"/>
   </w:num>
-  <w:num w:numId="4">
+  <w:num w:numId="12">
+    <w:abstractNumId w:val="7"/>
+  </w:num>
+  <w:num w:numId="13">
     <w:abstractNumId w:val="0"/>
   </w:num>
-  <w:num w:numId="5">
-    <w:abstractNumId w:val="7"/>
-  </w:num>
-  <w:num w:numId="6">
-    <w:abstractNumId w:val="8"/>
-  </w:num>
-  <w:num w:numId="7">
-    <w:abstractNumId w:val="1"/>
-  </w:num>
-  <w:num w:numId="8">
-    <w:abstractNumId w:val="10"/>
-  </w:num>
-  <w:num w:numId="9">
-    <w:abstractNumId w:val="9"/>
-  </w:num>
-  <w:num w:numId="10">
-    <w:abstractNumId w:val="2"/>
-  </w:num>
-  <w:num w:numId="11">
-    <w:abstractNumId w:val="3"/>
-  </w:num>
-  <w:num w:numId="12">
-    <w:abstractNumId w:val="6"/>
+  <w:num w:numId="14">
+    <w:abstractNumId w:val="13"/>
   </w:num>
 </w:numbering>
 </file>
@@ -9994,7 +11901,6 @@
   <w:style w:type="character" w:default="1" w:styleId="DefaultParagraphFont">
     <w:name w:val="Default Paragraph Font"/>
     <w:uiPriority w:val="1"/>
-    <w:semiHidden/>
     <w:unhideWhenUsed/>
   </w:style>
   <w:style w:type="table" w:default="1" w:styleId="TableNormal">
@@ -11100,7 +13006,7 @@
     <b:Year>2016</b:Year>
     <b:JournalName>IEEE International Conference</b:JournalName>
     <b:Pages>914-917</b:Pages>
-    <b:RefOrder>11</b:RefOrder>
+    <b:RefOrder>12</b:RefOrder>
   </b:Source>
   <b:Source>
     <b:Tag>Kay19</b:Tag>
@@ -11180,11 +13086,33 @@
     <b:Edition>1st Edition</b:Edition>
     <b:RefOrder>10</b:RefOrder>
   </b:Source>
+  <b:Source>
+    <b:Tag>Nik191</b:Tag>
+    <b:SourceType>InternetSite</b:SourceType>
+    <b:Guid>{7868F59A-110A-984A-B609-E3A8FAA8DB31}</b:Guid>
+    <b:Title>BuiltIn</b:Title>
+    <b:Year>2019</b:Year>
+    <b:Author>
+      <b:Author>
+        <b:NameList>
+          <b:Person>
+            <b:Last>Donges</b:Last>
+            <b:First>Niklas</b:First>
+          </b:Person>
+        </b:NameList>
+      </b:Author>
+    </b:Author>
+    <b:URL>https://builtin.com/data-science/gradient-descent</b:URL>
+    <b:YearAccessed>2021</b:YearAccessed>
+    <b:MonthAccessed>February</b:MonthAccessed>
+    <b:DayAccessed>24</b:DayAccessed>
+    <b:RefOrder>11</b:RefOrder>
+  </b:Source>
 </b:Sources>
 </file>
 
 <file path=customXml/itemProps1.xml><?xml version="1.0" encoding="utf-8"?>
-<ds:datastoreItem xmlns:ds="http://schemas.openxmlformats.org/officeDocument/2006/customXml" ds:itemID="{62E6B642-93CD-0A4C-98E4-D8559F1B621A}">
+<ds:datastoreItem xmlns:ds="http://schemas.openxmlformats.org/officeDocument/2006/customXml" ds:itemID="{6EA2E6A4-DA71-834C-812A-2E43D5B87E6F}">
   <ds:schemaRefs>
     <ds:schemaRef ds:uri="http://schemas.openxmlformats.org/officeDocument/2006/bibliography"/>
   </ds:schemaRefs>

</xml_diff>

<commit_message>
Introduction to Literature Review Added
</commit_message>
<xml_diff>
--- a/Main file/Main.docx
+++ b/Main file/Main.docx
@@ -74,7 +74,7 @@
             </w:rPr>
             <w:fldChar w:fldCharType="separate"/>
           </w:r>
-          <w:hyperlink w:anchor="_Toc65520905" w:history="1">
+          <w:hyperlink w:anchor="_Toc65697059" w:history="1">
             <w:r>
               <w:rPr>
                 <w:rStyle w:val="Hyperlink"/>
@@ -120,7 +120,7 @@
                 <w:noProof/>
                 <w:webHidden/>
               </w:rPr>
-              <w:instrText xml:space="preserve"> PAGEREF _Toc65520905 \h </w:instrText>
+              <w:instrText xml:space="preserve"> PAGEREF _Toc65697059 \h </w:instrText>
             </w:r>
             <w:r>
               <w:rPr>
@@ -166,7 +166,7 @@
               <w:lang w:eastAsia="en-GB"/>
             </w:rPr>
           </w:pPr>
-          <w:hyperlink w:anchor="_Toc65520906" w:history="1">
+          <w:hyperlink w:anchor="_Toc65697060" w:history="1">
             <w:r>
               <w:rPr>
                 <w:rStyle w:val="Hyperlink"/>
@@ -210,7 +210,7 @@
                 <w:noProof/>
                 <w:webHidden/>
               </w:rPr>
-              <w:instrText xml:space="preserve"> PAGEREF _Toc65520906 \h </w:instrText>
+              <w:instrText xml:space="preserve"> PAGEREF _Toc65697060 \h </w:instrText>
             </w:r>
             <w:r>
               <w:rPr>
@@ -256,7 +256,7 @@
               <w:lang w:eastAsia="en-GB"/>
             </w:rPr>
           </w:pPr>
-          <w:hyperlink w:anchor="_Toc65520907" w:history="1">
+          <w:hyperlink w:anchor="_Toc65697061" w:history="1">
             <w:r>
               <w:rPr>
                 <w:rStyle w:val="Hyperlink"/>
@@ -300,7 +300,7 @@
                 <w:noProof/>
                 <w:webHidden/>
               </w:rPr>
-              <w:instrText xml:space="preserve"> PAGEREF _Toc65520907 \h </w:instrText>
+              <w:instrText xml:space="preserve"> PAGEREF _Toc65697061 \h </w:instrText>
             </w:r>
             <w:r>
               <w:rPr>
@@ -346,7 +346,7 @@
               <w:lang w:eastAsia="en-GB"/>
             </w:rPr>
           </w:pPr>
-          <w:hyperlink w:anchor="_Toc65520908" w:history="1">
+          <w:hyperlink w:anchor="_Toc65697062" w:history="1">
             <w:r>
               <w:rPr>
                 <w:rStyle w:val="Hyperlink"/>
@@ -390,7 +390,7 @@
                 <w:noProof/>
                 <w:webHidden/>
               </w:rPr>
-              <w:instrText xml:space="preserve"> PAGEREF _Toc65520908 \h </w:instrText>
+              <w:instrText xml:space="preserve"> PAGEREF _Toc65697062 \h </w:instrText>
             </w:r>
             <w:r>
               <w:rPr>
@@ -436,7 +436,7 @@
               <w:lang w:eastAsia="en-GB"/>
             </w:rPr>
           </w:pPr>
-          <w:hyperlink w:anchor="_Toc65520909" w:history="1">
+          <w:hyperlink w:anchor="_Toc65697063" w:history="1">
             <w:r>
               <w:rPr>
                 <w:rStyle w:val="Hyperlink"/>
@@ -480,7 +480,7 @@
                 <w:noProof/>
                 <w:webHidden/>
               </w:rPr>
-              <w:instrText xml:space="preserve"> PAGEREF _Toc65520909 \h </w:instrText>
+              <w:instrText xml:space="preserve"> PAGEREF _Toc65697063 \h </w:instrText>
             </w:r>
             <w:r>
               <w:rPr>
@@ -520,7 +520,7 @@
               <w:lang w:eastAsia="en-GB"/>
             </w:rPr>
           </w:pPr>
-          <w:hyperlink w:anchor="_Toc65520910" w:history="1">
+          <w:hyperlink w:anchor="_Toc65697064" w:history="1">
             <w:r>
               <w:rPr>
                 <w:rStyle w:val="Hyperlink"/>
@@ -544,7 +544,7 @@
               <w:rPr>
                 <w:webHidden/>
               </w:rPr>
-              <w:instrText xml:space="preserve"> PAGEREF _Toc65520910 \h </w:instrText>
+              <w:instrText xml:space="preserve"> PAGEREF _Toc65697064 \h </w:instrText>
             </w:r>
             <w:r>
               <w:rPr>
@@ -580,7 +580,7 @@
               <w:lang w:eastAsia="en-GB"/>
             </w:rPr>
           </w:pPr>
-          <w:hyperlink w:anchor="_Toc65520911" w:history="1">
+          <w:hyperlink w:anchor="_Toc65697065" w:history="1">
             <w:r>
               <w:rPr>
                 <w:rStyle w:val="Hyperlink"/>
@@ -604,7 +604,7 @@
               <w:rPr>
                 <w:webHidden/>
               </w:rPr>
-              <w:instrText xml:space="preserve"> PAGEREF _Toc65520911 \h </w:instrText>
+              <w:instrText xml:space="preserve"> PAGEREF _Toc65697065 \h </w:instrText>
             </w:r>
             <w:r>
               <w:rPr>
@@ -640,7 +640,7 @@
               <w:lang w:eastAsia="en-GB"/>
             </w:rPr>
           </w:pPr>
-          <w:hyperlink w:anchor="_Toc65520912" w:history="1">
+          <w:hyperlink w:anchor="_Toc65697066" w:history="1">
             <w:r>
               <w:rPr>
                 <w:rStyle w:val="Hyperlink"/>
@@ -664,7 +664,7 @@
               <w:rPr>
                 <w:webHidden/>
               </w:rPr>
-              <w:instrText xml:space="preserve"> PAGEREF _Toc65520912 \h </w:instrText>
+              <w:instrText xml:space="preserve"> PAGEREF _Toc65697066 \h </w:instrText>
             </w:r>
             <w:r>
               <w:rPr>
@@ -700,7 +700,7 @@
               <w:lang w:eastAsia="en-GB"/>
             </w:rPr>
           </w:pPr>
-          <w:hyperlink w:anchor="_Toc65520913" w:history="1">
+          <w:hyperlink w:anchor="_Toc65697067" w:history="1">
             <w:r>
               <w:rPr>
                 <w:rStyle w:val="Hyperlink"/>
@@ -724,7 +724,7 @@
               <w:rPr>
                 <w:webHidden/>
               </w:rPr>
-              <w:instrText xml:space="preserve"> PAGEREF _Toc65520913 \h </w:instrText>
+              <w:instrText xml:space="preserve"> PAGEREF _Toc65697067 \h </w:instrText>
             </w:r>
             <w:r>
               <w:rPr>
@@ -741,7 +741,7 @@
               <w:rPr>
                 <w:webHidden/>
               </w:rPr>
-              <w:t>9</w:t>
+              <w:t>10</w:t>
             </w:r>
             <w:r>
               <w:rPr>
@@ -760,13 +760,13 @@
               <w:lang w:eastAsia="en-GB"/>
             </w:rPr>
           </w:pPr>
-          <w:hyperlink w:anchor="_Toc65520914" w:history="1">
+          <w:hyperlink w:anchor="_Toc65697068" w:history="1">
             <w:r>
               <w:rPr>
                 <w:rStyle w:val="Hyperlink"/>
                 <w:rFonts w:cstheme="minorHAnsi"/>
               </w:rPr>
-              <w:t>1.4.5.  Neural Network For classification.</w:t>
+              <w:t>1.4.5.  Machine learning algorithms for classification.</w:t>
             </w:r>
             <w:r>
               <w:rPr>
@@ -784,7 +784,7 @@
               <w:rPr>
                 <w:webHidden/>
               </w:rPr>
-              <w:instrText xml:space="preserve"> PAGEREF _Toc65520914 \h </w:instrText>
+              <w:instrText xml:space="preserve"> PAGEREF _Toc65697068 \h </w:instrText>
             </w:r>
             <w:r>
               <w:rPr>
@@ -824,7 +824,7 @@
               <w:lang w:eastAsia="en-GB"/>
             </w:rPr>
           </w:pPr>
-          <w:hyperlink w:anchor="_Toc65520915" w:history="1">
+          <w:hyperlink w:anchor="_Toc65697069" w:history="1">
             <w:r>
               <w:rPr>
                 <w:rStyle w:val="Hyperlink"/>
@@ -870,7 +870,7 @@
                 <w:noProof/>
                 <w:webHidden/>
               </w:rPr>
-              <w:instrText xml:space="preserve"> PAGEREF _Toc65520915 \h </w:instrText>
+              <w:instrText xml:space="preserve"> PAGEREF _Toc65697069 \h </w:instrText>
             </w:r>
             <w:r>
               <w:rPr>
@@ -890,7 +890,7 @@
                 <w:noProof/>
                 <w:webHidden/>
               </w:rPr>
-              <w:t>11</w:t>
+              <w:t>13</w:t>
             </w:r>
             <w:r>
               <w:rPr>
@@ -916,7 +916,7 @@
               <w:lang w:eastAsia="en-GB"/>
             </w:rPr>
           </w:pPr>
-          <w:hyperlink w:anchor="_Toc65520916" w:history="1">
+          <w:hyperlink w:anchor="_Toc65697070" w:history="1">
             <w:r>
               <w:rPr>
                 <w:rStyle w:val="Hyperlink"/>
@@ -939,7 +939,7 @@
                 <w:rStyle w:val="Hyperlink"/>
                 <w:noProof/>
               </w:rPr>
-              <w:t>Standard Method Of Classification</w:t>
+              <w:t>Introduction</w:t>
             </w:r>
             <w:r>
               <w:rPr>
@@ -960,7 +960,7 @@
                 <w:noProof/>
                 <w:webHidden/>
               </w:rPr>
-              <w:instrText xml:space="preserve"> PAGEREF _Toc65520916 \h </w:instrText>
+              <w:instrText xml:space="preserve"> PAGEREF _Toc65697070 \h </w:instrText>
             </w:r>
             <w:r>
               <w:rPr>
@@ -980,7 +980,7 @@
                 <w:noProof/>
                 <w:webHidden/>
               </w:rPr>
-              <w:t>11</w:t>
+              <w:t>13</w:t>
             </w:r>
             <w:r>
               <w:rPr>
@@ -1006,7 +1006,7 @@
               <w:lang w:eastAsia="en-GB"/>
             </w:rPr>
           </w:pPr>
-          <w:hyperlink w:anchor="_Toc65520917" w:history="1">
+          <w:hyperlink w:anchor="_Toc65697071" w:history="1">
             <w:r>
               <w:rPr>
                 <w:rStyle w:val="Hyperlink"/>
@@ -1029,7 +1029,7 @@
                 <w:rStyle w:val="Hyperlink"/>
                 <w:noProof/>
               </w:rPr>
-              <w:t>Deep Learning For Plant Species Classification Using Leaf Vein Morphometric</w:t>
+              <w:t>Hand crafted features</w:t>
             </w:r>
             <w:r>
               <w:rPr>
@@ -1050,7 +1050,7 @@
                 <w:noProof/>
                 <w:webHidden/>
               </w:rPr>
-              <w:instrText xml:space="preserve"> PAGEREF _Toc65520917 \h </w:instrText>
+              <w:instrText xml:space="preserve"> PAGEREF _Toc65697071 \h </w:instrText>
             </w:r>
             <w:r>
               <w:rPr>
@@ -1070,7 +1070,7 @@
                 <w:noProof/>
                 <w:webHidden/>
               </w:rPr>
-              <w:t>11</w:t>
+              <w:t>13</w:t>
             </w:r>
             <w:r>
               <w:rPr>
@@ -1096,7 +1096,7 @@
               <w:lang w:eastAsia="en-GB"/>
             </w:rPr>
           </w:pPr>
-          <w:hyperlink w:anchor="_Toc65520918" w:history="1">
+          <w:hyperlink w:anchor="_Toc65697072" w:history="1">
             <w:r>
               <w:rPr>
                 <w:rStyle w:val="Hyperlink"/>
@@ -1119,7 +1119,7 @@
                 <w:rStyle w:val="Hyperlink"/>
                 <w:noProof/>
               </w:rPr>
-              <w:t>Plant Classification Using Artificial Neural Networks</w:t>
+              <w:t>Deep Learning For Plant Species Classification Using Leaf Vein Morphometric</w:t>
             </w:r>
             <w:r>
               <w:rPr>
@@ -1140,7 +1140,7 @@
                 <w:noProof/>
                 <w:webHidden/>
               </w:rPr>
-              <w:instrText xml:space="preserve"> PAGEREF _Toc65520918 \h </w:instrText>
+              <w:instrText xml:space="preserve"> PAGEREF _Toc65697072 \h </w:instrText>
             </w:r>
             <w:r>
               <w:rPr>
@@ -1160,7 +1160,7 @@
                 <w:noProof/>
                 <w:webHidden/>
               </w:rPr>
-              <w:t>11</w:t>
+              <w:t>13</w:t>
             </w:r>
             <w:r>
               <w:rPr>
@@ -1186,7 +1186,7 @@
               <w:lang w:eastAsia="en-GB"/>
             </w:rPr>
           </w:pPr>
-          <w:hyperlink w:anchor="_Toc65520919" w:history="1">
+          <w:hyperlink w:anchor="_Toc65697073" w:history="1">
             <w:r>
               <w:rPr>
                 <w:rStyle w:val="Hyperlink"/>
@@ -1209,7 +1209,7 @@
                 <w:rStyle w:val="Hyperlink"/>
                 <w:noProof/>
               </w:rPr>
-              <w:t>Deep Neural Network For Classification Of Plant Seedling Images</w:t>
+              <w:t>Plant Classification Using Artificial Neural Networks</w:t>
             </w:r>
             <w:r>
               <w:rPr>
@@ -1230,7 +1230,7 @@
                 <w:noProof/>
                 <w:webHidden/>
               </w:rPr>
-              <w:instrText xml:space="preserve"> PAGEREF _Toc65520919 \h </w:instrText>
+              <w:instrText xml:space="preserve"> PAGEREF _Toc65697073 \h </w:instrText>
             </w:r>
             <w:r>
               <w:rPr>
@@ -1250,97 +1250,7 @@
                 <w:noProof/>
                 <w:webHidden/>
               </w:rPr>
-              <w:t>12</w:t>
-            </w:r>
-            <w:r>
-              <w:rPr>
-                <w:noProof/>
-                <w:webHidden/>
-              </w:rPr>
-              <w:fldChar w:fldCharType="end"/>
-            </w:r>
-          </w:hyperlink>
-        </w:p>
-        <w:p>
-          <w:pPr>
-            <w:pStyle w:val="TOC1"/>
-            <w:rPr>
-              <w:b w:val="0"/>
-              <w:bCs w:val="0"/>
-              <w:caps w:val="0"/>
-              <w:noProof/>
-              <w:sz w:val="24"/>
-              <w:szCs w:val="24"/>
-              <w:lang w:eastAsia="en-GB"/>
-            </w:rPr>
-          </w:pPr>
-          <w:hyperlink w:anchor="_Toc65520920" w:history="1">
-            <w:r>
-              <w:rPr>
-                <w:rStyle w:val="Hyperlink"/>
-                <w:noProof/>
-              </w:rPr>
-              <w:t>3</w:t>
-            </w:r>
-            <w:r>
-              <w:rPr>
-                <w:b w:val="0"/>
-                <w:bCs w:val="0"/>
-                <w:caps w:val="0"/>
-                <w:noProof/>
-                <w:sz w:val="24"/>
-                <w:szCs w:val="24"/>
-                <w:lang w:eastAsia="en-GB"/>
-              </w:rPr>
-              <w:tab/>
-            </w:r>
-            <w:r>
-              <w:rPr>
-                <w:rStyle w:val="Hyperlink"/>
-                <w:noProof/>
-              </w:rPr>
-              <w:t>Methodology</w:t>
-            </w:r>
-            <w:r>
-              <w:rPr>
-                <w:noProof/>
-                <w:webHidden/>
-              </w:rPr>
-              <w:tab/>
-            </w:r>
-            <w:r>
-              <w:rPr>
-                <w:noProof/>
-                <w:webHidden/>
-              </w:rPr>
-              <w:fldChar w:fldCharType="begin"/>
-            </w:r>
-            <w:r>
-              <w:rPr>
-                <w:noProof/>
-                <w:webHidden/>
-              </w:rPr>
-              <w:instrText xml:space="preserve"> PAGEREF _Toc65520920 \h </w:instrText>
-            </w:r>
-            <w:r>
-              <w:rPr>
-                <w:noProof/>
-                <w:webHidden/>
-              </w:rPr>
-            </w:r>
-            <w:r>
-              <w:rPr>
-                <w:noProof/>
-                <w:webHidden/>
-              </w:rPr>
-              <w:fldChar w:fldCharType="separate"/>
-            </w:r>
-            <w:r>
-              <w:rPr>
-                <w:noProof/>
-                <w:webHidden/>
-              </w:rPr>
-              <w:t>12</w:t>
+              <w:t>13</w:t>
             </w:r>
             <w:r>
               <w:rPr>
@@ -1366,13 +1276,13 @@
               <w:lang w:eastAsia="en-GB"/>
             </w:rPr>
           </w:pPr>
-          <w:hyperlink w:anchor="_Toc65520921" w:history="1">
+          <w:hyperlink w:anchor="_Toc65697074" w:history="1">
             <w:r>
               <w:rPr>
                 <w:rStyle w:val="Hyperlink"/>
                 <w:noProof/>
               </w:rPr>
-              <w:t>3.1</w:t>
+              <w:t>2.5</w:t>
             </w:r>
             <w:r>
               <w:rPr>
@@ -1389,7 +1299,7 @@
                 <w:rStyle w:val="Hyperlink"/>
                 <w:noProof/>
               </w:rPr>
-              <w:t>Software Installation</w:t>
+              <w:t>Deep Neural Network For Classification Of Plant Seedling Images</w:t>
             </w:r>
             <w:r>
               <w:rPr>
@@ -1410,7 +1320,7 @@
                 <w:noProof/>
                 <w:webHidden/>
               </w:rPr>
-              <w:instrText xml:space="preserve"> PAGEREF _Toc65520921 \h </w:instrText>
+              <w:instrText xml:space="preserve"> PAGEREF _Toc65697074 \h </w:instrText>
             </w:r>
             <w:r>
               <w:rPr>
@@ -1430,7 +1340,97 @@
                 <w:noProof/>
                 <w:webHidden/>
               </w:rPr>
-              <w:t>12</w:t>
+              <w:t>13</w:t>
+            </w:r>
+            <w:r>
+              <w:rPr>
+                <w:noProof/>
+                <w:webHidden/>
+              </w:rPr>
+              <w:fldChar w:fldCharType="end"/>
+            </w:r>
+          </w:hyperlink>
+        </w:p>
+        <w:p>
+          <w:pPr>
+            <w:pStyle w:val="TOC1"/>
+            <w:rPr>
+              <w:b w:val="0"/>
+              <w:bCs w:val="0"/>
+              <w:caps w:val="0"/>
+              <w:noProof/>
+              <w:sz w:val="24"/>
+              <w:szCs w:val="24"/>
+              <w:lang w:eastAsia="en-GB"/>
+            </w:rPr>
+          </w:pPr>
+          <w:hyperlink w:anchor="_Toc65697075" w:history="1">
+            <w:r>
+              <w:rPr>
+                <w:rStyle w:val="Hyperlink"/>
+                <w:noProof/>
+              </w:rPr>
+              <w:t>3</w:t>
+            </w:r>
+            <w:r>
+              <w:rPr>
+                <w:b w:val="0"/>
+                <w:bCs w:val="0"/>
+                <w:caps w:val="0"/>
+                <w:noProof/>
+                <w:sz w:val="24"/>
+                <w:szCs w:val="24"/>
+                <w:lang w:eastAsia="en-GB"/>
+              </w:rPr>
+              <w:tab/>
+            </w:r>
+            <w:r>
+              <w:rPr>
+                <w:rStyle w:val="Hyperlink"/>
+                <w:noProof/>
+              </w:rPr>
+              <w:t>Methodology</w:t>
+            </w:r>
+            <w:r>
+              <w:rPr>
+                <w:noProof/>
+                <w:webHidden/>
+              </w:rPr>
+              <w:tab/>
+            </w:r>
+            <w:r>
+              <w:rPr>
+                <w:noProof/>
+                <w:webHidden/>
+              </w:rPr>
+              <w:fldChar w:fldCharType="begin"/>
+            </w:r>
+            <w:r>
+              <w:rPr>
+                <w:noProof/>
+                <w:webHidden/>
+              </w:rPr>
+              <w:instrText xml:space="preserve"> PAGEREF _Toc65697075 \h </w:instrText>
+            </w:r>
+            <w:r>
+              <w:rPr>
+                <w:noProof/>
+                <w:webHidden/>
+              </w:rPr>
+            </w:r>
+            <w:r>
+              <w:rPr>
+                <w:noProof/>
+                <w:webHidden/>
+              </w:rPr>
+              <w:fldChar w:fldCharType="separate"/>
+            </w:r>
+            <w:r>
+              <w:rPr>
+                <w:noProof/>
+                <w:webHidden/>
+              </w:rPr>
+              <w:t>13</w:t>
             </w:r>
             <w:r>
               <w:rPr>
@@ -1456,13 +1456,13 @@
               <w:lang w:eastAsia="en-GB"/>
             </w:rPr>
           </w:pPr>
-          <w:hyperlink w:anchor="_Toc65520922" w:history="1">
+          <w:hyperlink w:anchor="_Toc65697076" w:history="1">
             <w:r>
               <w:rPr>
                 <w:rStyle w:val="Hyperlink"/>
                 <w:noProof/>
               </w:rPr>
-              <w:t>3.2</w:t>
+              <w:t>3.1</w:t>
             </w:r>
             <w:r>
               <w:rPr>
@@ -1479,7 +1479,7 @@
                 <w:rStyle w:val="Hyperlink"/>
                 <w:noProof/>
               </w:rPr>
-              <w:t>Data Collection</w:t>
+              <w:t>Software Installation</w:t>
             </w:r>
             <w:r>
               <w:rPr>
@@ -1500,7 +1500,7 @@
                 <w:noProof/>
                 <w:webHidden/>
               </w:rPr>
-              <w:instrText xml:space="preserve"> PAGEREF _Toc65520922 \h </w:instrText>
+              <w:instrText xml:space="preserve"> PAGEREF _Toc65697076 \h </w:instrText>
             </w:r>
             <w:r>
               <w:rPr>
@@ -1520,7 +1520,7 @@
                 <w:noProof/>
                 <w:webHidden/>
               </w:rPr>
-              <w:t>12</w:t>
+              <w:t>13</w:t>
             </w:r>
             <w:r>
               <w:rPr>
@@ -1546,13 +1546,13 @@
               <w:lang w:eastAsia="en-GB"/>
             </w:rPr>
           </w:pPr>
-          <w:hyperlink w:anchor="_Toc65520923" w:history="1">
+          <w:hyperlink w:anchor="_Toc65697077" w:history="1">
             <w:r>
               <w:rPr>
                 <w:rStyle w:val="Hyperlink"/>
                 <w:noProof/>
               </w:rPr>
-              <w:t>3.3</w:t>
+              <w:t>3.2</w:t>
             </w:r>
             <w:r>
               <w:rPr>
@@ -1569,7 +1569,7 @@
                 <w:rStyle w:val="Hyperlink"/>
                 <w:noProof/>
               </w:rPr>
-              <w:t>Data Pre-processing</w:t>
+              <w:t>Data Collection</w:t>
             </w:r>
             <w:r>
               <w:rPr>
@@ -1590,7 +1590,7 @@
                 <w:noProof/>
                 <w:webHidden/>
               </w:rPr>
-              <w:instrText xml:space="preserve"> PAGEREF _Toc65520923 \h </w:instrText>
+              <w:instrText xml:space="preserve"> PAGEREF _Toc65697077 \h </w:instrText>
             </w:r>
             <w:r>
               <w:rPr>
@@ -1610,7 +1610,7 @@
                 <w:noProof/>
                 <w:webHidden/>
               </w:rPr>
-              <w:t>12</w:t>
+              <w:t>13</w:t>
             </w:r>
             <w:r>
               <w:rPr>
@@ -1636,13 +1636,13 @@
               <w:lang w:eastAsia="en-GB"/>
             </w:rPr>
           </w:pPr>
-          <w:hyperlink w:anchor="_Toc65520924" w:history="1">
+          <w:hyperlink w:anchor="_Toc65697078" w:history="1">
             <w:r>
               <w:rPr>
                 <w:rStyle w:val="Hyperlink"/>
                 <w:noProof/>
               </w:rPr>
-              <w:t>3.4</w:t>
+              <w:t>3.3</w:t>
             </w:r>
             <w:r>
               <w:rPr>
@@ -1659,7 +1659,7 @@
                 <w:rStyle w:val="Hyperlink"/>
                 <w:noProof/>
               </w:rPr>
-              <w:t>Implementing Deep Neural Network Models</w:t>
+              <w:t>Data Pre-processing</w:t>
             </w:r>
             <w:r>
               <w:rPr>
@@ -1680,7 +1680,7 @@
                 <w:noProof/>
                 <w:webHidden/>
               </w:rPr>
-              <w:instrText xml:space="preserve"> PAGEREF _Toc65520924 \h </w:instrText>
+              <w:instrText xml:space="preserve"> PAGEREF _Toc65697078 \h </w:instrText>
             </w:r>
             <w:r>
               <w:rPr>
@@ -1700,7 +1700,7 @@
                 <w:noProof/>
                 <w:webHidden/>
               </w:rPr>
-              <w:t>12</w:t>
+              <w:t>14</w:t>
             </w:r>
             <w:r>
               <w:rPr>
@@ -1726,13 +1726,13 @@
               <w:lang w:eastAsia="en-GB"/>
             </w:rPr>
           </w:pPr>
-          <w:hyperlink w:anchor="_Toc65520925" w:history="1">
+          <w:hyperlink w:anchor="_Toc65697079" w:history="1">
             <w:r>
               <w:rPr>
                 <w:rStyle w:val="Hyperlink"/>
                 <w:noProof/>
               </w:rPr>
-              <w:t>3.5</w:t>
+              <w:t>3.4</w:t>
             </w:r>
             <w:r>
               <w:rPr>
@@ -1749,7 +1749,7 @@
                 <w:rStyle w:val="Hyperlink"/>
                 <w:noProof/>
               </w:rPr>
-              <w:t>Training Deep neural network Models</w:t>
+              <w:t>Implementing Deep Neural Network Models</w:t>
             </w:r>
             <w:r>
               <w:rPr>
@@ -1770,7 +1770,7 @@
                 <w:noProof/>
                 <w:webHidden/>
               </w:rPr>
-              <w:instrText xml:space="preserve"> PAGEREF _Toc65520925 \h </w:instrText>
+              <w:instrText xml:space="preserve"> PAGEREF _Toc65697079 \h </w:instrText>
             </w:r>
             <w:r>
               <w:rPr>
@@ -1790,97 +1790,7 @@
                 <w:noProof/>
                 <w:webHidden/>
               </w:rPr>
-              <w:t>12</w:t>
-            </w:r>
-            <w:r>
-              <w:rPr>
-                <w:noProof/>
-                <w:webHidden/>
-              </w:rPr>
-              <w:fldChar w:fldCharType="end"/>
-            </w:r>
-          </w:hyperlink>
-        </w:p>
-        <w:p>
-          <w:pPr>
-            <w:pStyle w:val="TOC1"/>
-            <w:rPr>
-              <w:b w:val="0"/>
-              <w:bCs w:val="0"/>
-              <w:caps w:val="0"/>
-              <w:noProof/>
-              <w:sz w:val="24"/>
-              <w:szCs w:val="24"/>
-              <w:lang w:eastAsia="en-GB"/>
-            </w:rPr>
-          </w:pPr>
-          <w:hyperlink w:anchor="_Toc65520926" w:history="1">
-            <w:r>
-              <w:rPr>
-                <w:rStyle w:val="Hyperlink"/>
-                <w:noProof/>
-              </w:rPr>
-              <w:t>4</w:t>
-            </w:r>
-            <w:r>
-              <w:rPr>
-                <w:b w:val="0"/>
-                <w:bCs w:val="0"/>
-                <w:caps w:val="0"/>
-                <w:noProof/>
-                <w:sz w:val="24"/>
-                <w:szCs w:val="24"/>
-                <w:lang w:eastAsia="en-GB"/>
-              </w:rPr>
-              <w:tab/>
-            </w:r>
-            <w:r>
-              <w:rPr>
-                <w:rStyle w:val="Hyperlink"/>
-                <w:noProof/>
-              </w:rPr>
-              <w:t>Evaluation And Results</w:t>
-            </w:r>
-            <w:r>
-              <w:rPr>
-                <w:noProof/>
-                <w:webHidden/>
-              </w:rPr>
-              <w:tab/>
-            </w:r>
-            <w:r>
-              <w:rPr>
-                <w:noProof/>
-                <w:webHidden/>
-              </w:rPr>
-              <w:fldChar w:fldCharType="begin"/>
-            </w:r>
-            <w:r>
-              <w:rPr>
-                <w:noProof/>
-                <w:webHidden/>
-              </w:rPr>
-              <w:instrText xml:space="preserve"> PAGEREF _Toc65520926 \h </w:instrText>
-            </w:r>
-            <w:r>
-              <w:rPr>
-                <w:noProof/>
-                <w:webHidden/>
-              </w:rPr>
-            </w:r>
-            <w:r>
-              <w:rPr>
-                <w:noProof/>
-                <w:webHidden/>
-              </w:rPr>
-              <w:fldChar w:fldCharType="separate"/>
-            </w:r>
-            <w:r>
-              <w:rPr>
-                <w:noProof/>
-                <w:webHidden/>
-              </w:rPr>
-              <w:t>12</w:t>
+              <w:t>14</w:t>
             </w:r>
             <w:r>
               <w:rPr>
@@ -1906,13 +1816,13 @@
               <w:lang w:eastAsia="en-GB"/>
             </w:rPr>
           </w:pPr>
-          <w:hyperlink w:anchor="_Toc65520927" w:history="1">
+          <w:hyperlink w:anchor="_Toc65697080" w:history="1">
             <w:r>
               <w:rPr>
                 <w:rStyle w:val="Hyperlink"/>
                 <w:noProof/>
               </w:rPr>
-              <w:t>4.1</w:t>
+              <w:t>3.5</w:t>
             </w:r>
             <w:r>
               <w:rPr>
@@ -1929,7 +1839,7 @@
                 <w:rStyle w:val="Hyperlink"/>
                 <w:noProof/>
               </w:rPr>
-              <w:t>Comparing Models</w:t>
+              <w:t>Training Deep neural network Models</w:t>
             </w:r>
             <w:r>
               <w:rPr>
@@ -1950,7 +1860,7 @@
                 <w:noProof/>
                 <w:webHidden/>
               </w:rPr>
-              <w:instrText xml:space="preserve"> PAGEREF _Toc65520927 \h </w:instrText>
+              <w:instrText xml:space="preserve"> PAGEREF _Toc65697080 \h </w:instrText>
             </w:r>
             <w:r>
               <w:rPr>
@@ -1970,7 +1880,97 @@
                 <w:noProof/>
                 <w:webHidden/>
               </w:rPr>
-              <w:t>12</w:t>
+              <w:t>14</w:t>
+            </w:r>
+            <w:r>
+              <w:rPr>
+                <w:noProof/>
+                <w:webHidden/>
+              </w:rPr>
+              <w:fldChar w:fldCharType="end"/>
+            </w:r>
+          </w:hyperlink>
+        </w:p>
+        <w:p>
+          <w:pPr>
+            <w:pStyle w:val="TOC1"/>
+            <w:rPr>
+              <w:b w:val="0"/>
+              <w:bCs w:val="0"/>
+              <w:caps w:val="0"/>
+              <w:noProof/>
+              <w:sz w:val="24"/>
+              <w:szCs w:val="24"/>
+              <w:lang w:eastAsia="en-GB"/>
+            </w:rPr>
+          </w:pPr>
+          <w:hyperlink w:anchor="_Toc65697081" w:history="1">
+            <w:r>
+              <w:rPr>
+                <w:rStyle w:val="Hyperlink"/>
+                <w:noProof/>
+              </w:rPr>
+              <w:t>4</w:t>
+            </w:r>
+            <w:r>
+              <w:rPr>
+                <w:b w:val="0"/>
+                <w:bCs w:val="0"/>
+                <w:caps w:val="0"/>
+                <w:noProof/>
+                <w:sz w:val="24"/>
+                <w:szCs w:val="24"/>
+                <w:lang w:eastAsia="en-GB"/>
+              </w:rPr>
+              <w:tab/>
+            </w:r>
+            <w:r>
+              <w:rPr>
+                <w:rStyle w:val="Hyperlink"/>
+                <w:noProof/>
+              </w:rPr>
+              <w:t>Evaluation And Results</w:t>
+            </w:r>
+            <w:r>
+              <w:rPr>
+                <w:noProof/>
+                <w:webHidden/>
+              </w:rPr>
+              <w:tab/>
+            </w:r>
+            <w:r>
+              <w:rPr>
+                <w:noProof/>
+                <w:webHidden/>
+              </w:rPr>
+              <w:fldChar w:fldCharType="begin"/>
+            </w:r>
+            <w:r>
+              <w:rPr>
+                <w:noProof/>
+                <w:webHidden/>
+              </w:rPr>
+              <w:instrText xml:space="preserve"> PAGEREF _Toc65697081 \h </w:instrText>
+            </w:r>
+            <w:r>
+              <w:rPr>
+                <w:noProof/>
+                <w:webHidden/>
+              </w:rPr>
+            </w:r>
+            <w:r>
+              <w:rPr>
+                <w:noProof/>
+                <w:webHidden/>
+              </w:rPr>
+              <w:fldChar w:fldCharType="separate"/>
+            </w:r>
+            <w:r>
+              <w:rPr>
+                <w:noProof/>
+                <w:webHidden/>
+              </w:rPr>
+              <w:t>14</w:t>
             </w:r>
             <w:r>
               <w:rPr>
@@ -1996,13 +1996,13 @@
               <w:lang w:eastAsia="en-GB"/>
             </w:rPr>
           </w:pPr>
-          <w:hyperlink w:anchor="_Toc65520928" w:history="1">
+          <w:hyperlink w:anchor="_Toc65697082" w:history="1">
             <w:r>
               <w:rPr>
                 <w:rStyle w:val="Hyperlink"/>
                 <w:noProof/>
               </w:rPr>
-              <w:t>4.2</w:t>
+              <w:t>4.1</w:t>
             </w:r>
             <w:r>
               <w:rPr>
@@ -2019,7 +2019,7 @@
                 <w:rStyle w:val="Hyperlink"/>
                 <w:noProof/>
               </w:rPr>
-              <w:t>Classification Report</w:t>
+              <w:t>Comparing Models</w:t>
             </w:r>
             <w:r>
               <w:rPr>
@@ -2040,7 +2040,7 @@
                 <w:noProof/>
                 <w:webHidden/>
               </w:rPr>
-              <w:instrText xml:space="preserve"> PAGEREF _Toc65520928 \h </w:instrText>
+              <w:instrText xml:space="preserve"> PAGEREF _Toc65697082 \h </w:instrText>
             </w:r>
             <w:r>
               <w:rPr>
@@ -2060,7 +2060,7 @@
                 <w:noProof/>
                 <w:webHidden/>
               </w:rPr>
-              <w:t>12</w:t>
+              <w:t>14</w:t>
             </w:r>
             <w:r>
               <w:rPr>
@@ -2086,13 +2086,13 @@
               <w:lang w:eastAsia="en-GB"/>
             </w:rPr>
           </w:pPr>
-          <w:hyperlink w:anchor="_Toc65520929" w:history="1">
+          <w:hyperlink w:anchor="_Toc65697083" w:history="1">
             <w:r>
               <w:rPr>
                 <w:rStyle w:val="Hyperlink"/>
                 <w:noProof/>
               </w:rPr>
-              <w:t>4.3</w:t>
+              <w:t>4.2</w:t>
             </w:r>
             <w:r>
               <w:rPr>
@@ -2109,6 +2109,96 @@
                 <w:rStyle w:val="Hyperlink"/>
                 <w:noProof/>
               </w:rPr>
+              <w:t>Classification Report</w:t>
+            </w:r>
+            <w:r>
+              <w:rPr>
+                <w:noProof/>
+                <w:webHidden/>
+              </w:rPr>
+              <w:tab/>
+            </w:r>
+            <w:r>
+              <w:rPr>
+                <w:noProof/>
+                <w:webHidden/>
+              </w:rPr>
+              <w:fldChar w:fldCharType="begin"/>
+            </w:r>
+            <w:r>
+              <w:rPr>
+                <w:noProof/>
+                <w:webHidden/>
+              </w:rPr>
+              <w:instrText xml:space="preserve"> PAGEREF _Toc65697083 \h </w:instrText>
+            </w:r>
+            <w:r>
+              <w:rPr>
+                <w:noProof/>
+                <w:webHidden/>
+              </w:rPr>
+            </w:r>
+            <w:r>
+              <w:rPr>
+                <w:noProof/>
+                <w:webHidden/>
+              </w:rPr>
+              <w:fldChar w:fldCharType="separate"/>
+            </w:r>
+            <w:r>
+              <w:rPr>
+                <w:noProof/>
+                <w:webHidden/>
+              </w:rPr>
+              <w:t>14</w:t>
+            </w:r>
+            <w:r>
+              <w:rPr>
+                <w:noProof/>
+                <w:webHidden/>
+              </w:rPr>
+              <w:fldChar w:fldCharType="end"/>
+            </w:r>
+          </w:hyperlink>
+        </w:p>
+        <w:p>
+          <w:pPr>
+            <w:pStyle w:val="TOC2"/>
+            <w:tabs>
+              <w:tab w:val="left" w:pos="800"/>
+              <w:tab w:val="right" w:leader="dot" w:pos="9350"/>
+            </w:tabs>
+            <w:rPr>
+              <w:smallCaps w:val="0"/>
+              <w:noProof/>
+              <w:sz w:val="24"/>
+              <w:szCs w:val="24"/>
+              <w:lang w:eastAsia="en-GB"/>
+            </w:rPr>
+          </w:pPr>
+          <w:hyperlink w:anchor="_Toc65697084" w:history="1">
+            <w:r>
+              <w:rPr>
+                <w:rStyle w:val="Hyperlink"/>
+                <w:noProof/>
+              </w:rPr>
+              <w:t>4.3</w:t>
+            </w:r>
+            <w:r>
+              <w:rPr>
+                <w:smallCaps w:val="0"/>
+                <w:noProof/>
+                <w:sz w:val="24"/>
+                <w:szCs w:val="24"/>
+                <w:lang w:eastAsia="en-GB"/>
+              </w:rPr>
+              <w:tab/>
+            </w:r>
+            <w:r>
+              <w:rPr>
+                <w:rStyle w:val="Hyperlink"/>
+                <w:noProof/>
+              </w:rPr>
               <w:t>Confusion Matrix</w:t>
             </w:r>
             <w:r>
@@ -2130,7 +2220,7 @@
                 <w:noProof/>
                 <w:webHidden/>
               </w:rPr>
-              <w:instrText xml:space="preserve"> PAGEREF _Toc65520929 \h </w:instrText>
+              <w:instrText xml:space="preserve"> PAGEREF _Toc65697084 \h </w:instrText>
             </w:r>
             <w:r>
               <w:rPr>
@@ -2150,7 +2240,7 @@
                 <w:noProof/>
                 <w:webHidden/>
               </w:rPr>
-              <w:t>12</w:t>
+              <w:t>14</w:t>
             </w:r>
             <w:r>
               <w:rPr>
@@ -2174,7 +2264,7 @@
               <w:lang w:eastAsia="en-GB"/>
             </w:rPr>
           </w:pPr>
-          <w:hyperlink w:anchor="_Toc65520930" w:history="1">
+          <w:hyperlink w:anchor="_Toc65697085" w:history="1">
             <w:r>
               <w:rPr>
                 <w:rStyle w:val="Hyperlink"/>
@@ -2220,7 +2310,7 @@
                 <w:noProof/>
                 <w:webHidden/>
               </w:rPr>
-              <w:instrText xml:space="preserve"> PAGEREF _Toc65520930 \h </w:instrText>
+              <w:instrText xml:space="preserve"> PAGEREF _Toc65697085 \h </w:instrText>
             </w:r>
             <w:r>
               <w:rPr>
@@ -2240,7 +2330,7 @@
                 <w:noProof/>
                 <w:webHidden/>
               </w:rPr>
-              <w:t>13</w:t>
+              <w:t>14</w:t>
             </w:r>
             <w:r>
               <w:rPr>
@@ -2265,7 +2355,7 @@
               <w:lang w:eastAsia="en-GB"/>
             </w:rPr>
           </w:pPr>
-          <w:hyperlink w:anchor="_Toc65520931" w:history="1">
+          <w:hyperlink w:anchor="_Toc65697086" w:history="1">
             <w:r>
               <w:rPr>
                 <w:rStyle w:val="Hyperlink"/>
@@ -2292,7 +2382,7 @@
                 <w:noProof/>
                 <w:webHidden/>
               </w:rPr>
-              <w:instrText xml:space="preserve"> PAGEREF _Toc65520931 \h </w:instrText>
+              <w:instrText xml:space="preserve"> PAGEREF _Toc65697086 \h </w:instrText>
             </w:r>
             <w:r>
               <w:rPr>
@@ -2312,7 +2402,7 @@
                 <w:noProof/>
                 <w:webHidden/>
               </w:rPr>
-              <w:t>13</w:t>
+              <w:t>14</w:t>
             </w:r>
             <w:r>
               <w:rPr>
@@ -2337,7 +2427,7 @@
               <w:lang w:eastAsia="en-GB"/>
             </w:rPr>
           </w:pPr>
-          <w:hyperlink w:anchor="_Toc65520932" w:history="1">
+          <w:hyperlink w:anchor="_Toc65697087" w:history="1">
             <w:r>
               <w:rPr>
                 <w:rStyle w:val="Hyperlink"/>
@@ -2364,7 +2454,7 @@
                 <w:noProof/>
                 <w:webHidden/>
               </w:rPr>
-              <w:instrText xml:space="preserve"> PAGEREF _Toc65520932 \h </w:instrText>
+              <w:instrText xml:space="preserve"> PAGEREF _Toc65697087 \h </w:instrText>
             </w:r>
             <w:r>
               <w:rPr>
@@ -2384,7 +2474,7 @@
                 <w:noProof/>
                 <w:webHidden/>
               </w:rPr>
-              <w:t>13</w:t>
+              <w:t>14</w:t>
             </w:r>
             <w:r>
               <w:rPr>
@@ -2408,7 +2498,7 @@
               <w:lang w:eastAsia="en-GB"/>
             </w:rPr>
           </w:pPr>
-          <w:hyperlink w:anchor="_Toc65520933" w:history="1">
+          <w:hyperlink w:anchor="_Toc65697088" w:history="1">
             <w:r>
               <w:rPr>
                 <w:rStyle w:val="Hyperlink"/>
@@ -2454,7 +2544,7 @@
                 <w:noProof/>
                 <w:webHidden/>
               </w:rPr>
-              <w:instrText xml:space="preserve"> PAGEREF _Toc65520933 \h </w:instrText>
+              <w:instrText xml:space="preserve"> PAGEREF _Toc65697088 \h </w:instrText>
             </w:r>
             <w:r>
               <w:rPr>
@@ -2474,7 +2564,7 @@
                 <w:noProof/>
                 <w:webHidden/>
               </w:rPr>
-              <w:t>13</w:t>
+              <w:t>14</w:t>
             </w:r>
             <w:r>
               <w:rPr>
@@ -2498,7 +2588,7 @@
               <w:lang w:eastAsia="en-GB"/>
             </w:rPr>
           </w:pPr>
-          <w:hyperlink w:anchor="_Toc65520934" w:history="1">
+          <w:hyperlink w:anchor="_Toc65697089" w:history="1">
             <w:r>
               <w:rPr>
                 <w:rStyle w:val="Hyperlink"/>
@@ -2544,7 +2634,7 @@
                 <w:noProof/>
                 <w:webHidden/>
               </w:rPr>
-              <w:instrText xml:space="preserve"> PAGEREF _Toc65520934 \h </w:instrText>
+              <w:instrText xml:space="preserve"> PAGEREF _Toc65697089 \h </w:instrText>
             </w:r>
             <w:r>
               <w:rPr>
@@ -2564,7 +2654,7 @@
                 <w:noProof/>
                 <w:webHidden/>
               </w:rPr>
-              <w:t>13</w:t>
+              <w:t>15</w:t>
             </w:r>
             <w:r>
               <w:rPr>
@@ -2610,7 +2700,7 @@
       <w:pPr>
         <w:pStyle w:val="Heading1"/>
       </w:pPr>
-      <w:bookmarkStart w:id="0" w:name="_Toc65520905"/>
+      <w:bookmarkStart w:id="0" w:name="_Toc65697059"/>
       <w:r>
         <w:rPr>
           <w:caps w:val="0"/>
@@ -2643,7 +2733,7 @@
           <w:szCs w:val="26"/>
         </w:rPr>
       </w:pPr>
-      <w:bookmarkStart w:id="1" w:name="_Toc65520906"/>
+      <w:bookmarkStart w:id="1" w:name="_Toc65697060"/>
       <w:r>
         <w:rPr>
           <w:caps w:val="0"/>
@@ -3455,7 +3545,7 @@
           <w:szCs w:val="26"/>
         </w:rPr>
       </w:pPr>
-      <w:bookmarkStart w:id="3" w:name="_Toc65520907"/>
+      <w:bookmarkStart w:id="3" w:name="_Toc65697061"/>
       <w:r>
         <w:rPr>
           <w:caps w:val="0"/>
@@ -4514,7 +4604,7 @@
           <w:szCs w:val="26"/>
         </w:rPr>
       </w:pPr>
-      <w:bookmarkStart w:id="6" w:name="_Toc65520908"/>
+      <w:bookmarkStart w:id="6" w:name="_Toc65697062"/>
       <w:r>
         <w:rPr>
           <w:caps w:val="0"/>
@@ -4558,13 +4648,44 @@
       </w:pPr>
       <w:r>
         <w:rPr>
+          <w:sz w:val="24"/>
+          <w:szCs w:val="24"/>
+        </w:rPr>
+        <w:t xml:space="preserve">Third person </w:t>
+      </w:r>
+      <w:r>
+        <w:rPr>
+          <w:sz w:val="24"/>
+          <w:szCs w:val="24"/>
+        </w:rPr>
+        <w:t xml:space="preserve">remove all my and I </w:t>
+      </w:r>
+    </w:p>
+    <w:p>
+      <w:pPr>
+        <w:rPr>
+          <w:sz w:val="24"/>
+          <w:szCs w:val="24"/>
+        </w:rPr>
+      </w:pPr>
+    </w:p>
+    <w:p>
+      <w:pPr>
+        <w:rPr>
           <w:b/>
           <w:bCs/>
           <w:sz w:val="24"/>
           <w:szCs w:val="24"/>
         </w:rPr>
-        <w:t xml:space="preserve">Primary </w:t>
-      </w:r>
+      </w:pPr>
+    </w:p>
+    <w:p>
+      <w:pPr>
+        <w:rPr>
+          <w:sz w:val="24"/>
+          <w:szCs w:val="24"/>
+        </w:rPr>
+      </w:pPr>
       <w:r>
         <w:rPr>
           <w:b/>
@@ -4572,7 +4693,7 @@
           <w:sz w:val="24"/>
           <w:szCs w:val="24"/>
         </w:rPr>
-        <w:t>a</w:t>
+        <w:t xml:space="preserve">Primary </w:t>
       </w:r>
       <w:r>
         <w:rPr>
@@ -4581,7 +4702,7 @@
           <w:sz w:val="24"/>
           <w:szCs w:val="24"/>
         </w:rPr>
-        <w:t>im</w:t>
+        <w:t>a</w:t>
       </w:r>
       <w:r>
         <w:rPr>
@@ -4590,155 +4711,7 @@
           <w:sz w:val="24"/>
           <w:szCs w:val="24"/>
         </w:rPr>
-        <w:t>.</w:t>
-      </w:r>
-      <w:r>
-        <w:rPr>
-          <w:sz w:val="24"/>
-          <w:szCs w:val="24"/>
-        </w:rPr>
-        <w:tab/>
-      </w:r>
-      <w:r>
-        <w:rPr>
-          <w:sz w:val="24"/>
-          <w:szCs w:val="24"/>
-        </w:rPr>
-        <w:tab/>
-      </w:r>
-      <w:r>
-        <w:rPr>
-          <w:sz w:val="24"/>
-          <w:szCs w:val="24"/>
-        </w:rPr>
-        <w:tab/>
-      </w:r>
-      <w:r>
-        <w:rPr>
-          <w:sz w:val="24"/>
-          <w:szCs w:val="24"/>
-        </w:rPr>
-        <w:tab/>
-      </w:r>
-      <w:r>
-        <w:rPr>
-          <w:sz w:val="24"/>
-          <w:szCs w:val="24"/>
-        </w:rPr>
-        <w:tab/>
-      </w:r>
-      <w:r>
-        <w:rPr>
-          <w:sz w:val="24"/>
-          <w:szCs w:val="24"/>
-        </w:rPr>
-        <w:tab/>
-      </w:r>
-      <w:r>
-        <w:rPr>
-          <w:sz w:val="24"/>
-          <w:szCs w:val="24"/>
-        </w:rPr>
-        <w:tab/>
-      </w:r>
-      <w:r>
-        <w:rPr>
-          <w:sz w:val="24"/>
-          <w:szCs w:val="24"/>
-        </w:rPr>
-        <w:tab/>
-      </w:r>
-      <w:r>
-        <w:rPr>
-          <w:sz w:val="24"/>
-          <w:szCs w:val="24"/>
-        </w:rPr>
-        <w:tab/>
-      </w:r>
-      <w:r>
-        <w:rPr>
-          <w:sz w:val="24"/>
-          <w:szCs w:val="24"/>
-        </w:rPr>
-        <w:tab/>
-        <w:t xml:space="preserve">                      </w:t>
-      </w:r>
-      <w:r>
-        <w:rPr>
-          <w:sz w:val="24"/>
-          <w:szCs w:val="24"/>
-        </w:rPr>
-        <w:t xml:space="preserve">My </w:t>
-      </w:r>
-      <w:r>
-        <w:rPr>
-          <w:sz w:val="24"/>
-          <w:szCs w:val="24"/>
-        </w:rPr>
-        <w:t xml:space="preserve">primary aim will be to </w:t>
-      </w:r>
-      <w:r>
-        <w:rPr>
-          <w:sz w:val="24"/>
-          <w:szCs w:val="24"/>
-        </w:rPr>
-        <w:t>find the most accurate deep neural network</w:t>
-      </w:r>
-      <w:r>
-        <w:rPr>
-          <w:sz w:val="24"/>
-          <w:szCs w:val="24"/>
-        </w:rPr>
-        <w:t xml:space="preserve"> model</w:t>
-      </w:r>
-      <w:r>
-        <w:rPr>
-          <w:sz w:val="24"/>
-          <w:szCs w:val="24"/>
-        </w:rPr>
-        <w:t xml:space="preserve"> to classify plants by their species, which could then be used further to develop a plant classification system comprising of a website or mobile application.</w:t>
-      </w:r>
-      <w:r>
-        <w:rPr>
-          <w:sz w:val="24"/>
-          <w:szCs w:val="24"/>
-        </w:rPr>
-        <w:tab/>
-      </w:r>
-      <w:r>
-        <w:rPr>
-          <w:sz w:val="24"/>
-          <w:szCs w:val="24"/>
-        </w:rPr>
-        <w:tab/>
-      </w:r>
-      <w:r>
-        <w:rPr>
-          <w:sz w:val="24"/>
-          <w:szCs w:val="24"/>
-        </w:rPr>
-        <w:tab/>
-      </w:r>
-      <w:r>
-        <w:rPr>
-          <w:sz w:val="24"/>
-          <w:szCs w:val="24"/>
-        </w:rPr>
-        <w:tab/>
-      </w:r>
-      <w:r>
-        <w:rPr>
-          <w:sz w:val="24"/>
-          <w:szCs w:val="24"/>
-        </w:rPr>
-        <w:tab/>
-      </w:r>
-      <w:r>
-        <w:rPr>
-          <w:sz w:val="24"/>
-          <w:szCs w:val="24"/>
-        </w:rPr>
-        <w:t xml:space="preserve">               </w:t>
+        <w:t>im</w:t>
       </w:r>
       <w:r>
         <w:rPr>
@@ -4747,7 +4720,155 @@
           <w:sz w:val="24"/>
           <w:szCs w:val="24"/>
         </w:rPr>
-        <w:t>Objectives of research</w:t>
+        <w:t>.</w:t>
+      </w:r>
+      <w:r>
+        <w:rPr>
+          <w:sz w:val="24"/>
+          <w:szCs w:val="24"/>
+        </w:rPr>
+        <w:tab/>
+      </w:r>
+      <w:r>
+        <w:rPr>
+          <w:sz w:val="24"/>
+          <w:szCs w:val="24"/>
+        </w:rPr>
+        <w:tab/>
+      </w:r>
+      <w:r>
+        <w:rPr>
+          <w:sz w:val="24"/>
+          <w:szCs w:val="24"/>
+        </w:rPr>
+        <w:tab/>
+      </w:r>
+      <w:r>
+        <w:rPr>
+          <w:sz w:val="24"/>
+          <w:szCs w:val="24"/>
+        </w:rPr>
+        <w:tab/>
+      </w:r>
+      <w:r>
+        <w:rPr>
+          <w:sz w:val="24"/>
+          <w:szCs w:val="24"/>
+        </w:rPr>
+        <w:tab/>
+      </w:r>
+      <w:r>
+        <w:rPr>
+          <w:sz w:val="24"/>
+          <w:szCs w:val="24"/>
+        </w:rPr>
+        <w:tab/>
+      </w:r>
+      <w:r>
+        <w:rPr>
+          <w:sz w:val="24"/>
+          <w:szCs w:val="24"/>
+        </w:rPr>
+        <w:tab/>
+      </w:r>
+      <w:r>
+        <w:rPr>
+          <w:sz w:val="24"/>
+          <w:szCs w:val="24"/>
+        </w:rPr>
+        <w:tab/>
+      </w:r>
+      <w:r>
+        <w:rPr>
+          <w:sz w:val="24"/>
+          <w:szCs w:val="24"/>
+        </w:rPr>
+        <w:tab/>
+      </w:r>
+      <w:r>
+        <w:rPr>
+          <w:sz w:val="24"/>
+          <w:szCs w:val="24"/>
+        </w:rPr>
+        <w:tab/>
+        <w:t xml:space="preserve">                      </w:t>
+      </w:r>
+      <w:r>
+        <w:rPr>
+          <w:sz w:val="24"/>
+          <w:szCs w:val="24"/>
+        </w:rPr>
+        <w:t xml:space="preserve">My </w:t>
+      </w:r>
+      <w:r>
+        <w:rPr>
+          <w:sz w:val="24"/>
+          <w:szCs w:val="24"/>
+        </w:rPr>
+        <w:t xml:space="preserve">primary aim will be to </w:t>
+      </w:r>
+      <w:r>
+        <w:rPr>
+          <w:sz w:val="24"/>
+          <w:szCs w:val="24"/>
+        </w:rPr>
+        <w:t>find the most accurate deep neural network</w:t>
+      </w:r>
+      <w:r>
+        <w:rPr>
+          <w:sz w:val="24"/>
+          <w:szCs w:val="24"/>
+        </w:rPr>
+        <w:t xml:space="preserve"> model</w:t>
+      </w:r>
+      <w:r>
+        <w:rPr>
+          <w:sz w:val="24"/>
+          <w:szCs w:val="24"/>
+        </w:rPr>
+        <w:t xml:space="preserve"> to classify plants by their species, which could then be used further to develop a plant classification system comprising of a website or mobile application.</w:t>
+      </w:r>
+      <w:r>
+        <w:rPr>
+          <w:sz w:val="24"/>
+          <w:szCs w:val="24"/>
+        </w:rPr>
+        <w:tab/>
+      </w:r>
+      <w:r>
+        <w:rPr>
+          <w:sz w:val="24"/>
+          <w:szCs w:val="24"/>
+        </w:rPr>
+        <w:tab/>
+      </w:r>
+      <w:r>
+        <w:rPr>
+          <w:sz w:val="24"/>
+          <w:szCs w:val="24"/>
+        </w:rPr>
+        <w:tab/>
+      </w:r>
+      <w:r>
+        <w:rPr>
+          <w:sz w:val="24"/>
+          <w:szCs w:val="24"/>
+        </w:rPr>
+        <w:tab/>
+      </w:r>
+      <w:r>
+        <w:rPr>
+          <w:sz w:val="24"/>
+          <w:szCs w:val="24"/>
+        </w:rPr>
+        <w:tab/>
+      </w:r>
+      <w:r>
+        <w:rPr>
+          <w:sz w:val="24"/>
+          <w:szCs w:val="24"/>
+        </w:rPr>
+        <w:t xml:space="preserve">               </w:t>
       </w:r>
       <w:r>
         <w:rPr>
@@ -4756,6 +4877,15 @@
           <w:sz w:val="24"/>
           <w:szCs w:val="24"/>
         </w:rPr>
+        <w:t>Objectives of research</w:t>
+      </w:r>
+      <w:r>
+        <w:rPr>
+          <w:b/>
+          <w:bCs/>
+          <w:sz w:val="24"/>
+          <w:szCs w:val="24"/>
+        </w:rPr>
         <w:t>.</w:t>
       </w:r>
       <w:r>
@@ -4765,11 +4895,64 @@
         </w:rPr>
         <w:tab/>
       </w:r>
-      <w:r>
-        <w:rPr>
-          <w:sz w:val="24"/>
-          <w:szCs w:val="24"/>
-        </w:rPr>
+    </w:p>
+    <w:p>
+      <w:pPr>
+        <w:rPr>
+          <w:sz w:val="24"/>
+          <w:szCs w:val="24"/>
+          <w:u w:val="single"/>
+        </w:rPr>
+      </w:pPr>
+      <w:r>
+        <w:rPr>
+          <w:sz w:val="24"/>
+          <w:szCs w:val="24"/>
+          <w:u w:val="single"/>
+        </w:rPr>
+        <w:t>Bullet points specifics</w:t>
+      </w:r>
+    </w:p>
+    <w:p>
+      <w:pPr>
+        <w:rPr>
+          <w:sz w:val="24"/>
+          <w:szCs w:val="24"/>
+          <w:u w:val="single"/>
+        </w:rPr>
+      </w:pPr>
+      <w:proofErr w:type="spellStart"/>
+      <w:r>
+        <w:rPr>
+          <w:sz w:val="24"/>
+          <w:szCs w:val="24"/>
+          <w:u w:val="single"/>
+        </w:rPr>
+        <w:t>Rrsearching</w:t>
+      </w:r>
+      <w:proofErr w:type="spellEnd"/>
+      <w:r>
+        <w:rPr>
+          <w:sz w:val="24"/>
+          <w:szCs w:val="24"/>
+          <w:u w:val="single"/>
+        </w:rPr>
+        <w:t xml:space="preserve"> different models</w:t>
+      </w:r>
+    </w:p>
+    <w:p>
+      <w:pPr>
+        <w:rPr>
+          <w:sz w:val="24"/>
+          <w:szCs w:val="24"/>
+        </w:rPr>
+      </w:pPr>
+      <w:r>
+        <w:rPr>
+          <w:sz w:val="24"/>
+          <w:szCs w:val="24"/>
+        </w:rPr>
+        <w:lastRenderedPageBreak/>
         <w:tab/>
       </w:r>
       <w:r>
@@ -4953,15 +5136,7 @@
           <w:sz w:val="24"/>
           <w:szCs w:val="24"/>
         </w:rPr>
-        <w:t xml:space="preserve">, A validation dataset will not be part of our training dataset and so it is held back from the training process. It gives us unbiased estimate of the </w:t>
-      </w:r>
-      <w:r>
-        <w:rPr>
-          <w:sz w:val="24"/>
-          <w:szCs w:val="24"/>
-        </w:rPr>
-        <w:lastRenderedPageBreak/>
-        <w:t>model’s performance after each epoch</w:t>
+        <w:t>, A validation dataset will not be part of our training dataset and so it is held back from the training process. It gives us unbiased estimate of the model’s performance after each epoch</w:t>
       </w:r>
       <w:r>
         <w:rPr>
@@ -5953,6 +6128,7 @@
         <w:rPr>
           <w:noProof/>
         </w:rPr>
+        <w:lastRenderedPageBreak/>
         <mc:AlternateContent>
           <mc:Choice Requires="wps">
             <w:drawing>
@@ -6427,14 +6603,13 @@
           <w:szCs w:val="24"/>
         </w:rPr>
       </w:pPr>
-      <w:bookmarkStart w:id="15" w:name="_Toc65520909"/>
+      <w:bookmarkStart w:id="15" w:name="_Toc65697063"/>
       <w:r>
         <w:rPr>
           <w:caps w:val="0"/>
           <w:sz w:val="24"/>
           <w:szCs w:val="24"/>
         </w:rPr>
-        <w:lastRenderedPageBreak/>
         <w:t>1.4</w:t>
       </w:r>
       <w:r>
@@ -6465,7 +6640,7 @@
           <w:szCs w:val="26"/>
         </w:rPr>
       </w:pPr>
-      <w:bookmarkStart w:id="16" w:name="_Toc65520910"/>
+      <w:bookmarkStart w:id="16" w:name="_Toc65697064"/>
       <w:r>
         <w:rPr>
           <w:rFonts w:cstheme="minorHAnsi"/>
@@ -6864,6 +7039,7 @@
           <w:sz w:val="26"/>
           <w:szCs w:val="26"/>
         </w:rPr>
+        <w:lastRenderedPageBreak/>
         <w:drawing>
           <wp:inline distT="0" distB="0" distL="0" distR="0" wp14:anchorId="51060DDB" wp14:editId="2CABDCBA">
             <wp:extent cx="2047621" cy="1789043"/>
@@ -6917,7 +7093,7 @@
           <w:szCs w:val="26"/>
         </w:rPr>
       </w:pPr>
-      <w:bookmarkStart w:id="17" w:name="_Toc65520911"/>
+      <w:bookmarkStart w:id="17" w:name="_Toc65697065"/>
       <w:r>
         <w:rPr>
           <w:rFonts w:cstheme="minorHAnsi"/>
@@ -6925,7 +7101,6 @@
           <w:sz w:val="26"/>
           <w:szCs w:val="26"/>
         </w:rPr>
-        <w:lastRenderedPageBreak/>
         <w:t>1.4.</w:t>
       </w:r>
       <w:r>
@@ -7307,6 +7482,7 @@
           <w:sz w:val="24"/>
           <w:szCs w:val="24"/>
         </w:rPr>
+        <w:lastRenderedPageBreak/>
         <w:t>Structure of an artificial neural network (ANN)</w:t>
       </w:r>
       <w:r>
@@ -7497,7 +7673,6 @@
           <w:sz w:val="24"/>
           <w:szCs w:val="24"/>
         </w:rPr>
-        <w:lastRenderedPageBreak/>
         <w:drawing>
           <wp:inline distT="0" distB="0" distL="0" distR="0" wp14:anchorId="3A8D550D" wp14:editId="10316615">
             <wp:extent cx="2752219" cy="2002790"/>
@@ -7674,7 +7849,7 @@
           <w:szCs w:val="26"/>
         </w:rPr>
       </w:pPr>
-      <w:bookmarkStart w:id="20" w:name="_Toc65520912"/>
+      <w:bookmarkStart w:id="20" w:name="_Toc65697066"/>
       <w:r>
         <w:rPr>
           <w:rFonts w:cstheme="minorHAnsi"/>
@@ -7873,6 +8048,7 @@
           <w:sz w:val="24"/>
           <w:szCs w:val="24"/>
         </w:rPr>
+        <w:lastRenderedPageBreak/>
         <w:t>them will be represented as w</w:t>
       </w:r>
       <w:r>
@@ -8107,7 +8283,6 @@
           <w:sz w:val="24"/>
           <w:szCs w:val="24"/>
         </w:rPr>
-        <w:lastRenderedPageBreak/>
         <w:drawing>
           <wp:inline distT="0" distB="0" distL="0" distR="0" wp14:anchorId="538FF810" wp14:editId="7704A9C8">
             <wp:extent cx="3373985" cy="343531"/>
@@ -8515,7 +8690,20 @@
           <w:shd w:val="clear" w:color="auto" w:fill="FFFFFF"/>
           <w:lang w:eastAsia="en-GB"/>
         </w:rPr>
-        <w:t>By moving forward and backward considerable number of times, readjusting the weights and biases, the neural network is able to reduce the difference between predicted output and actual intended output, and so the model will now have a good fit for the data and could provide us with better accurate results.</w:t>
+        <w:t xml:space="preserve">By moving forward and backward considerable number of times, readjusting the weights and biases, the neural network is able to reduce the difference between predicted output and </w:t>
+      </w:r>
+      <w:r>
+        <w:rPr>
+          <w:rFonts w:eastAsia="Times New Roman" w:cstheme="minorHAnsi"/>
+          <w:color w:val="000000" w:themeColor="text1"/>
+          <w:spacing w:val="2"/>
+          <w:sz w:val="24"/>
+          <w:szCs w:val="24"/>
+          <w:shd w:val="clear" w:color="auto" w:fill="FFFFFF"/>
+          <w:lang w:eastAsia="en-GB"/>
+        </w:rPr>
+        <w:lastRenderedPageBreak/>
+        <w:t>actual intended output, and so the model will now have a good fit for the data and could provide us with better accurate results.</w:t>
       </w:r>
     </w:p>
     <w:p>
@@ -8527,7 +8715,7 @@
           <w:szCs w:val="26"/>
         </w:rPr>
       </w:pPr>
-      <w:bookmarkStart w:id="21" w:name="_Toc65520913"/>
+      <w:bookmarkStart w:id="21" w:name="_Toc65697067"/>
       <w:r>
         <w:rPr>
           <w:rFonts w:cstheme="minorHAnsi"/>
@@ -8732,7 +8920,6 @@
           <w:sz w:val="26"/>
           <w:szCs w:val="26"/>
         </w:rPr>
-        <w:lastRenderedPageBreak/>
         <w:drawing>
           <wp:inline distT="0" distB="0" distL="0" distR="0" wp14:anchorId="3FECF908" wp14:editId="30EEA783">
             <wp:extent cx="3859399" cy="4102673"/>
@@ -9126,7 +9313,16 @@
           <w:sz w:val="26"/>
           <w:szCs w:val="26"/>
         </w:rPr>
-        <w:t xml:space="preserve"> or calculates the weighted input and then uses it on an activation function, if the output from the activation function exceeds a certain threshold </w:t>
+        <w:t xml:space="preserve"> or calculates </w:t>
+      </w:r>
+      <w:r>
+        <w:rPr>
+          <w:rFonts w:cstheme="minorHAnsi"/>
+          <w:sz w:val="26"/>
+          <w:szCs w:val="26"/>
+        </w:rPr>
+        <w:lastRenderedPageBreak/>
+        <w:t xml:space="preserve">the weighted input and then uses it on an activation function, if the output from the activation function exceeds a certain threshold </w:t>
       </w:r>
       <w:r>
         <w:rPr>
@@ -9403,16 +9599,7 @@
           <w:sz w:val="26"/>
           <w:szCs w:val="26"/>
         </w:rPr>
-        <w:t xml:space="preserve"> the </w:t>
-      </w:r>
-      <w:r>
-        <w:rPr>
-          <w:rFonts w:cstheme="minorHAnsi"/>
-          <w:sz w:val="26"/>
-          <w:szCs w:val="26"/>
-        </w:rPr>
-        <w:lastRenderedPageBreak/>
-        <w:t xml:space="preserve">same as in a feed </w:t>
+        <w:t xml:space="preserve"> the same as in a feed </w:t>
       </w:r>
       <w:r>
         <w:rPr>
@@ -10032,7 +10219,7 @@
           <w:szCs w:val="26"/>
         </w:rPr>
       </w:pPr>
-      <w:bookmarkStart w:id="23" w:name="_Toc65520914"/>
+      <w:bookmarkStart w:id="23" w:name="_Toc65697068"/>
       <w:r>
         <w:rPr>
           <w:rFonts w:cstheme="minorHAnsi"/>
@@ -10096,6 +10283,7 @@
           <w:sz w:val="24"/>
           <w:szCs w:val="24"/>
         </w:rPr>
+        <w:lastRenderedPageBreak/>
         <w:t>Given an example input data to a pre-trained model, the model is able to predict which object the class belongs to</w:t>
       </w:r>
       <w:r>
@@ -10283,15 +10471,7 @@
           <w:sz w:val="24"/>
           <w:szCs w:val="24"/>
         </w:rPr>
-        <w:t xml:space="preserve">              </w:t>
-      </w:r>
-      <w:r>
-        <w:rPr>
-          <w:sz w:val="24"/>
-          <w:szCs w:val="24"/>
-        </w:rPr>
-        <w:lastRenderedPageBreak/>
-        <w:t>Pros : - I</w:t>
+        <w:t xml:space="preserve">              Pros : - I</w:t>
       </w:r>
       <w:r>
         <w:rPr>
@@ -11086,19 +11266,12 @@
     <w:p>
       <w:pPr>
         <w:rPr>
-          <w:sz w:val="24"/>
-          <w:szCs w:val="24"/>
-        </w:rPr>
-      </w:pPr>
-      <w:r>
-        <w:rPr>
           <w:i/>
           <w:iCs/>
           <w:sz w:val="24"/>
           <w:szCs w:val="24"/>
         </w:rPr>
-        <w:t>Deep neural network unique ability to create functions dynamically which are able to analyse complex data</w:t>
-      </w:r>
+      </w:pPr>
       <w:r>
         <w:rPr>
           <w:i/>
@@ -11106,7 +11279,7 @@
           <w:sz w:val="24"/>
           <w:szCs w:val="24"/>
         </w:rPr>
-        <w:t xml:space="preserve">, </w:t>
+        <w:t>Deep neural network unique ability to create functions dynamically which are able to analyse complex data</w:t>
       </w:r>
       <w:r>
         <w:rPr>
@@ -11115,7 +11288,7 @@
           <w:sz w:val="24"/>
           <w:szCs w:val="24"/>
         </w:rPr>
-        <w:t xml:space="preserve">predict outputs </w:t>
+        <w:t xml:space="preserve">, </w:t>
       </w:r>
       <w:r>
         <w:rPr>
@@ -11124,7 +11297,7 @@
           <w:sz w:val="24"/>
           <w:szCs w:val="24"/>
         </w:rPr>
-        <w:t xml:space="preserve">and mimic the human brain </w:t>
+        <w:t xml:space="preserve">predict outputs </w:t>
       </w:r>
       <w:r>
         <w:rPr>
@@ -11133,7 +11306,7 @@
           <w:sz w:val="24"/>
           <w:szCs w:val="24"/>
         </w:rPr>
-        <w:t xml:space="preserve">separates it </w:t>
+        <w:t xml:space="preserve">and mimic the human brain </w:t>
       </w:r>
       <w:r>
         <w:rPr>
@@ -11142,7 +11315,7 @@
           <w:sz w:val="24"/>
           <w:szCs w:val="24"/>
         </w:rPr>
-        <w:t>from the</w:t>
+        <w:t xml:space="preserve">separates it from the </w:t>
       </w:r>
       <w:r>
         <w:rPr>
@@ -11151,15 +11324,6 @@
           <w:sz w:val="24"/>
           <w:szCs w:val="24"/>
         </w:rPr>
-        <w:t xml:space="preserve"> </w:t>
-      </w:r>
-      <w:r>
-        <w:rPr>
-          <w:i/>
-          <w:iCs/>
-          <w:sz w:val="24"/>
-          <w:szCs w:val="24"/>
-        </w:rPr>
         <w:t>rest of the classifier’s.</w:t>
       </w:r>
     </w:p>
@@ -11168,14 +11332,24 @@
         <w:rPr>
           <w:sz w:val="24"/>
           <w:szCs w:val="24"/>
-        </w:rPr>
-      </w:pPr>
+          <w:u w:val="single"/>
+        </w:rPr>
+      </w:pPr>
+      <w:r>
+        <w:rPr>
+          <w:sz w:val="24"/>
+          <w:szCs w:val="24"/>
+          <w:u w:val="single"/>
+        </w:rPr>
+        <w:t>Introduction to the rest of the report ,  report structure section , summary of each chapter 2-3 sentences</w:t>
+      </w:r>
       <w:r>
         <w:rPr>
           <w:b/>
           <w:bCs/>
           <w:sz w:val="24"/>
           <w:szCs w:val="24"/>
+          <w:u w:val="single"/>
         </w:rPr>
         <w:tab/>
       </w:r>
@@ -11185,6 +11359,7 @@
           <w:bCs/>
           <w:sz w:val="24"/>
           <w:szCs w:val="24"/>
+          <w:u w:val="single"/>
         </w:rPr>
         <w:tab/>
         <w:t xml:space="preserve">             </w:t>
@@ -11193,20 +11368,26 @@
     <w:p>
       <w:pPr>
         <w:pStyle w:val="Heading1"/>
-      </w:pPr>
-      <w:bookmarkStart w:id="24" w:name="_Toc65520915"/>
-      <w:r>
-        <w:t>2</w:t>
-      </w:r>
-      <w:r>
-        <w:tab/>
-      </w:r>
-      <w:r>
         <w:rPr>
           <w:caps w:val="0"/>
           <w:sz w:val="28"/>
           <w:szCs w:val="28"/>
         </w:rPr>
+      </w:pPr>
+      <w:bookmarkStart w:id="24" w:name="_Toc65697069"/>
+      <w:r>
+        <w:lastRenderedPageBreak/>
+        <w:t>2</w:t>
+      </w:r>
+      <w:r>
+        <w:tab/>
+      </w:r>
+      <w:r>
+        <w:rPr>
+          <w:caps w:val="0"/>
+          <w:sz w:val="28"/>
+          <w:szCs w:val="28"/>
+        </w:rPr>
         <w:t>Literature Review</w:t>
       </w:r>
       <w:bookmarkEnd w:id="24"/>
@@ -11218,30 +11399,426 @@
           <w:caps w:val="0"/>
         </w:rPr>
       </w:pPr>
-      <w:bookmarkStart w:id="25" w:name="_Toc65520916"/>
-      <w:r>
+      <w:r>
+        <w:rPr>
+          <w:caps w:val="0"/>
+        </w:rPr>
+        <w:t xml:space="preserve"> </w:t>
+      </w:r>
+      <w:bookmarkStart w:id="25" w:name="_Toc65697070"/>
+      <w:r>
+        <w:rPr>
+          <w:caps w:val="0"/>
+        </w:rPr>
         <w:t>2.1</w:t>
       </w:r>
       <w:r>
-        <w:tab/>
-      </w:r>
-      <w:r>
         <w:rPr>
           <w:caps w:val="0"/>
-          <w:sz w:val="24"/>
-          <w:szCs w:val="24"/>
-        </w:rPr>
-        <w:t>Standard Method Of Classification</w:t>
+        </w:rPr>
+        <w:tab/>
+      </w:r>
+      <w:r>
+        <w:rPr>
+          <w:caps w:val="0"/>
+          <w:sz w:val="24"/>
+          <w:szCs w:val="24"/>
+        </w:rPr>
+        <w:t>Introduction</w:t>
       </w:r>
       <w:bookmarkEnd w:id="25"/>
+    </w:p>
+    <w:p>
+      <w:pPr>
+        <w:rPr>
+          <w:rFonts w:cstheme="minorHAnsi"/>
+          <w:sz w:val="24"/>
+          <w:szCs w:val="24"/>
+        </w:rPr>
+      </w:pPr>
+      <w:r>
+        <w:rPr>
+          <w:rFonts w:cstheme="minorHAnsi"/>
+          <w:sz w:val="24"/>
+          <w:szCs w:val="24"/>
+        </w:rPr>
+        <w:t>Machine learning methods to automatically classify pants into their species has shown promising results</w:t>
+      </w:r>
+      <w:sdt>
+        <w:sdtPr>
+          <w:rPr>
+            <w:rFonts w:cstheme="minorHAnsi"/>
+            <w:sz w:val="24"/>
+            <w:szCs w:val="24"/>
+          </w:rPr>
+          <w:id w:val="-425963547"/>
+          <w:citation/>
+        </w:sdtPr>
+        <w:sdtContent>
+          <w:r>
+            <w:rPr>
+              <w:rFonts w:cstheme="minorHAnsi"/>
+              <w:sz w:val="24"/>
+              <w:szCs w:val="24"/>
+            </w:rPr>
+            <w:fldChar w:fldCharType="begin"/>
+          </w:r>
+          <w:r>
+            <w:rPr>
+              <w:rFonts w:cstheme="minorHAnsi"/>
+              <w:sz w:val="24"/>
+              <w:szCs w:val="24"/>
+            </w:rPr>
+            <w:instrText xml:space="preserve"> CITATION KBS20 \l 2057 </w:instrText>
+          </w:r>
+          <w:r>
+            <w:rPr>
+              <w:rFonts w:cstheme="minorHAnsi"/>
+              <w:sz w:val="24"/>
+              <w:szCs w:val="24"/>
+            </w:rPr>
+            <w:fldChar w:fldCharType="separate"/>
+          </w:r>
+          <w:r>
+            <w:rPr>
+              <w:rFonts w:cstheme="minorHAnsi"/>
+              <w:noProof/>
+              <w:sz w:val="24"/>
+              <w:szCs w:val="24"/>
+            </w:rPr>
+            <w:t xml:space="preserve"> </w:t>
+          </w:r>
+          <w:r>
+            <w:rPr>
+              <w:rFonts w:cstheme="minorHAnsi"/>
+              <w:noProof/>
+              <w:sz w:val="24"/>
+              <w:szCs w:val="24"/>
+            </w:rPr>
+            <w:t>(K.B.Shobana &amp; P.Perumal, 2020)</w:t>
+          </w:r>
+          <w:r>
+            <w:rPr>
+              <w:rFonts w:cstheme="minorHAnsi"/>
+              <w:sz w:val="24"/>
+              <w:szCs w:val="24"/>
+            </w:rPr>
+            <w:fldChar w:fldCharType="end"/>
+          </w:r>
+        </w:sdtContent>
+      </w:sdt>
+      <w:r>
+        <w:rPr>
+          <w:rFonts w:cstheme="minorHAnsi"/>
+          <w:sz w:val="24"/>
+          <w:szCs w:val="24"/>
+        </w:rPr>
+        <w:t xml:space="preserve">, to solve the problem of plants going under extinction before they can be documented. </w:t>
+      </w:r>
+      <w:r>
+        <w:rPr>
+          <w:rFonts w:cstheme="minorHAnsi"/>
+          <w:sz w:val="24"/>
+          <w:szCs w:val="24"/>
+        </w:rPr>
+        <w:t>Improvements and further research in AI and machine learning have led to the development of deep neural networks which has demonstrated high potential and promising outcomes for processing images and analysing data. Showing success in various other fields</w:t>
+      </w:r>
+      <w:r>
+        <w:rPr>
+          <w:rFonts w:cstheme="minorHAnsi"/>
+          <w:sz w:val="24"/>
+          <w:szCs w:val="24"/>
+        </w:rPr>
+        <w:t xml:space="preserve"> </w:t>
+      </w:r>
+      <w:r>
+        <w:rPr>
+          <w:rFonts w:cstheme="minorHAnsi"/>
+          <w:sz w:val="24"/>
+          <w:szCs w:val="24"/>
+        </w:rPr>
+        <w:t xml:space="preserve">deep neural network has </w:t>
+      </w:r>
+      <w:r>
+        <w:rPr>
+          <w:rFonts w:cstheme="minorHAnsi"/>
+          <w:sz w:val="24"/>
+          <w:szCs w:val="24"/>
+        </w:rPr>
+        <w:t xml:space="preserve">now </w:t>
+      </w:r>
+      <w:r>
+        <w:rPr>
+          <w:rFonts w:cstheme="minorHAnsi"/>
+          <w:sz w:val="24"/>
+          <w:szCs w:val="24"/>
+        </w:rPr>
+        <w:t>entered the field of agriculture</w:t>
+      </w:r>
+      <w:sdt>
+        <w:sdtPr>
+          <w:rPr>
+            <w:rFonts w:cstheme="minorHAnsi"/>
+            <w:sz w:val="24"/>
+            <w:szCs w:val="24"/>
+          </w:rPr>
+          <w:id w:val="-1551765737"/>
+          <w:citation/>
+        </w:sdtPr>
+        <w:sdtContent>
+          <w:r>
+            <w:rPr>
+              <w:rFonts w:cstheme="minorHAnsi"/>
+              <w:sz w:val="24"/>
+              <w:szCs w:val="24"/>
+            </w:rPr>
+            <w:fldChar w:fldCharType="begin"/>
+          </w:r>
+          <w:r>
+            <w:rPr>
+              <w:rFonts w:cstheme="minorHAnsi"/>
+              <w:sz w:val="24"/>
+              <w:szCs w:val="24"/>
+            </w:rPr>
+            <w:instrText xml:space="preserve"> CITATION And18 \l 2057 </w:instrText>
+          </w:r>
+          <w:r>
+            <w:rPr>
+              <w:rFonts w:cstheme="minorHAnsi"/>
+              <w:sz w:val="24"/>
+              <w:szCs w:val="24"/>
+            </w:rPr>
+            <w:fldChar w:fldCharType="separate"/>
+          </w:r>
+          <w:r>
+            <w:rPr>
+              <w:rFonts w:cstheme="minorHAnsi"/>
+              <w:noProof/>
+              <w:sz w:val="24"/>
+              <w:szCs w:val="24"/>
+            </w:rPr>
+            <w:t xml:space="preserve"> </w:t>
+          </w:r>
+          <w:r>
+            <w:rPr>
+              <w:rFonts w:cstheme="minorHAnsi"/>
+              <w:noProof/>
+              <w:sz w:val="24"/>
+              <w:szCs w:val="24"/>
+            </w:rPr>
+            <w:t>(Kamilaris &amp; X.Prenafeta-Boldú, 2018)</w:t>
+          </w:r>
+          <w:r>
+            <w:rPr>
+              <w:rFonts w:cstheme="minorHAnsi"/>
+              <w:sz w:val="24"/>
+              <w:szCs w:val="24"/>
+            </w:rPr>
+            <w:fldChar w:fldCharType="end"/>
+          </w:r>
+        </w:sdtContent>
+      </w:sdt>
+      <w:r>
+        <w:rPr>
+          <w:rFonts w:cstheme="minorHAnsi"/>
+          <w:sz w:val="24"/>
+          <w:szCs w:val="24"/>
+        </w:rPr>
+        <w:t xml:space="preserve">, therefore </w:t>
+      </w:r>
+      <w:r>
+        <w:rPr>
+          <w:rFonts w:cstheme="minorHAnsi"/>
+          <w:sz w:val="24"/>
+          <w:szCs w:val="24"/>
+        </w:rPr>
+        <w:t>It’s different architecture and models are now gaining more attention.</w:t>
+      </w:r>
+    </w:p>
+    <w:p>
+      <w:pPr>
+        <w:rPr>
+          <w:rFonts w:cstheme="minorHAnsi"/>
+          <w:sz w:val="24"/>
+          <w:szCs w:val="24"/>
+        </w:rPr>
+      </w:pPr>
+      <w:r>
+        <w:rPr>
+          <w:rFonts w:cstheme="minorHAnsi"/>
+          <w:sz w:val="24"/>
+          <w:szCs w:val="24"/>
+        </w:rPr>
+        <w:t>Previously research has been conduct</w:t>
+      </w:r>
+      <w:r>
+        <w:rPr>
+          <w:rFonts w:cstheme="minorHAnsi"/>
+          <w:sz w:val="24"/>
+          <w:szCs w:val="24"/>
+        </w:rPr>
+        <w:t>ed</w:t>
+      </w:r>
+      <w:r>
+        <w:rPr>
+          <w:rFonts w:cstheme="minorHAnsi"/>
+          <w:sz w:val="24"/>
+          <w:szCs w:val="24"/>
+        </w:rPr>
+        <w:t xml:space="preserve"> to solve </w:t>
+      </w:r>
+      <w:r>
+        <w:rPr>
+          <w:rFonts w:cstheme="minorHAnsi"/>
+          <w:sz w:val="24"/>
+          <w:szCs w:val="24"/>
+        </w:rPr>
+        <w:t xml:space="preserve">the </w:t>
+      </w:r>
+      <w:r>
+        <w:rPr>
+          <w:rFonts w:cstheme="minorHAnsi"/>
+          <w:sz w:val="24"/>
+          <w:szCs w:val="24"/>
+        </w:rPr>
+        <w:t>plant classification problem by applying different solutions</w:t>
+      </w:r>
+      <w:r>
+        <w:rPr>
+          <w:rFonts w:cstheme="minorHAnsi"/>
+          <w:sz w:val="24"/>
+          <w:szCs w:val="24"/>
+        </w:rPr>
+        <w:t xml:space="preserve">, some of them have gained success while some of them can be improved further with deep neural network (DNN). </w:t>
+      </w:r>
+      <w:r>
+        <w:rPr>
+          <w:rFonts w:cstheme="minorHAnsi"/>
+          <w:sz w:val="24"/>
+          <w:szCs w:val="24"/>
+        </w:rPr>
+        <w:tab/>
+      </w:r>
+      <w:r>
+        <w:rPr>
+          <w:rFonts w:cstheme="minorHAnsi"/>
+          <w:sz w:val="24"/>
+          <w:szCs w:val="24"/>
+        </w:rPr>
+        <w:tab/>
+      </w:r>
+      <w:r>
+        <w:rPr>
+          <w:rFonts w:cstheme="minorHAnsi"/>
+          <w:sz w:val="24"/>
+          <w:szCs w:val="24"/>
+        </w:rPr>
+        <w:tab/>
+      </w:r>
+      <w:r>
+        <w:rPr>
+          <w:rFonts w:cstheme="minorHAnsi"/>
+          <w:sz w:val="24"/>
+          <w:szCs w:val="24"/>
+        </w:rPr>
+        <w:tab/>
+      </w:r>
+      <w:r>
+        <w:rPr>
+          <w:rFonts w:cstheme="minorHAnsi"/>
+          <w:sz w:val="24"/>
+          <w:szCs w:val="24"/>
+        </w:rPr>
+        <w:tab/>
+      </w:r>
+      <w:r>
+        <w:rPr>
+          <w:rFonts w:cstheme="minorHAnsi"/>
+          <w:sz w:val="24"/>
+          <w:szCs w:val="24"/>
+        </w:rPr>
+        <w:tab/>
+      </w:r>
+      <w:r>
+        <w:rPr>
+          <w:rFonts w:cstheme="minorHAnsi"/>
+          <w:sz w:val="24"/>
+          <w:szCs w:val="24"/>
+        </w:rPr>
+        <w:tab/>
+      </w:r>
+      <w:r>
+        <w:rPr>
+          <w:rFonts w:cstheme="minorHAnsi"/>
+          <w:sz w:val="24"/>
+          <w:szCs w:val="24"/>
+        </w:rPr>
+        <w:tab/>
+        <w:t xml:space="preserve">    Section 2.2, 2.3, 2.4 and 2.5 contain research which show how this research relates to previous ones, gaps </w:t>
+      </w:r>
+      <w:r>
+        <w:rPr>
+          <w:rFonts w:cstheme="minorHAnsi"/>
+          <w:sz w:val="24"/>
+          <w:szCs w:val="24"/>
+        </w:rPr>
+        <w:t xml:space="preserve">in their studies, approaches which are no longer used or outdated, </w:t>
+      </w:r>
+      <w:r>
+        <w:rPr>
+          <w:rFonts w:cstheme="minorHAnsi"/>
+          <w:sz w:val="24"/>
+          <w:szCs w:val="24"/>
+        </w:rPr>
+        <w:t>difference in the views of author</w:t>
+      </w:r>
+      <w:r>
+        <w:rPr>
+          <w:rFonts w:cstheme="minorHAnsi"/>
+          <w:sz w:val="24"/>
+          <w:szCs w:val="24"/>
+        </w:rPr>
+        <w:t xml:space="preserve"> and how we can apply DNN to fill overcome these concerns</w:t>
+      </w:r>
+      <w:r>
+        <w:rPr>
+          <w:rFonts w:cstheme="minorHAnsi"/>
+          <w:sz w:val="24"/>
+          <w:szCs w:val="24"/>
+        </w:rPr>
+        <w:t>.</w:t>
+      </w:r>
+    </w:p>
+    <w:p>
+      <w:pPr>
+        <w:pStyle w:val="Heading2"/>
+      </w:pPr>
+      <w:bookmarkStart w:id="26" w:name="_Toc65697071"/>
+      <w:r>
+        <w:t>2.2</w:t>
+      </w:r>
+      <w:r>
+        <w:tab/>
+      </w:r>
       <w:r>
         <w:rPr>
           <w:caps w:val="0"/>
-        </w:rPr>
-        <w:t xml:space="preserve"> </w:t>
-      </w:r>
+          <w:sz w:val="24"/>
+          <w:szCs w:val="24"/>
+        </w:rPr>
+        <w:t>Hand crafted features</w:t>
+      </w:r>
+      <w:bookmarkEnd w:id="26"/>
     </w:p>
-    <w:p/>
+    <w:p>
+      <w:pPr>
+        <w:rPr>
+          <w:rFonts w:cstheme="minorHAnsi"/>
+          <w:sz w:val="24"/>
+          <w:szCs w:val="24"/>
+        </w:rPr>
+      </w:pPr>
+    </w:p>
     <w:p>
       <w:pPr>
         <w:pStyle w:val="Heading2"/>
@@ -11250,12 +11827,12 @@
           <w:bCs/>
         </w:rPr>
       </w:pPr>
-      <w:bookmarkStart w:id="26" w:name="_Toc65520917"/>
+      <w:bookmarkStart w:id="27" w:name="_Toc65697072"/>
       <w:r>
         <w:t>2.</w:t>
       </w:r>
       <w:r>
-        <w:t>2</w:t>
+        <w:t>3</w:t>
       </w:r>
       <w:r>
         <w:tab/>
@@ -11267,43 +11844,6 @@
           <w:szCs w:val="24"/>
         </w:rPr>
         <w:t>Deep Learning For Plant Species Classification Using Leaf Vein Morphometric</w:t>
-      </w:r>
-      <w:bookmarkEnd w:id="26"/>
-    </w:p>
-    <w:p/>
-    <w:p>
-      <w:pPr>
-        <w:pStyle w:val="Heading2"/>
-        <w:rPr>
-          <w:caps w:val="0"/>
-          <w:sz w:val="24"/>
-          <w:szCs w:val="24"/>
-        </w:rPr>
-      </w:pPr>
-      <w:bookmarkStart w:id="27" w:name="_Toc65520918"/>
-      <w:r>
-        <w:rPr>
-          <w:caps w:val="0"/>
-          <w:sz w:val="24"/>
-          <w:szCs w:val="24"/>
-        </w:rPr>
-        <w:t>2.3</w:t>
-      </w:r>
-      <w:r>
-        <w:rPr>
-          <w:caps w:val="0"/>
-          <w:sz w:val="24"/>
-          <w:szCs w:val="24"/>
-        </w:rPr>
-        <w:tab/>
-      </w:r>
-      <w:r>
-        <w:rPr>
-          <w:caps w:val="0"/>
-          <w:sz w:val="24"/>
-          <w:szCs w:val="24"/>
-        </w:rPr>
-        <w:t>Plant Classification Using Artificial Neural Networks</w:t>
       </w:r>
       <w:bookmarkEnd w:id="27"/>
     </w:p>
@@ -11317,9 +11857,10 @@
           <w:szCs w:val="24"/>
         </w:rPr>
       </w:pPr>
-      <w:bookmarkStart w:id="28" w:name="_Toc65520919"/>
-      <w:r>
-        <w:rPr>
+      <w:bookmarkStart w:id="28" w:name="_Toc65697073"/>
+      <w:r>
+        <w:rPr>
+          <w:caps w:val="0"/>
           <w:sz w:val="24"/>
           <w:szCs w:val="24"/>
         </w:rPr>
@@ -11327,6 +11868,7 @@
       </w:r>
       <w:r>
         <w:rPr>
+          <w:caps w:val="0"/>
           <w:sz w:val="24"/>
           <w:szCs w:val="24"/>
         </w:rPr>
@@ -11334,21 +11876,64 @@
       </w:r>
       <w:r>
         <w:rPr>
-          <w:sz w:val="24"/>
-          <w:szCs w:val="24"/>
-        </w:rPr>
-        <w:tab/>
-      </w:r>
-      <w:r>
-        <w:rPr>
           <w:caps w:val="0"/>
           <w:sz w:val="24"/>
           <w:szCs w:val="24"/>
         </w:rPr>
-        <w:t>Deep Neural Network For Classification Of Plant Seedling Images</w:t>
+        <w:tab/>
+      </w:r>
+      <w:r>
+        <w:rPr>
+          <w:caps w:val="0"/>
+          <w:sz w:val="24"/>
+          <w:szCs w:val="24"/>
+        </w:rPr>
+        <w:t>Plant Classification Using Artificial Neural Networks</w:t>
       </w:r>
       <w:bookmarkEnd w:id="28"/>
     </w:p>
+    <w:p/>
+    <w:p>
+      <w:pPr>
+        <w:pStyle w:val="Heading2"/>
+        <w:rPr>
+          <w:caps w:val="0"/>
+          <w:sz w:val="24"/>
+          <w:szCs w:val="24"/>
+        </w:rPr>
+      </w:pPr>
+      <w:bookmarkStart w:id="29" w:name="_Toc65697074"/>
+      <w:r>
+        <w:rPr>
+          <w:sz w:val="24"/>
+          <w:szCs w:val="24"/>
+        </w:rPr>
+        <w:t>2.</w:t>
+      </w:r>
+      <w:r>
+        <w:rPr>
+          <w:sz w:val="24"/>
+          <w:szCs w:val="24"/>
+        </w:rPr>
+        <w:t>5</w:t>
+      </w:r>
+      <w:r>
+        <w:rPr>
+          <w:sz w:val="24"/>
+          <w:szCs w:val="24"/>
+        </w:rPr>
+        <w:tab/>
+      </w:r>
+      <w:r>
+        <w:rPr>
+          <w:caps w:val="0"/>
+          <w:sz w:val="24"/>
+          <w:szCs w:val="24"/>
+        </w:rPr>
+        <w:t>Deep Neural Network For Classification Of Plant Seedling Images</w:t>
+      </w:r>
+      <w:bookmarkEnd w:id="29"/>
+    </w:p>
     <w:p>
       <w:pPr>
         <w:pStyle w:val="Heading1"/>
@@ -11357,7 +11942,7 @@
           <w:szCs w:val="28"/>
         </w:rPr>
       </w:pPr>
-      <w:bookmarkStart w:id="29" w:name="_Toc65520920"/>
+      <w:bookmarkStart w:id="30" w:name="_Toc65697075"/>
       <w:r>
         <w:rPr>
           <w:caps w:val="0"/>
@@ -11375,7 +11960,7 @@
         <w:tab/>
         <w:t>Methodology</w:t>
       </w:r>
-      <w:bookmarkEnd w:id="29"/>
+      <w:bookmarkEnd w:id="30"/>
     </w:p>
     <w:p>
       <w:pPr>
@@ -11386,7 +11971,7 @@
           <w:szCs w:val="24"/>
         </w:rPr>
       </w:pPr>
-      <w:bookmarkStart w:id="30" w:name="_Toc65520921"/>
+      <w:bookmarkStart w:id="31" w:name="_Toc65697076"/>
       <w:r>
         <w:rPr>
           <w:sz w:val="24"/>
@@ -11409,7 +11994,7 @@
         </w:rPr>
         <w:t>Software Installation</w:t>
       </w:r>
-      <w:bookmarkEnd w:id="30"/>
+      <w:bookmarkEnd w:id="31"/>
       <w:r>
         <w:rPr>
           <w:caps w:val="0"/>
@@ -11428,7 +12013,7 @@
           <w:szCs w:val="24"/>
         </w:rPr>
       </w:pPr>
-      <w:bookmarkStart w:id="31" w:name="_Toc65520922"/>
+      <w:bookmarkStart w:id="32" w:name="_Toc65697077"/>
       <w:r>
         <w:rPr>
           <w:caps w:val="0"/>
@@ -11445,42 +12030,6 @@
         </w:rPr>
         <w:tab/>
         <w:t>Data Collection</w:t>
-      </w:r>
-      <w:bookmarkEnd w:id="31"/>
-    </w:p>
-    <w:p>
-      <w:pPr>
-        <w:rPr>
-          <w:sz w:val="24"/>
-          <w:szCs w:val="24"/>
-        </w:rPr>
-      </w:pPr>
-    </w:p>
-    <w:p>
-      <w:pPr>
-        <w:pStyle w:val="Heading2"/>
-        <w:rPr>
-          <w:sz w:val="24"/>
-          <w:szCs w:val="24"/>
-        </w:rPr>
-      </w:pPr>
-      <w:bookmarkStart w:id="32" w:name="_Toc65520923"/>
-      <w:r>
-        <w:rPr>
-          <w:caps w:val="0"/>
-          <w:sz w:val="24"/>
-          <w:szCs w:val="24"/>
-        </w:rPr>
-        <w:t>3.3</w:t>
-      </w:r>
-      <w:r>
-        <w:rPr>
-          <w:caps w:val="0"/>
-          <w:sz w:val="24"/>
-          <w:szCs w:val="24"/>
-        </w:rPr>
-        <w:tab/>
-        <w:t>Data Pre-processing</w:t>
       </w:r>
       <w:bookmarkEnd w:id="32"/>
     </w:p>
@@ -11500,14 +12049,14 @@
           <w:szCs w:val="24"/>
         </w:rPr>
       </w:pPr>
-      <w:bookmarkStart w:id="33" w:name="_Toc65520924"/>
+      <w:bookmarkStart w:id="33" w:name="_Toc65697078"/>
       <w:r>
         <w:rPr>
           <w:caps w:val="0"/>
           <w:sz w:val="24"/>
           <w:szCs w:val="24"/>
         </w:rPr>
-        <w:t>3.4</w:t>
+        <w:t>3.3</w:t>
       </w:r>
       <w:r>
         <w:rPr>
@@ -11516,7 +12065,7 @@
           <w:szCs w:val="24"/>
         </w:rPr>
         <w:tab/>
-        <w:t>Implementing Deep Neural Network Models</w:t>
+        <w:t>Data Pre-processing</w:t>
       </w:r>
       <w:bookmarkEnd w:id="33"/>
     </w:p>
@@ -11536,14 +12085,14 @@
           <w:szCs w:val="24"/>
         </w:rPr>
       </w:pPr>
-      <w:bookmarkStart w:id="34" w:name="_Toc65520925"/>
+      <w:bookmarkStart w:id="34" w:name="_Toc65697079"/>
       <w:r>
         <w:rPr>
           <w:caps w:val="0"/>
           <w:sz w:val="24"/>
           <w:szCs w:val="24"/>
         </w:rPr>
-        <w:t>3.5</w:t>
+        <w:t>3.4</w:t>
       </w:r>
       <w:r>
         <w:rPr>
@@ -11552,109 +12101,109 @@
           <w:szCs w:val="24"/>
         </w:rPr>
         <w:tab/>
-        <w:t>Training D</w:t>
-      </w:r>
-      <w:r>
-        <w:rPr>
-          <w:caps w:val="0"/>
-          <w:sz w:val="24"/>
-          <w:szCs w:val="24"/>
-        </w:rPr>
-        <w:t xml:space="preserve">eep neural network </w:t>
-      </w:r>
-      <w:r>
-        <w:rPr>
-          <w:caps w:val="0"/>
-          <w:sz w:val="24"/>
-          <w:szCs w:val="24"/>
-        </w:rPr>
-        <w:t>Models</w:t>
+        <w:t>Implementing Deep Neural Network Models</w:t>
       </w:r>
       <w:bookmarkEnd w:id="34"/>
     </w:p>
-    <w:p/>
     <w:p>
       <w:pPr>
-        <w:pStyle w:val="Heading1"/>
+        <w:rPr>
+          <w:sz w:val="24"/>
+          <w:szCs w:val="24"/>
+        </w:rPr>
+      </w:pPr>
+    </w:p>
+    <w:p>
+      <w:pPr>
+        <w:pStyle w:val="Heading2"/>
+        <w:rPr>
+          <w:sz w:val="24"/>
+          <w:szCs w:val="24"/>
+        </w:rPr>
+      </w:pPr>
+      <w:bookmarkStart w:id="35" w:name="_Toc65697080"/>
+      <w:r>
         <w:rPr>
           <w:caps w:val="0"/>
-          <w:sz w:val="28"/>
-          <w:szCs w:val="28"/>
-        </w:rPr>
-      </w:pPr>
-      <w:bookmarkStart w:id="35" w:name="_Toc65520926"/>
+          <w:sz w:val="24"/>
+          <w:szCs w:val="24"/>
+        </w:rPr>
+        <w:t>3.5</w:t>
+      </w:r>
       <w:r>
         <w:rPr>
           <w:caps w:val="0"/>
-          <w:sz w:val="28"/>
-          <w:szCs w:val="28"/>
-        </w:rPr>
-        <w:t>4</w:t>
+          <w:sz w:val="24"/>
+          <w:szCs w:val="24"/>
+        </w:rPr>
+        <w:tab/>
+        <w:t>Training D</w:t>
       </w:r>
       <w:r>
         <w:rPr>
           <w:caps w:val="0"/>
-          <w:sz w:val="28"/>
-          <w:szCs w:val="28"/>
-        </w:rPr>
-        <w:tab/>
-        <w:t>Evaluation And Results</w:t>
+          <w:sz w:val="24"/>
+          <w:szCs w:val="24"/>
+        </w:rPr>
+        <w:t xml:space="preserve">eep neural network </w:t>
+      </w:r>
+      <w:r>
+        <w:rPr>
+          <w:caps w:val="0"/>
+          <w:sz w:val="24"/>
+          <w:szCs w:val="24"/>
+        </w:rPr>
+        <w:t>Models</w:t>
       </w:r>
       <w:bookmarkEnd w:id="35"/>
     </w:p>
     <w:p/>
     <w:p>
       <w:pPr>
-        <w:pStyle w:val="Heading2"/>
-        <w:rPr>
-          <w:sz w:val="24"/>
-          <w:szCs w:val="24"/>
-        </w:rPr>
-      </w:pPr>
-      <w:bookmarkStart w:id="36" w:name="_Toc65520927"/>
-      <w:r>
+        <w:pStyle w:val="Heading1"/>
         <w:rPr>
           <w:caps w:val="0"/>
-          <w:sz w:val="24"/>
-          <w:szCs w:val="24"/>
-        </w:rPr>
-        <w:t>4.1</w:t>
-      </w:r>
+          <w:sz w:val="28"/>
+          <w:szCs w:val="28"/>
+        </w:rPr>
+      </w:pPr>
+      <w:bookmarkStart w:id="36" w:name="_Toc65697081"/>
       <w:r>
         <w:rPr>
           <w:caps w:val="0"/>
-          <w:sz w:val="24"/>
-          <w:szCs w:val="24"/>
-        </w:rPr>
-        <w:tab/>
-        <w:t>Comparing Models</w:t>
+          <w:sz w:val="28"/>
+          <w:szCs w:val="28"/>
+        </w:rPr>
+        <w:t>4</w:t>
+      </w:r>
+      <w:r>
+        <w:rPr>
+          <w:caps w:val="0"/>
+          <w:sz w:val="28"/>
+          <w:szCs w:val="28"/>
+        </w:rPr>
+        <w:tab/>
+        <w:t>Evaluation And Results</w:t>
       </w:r>
       <w:bookmarkEnd w:id="36"/>
     </w:p>
+    <w:p/>
     <w:p>
       <w:pPr>
-        <w:rPr>
-          <w:sz w:val="24"/>
-          <w:szCs w:val="24"/>
-        </w:rPr>
-      </w:pPr>
-    </w:p>
-    <w:p>
-      <w:pPr>
         <w:pStyle w:val="Heading2"/>
         <w:rPr>
           <w:sz w:val="24"/>
           <w:szCs w:val="24"/>
         </w:rPr>
       </w:pPr>
-      <w:bookmarkStart w:id="37" w:name="_Toc65520928"/>
+      <w:bookmarkStart w:id="37" w:name="_Toc65697082"/>
       <w:r>
         <w:rPr>
           <w:caps w:val="0"/>
           <w:sz w:val="24"/>
           <w:szCs w:val="24"/>
         </w:rPr>
-        <w:t>4.2</w:t>
+        <w:t>4.1</w:t>
       </w:r>
       <w:r>
         <w:rPr>
@@ -11663,7 +12212,7 @@
           <w:szCs w:val="24"/>
         </w:rPr>
         <w:tab/>
-        <w:t>Classification Report</w:t>
+        <w:t>Comparing Models</w:t>
       </w:r>
       <w:bookmarkEnd w:id="37"/>
     </w:p>
@@ -11679,18 +12228,54 @@
       <w:pPr>
         <w:pStyle w:val="Heading2"/>
         <w:rPr>
+          <w:sz w:val="24"/>
+          <w:szCs w:val="24"/>
+        </w:rPr>
+      </w:pPr>
+      <w:bookmarkStart w:id="38" w:name="_Toc65697083"/>
+      <w:r>
+        <w:rPr>
           <w:caps w:val="0"/>
           <w:sz w:val="24"/>
           <w:szCs w:val="24"/>
         </w:rPr>
-      </w:pPr>
-      <w:bookmarkStart w:id="38" w:name="_Toc65520929"/>
+        <w:t>4.2</w:t>
+      </w:r>
       <w:r>
         <w:rPr>
           <w:caps w:val="0"/>
           <w:sz w:val="24"/>
           <w:szCs w:val="24"/>
         </w:rPr>
+        <w:tab/>
+        <w:t>Classification Report</w:t>
+      </w:r>
+      <w:bookmarkEnd w:id="38"/>
+    </w:p>
+    <w:p>
+      <w:pPr>
+        <w:rPr>
+          <w:sz w:val="24"/>
+          <w:szCs w:val="24"/>
+        </w:rPr>
+      </w:pPr>
+    </w:p>
+    <w:p>
+      <w:pPr>
+        <w:pStyle w:val="Heading2"/>
+        <w:rPr>
+          <w:caps w:val="0"/>
+          <w:sz w:val="24"/>
+          <w:szCs w:val="24"/>
+        </w:rPr>
+      </w:pPr>
+      <w:bookmarkStart w:id="39" w:name="_Toc65697084"/>
+      <w:r>
+        <w:rPr>
+          <w:caps w:val="0"/>
+          <w:sz w:val="24"/>
+          <w:szCs w:val="24"/>
+        </w:rPr>
         <w:t>4.3</w:t>
       </w:r>
       <w:r>
@@ -11702,7 +12287,7 @@
         <w:tab/>
         <w:t>Confusion Matrix</w:t>
       </w:r>
-      <w:bookmarkEnd w:id="38"/>
+      <w:bookmarkEnd w:id="39"/>
     </w:p>
     <w:p/>
     <w:p/>
@@ -11715,14 +12300,13 @@
           <w:szCs w:val="28"/>
         </w:rPr>
       </w:pPr>
-      <w:bookmarkStart w:id="39" w:name="_Toc65520930"/>
+      <w:bookmarkStart w:id="40" w:name="_Toc65697085"/>
       <w:r>
         <w:rPr>
           <w:caps w:val="0"/>
           <w:sz w:val="28"/>
           <w:szCs w:val="28"/>
         </w:rPr>
-        <w:lastRenderedPageBreak/>
         <w:t>5</w:t>
       </w:r>
       <w:r>
@@ -11734,61 +12318,61 @@
         <w:tab/>
         <w:t>Discussion</w:t>
       </w:r>
-      <w:bookmarkEnd w:id="39"/>
-    </w:p>
-    <w:p>
-      <w:pPr>
-        <w:pStyle w:val="Heading2"/>
-        <w:rPr>
-          <w:sz w:val="24"/>
-          <w:szCs w:val="24"/>
-        </w:rPr>
-      </w:pPr>
-      <w:bookmarkStart w:id="40" w:name="_Toc65520931"/>
-      <w:r>
-        <w:rPr>
-          <w:sz w:val="24"/>
-          <w:szCs w:val="24"/>
-        </w:rPr>
-        <w:t>5.1 achievements of the research project</w:t>
-      </w:r>
       <w:bookmarkEnd w:id="40"/>
     </w:p>
     <w:p>
       <w:pPr>
-        <w:rPr>
-          <w:sz w:val="24"/>
-          <w:szCs w:val="24"/>
-        </w:rPr>
-      </w:pPr>
-    </w:p>
-    <w:p>
-      <w:pPr>
         <w:pStyle w:val="Heading2"/>
         <w:rPr>
           <w:sz w:val="24"/>
           <w:szCs w:val="24"/>
         </w:rPr>
       </w:pPr>
-      <w:bookmarkStart w:id="41" w:name="_Toc65520932"/>
-      <w:r>
-        <w:rPr>
-          <w:sz w:val="24"/>
-          <w:szCs w:val="24"/>
-        </w:rPr>
-        <w:t>5.2 defincensies of the research project</w:t>
+      <w:bookmarkStart w:id="41" w:name="_Toc65697086"/>
+      <w:r>
+        <w:rPr>
+          <w:sz w:val="24"/>
+          <w:szCs w:val="24"/>
+        </w:rPr>
+        <w:t>5.1 achievements of the research project</w:t>
       </w:r>
       <w:bookmarkEnd w:id="41"/>
     </w:p>
     <w:p>
       <w:pPr>
+        <w:rPr>
+          <w:sz w:val="24"/>
+          <w:szCs w:val="24"/>
+        </w:rPr>
+      </w:pPr>
+    </w:p>
+    <w:p>
+      <w:pPr>
+        <w:pStyle w:val="Heading2"/>
+        <w:rPr>
+          <w:sz w:val="24"/>
+          <w:szCs w:val="24"/>
+        </w:rPr>
+      </w:pPr>
+      <w:bookmarkStart w:id="42" w:name="_Toc65697087"/>
+      <w:r>
+        <w:rPr>
+          <w:sz w:val="24"/>
+          <w:szCs w:val="24"/>
+        </w:rPr>
+        <w:t>5.2 defincensies of the research project</w:t>
+      </w:r>
+      <w:bookmarkEnd w:id="42"/>
+    </w:p>
+    <w:p>
+      <w:pPr>
         <w:pStyle w:val="Heading1"/>
         <w:rPr>
           <w:sz w:val="28"/>
           <w:szCs w:val="28"/>
         </w:rPr>
       </w:pPr>
-      <w:bookmarkStart w:id="42" w:name="_Toc65520933"/>
+      <w:bookmarkStart w:id="43" w:name="_Toc65697088"/>
       <w:r>
         <w:rPr>
           <w:caps w:val="0"/>
@@ -11806,7 +12390,7 @@
         <w:tab/>
         <w:t>Project Evaluation</w:t>
       </w:r>
-      <w:bookmarkEnd w:id="42"/>
+      <w:bookmarkEnd w:id="43"/>
     </w:p>
     <w:p>
       <w:pPr>
@@ -11824,13 +12408,14 @@
           <w:szCs w:val="28"/>
         </w:rPr>
       </w:pPr>
-      <w:bookmarkStart w:id="43" w:name="_Toc65520934"/>
+      <w:bookmarkStart w:id="44" w:name="_Toc65697089"/>
       <w:r>
         <w:rPr>
           <w:caps w:val="0"/>
           <w:sz w:val="28"/>
           <w:szCs w:val="28"/>
         </w:rPr>
+        <w:lastRenderedPageBreak/>
         <w:t>7</w:t>
       </w:r>
       <w:r>
@@ -11842,7 +12427,7 @@
         <w:tab/>
         <w:t>Conclusion</w:t>
       </w:r>
-      <w:bookmarkEnd w:id="43"/>
+      <w:bookmarkEnd w:id="44"/>
     </w:p>
     <w:p>
       <w:pPr>
@@ -14485,6 +15070,7 @@
   <w:style w:type="character" w:default="1" w:styleId="DefaultParagraphFont">
     <w:name w:val="Default Paragraph Font"/>
     <w:uiPriority w:val="1"/>
+    <w:semiHidden/>
     <w:unhideWhenUsed/>
   </w:style>
   <w:style w:type="table" w:default="1" w:styleId="TableNormal">
@@ -15642,7 +16228,7 @@
     <b:Year>2016</b:Year>
     <b:JournalName>IEEE International Conference</b:JournalName>
     <b:Pages>914-917</b:Pages>
-    <b:RefOrder>19</b:RefOrder>
+    <b:RefOrder>21</b:RefOrder>
   </b:Source>
   <b:Source>
     <b:Tag>Kay19</b:Tag>
@@ -15900,11 +16486,59 @@
     <b:DayAccessed>1</b:DayAccessed>
     <b:RefOrder>18</b:RefOrder>
   </b:Source>
+  <b:Source>
+    <b:Tag>KBS20</b:Tag>
+    <b:SourceType>ConferenceProceedings</b:SourceType>
+    <b:Guid>{619028FE-E83A-CE48-BD9C-E1CE7708CF15}</b:Guid>
+    <b:Author>
+      <b:Author>
+        <b:NameList>
+          <b:Person>
+            <b:Last>K.B.Shobana</b:Last>
+          </b:Person>
+          <b:Person>
+            <b:Last>P.Perumal</b:Last>
+          </b:Person>
+        </b:NameList>
+      </b:Author>
+    </b:Author>
+    <b:Title>Plants Classification Using Machine Learning Algorithm</b:Title>
+    <b:URL>https://ieeexplore.ieee.org/abstract/document/9074416</b:URL>
+    <b:Year>2020</b:Year>
+    <b:Publisher>IEEE</b:Publisher>
+    <b:City>Coimbatore</b:City>
+    <b:RefOrder>19</b:RefOrder>
+  </b:Source>
+  <b:Source>
+    <b:Tag>And18</b:Tag>
+    <b:SourceType>BookSection</b:SourceType>
+    <b:Guid>{AD3E7441-43C9-6F46-B409-35EAE5022B06}</b:Guid>
+    <b:Title>Deep learning in agriculture: A survey</b:Title>
+    <b:Publisher>ELSEVIER</b:Publisher>
+    <b:Year>2018</b:Year>
+    <b:Author>
+      <b:Author>
+        <b:NameList>
+          <b:Person>
+            <b:Last>Kamilaris</b:Last>
+            <b:First>Andreas</b:First>
+          </b:Person>
+          <b:Person>
+            <b:Last>X.Prenafeta-Boldú</b:Last>
+            <b:First>Francesc</b:First>
+          </b:Person>
+        </b:NameList>
+      </b:Author>
+    </b:Author>
+    <b:BookTitle>Computers and Electronics in Agriculture Volume 147, April 2018, Pages 70-90 </b:BookTitle>
+    <b:Pages>70-90</b:Pages>
+    <b:RefOrder>20</b:RefOrder>
+  </b:Source>
 </b:Sources>
 </file>
 
 <file path=customXml/itemProps1.xml><?xml version="1.0" encoding="utf-8"?>
-<ds:datastoreItem xmlns:ds="http://schemas.openxmlformats.org/officeDocument/2006/customXml" ds:itemID="{1293F7BE-D4C4-C84A-9902-4F7E136A74FC}">
+<ds:datastoreItem xmlns:ds="http://schemas.openxmlformats.org/officeDocument/2006/customXml" ds:itemID="{76877312-9117-174F-A9C7-8BC49E3F39D3}">
   <ds:schemaRefs>
     <ds:schemaRef ds:uri="http://schemas.openxmlformats.org/officeDocument/2006/bibliography"/>
   </ds:schemaRefs>

</xml_diff>

<commit_message>
methodology defining the model completed
</commit_message>
<xml_diff>
--- a/Main file/Main.docx
+++ b/Main file/Main.docx
@@ -4101,6 +4101,13 @@
         </w:rPr>
         <w:t xml:space="preserve"> CNN does require a large dataset to produce good performance, using a small dataset could result in overfitting (mode heavily relying on training dataset) to overcome this problem, transfer learning is used at times. In transfer learning we use a pre-trained model</w:t>
       </w:r>
+      <w:r>
+        <w:rPr>
+          <w:sz w:val="24"/>
+          <w:szCs w:val="24"/>
+        </w:rPr>
+        <w:t xml:space="preserve"> (features learned during basic model training) </w:t>
+      </w:r>
       <w:sdt>
         <w:sdtPr>
           <w:rPr>
@@ -4157,20 +4164,6 @@
           </w:r>
         </w:sdtContent>
       </w:sdt>
-      <w:r>
-        <w:rPr>
-          <w:sz w:val="24"/>
-          <w:szCs w:val="24"/>
-        </w:rPr>
-        <w:t xml:space="preserve"> (features learned during basic model training)</w:t>
-      </w:r>
-      <w:r>
-        <w:rPr>
-          <w:sz w:val="24"/>
-          <w:szCs w:val="24"/>
-        </w:rPr>
-        <w:t xml:space="preserve"> </w:t>
-      </w:r>
       <w:r>
         <w:rPr>
           <w:sz w:val="24"/>
@@ -15424,14 +15417,7 @@
           <w:sz w:val="24"/>
           <w:szCs w:val="24"/>
         </w:rPr>
-        <w:t xml:space="preserve">validation </w:t>
-      </w:r>
-      <w:r>
-        <w:rPr>
-          <w:sz w:val="24"/>
-          <w:szCs w:val="24"/>
-        </w:rPr>
-        <w:t xml:space="preserve">and </w:t>
+        <w:t xml:space="preserve">validation and </w:t>
       </w:r>
       <w:r>
         <w:rPr>
@@ -15521,21 +15507,7 @@
           <w:sz w:val="24"/>
           <w:szCs w:val="24"/>
         </w:rPr>
-        <w:t xml:space="preserve">, firstly a </w:t>
-      </w:r>
-      <w:r>
-        <w:rPr>
-          <w:sz w:val="24"/>
-          <w:szCs w:val="24"/>
-        </w:rPr>
-        <w:t>stratified shuttle split</w:t>
-      </w:r>
-      <w:r>
-        <w:rPr>
-          <w:sz w:val="24"/>
-          <w:szCs w:val="24"/>
-        </w:rPr>
-        <w:t xml:space="preserve"> object is created by passing the testing size (10%) as a parameter which returns a </w:t>
+        <w:t xml:space="preserve">, firstly a stratified shuttle split object is created by passing the testing size (10%) as a parameter which returns a </w:t>
       </w:r>
       <w:r>
         <w:rPr>
@@ -15664,6 +15636,7 @@
       <w:pPr>
         <w:pStyle w:val="Heading2"/>
         <w:rPr>
+          <w:caps w:val="0"/>
           <w:sz w:val="24"/>
           <w:szCs w:val="24"/>
         </w:rPr>
@@ -15684,9 +15657,1148 @@
           <w:szCs w:val="24"/>
         </w:rPr>
         <w:tab/>
-        <w:t>Implementing Deep Neural Network Models</w:t>
       </w:r>
       <w:bookmarkEnd w:id="38"/>
+      <w:r>
+        <w:rPr>
+          <w:caps w:val="0"/>
+          <w:sz w:val="24"/>
+          <w:szCs w:val="24"/>
+        </w:rPr>
+        <w:t>Developing the</w:t>
+      </w:r>
+      <w:r>
+        <w:rPr>
+          <w:caps w:val="0"/>
+          <w:sz w:val="24"/>
+          <w:szCs w:val="24"/>
+        </w:rPr>
+        <w:t xml:space="preserve"> keras sequential model</w:t>
+      </w:r>
+    </w:p>
+    <w:p>
+      <w:pPr>
+        <w:rPr>
+          <w:sz w:val="24"/>
+          <w:szCs w:val="24"/>
+        </w:rPr>
+      </w:pPr>
+      <w:r>
+        <w:rPr>
+          <w:sz w:val="24"/>
+          <w:szCs w:val="24"/>
+        </w:rPr>
+        <w:t>In this research the keras framework has been used, to develop the deep neural network model.</w:t>
+      </w:r>
+      <w:r>
+        <w:rPr>
+          <w:sz w:val="24"/>
+          <w:szCs w:val="24"/>
+        </w:rPr>
+        <w:t xml:space="preserve"> It is an open-source library, consisting of components written in python used for neural networking. </w:t>
+      </w:r>
+      <w:r>
+        <w:rPr>
+          <w:sz w:val="24"/>
+          <w:szCs w:val="24"/>
+        </w:rPr>
+        <w:t xml:space="preserve"> </w:t>
+      </w:r>
+      <w:r>
+        <w:rPr>
+          <w:sz w:val="24"/>
+          <w:szCs w:val="24"/>
+        </w:rPr>
+        <w:t>The model</w:t>
+      </w:r>
+      <w:r>
+        <w:rPr>
+          <w:sz w:val="24"/>
+          <w:szCs w:val="24"/>
+        </w:rPr>
+        <w:t xml:space="preserve"> developed in this research </w:t>
+      </w:r>
+      <w:r>
+        <w:rPr>
+          <w:sz w:val="24"/>
+          <w:szCs w:val="24"/>
+        </w:rPr>
+        <w:t>uses keras sequential API that allows to create</w:t>
+      </w:r>
+      <w:r>
+        <w:rPr>
+          <w:sz w:val="24"/>
+          <w:szCs w:val="24"/>
+        </w:rPr>
+        <w:t xml:space="preserve"> </w:t>
+      </w:r>
+      <w:r>
+        <w:rPr>
+          <w:sz w:val="24"/>
+          <w:szCs w:val="24"/>
+        </w:rPr>
+        <w:t>layer by layer</w:t>
+      </w:r>
+      <w:r>
+        <w:rPr>
+          <w:sz w:val="24"/>
+          <w:szCs w:val="24"/>
+        </w:rPr>
+        <w:t xml:space="preserve"> (linear stack of layers)</w:t>
+      </w:r>
+      <w:r>
+        <w:rPr>
+          <w:sz w:val="24"/>
+          <w:szCs w:val="24"/>
+        </w:rPr>
+        <w:t xml:space="preserve"> that will be used in the model. keras offers flexibility in creating complex models</w:t>
+      </w:r>
+      <w:r>
+        <w:rPr>
+          <w:sz w:val="24"/>
+          <w:szCs w:val="24"/>
+        </w:rPr>
+        <w:t xml:space="preserve"> and all the different layers that will be required by the model </w:t>
+      </w:r>
+      <w:r>
+        <w:rPr>
+          <w:sz w:val="24"/>
+          <w:szCs w:val="24"/>
+        </w:rPr>
+        <w:t xml:space="preserve">are </w:t>
+      </w:r>
+      <w:r>
+        <w:rPr>
+          <w:sz w:val="24"/>
+          <w:szCs w:val="24"/>
+        </w:rPr>
+        <w:t>importe</w:t>
+      </w:r>
+      <w:r>
+        <w:rPr>
+          <w:sz w:val="24"/>
+          <w:szCs w:val="24"/>
+        </w:rPr>
+        <w:t>d</w:t>
+      </w:r>
+      <w:r>
+        <w:rPr>
+          <w:sz w:val="24"/>
+          <w:szCs w:val="24"/>
+        </w:rPr>
+        <w:t xml:space="preserve"> from the keras library as well. </w:t>
+      </w:r>
+    </w:p>
+    <w:p>
+      <w:pPr>
+        <w:rPr>
+          <w:b/>
+          <w:bCs/>
+          <w:sz w:val="24"/>
+          <w:szCs w:val="24"/>
+        </w:rPr>
+      </w:pPr>
+      <w:r>
+        <w:rPr>
+          <w:b/>
+          <w:bCs/>
+          <w:sz w:val="24"/>
+          <w:szCs w:val="24"/>
+        </w:rPr>
+        <w:t>Dense layer</w:t>
+      </w:r>
+      <w:r>
+        <w:rPr>
+          <w:b/>
+          <w:bCs/>
+          <w:sz w:val="24"/>
+          <w:szCs w:val="24"/>
+        </w:rPr>
+        <w:tab/>
+      </w:r>
+      <w:r>
+        <w:rPr>
+          <w:b/>
+          <w:bCs/>
+          <w:sz w:val="24"/>
+          <w:szCs w:val="24"/>
+        </w:rPr>
+        <w:tab/>
+      </w:r>
+      <w:r>
+        <w:rPr>
+          <w:b/>
+          <w:bCs/>
+          <w:sz w:val="24"/>
+          <w:szCs w:val="24"/>
+        </w:rPr>
+        <w:tab/>
+      </w:r>
+      <w:r>
+        <w:rPr>
+          <w:b/>
+          <w:bCs/>
+          <w:sz w:val="24"/>
+          <w:szCs w:val="24"/>
+        </w:rPr>
+        <w:tab/>
+      </w:r>
+      <w:r>
+        <w:rPr>
+          <w:b/>
+          <w:bCs/>
+          <w:sz w:val="24"/>
+          <w:szCs w:val="24"/>
+        </w:rPr>
+        <w:tab/>
+      </w:r>
+      <w:r>
+        <w:rPr>
+          <w:b/>
+          <w:bCs/>
+          <w:sz w:val="24"/>
+          <w:szCs w:val="24"/>
+        </w:rPr>
+        <w:tab/>
+      </w:r>
+      <w:r>
+        <w:rPr>
+          <w:b/>
+          <w:bCs/>
+          <w:sz w:val="24"/>
+          <w:szCs w:val="24"/>
+        </w:rPr>
+        <w:tab/>
+      </w:r>
+      <w:r>
+        <w:rPr>
+          <w:b/>
+          <w:bCs/>
+          <w:sz w:val="24"/>
+          <w:szCs w:val="24"/>
+        </w:rPr>
+        <w:tab/>
+      </w:r>
+      <w:r>
+        <w:rPr>
+          <w:b/>
+          <w:bCs/>
+          <w:sz w:val="24"/>
+          <w:szCs w:val="24"/>
+        </w:rPr>
+        <w:tab/>
+      </w:r>
+      <w:r>
+        <w:rPr>
+          <w:b/>
+          <w:bCs/>
+          <w:sz w:val="24"/>
+          <w:szCs w:val="24"/>
+        </w:rPr>
+        <w:tab/>
+        <w:t xml:space="preserve">                      </w:t>
+      </w:r>
+      <w:r>
+        <w:rPr>
+          <w:sz w:val="24"/>
+          <w:szCs w:val="24"/>
+        </w:rPr>
+        <w:t>The f</w:t>
+      </w:r>
+      <w:r>
+        <w:rPr>
+          <w:sz w:val="24"/>
+          <w:szCs w:val="24"/>
+        </w:rPr>
+        <w:t xml:space="preserve">irst layer used in the model, is a Dense layer. A dense layer is a neural networking layer connecting deeply, which means that every neuron present in its layer receives an input signal from the previous layer </w:t>
+      </w:r>
+      <w:sdt>
+        <w:sdtPr>
+          <w:rPr>
+            <w:sz w:val="24"/>
+            <w:szCs w:val="24"/>
+          </w:rPr>
+          <w:id w:val="-986694823"/>
+          <w:citation/>
+        </w:sdtPr>
+        <w:sdtContent>
+          <w:r>
+            <w:rPr>
+              <w:sz w:val="24"/>
+              <w:szCs w:val="24"/>
+            </w:rPr>
+            <w:fldChar w:fldCharType="begin"/>
+          </w:r>
+          <w:r>
+            <w:rPr>
+              <w:sz w:val="24"/>
+              <w:szCs w:val="24"/>
+            </w:rPr>
+            <w:instrText xml:space="preserve"> CITATION Pal20 \l 2057 </w:instrText>
+          </w:r>
+          <w:r>
+            <w:rPr>
+              <w:sz w:val="24"/>
+              <w:szCs w:val="24"/>
+            </w:rPr>
+            <w:fldChar w:fldCharType="separate"/>
+          </w:r>
+          <w:r>
+            <w:rPr>
+              <w:noProof/>
+              <w:sz w:val="24"/>
+              <w:szCs w:val="24"/>
+            </w:rPr>
+            <w:t>(Sharma, 2020)</w:t>
+          </w:r>
+          <w:r>
+            <w:rPr>
+              <w:sz w:val="24"/>
+              <w:szCs w:val="24"/>
+            </w:rPr>
+            <w:fldChar w:fldCharType="end"/>
+          </w:r>
+        </w:sdtContent>
+      </w:sdt>
+      <w:r>
+        <w:rPr>
+          <w:sz w:val="24"/>
+          <w:szCs w:val="24"/>
+        </w:rPr>
+        <w:t xml:space="preserve">. The first dense layer defined in the model is actually the second layer, as the input layer is created automatically by keras when the input parameter is passed to the first dense layer. The parameters used in the model are : - </w:t>
+      </w:r>
+    </w:p>
+    <w:p>
+      <w:pPr>
+        <w:pStyle w:val="ListParagraph"/>
+        <w:numPr>
+          <w:ilvl w:val="0"/>
+          <w:numId w:val="17"/>
+        </w:numPr>
+        <w:rPr>
+          <w:sz w:val="24"/>
+          <w:szCs w:val="24"/>
+        </w:rPr>
+      </w:pPr>
+      <w:r>
+        <w:rPr>
+          <w:sz w:val="24"/>
+          <w:szCs w:val="24"/>
+        </w:rPr>
+        <w:t xml:space="preserve">Units </w:t>
+      </w:r>
+      <w:r>
+        <w:rPr>
+          <w:sz w:val="24"/>
+          <w:szCs w:val="24"/>
+        </w:rPr>
+        <w:t>-</w:t>
+      </w:r>
+      <w:r>
+        <w:rPr>
+          <w:sz w:val="24"/>
+          <w:szCs w:val="24"/>
+        </w:rPr>
+        <w:t xml:space="preserve"> </w:t>
+      </w:r>
+      <w:r>
+        <w:rPr>
+          <w:sz w:val="24"/>
+          <w:szCs w:val="24"/>
+        </w:rPr>
+        <w:t>T</w:t>
+      </w:r>
+      <w:r>
+        <w:rPr>
+          <w:sz w:val="24"/>
+          <w:szCs w:val="24"/>
+        </w:rPr>
+        <w:t xml:space="preserve">he number of neurons to be used in a layer </w:t>
+      </w:r>
+      <w:r>
+        <w:rPr>
+          <w:sz w:val="24"/>
+          <w:szCs w:val="24"/>
+        </w:rPr>
+        <w:t xml:space="preserve">is </w:t>
+      </w:r>
+      <w:r>
+        <w:rPr>
+          <w:sz w:val="24"/>
+          <w:szCs w:val="24"/>
+        </w:rPr>
+        <w:t xml:space="preserve">specified here. </w:t>
+      </w:r>
+      <w:r>
+        <w:rPr>
+          <w:sz w:val="24"/>
+          <w:szCs w:val="24"/>
+        </w:rPr>
+        <w:t>T</w:t>
+      </w:r>
+      <w:r>
+        <w:rPr>
+          <w:sz w:val="24"/>
+          <w:szCs w:val="24"/>
+        </w:rPr>
+        <w:t xml:space="preserve">he number of neurons </w:t>
+      </w:r>
+      <w:r>
+        <w:rPr>
+          <w:sz w:val="24"/>
+          <w:szCs w:val="24"/>
+        </w:rPr>
+        <w:t>to apply for a layer</w:t>
+      </w:r>
+      <w:r>
+        <w:rPr>
+          <w:sz w:val="24"/>
+          <w:szCs w:val="24"/>
+        </w:rPr>
+        <w:t xml:space="preserve"> is arbitrary. </w:t>
+      </w:r>
+      <w:r>
+        <w:rPr>
+          <w:sz w:val="24"/>
+          <w:szCs w:val="24"/>
+        </w:rPr>
+        <w:t xml:space="preserve">100 </w:t>
+      </w:r>
+      <w:r>
+        <w:rPr>
+          <w:sz w:val="24"/>
+          <w:szCs w:val="24"/>
+        </w:rPr>
+        <w:t>neurons</w:t>
+      </w:r>
+      <w:r>
+        <w:rPr>
+          <w:sz w:val="24"/>
+          <w:szCs w:val="24"/>
+        </w:rPr>
+        <w:t xml:space="preserve"> have been applied for this</w:t>
+      </w:r>
+      <w:r>
+        <w:rPr>
+          <w:sz w:val="24"/>
+          <w:szCs w:val="24"/>
+        </w:rPr>
+        <w:t xml:space="preserve"> layer of the model</w:t>
+      </w:r>
+      <w:r>
+        <w:rPr>
+          <w:sz w:val="24"/>
+          <w:szCs w:val="24"/>
+        </w:rPr>
+        <w:t xml:space="preserve">. </w:t>
+      </w:r>
+    </w:p>
+    <w:p>
+      <w:pPr>
+        <w:pStyle w:val="ListParagraph"/>
+        <w:numPr>
+          <w:ilvl w:val="0"/>
+          <w:numId w:val="17"/>
+        </w:numPr>
+        <w:rPr>
+          <w:sz w:val="24"/>
+          <w:szCs w:val="24"/>
+        </w:rPr>
+      </w:pPr>
+      <w:r>
+        <w:rPr>
+          <w:sz w:val="24"/>
+          <w:szCs w:val="24"/>
+        </w:rPr>
+        <w:lastRenderedPageBreak/>
+        <w:t>Input Shape</w:t>
+      </w:r>
+      <w:r>
+        <w:rPr>
+          <w:sz w:val="24"/>
+          <w:szCs w:val="24"/>
+        </w:rPr>
+        <w:t xml:space="preserve"> </w:t>
+      </w:r>
+      <w:r>
+        <w:rPr>
+          <w:sz w:val="24"/>
+          <w:szCs w:val="24"/>
+        </w:rPr>
+        <w:t xml:space="preserve">- </w:t>
+      </w:r>
+      <w:r>
+        <w:rPr>
+          <w:sz w:val="24"/>
+          <w:szCs w:val="24"/>
+        </w:rPr>
+        <w:t xml:space="preserve">As the name suggests, this parameter takes in the shape of the input data we pass to the model. </w:t>
+      </w:r>
+      <w:r>
+        <w:rPr>
+          <w:sz w:val="24"/>
+          <w:szCs w:val="24"/>
+        </w:rPr>
+        <w:t>This layer could be defined separately and then passed to the model or the dimensionality of the input shape could be passed as an argument, in the form of a tuple. (192,1) is the argument passed for the model. As the input data is 1 dimensional and the pre – processed data set contains 192 columns.</w:t>
+      </w:r>
+    </w:p>
+    <w:p>
+      <w:pPr>
+        <w:pStyle w:val="ListParagraph"/>
+        <w:numPr>
+          <w:ilvl w:val="0"/>
+          <w:numId w:val="17"/>
+        </w:numPr>
+        <w:rPr>
+          <w:sz w:val="24"/>
+          <w:szCs w:val="24"/>
+        </w:rPr>
+      </w:pPr>
+      <w:r>
+        <w:rPr>
+          <w:sz w:val="24"/>
+          <w:szCs w:val="24"/>
+        </w:rPr>
+        <w:t xml:space="preserve">Activation function – ReLU activation function has been chosen for all the layers in this model. it is </w:t>
+      </w:r>
+      <w:r>
+        <w:rPr>
+          <w:sz w:val="24"/>
+          <w:szCs w:val="24"/>
+        </w:rPr>
+        <w:t xml:space="preserve">the most common activation used in DNN as it is simple to implement and effective to overcome limitation (vanishing gradients) which can be experienced by Sigmoid or Tanh activation function’s </w:t>
+      </w:r>
+      <w:sdt>
+        <w:sdtPr>
+          <w:rPr>
+            <w:sz w:val="24"/>
+            <w:szCs w:val="24"/>
+          </w:rPr>
+          <w:id w:val="934021829"/>
+          <w:citation/>
+        </w:sdtPr>
+        <w:sdtContent>
+          <w:r>
+            <w:rPr>
+              <w:sz w:val="24"/>
+              <w:szCs w:val="24"/>
+            </w:rPr>
+            <w:fldChar w:fldCharType="begin"/>
+          </w:r>
+          <w:r>
+            <w:rPr>
+              <w:sz w:val="24"/>
+              <w:szCs w:val="24"/>
+            </w:rPr>
+            <w:instrText xml:space="preserve"> CITATION Jas21 \l 2057 </w:instrText>
+          </w:r>
+          <w:r>
+            <w:rPr>
+              <w:sz w:val="24"/>
+              <w:szCs w:val="24"/>
+            </w:rPr>
+            <w:fldChar w:fldCharType="separate"/>
+          </w:r>
+          <w:r>
+            <w:rPr>
+              <w:noProof/>
+              <w:sz w:val="24"/>
+              <w:szCs w:val="24"/>
+            </w:rPr>
+            <w:t>(Brownlee, 2021)</w:t>
+          </w:r>
+          <w:r>
+            <w:rPr>
+              <w:sz w:val="24"/>
+              <w:szCs w:val="24"/>
+            </w:rPr>
+            <w:fldChar w:fldCharType="end"/>
+          </w:r>
+        </w:sdtContent>
+      </w:sdt>
+      <w:r>
+        <w:rPr>
+          <w:sz w:val="24"/>
+          <w:szCs w:val="24"/>
+        </w:rPr>
+        <w:t>.</w:t>
+      </w:r>
+    </w:p>
+    <w:p>
+      <w:pPr>
+        <w:rPr>
+          <w:b/>
+          <w:bCs/>
+          <w:sz w:val="24"/>
+          <w:szCs w:val="24"/>
+        </w:rPr>
+      </w:pPr>
+      <w:r>
+        <w:rPr>
+          <w:b/>
+          <w:bCs/>
+          <w:sz w:val="24"/>
+          <w:szCs w:val="24"/>
+        </w:rPr>
+        <w:t>MaxPool</w:t>
+      </w:r>
+      <w:r>
+        <w:rPr>
+          <w:b/>
+          <w:bCs/>
+          <w:sz w:val="24"/>
+          <w:szCs w:val="24"/>
+        </w:rPr>
+        <w:t xml:space="preserve"> Layer</w:t>
+      </w:r>
+      <w:r>
+        <w:rPr>
+          <w:b/>
+          <w:bCs/>
+          <w:sz w:val="24"/>
+          <w:szCs w:val="24"/>
+        </w:rPr>
+        <w:tab/>
+      </w:r>
+      <w:r>
+        <w:rPr>
+          <w:b/>
+          <w:bCs/>
+          <w:sz w:val="24"/>
+          <w:szCs w:val="24"/>
+        </w:rPr>
+        <w:tab/>
+      </w:r>
+      <w:r>
+        <w:rPr>
+          <w:b/>
+          <w:bCs/>
+          <w:sz w:val="24"/>
+          <w:szCs w:val="24"/>
+        </w:rPr>
+        <w:tab/>
+      </w:r>
+      <w:r>
+        <w:rPr>
+          <w:b/>
+          <w:bCs/>
+          <w:sz w:val="24"/>
+          <w:szCs w:val="24"/>
+        </w:rPr>
+        <w:tab/>
+      </w:r>
+      <w:r>
+        <w:rPr>
+          <w:b/>
+          <w:bCs/>
+          <w:sz w:val="24"/>
+          <w:szCs w:val="24"/>
+        </w:rPr>
+        <w:tab/>
+      </w:r>
+      <w:r>
+        <w:rPr>
+          <w:b/>
+          <w:bCs/>
+          <w:sz w:val="24"/>
+          <w:szCs w:val="24"/>
+        </w:rPr>
+        <w:tab/>
+      </w:r>
+      <w:r>
+        <w:rPr>
+          <w:b/>
+          <w:bCs/>
+          <w:sz w:val="24"/>
+          <w:szCs w:val="24"/>
+        </w:rPr>
+        <w:tab/>
+      </w:r>
+      <w:r>
+        <w:rPr>
+          <w:b/>
+          <w:bCs/>
+          <w:sz w:val="24"/>
+          <w:szCs w:val="24"/>
+        </w:rPr>
+        <w:tab/>
+      </w:r>
+      <w:r>
+        <w:rPr>
+          <w:b/>
+          <w:bCs/>
+          <w:sz w:val="24"/>
+          <w:szCs w:val="24"/>
+        </w:rPr>
+        <w:tab/>
+      </w:r>
+      <w:r>
+        <w:rPr>
+          <w:b/>
+          <w:bCs/>
+          <w:sz w:val="24"/>
+          <w:szCs w:val="24"/>
+        </w:rPr>
+        <w:tab/>
+      </w:r>
+      <w:r>
+        <w:rPr>
+          <w:b/>
+          <w:bCs/>
+          <w:sz w:val="24"/>
+          <w:szCs w:val="24"/>
+        </w:rPr>
+        <w:tab/>
+        <w:t xml:space="preserve">                </w:t>
+      </w:r>
+      <w:r>
+        <w:rPr>
+          <w:sz w:val="24"/>
+          <w:szCs w:val="24"/>
+        </w:rPr>
+        <w:t>A MaxPool1D layer has been inserted as the second layer. Max pooling is a sample-based discretization process, which downsizes an input representation in its dimensions, so allowing assumptions to be made about its features. It is mostly used in Convolutional neural networking over images as it reduces the computational load when going over larger images data. in this research it has been used, as it also reduces the problems of overfitting</w:t>
+      </w:r>
+      <w:r>
+        <w:rPr>
+          <w:sz w:val="24"/>
+          <w:szCs w:val="24"/>
+        </w:rPr>
+        <w:t xml:space="preserve"> </w:t>
+      </w:r>
+      <w:sdt>
+        <w:sdtPr>
+          <w:rPr>
+            <w:sz w:val="24"/>
+            <w:szCs w:val="24"/>
+          </w:rPr>
+          <w:id w:val="-1214653026"/>
+          <w:citation/>
+        </w:sdtPr>
+        <w:sdtContent>
+          <w:r>
+            <w:rPr>
+              <w:sz w:val="24"/>
+              <w:szCs w:val="24"/>
+            </w:rPr>
+            <w:fldChar w:fldCharType="begin"/>
+          </w:r>
+          <w:r>
+            <w:rPr>
+              <w:sz w:val="24"/>
+              <w:szCs w:val="24"/>
+            </w:rPr>
+            <w:instrText xml:space="preserve"> CITATION Dee18 \l 2057 </w:instrText>
+          </w:r>
+          <w:r>
+            <w:rPr>
+              <w:sz w:val="24"/>
+              <w:szCs w:val="24"/>
+            </w:rPr>
+            <w:fldChar w:fldCharType="separate"/>
+          </w:r>
+          <w:r>
+            <w:rPr>
+              <w:noProof/>
+              <w:sz w:val="24"/>
+              <w:szCs w:val="24"/>
+            </w:rPr>
+            <w:t>(Lizard, 2018)</w:t>
+          </w:r>
+          <w:r>
+            <w:rPr>
+              <w:sz w:val="24"/>
+              <w:szCs w:val="24"/>
+            </w:rPr>
+            <w:fldChar w:fldCharType="end"/>
+          </w:r>
+        </w:sdtContent>
+      </w:sdt>
+      <w:r>
+        <w:rPr>
+          <w:sz w:val="24"/>
+          <w:szCs w:val="24"/>
+        </w:rPr>
+        <w:t>. The ‘1D’ signifies the shape of the input data, which is in 1 dimension. Keras also offers 2d and 3d max pooling layers.</w:t>
+      </w:r>
+    </w:p>
+    <w:p>
+      <w:pPr>
+        <w:rPr>
+          <w:sz w:val="24"/>
+          <w:szCs w:val="24"/>
+        </w:rPr>
+      </w:pPr>
+      <w:r>
+        <w:rPr>
+          <w:b/>
+          <w:bCs/>
+          <w:sz w:val="24"/>
+          <w:szCs w:val="24"/>
+        </w:rPr>
+        <w:t>Flatten layer</w:t>
+      </w:r>
+      <w:r>
+        <w:rPr>
+          <w:b/>
+          <w:bCs/>
+          <w:sz w:val="24"/>
+          <w:szCs w:val="24"/>
+        </w:rPr>
+        <w:tab/>
+      </w:r>
+      <w:r>
+        <w:rPr>
+          <w:b/>
+          <w:bCs/>
+          <w:sz w:val="24"/>
+          <w:szCs w:val="24"/>
+        </w:rPr>
+        <w:tab/>
+      </w:r>
+      <w:r>
+        <w:rPr>
+          <w:b/>
+          <w:bCs/>
+          <w:sz w:val="24"/>
+          <w:szCs w:val="24"/>
+        </w:rPr>
+        <w:tab/>
+      </w:r>
+      <w:r>
+        <w:rPr>
+          <w:b/>
+          <w:bCs/>
+          <w:sz w:val="24"/>
+          <w:szCs w:val="24"/>
+        </w:rPr>
+        <w:tab/>
+      </w:r>
+      <w:r>
+        <w:rPr>
+          <w:b/>
+          <w:bCs/>
+          <w:sz w:val="24"/>
+          <w:szCs w:val="24"/>
+        </w:rPr>
+        <w:tab/>
+      </w:r>
+      <w:r>
+        <w:rPr>
+          <w:b/>
+          <w:bCs/>
+          <w:sz w:val="24"/>
+          <w:szCs w:val="24"/>
+        </w:rPr>
+        <w:tab/>
+      </w:r>
+      <w:r>
+        <w:rPr>
+          <w:b/>
+          <w:bCs/>
+          <w:sz w:val="24"/>
+          <w:szCs w:val="24"/>
+        </w:rPr>
+        <w:tab/>
+      </w:r>
+      <w:r>
+        <w:rPr>
+          <w:b/>
+          <w:bCs/>
+          <w:sz w:val="24"/>
+          <w:szCs w:val="24"/>
+        </w:rPr>
+        <w:tab/>
+      </w:r>
+      <w:r>
+        <w:rPr>
+          <w:b/>
+          <w:bCs/>
+          <w:sz w:val="24"/>
+          <w:szCs w:val="24"/>
+        </w:rPr>
+        <w:tab/>
+      </w:r>
+      <w:r>
+        <w:rPr>
+          <w:b/>
+          <w:bCs/>
+          <w:sz w:val="24"/>
+          <w:szCs w:val="24"/>
+        </w:rPr>
+        <w:tab/>
+      </w:r>
+      <w:r>
+        <w:rPr>
+          <w:b/>
+          <w:bCs/>
+          <w:sz w:val="24"/>
+          <w:szCs w:val="24"/>
+        </w:rPr>
+        <w:tab/>
+        <w:t xml:space="preserve">            </w:t>
+      </w:r>
+      <w:r>
+        <w:rPr>
+          <w:sz w:val="24"/>
+          <w:szCs w:val="24"/>
+        </w:rPr>
+        <w:t>A</w:t>
+      </w:r>
+      <w:r>
+        <w:rPr>
+          <w:sz w:val="24"/>
+          <w:szCs w:val="24"/>
+        </w:rPr>
+        <w:t xml:space="preserve"> flatten layer </w:t>
+      </w:r>
+      <w:r>
+        <w:rPr>
+          <w:sz w:val="24"/>
+          <w:szCs w:val="24"/>
+        </w:rPr>
+        <w:t>has been added to this layer of the sequential model. A flatten layer is used to flatten the input we receive from the previous layer. It assists us in coupling information that is present vertically as well as horizontally in the dataset being used.</w:t>
+      </w:r>
+    </w:p>
+    <w:p>
+      <w:pPr>
+        <w:rPr>
+          <w:b/>
+          <w:bCs/>
+          <w:sz w:val="24"/>
+          <w:szCs w:val="24"/>
+        </w:rPr>
+      </w:pPr>
+      <w:r>
+        <w:rPr>
+          <w:b/>
+          <w:bCs/>
+          <w:sz w:val="24"/>
+          <w:szCs w:val="24"/>
+        </w:rPr>
+        <w:t>Dropout Layer</w:t>
+      </w:r>
+      <w:r>
+        <w:rPr>
+          <w:b/>
+          <w:bCs/>
+          <w:sz w:val="24"/>
+          <w:szCs w:val="24"/>
+        </w:rPr>
+        <w:t xml:space="preserve"> </w:t>
+      </w:r>
+      <w:r>
+        <w:rPr>
+          <w:b/>
+          <w:bCs/>
+          <w:sz w:val="24"/>
+          <w:szCs w:val="24"/>
+        </w:rPr>
+        <w:tab/>
+      </w:r>
+      <w:r>
+        <w:rPr>
+          <w:b/>
+          <w:bCs/>
+          <w:sz w:val="24"/>
+          <w:szCs w:val="24"/>
+        </w:rPr>
+        <w:tab/>
+      </w:r>
+      <w:r>
+        <w:rPr>
+          <w:b/>
+          <w:bCs/>
+          <w:sz w:val="24"/>
+          <w:szCs w:val="24"/>
+        </w:rPr>
+        <w:tab/>
+      </w:r>
+      <w:r>
+        <w:rPr>
+          <w:b/>
+          <w:bCs/>
+          <w:sz w:val="24"/>
+          <w:szCs w:val="24"/>
+        </w:rPr>
+        <w:tab/>
+      </w:r>
+      <w:r>
+        <w:rPr>
+          <w:b/>
+          <w:bCs/>
+          <w:sz w:val="24"/>
+          <w:szCs w:val="24"/>
+        </w:rPr>
+        <w:tab/>
+      </w:r>
+      <w:r>
+        <w:rPr>
+          <w:b/>
+          <w:bCs/>
+          <w:sz w:val="24"/>
+          <w:szCs w:val="24"/>
+        </w:rPr>
+        <w:tab/>
+      </w:r>
+      <w:r>
+        <w:rPr>
+          <w:b/>
+          <w:bCs/>
+          <w:sz w:val="24"/>
+          <w:szCs w:val="24"/>
+        </w:rPr>
+        <w:tab/>
+      </w:r>
+      <w:r>
+        <w:rPr>
+          <w:b/>
+          <w:bCs/>
+          <w:sz w:val="24"/>
+          <w:szCs w:val="24"/>
+        </w:rPr>
+        <w:tab/>
+      </w:r>
+      <w:r>
+        <w:rPr>
+          <w:b/>
+          <w:bCs/>
+          <w:sz w:val="24"/>
+          <w:szCs w:val="24"/>
+        </w:rPr>
+        <w:tab/>
+      </w:r>
+      <w:r>
+        <w:rPr>
+          <w:b/>
+          <w:bCs/>
+          <w:sz w:val="24"/>
+          <w:szCs w:val="24"/>
+        </w:rPr>
+        <w:tab/>
+        <w:t xml:space="preserve">                </w:t>
+      </w:r>
+      <w:r>
+        <w:rPr>
+          <w:sz w:val="24"/>
+          <w:szCs w:val="24"/>
+        </w:rPr>
+        <w:t xml:space="preserve">Deep neural network at times tend to overfit on a training dataset quickly with only a few examples. Groups of models with different configurations can decrease overfitting, but this would require additional models and will be costing computational power </w:t>
+      </w:r>
+      <w:sdt>
+        <w:sdtPr>
+          <w:rPr>
+            <w:sz w:val="24"/>
+            <w:szCs w:val="24"/>
+          </w:rPr>
+          <w:id w:val="-1502429412"/>
+          <w:citation/>
+        </w:sdtPr>
+        <w:sdtContent>
+          <w:r>
+            <w:rPr>
+              <w:sz w:val="24"/>
+              <w:szCs w:val="24"/>
+            </w:rPr>
+            <w:fldChar w:fldCharType="begin"/>
+          </w:r>
+          <w:r>
+            <w:rPr>
+              <w:sz w:val="24"/>
+              <w:szCs w:val="24"/>
+            </w:rPr>
+            <w:instrText xml:space="preserve"> CITATION Jas18 \l 2057 </w:instrText>
+          </w:r>
+          <w:r>
+            <w:rPr>
+              <w:sz w:val="24"/>
+              <w:szCs w:val="24"/>
+            </w:rPr>
+            <w:fldChar w:fldCharType="separate"/>
+          </w:r>
+          <w:r>
+            <w:rPr>
+              <w:noProof/>
+              <w:sz w:val="24"/>
+              <w:szCs w:val="24"/>
+            </w:rPr>
+            <w:t>(Brownlee, 2018)</w:t>
+          </w:r>
+          <w:r>
+            <w:rPr>
+              <w:sz w:val="24"/>
+              <w:szCs w:val="24"/>
+            </w:rPr>
+            <w:fldChar w:fldCharType="end"/>
+          </w:r>
+        </w:sdtContent>
+      </w:sdt>
+      <w:r>
+        <w:rPr>
+          <w:sz w:val="24"/>
+          <w:szCs w:val="24"/>
+        </w:rPr>
+        <w:t xml:space="preserve">.  </w:t>
+      </w:r>
+      <w:r>
+        <w:rPr>
+          <w:sz w:val="24"/>
+          <w:szCs w:val="24"/>
+        </w:rPr>
+        <w:t xml:space="preserve">We can use a single model and simulate having a large number of different architecture’s which can then be randomly dropped out during the training process. This process is called dropout which helps in reducing overfitting and improving generalization error. This research model applies a dropout layer with a rate of  0.25, the rate is the fraction of the inputs units or </w:t>
+      </w:r>
+      <w:r>
+        <w:rPr>
+          <w:sz w:val="24"/>
+          <w:szCs w:val="24"/>
+        </w:rPr>
+        <w:t>neurons</w:t>
+      </w:r>
+      <w:r>
+        <w:rPr>
+          <w:sz w:val="24"/>
+          <w:szCs w:val="24"/>
+        </w:rPr>
+        <w:t xml:space="preserve"> to drop after each step during the training time.</w:t>
+      </w:r>
+    </w:p>
+    <w:p>
+      <w:pPr>
+        <w:rPr>
+          <w:sz w:val="24"/>
+          <w:szCs w:val="24"/>
+        </w:rPr>
+      </w:pPr>
+      <w:r>
+        <w:rPr>
+          <w:sz w:val="24"/>
+          <w:szCs w:val="24"/>
+        </w:rPr>
+        <w:t>The Last Layer or the output layer is a keras dense layer being used in the model. the number of neurons specified are 99, which are the different classes we expect as the outcome from the model or simply the 99 species our dataset contains.</w:t>
+      </w:r>
+    </w:p>
+    <w:p>
+      <w:pPr>
+        <w:rPr>
+          <w:sz w:val="24"/>
+          <w:szCs w:val="24"/>
+        </w:rPr>
+      </w:pPr>
+    </w:p>
+    <w:p>
+      <w:pPr>
+        <w:rPr>
+          <w:sz w:val="24"/>
+          <w:szCs w:val="24"/>
+        </w:rPr>
+      </w:pPr>
+    </w:p>
+    <w:p>
+      <w:pPr>
+        <w:rPr>
+          <w:sz w:val="24"/>
+          <w:szCs w:val="24"/>
+        </w:rPr>
+      </w:pPr>
     </w:p>
     <w:p>
       <w:pPr>
@@ -16162,9 +17274,9 @@
 <file path=word/numbering.xml><?xml version="1.0" encoding="utf-8"?>
 <w:numbering xmlns:wpc="http://schemas.microsoft.com/office/word/2010/wordprocessingCanvas" xmlns:cx="http://schemas.microsoft.com/office/drawing/2014/chartex" xmlns:cx1="http://schemas.microsoft.com/office/drawing/2015/9/8/chartex" xmlns:cx2="http://schemas.microsoft.com/office/drawing/2015/10/21/chartex" xmlns:cx3="http://schemas.microsoft.com/office/drawing/2016/5/9/chartex" xmlns:cx4="http://schemas.microsoft.com/office/drawing/2016/5/10/chartex" xmlns:cx5="http://schemas.microsoft.com/office/drawing/2016/5/11/chartex" xmlns:cx6="http://schemas.microsoft.com/office/drawing/2016/5/12/chartex" xmlns:cx7="http://schemas.microsoft.com/office/drawing/2016/5/13/chartex" xmlns:cx8="http://schemas.microsoft.com/office/drawing/2016/5/14/chartex" xmlns:mc="http://schemas.openxmlformats.org/markup-compatibility/2006" xmlns:aink="http://schemas.microsoft.com/office/drawing/2016/ink" xmlns:am3d="http://schemas.microsoft.com/office/drawing/2017/model3d" xmlns:o="urn:schemas-microsoft-com:office:office" xmlns:r="http://schemas.openxmlformats.org/officeDocument/2006/relationships" xmlns:m="http://schemas.openxmlformats.org/officeDocument/2006/math" xmlns:v="urn:schemas-microsoft-com:vml" xmlns:wp14="http://schemas.microsoft.com/office/word/2010/wordprocessingDrawing" xmlns:wp="http://schemas.openxmlformats.org/drawingml/2006/wordprocessingDrawing" xmlns:w10="urn:schemas-microsoft-com:office:word" xmlns:w="http://schemas.openxmlformats.org/wordprocessingml/2006/main" xmlns:w14="http://schemas.microsoft.com/office/word/2010/wordml" xmlns:w15="http://schemas.microsoft.com/office/word/2012/wordml" xmlns:w16cex="http://schemas.microsoft.com/office/word/2018/wordml/cex" xmlns:w16cid="http://schemas.microsoft.com/office/word/2016/wordml/cid" xmlns:w16="http://schemas.microsoft.com/office/word/2018/wordml" xmlns:w16se="http://schemas.microsoft.com/office/word/2015/wordml/symex" xmlns:wpg="http://schemas.microsoft.com/office/word/2010/wordprocessingGroup" xmlns:wpi="http://schemas.microsoft.com/office/word/2010/wordprocessingInk" xmlns:wne="http://schemas.microsoft.com/office/word/2006/wordml" xmlns:wps="http://schemas.microsoft.com/office/word/2010/wordprocessingShape" mc:Ignorable="w14 w15 w16se w16cid w16 w16cex wp14">
   <w:abstractNum w:abstractNumId="0" w15:restartNumberingAfterBreak="0">
-    <w:nsid w:val="0AB578E5"/>
+    <w:nsid w:val="06A518E5"/>
     <w:multiLevelType w:val="hybridMultilevel"/>
-    <w:tmpl w:val="56320DAE"/>
+    <w:tmpl w:val="8CD8DD72"/>
     <w:lvl w:ilvl="0" w:tplc="04090005">
       <w:start w:val="1"/>
       <w:numFmt w:val="bullet"/>
@@ -16275,9 +17387,9 @@
     </w:lvl>
   </w:abstractNum>
   <w:abstractNum w:abstractNumId="1" w15:restartNumberingAfterBreak="0">
-    <w:nsid w:val="14A82B68"/>
+    <w:nsid w:val="0AB578E5"/>
     <w:multiLevelType w:val="hybridMultilevel"/>
-    <w:tmpl w:val="EF866F16"/>
+    <w:tmpl w:val="56320DAE"/>
     <w:lvl w:ilvl="0" w:tplc="04090005">
       <w:start w:val="1"/>
       <w:numFmt w:val="bullet"/>
@@ -16388,16 +17500,16 @@
     </w:lvl>
   </w:abstractNum>
   <w:abstractNum w:abstractNumId="2" w15:restartNumberingAfterBreak="0">
-    <w:nsid w:val="14DE4677"/>
+    <w:nsid w:val="14A82B68"/>
     <w:multiLevelType w:val="hybridMultilevel"/>
-    <w:tmpl w:val="12F6DBAC"/>
+    <w:tmpl w:val="EF866F16"/>
     <w:lvl w:ilvl="0" w:tplc="04090005">
       <w:start w:val="1"/>
       <w:numFmt w:val="bullet"/>
       <w:lvlText w:val=""/>
       <w:lvlJc w:val="left"/>
       <w:pPr>
-        <w:ind w:left="776" w:hanging="360"/>
+        <w:ind w:left="720" w:hanging="360"/>
       </w:pPr>
       <w:rPr>
         <w:rFonts w:ascii="Wingdings" w:hAnsi="Wingdings" w:hint="default"/>
@@ -16409,7 +17521,7 @@
       <w:lvlText w:val="o"/>
       <w:lvlJc w:val="left"/>
       <w:pPr>
-        <w:ind w:left="1496" w:hanging="360"/>
+        <w:ind w:left="1440" w:hanging="360"/>
       </w:pPr>
       <w:rPr>
         <w:rFonts w:ascii="Courier New" w:hAnsi="Courier New" w:cs="Courier New" w:hint="default"/>
@@ -16421,7 +17533,7 @@
       <w:lvlText w:val=""/>
       <w:lvlJc w:val="left"/>
       <w:pPr>
-        <w:ind w:left="2216" w:hanging="360"/>
+        <w:ind w:left="2160" w:hanging="360"/>
       </w:pPr>
       <w:rPr>
         <w:rFonts w:ascii="Wingdings" w:hAnsi="Wingdings" w:hint="default"/>
@@ -16433,7 +17545,7 @@
       <w:lvlText w:val=""/>
       <w:lvlJc w:val="left"/>
       <w:pPr>
-        <w:ind w:left="2936" w:hanging="360"/>
+        <w:ind w:left="2880" w:hanging="360"/>
       </w:pPr>
       <w:rPr>
         <w:rFonts w:ascii="Symbol" w:hAnsi="Symbol" w:hint="default"/>
@@ -16445,7 +17557,7 @@
       <w:lvlText w:val="o"/>
       <w:lvlJc w:val="left"/>
       <w:pPr>
-        <w:ind w:left="3656" w:hanging="360"/>
+        <w:ind w:left="3600" w:hanging="360"/>
       </w:pPr>
       <w:rPr>
         <w:rFonts w:ascii="Courier New" w:hAnsi="Courier New" w:cs="Courier New" w:hint="default"/>
@@ -16457,7 +17569,7 @@
       <w:lvlText w:val=""/>
       <w:lvlJc w:val="left"/>
       <w:pPr>
-        <w:ind w:left="4376" w:hanging="360"/>
+        <w:ind w:left="4320" w:hanging="360"/>
       </w:pPr>
       <w:rPr>
         <w:rFonts w:ascii="Wingdings" w:hAnsi="Wingdings" w:hint="default"/>
@@ -16469,7 +17581,7 @@
       <w:lvlText w:val=""/>
       <w:lvlJc w:val="left"/>
       <w:pPr>
-        <w:ind w:left="5096" w:hanging="360"/>
+        <w:ind w:left="5040" w:hanging="360"/>
       </w:pPr>
       <w:rPr>
         <w:rFonts w:ascii="Symbol" w:hAnsi="Symbol" w:hint="default"/>
@@ -16481,7 +17593,7 @@
       <w:lvlText w:val="o"/>
       <w:lvlJc w:val="left"/>
       <w:pPr>
-        <w:ind w:left="5816" w:hanging="360"/>
+        <w:ind w:left="5760" w:hanging="360"/>
       </w:pPr>
       <w:rPr>
         <w:rFonts w:ascii="Courier New" w:hAnsi="Courier New" w:cs="Courier New" w:hint="default"/>
@@ -16493,7 +17605,7 @@
       <w:lvlText w:val=""/>
       <w:lvlJc w:val="left"/>
       <w:pPr>
-        <w:ind w:left="6536" w:hanging="360"/>
+        <w:ind w:left="6480" w:hanging="360"/>
       </w:pPr>
       <w:rPr>
         <w:rFonts w:ascii="Wingdings" w:hAnsi="Wingdings" w:hint="default"/>
@@ -16501,6 +17613,119 @@
     </w:lvl>
   </w:abstractNum>
   <w:abstractNum w:abstractNumId="3" w15:restartNumberingAfterBreak="0">
+    <w:nsid w:val="14DE4677"/>
+    <w:multiLevelType w:val="hybridMultilevel"/>
+    <w:tmpl w:val="12F6DBAC"/>
+    <w:lvl w:ilvl="0" w:tplc="04090005">
+      <w:start w:val="1"/>
+      <w:numFmt w:val="bullet"/>
+      <w:lvlText w:val=""/>
+      <w:lvlJc w:val="left"/>
+      <w:pPr>
+        <w:ind w:left="776" w:hanging="360"/>
+      </w:pPr>
+      <w:rPr>
+        <w:rFonts w:ascii="Wingdings" w:hAnsi="Wingdings" w:hint="default"/>
+      </w:rPr>
+    </w:lvl>
+    <w:lvl w:ilvl="1" w:tplc="08090003" w:tentative="1">
+      <w:start w:val="1"/>
+      <w:numFmt w:val="bullet"/>
+      <w:lvlText w:val="o"/>
+      <w:lvlJc w:val="left"/>
+      <w:pPr>
+        <w:ind w:left="1496" w:hanging="360"/>
+      </w:pPr>
+      <w:rPr>
+        <w:rFonts w:ascii="Courier New" w:hAnsi="Courier New" w:cs="Courier New" w:hint="default"/>
+      </w:rPr>
+    </w:lvl>
+    <w:lvl w:ilvl="2" w:tplc="08090005" w:tentative="1">
+      <w:start w:val="1"/>
+      <w:numFmt w:val="bullet"/>
+      <w:lvlText w:val=""/>
+      <w:lvlJc w:val="left"/>
+      <w:pPr>
+        <w:ind w:left="2216" w:hanging="360"/>
+      </w:pPr>
+      <w:rPr>
+        <w:rFonts w:ascii="Wingdings" w:hAnsi="Wingdings" w:hint="default"/>
+      </w:rPr>
+    </w:lvl>
+    <w:lvl w:ilvl="3" w:tplc="08090001" w:tentative="1">
+      <w:start w:val="1"/>
+      <w:numFmt w:val="bullet"/>
+      <w:lvlText w:val=""/>
+      <w:lvlJc w:val="left"/>
+      <w:pPr>
+        <w:ind w:left="2936" w:hanging="360"/>
+      </w:pPr>
+      <w:rPr>
+        <w:rFonts w:ascii="Symbol" w:hAnsi="Symbol" w:hint="default"/>
+      </w:rPr>
+    </w:lvl>
+    <w:lvl w:ilvl="4" w:tplc="08090003" w:tentative="1">
+      <w:start w:val="1"/>
+      <w:numFmt w:val="bullet"/>
+      <w:lvlText w:val="o"/>
+      <w:lvlJc w:val="left"/>
+      <w:pPr>
+        <w:ind w:left="3656" w:hanging="360"/>
+      </w:pPr>
+      <w:rPr>
+        <w:rFonts w:ascii="Courier New" w:hAnsi="Courier New" w:cs="Courier New" w:hint="default"/>
+      </w:rPr>
+    </w:lvl>
+    <w:lvl w:ilvl="5" w:tplc="08090005" w:tentative="1">
+      <w:start w:val="1"/>
+      <w:numFmt w:val="bullet"/>
+      <w:lvlText w:val=""/>
+      <w:lvlJc w:val="left"/>
+      <w:pPr>
+        <w:ind w:left="4376" w:hanging="360"/>
+      </w:pPr>
+      <w:rPr>
+        <w:rFonts w:ascii="Wingdings" w:hAnsi="Wingdings" w:hint="default"/>
+      </w:rPr>
+    </w:lvl>
+    <w:lvl w:ilvl="6" w:tplc="08090001" w:tentative="1">
+      <w:start w:val="1"/>
+      <w:numFmt w:val="bullet"/>
+      <w:lvlText w:val=""/>
+      <w:lvlJc w:val="left"/>
+      <w:pPr>
+        <w:ind w:left="5096" w:hanging="360"/>
+      </w:pPr>
+      <w:rPr>
+        <w:rFonts w:ascii="Symbol" w:hAnsi="Symbol" w:hint="default"/>
+      </w:rPr>
+    </w:lvl>
+    <w:lvl w:ilvl="7" w:tplc="08090003" w:tentative="1">
+      <w:start w:val="1"/>
+      <w:numFmt w:val="bullet"/>
+      <w:lvlText w:val="o"/>
+      <w:lvlJc w:val="left"/>
+      <w:pPr>
+        <w:ind w:left="5816" w:hanging="360"/>
+      </w:pPr>
+      <w:rPr>
+        <w:rFonts w:ascii="Courier New" w:hAnsi="Courier New" w:cs="Courier New" w:hint="default"/>
+      </w:rPr>
+    </w:lvl>
+    <w:lvl w:ilvl="8" w:tplc="08090005" w:tentative="1">
+      <w:start w:val="1"/>
+      <w:numFmt w:val="bullet"/>
+      <w:lvlText w:val=""/>
+      <w:lvlJc w:val="left"/>
+      <w:pPr>
+        <w:ind w:left="6536" w:hanging="360"/>
+      </w:pPr>
+      <w:rPr>
+        <w:rFonts w:ascii="Wingdings" w:hAnsi="Wingdings" w:hint="default"/>
+      </w:rPr>
+    </w:lvl>
+  </w:abstractNum>
+  <w:abstractNum w:abstractNumId="4" w15:restartNumberingAfterBreak="0">
     <w:nsid w:val="19691423"/>
     <w:multiLevelType w:val="hybridMultilevel"/>
     <w:tmpl w:val="7EDAF78E"/>
@@ -16613,7 +17838,7 @@
       </w:rPr>
     </w:lvl>
   </w:abstractNum>
-  <w:abstractNum w:abstractNumId="4" w15:restartNumberingAfterBreak="0">
+  <w:abstractNum w:abstractNumId="5" w15:restartNumberingAfterBreak="0">
     <w:nsid w:val="1980017E"/>
     <w:multiLevelType w:val="hybridMultilevel"/>
     <w:tmpl w:val="A71098A8"/>
@@ -16702,7 +17927,120 @@
       </w:pPr>
     </w:lvl>
   </w:abstractNum>
-  <w:abstractNum w:abstractNumId="5" w15:restartNumberingAfterBreak="0">
+  <w:abstractNum w:abstractNumId="6" w15:restartNumberingAfterBreak="0">
+    <w:nsid w:val="1B34605D"/>
+    <w:multiLevelType w:val="hybridMultilevel"/>
+    <w:tmpl w:val="458EA63C"/>
+    <w:lvl w:ilvl="0" w:tplc="04090005">
+      <w:start w:val="1"/>
+      <w:numFmt w:val="bullet"/>
+      <w:lvlText w:val=""/>
+      <w:lvlJc w:val="left"/>
+      <w:pPr>
+        <w:ind w:left="720" w:hanging="360"/>
+      </w:pPr>
+      <w:rPr>
+        <w:rFonts w:ascii="Wingdings" w:hAnsi="Wingdings" w:hint="default"/>
+      </w:rPr>
+    </w:lvl>
+    <w:lvl w:ilvl="1" w:tplc="08090003" w:tentative="1">
+      <w:start w:val="1"/>
+      <w:numFmt w:val="bullet"/>
+      <w:lvlText w:val="o"/>
+      <w:lvlJc w:val="left"/>
+      <w:pPr>
+        <w:ind w:left="1440" w:hanging="360"/>
+      </w:pPr>
+      <w:rPr>
+        <w:rFonts w:ascii="Courier New" w:hAnsi="Courier New" w:cs="Courier New" w:hint="default"/>
+      </w:rPr>
+    </w:lvl>
+    <w:lvl w:ilvl="2" w:tplc="08090005" w:tentative="1">
+      <w:start w:val="1"/>
+      <w:numFmt w:val="bullet"/>
+      <w:lvlText w:val=""/>
+      <w:lvlJc w:val="left"/>
+      <w:pPr>
+        <w:ind w:left="2160" w:hanging="360"/>
+      </w:pPr>
+      <w:rPr>
+        <w:rFonts w:ascii="Wingdings" w:hAnsi="Wingdings" w:hint="default"/>
+      </w:rPr>
+    </w:lvl>
+    <w:lvl w:ilvl="3" w:tplc="08090001" w:tentative="1">
+      <w:start w:val="1"/>
+      <w:numFmt w:val="bullet"/>
+      <w:lvlText w:val=""/>
+      <w:lvlJc w:val="left"/>
+      <w:pPr>
+        <w:ind w:left="2880" w:hanging="360"/>
+      </w:pPr>
+      <w:rPr>
+        <w:rFonts w:ascii="Symbol" w:hAnsi="Symbol" w:hint="default"/>
+      </w:rPr>
+    </w:lvl>
+    <w:lvl w:ilvl="4" w:tplc="08090003" w:tentative="1">
+      <w:start w:val="1"/>
+      <w:numFmt w:val="bullet"/>
+      <w:lvlText w:val="o"/>
+      <w:lvlJc w:val="left"/>
+      <w:pPr>
+        <w:ind w:left="3600" w:hanging="360"/>
+      </w:pPr>
+      <w:rPr>
+        <w:rFonts w:ascii="Courier New" w:hAnsi="Courier New" w:cs="Courier New" w:hint="default"/>
+      </w:rPr>
+    </w:lvl>
+    <w:lvl w:ilvl="5" w:tplc="08090005" w:tentative="1">
+      <w:start w:val="1"/>
+      <w:numFmt w:val="bullet"/>
+      <w:lvlText w:val=""/>
+      <w:lvlJc w:val="left"/>
+      <w:pPr>
+        <w:ind w:left="4320" w:hanging="360"/>
+      </w:pPr>
+      <w:rPr>
+        <w:rFonts w:ascii="Wingdings" w:hAnsi="Wingdings" w:hint="default"/>
+      </w:rPr>
+    </w:lvl>
+    <w:lvl w:ilvl="6" w:tplc="08090001" w:tentative="1">
+      <w:start w:val="1"/>
+      <w:numFmt w:val="bullet"/>
+      <w:lvlText w:val=""/>
+      <w:lvlJc w:val="left"/>
+      <w:pPr>
+        <w:ind w:left="5040" w:hanging="360"/>
+      </w:pPr>
+      <w:rPr>
+        <w:rFonts w:ascii="Symbol" w:hAnsi="Symbol" w:hint="default"/>
+      </w:rPr>
+    </w:lvl>
+    <w:lvl w:ilvl="7" w:tplc="08090003" w:tentative="1">
+      <w:start w:val="1"/>
+      <w:numFmt w:val="bullet"/>
+      <w:lvlText w:val="o"/>
+      <w:lvlJc w:val="left"/>
+      <w:pPr>
+        <w:ind w:left="5760" w:hanging="360"/>
+      </w:pPr>
+      <w:rPr>
+        <w:rFonts w:ascii="Courier New" w:hAnsi="Courier New" w:cs="Courier New" w:hint="default"/>
+      </w:rPr>
+    </w:lvl>
+    <w:lvl w:ilvl="8" w:tplc="08090005" w:tentative="1">
+      <w:start w:val="1"/>
+      <w:numFmt w:val="bullet"/>
+      <w:lvlText w:val=""/>
+      <w:lvlJc w:val="left"/>
+      <w:pPr>
+        <w:ind w:left="6480" w:hanging="360"/>
+      </w:pPr>
+      <w:rPr>
+        <w:rFonts w:ascii="Wingdings" w:hAnsi="Wingdings" w:hint="default"/>
+      </w:rPr>
+    </w:lvl>
+  </w:abstractNum>
+  <w:abstractNum w:abstractNumId="7" w15:restartNumberingAfterBreak="0">
     <w:nsid w:val="2634651E"/>
     <w:multiLevelType w:val="multilevel"/>
     <w:tmpl w:val="EE748FF0"/>
@@ -16851,7 +18189,7 @@
       </w:rPr>
     </w:lvl>
   </w:abstractNum>
-  <w:abstractNum w:abstractNumId="6" w15:restartNumberingAfterBreak="0">
+  <w:abstractNum w:abstractNumId="8" w15:restartNumberingAfterBreak="0">
     <w:nsid w:val="2B2A3310"/>
     <w:multiLevelType w:val="multilevel"/>
     <w:tmpl w:val="40CEA588"/>
@@ -16964,7 +18302,7 @@
       </w:pPr>
     </w:lvl>
   </w:abstractNum>
-  <w:abstractNum w:abstractNumId="7" w15:restartNumberingAfterBreak="0">
+  <w:abstractNum w:abstractNumId="9" w15:restartNumberingAfterBreak="0">
     <w:nsid w:val="378F16BF"/>
     <w:multiLevelType w:val="hybridMultilevel"/>
     <w:tmpl w:val="BFDCF38E"/>
@@ -17077,7 +18415,7 @@
       </w:rPr>
     </w:lvl>
   </w:abstractNum>
-  <w:abstractNum w:abstractNumId="8" w15:restartNumberingAfterBreak="0">
+  <w:abstractNum w:abstractNumId="10" w15:restartNumberingAfterBreak="0">
     <w:nsid w:val="42724D3C"/>
     <w:multiLevelType w:val="multilevel"/>
     <w:tmpl w:val="8C2284E8"/>
@@ -17226,7 +18564,7 @@
       </w:rPr>
     </w:lvl>
   </w:abstractNum>
-  <w:abstractNum w:abstractNumId="9" w15:restartNumberingAfterBreak="0">
+  <w:abstractNum w:abstractNumId="11" w15:restartNumberingAfterBreak="0">
     <w:nsid w:val="432E7780"/>
     <w:multiLevelType w:val="multilevel"/>
     <w:tmpl w:val="70E09AE4"/>
@@ -17375,7 +18713,7 @@
       </w:rPr>
     </w:lvl>
   </w:abstractNum>
-  <w:abstractNum w:abstractNumId="10" w15:restartNumberingAfterBreak="0">
+  <w:abstractNum w:abstractNumId="12" w15:restartNumberingAfterBreak="0">
     <w:nsid w:val="432F1AFB"/>
     <w:multiLevelType w:val="hybridMultilevel"/>
     <w:tmpl w:val="84D0BE9C"/>
@@ -17488,7 +18826,7 @@
       </w:rPr>
     </w:lvl>
   </w:abstractNum>
-  <w:abstractNum w:abstractNumId="11" w15:restartNumberingAfterBreak="0">
+  <w:abstractNum w:abstractNumId="13" w15:restartNumberingAfterBreak="0">
     <w:nsid w:val="58806586"/>
     <w:multiLevelType w:val="multilevel"/>
     <w:tmpl w:val="39BC6188"/>
@@ -17637,7 +18975,7 @@
       </w:rPr>
     </w:lvl>
   </w:abstractNum>
-  <w:abstractNum w:abstractNumId="12" w15:restartNumberingAfterBreak="0">
+  <w:abstractNum w:abstractNumId="14" w15:restartNumberingAfterBreak="0">
     <w:nsid w:val="61CE7081"/>
     <w:multiLevelType w:val="hybridMultilevel"/>
     <w:tmpl w:val="CA1ABC8E"/>
@@ -17750,7 +19088,7 @@
       </w:rPr>
     </w:lvl>
   </w:abstractNum>
-  <w:abstractNum w:abstractNumId="13" w15:restartNumberingAfterBreak="0">
+  <w:abstractNum w:abstractNumId="15" w15:restartNumberingAfterBreak="0">
     <w:nsid w:val="687632F0"/>
     <w:multiLevelType w:val="hybridMultilevel"/>
     <w:tmpl w:val="98CE9D44"/>
@@ -17863,7 +19201,7 @@
       </w:rPr>
     </w:lvl>
   </w:abstractNum>
-  <w:abstractNum w:abstractNumId="14" w15:restartNumberingAfterBreak="0">
+  <w:abstractNum w:abstractNumId="16" w15:restartNumberingAfterBreak="0">
     <w:nsid w:val="6CD31681"/>
     <w:multiLevelType w:val="hybridMultilevel"/>
     <w:tmpl w:val="24DEAE68"/>
@@ -17977,49 +19315,55 @@
     </w:lvl>
   </w:abstractNum>
   <w:num w:numId="1">
+    <w:abstractNumId w:val="9"/>
+  </w:num>
+  <w:num w:numId="2">
+    <w:abstractNumId w:val="15"/>
+  </w:num>
+  <w:num w:numId="3">
+    <w:abstractNumId w:val="8"/>
+  </w:num>
+  <w:num w:numId="4">
+    <w:abstractNumId w:val="2"/>
+  </w:num>
+  <w:num w:numId="5">
+    <w:abstractNumId w:val="11"/>
+  </w:num>
+  <w:num w:numId="6">
+    <w:abstractNumId w:val="12"/>
+  </w:num>
+  <w:num w:numId="7">
+    <w:abstractNumId w:val="3"/>
+  </w:num>
+  <w:num w:numId="8">
+    <w:abstractNumId w:val="14"/>
+  </w:num>
+  <w:num w:numId="9">
+    <w:abstractNumId w:val="13"/>
+  </w:num>
+  <w:num w:numId="10">
+    <w:abstractNumId w:val="4"/>
+  </w:num>
+  <w:num w:numId="11">
     <w:abstractNumId w:val="7"/>
   </w:num>
-  <w:num w:numId="2">
-    <w:abstractNumId w:val="13"/>
+  <w:num w:numId="12">
+    <w:abstractNumId w:val="10"/>
   </w:num>
-  <w:num w:numId="3">
+  <w:num w:numId="13">
+    <w:abstractNumId w:val="1"/>
+  </w:num>
+  <w:num w:numId="14">
+    <w:abstractNumId w:val="16"/>
+  </w:num>
+  <w:num w:numId="15">
+    <w:abstractNumId w:val="5"/>
+  </w:num>
+  <w:num w:numId="16">
     <w:abstractNumId w:val="6"/>
   </w:num>
-  <w:num w:numId="4">
-    <w:abstractNumId w:val="1"/>
-  </w:num>
-  <w:num w:numId="5">
-    <w:abstractNumId w:val="9"/>
-  </w:num>
-  <w:num w:numId="6">
-    <w:abstractNumId w:val="10"/>
-  </w:num>
-  <w:num w:numId="7">
-    <w:abstractNumId w:val="2"/>
-  </w:num>
-  <w:num w:numId="8">
-    <w:abstractNumId w:val="12"/>
-  </w:num>
-  <w:num w:numId="9">
-    <w:abstractNumId w:val="11"/>
-  </w:num>
-  <w:num w:numId="10">
-    <w:abstractNumId w:val="3"/>
-  </w:num>
-  <w:num w:numId="11">
-    <w:abstractNumId w:val="5"/>
-  </w:num>
-  <w:num w:numId="12">
-    <w:abstractNumId w:val="8"/>
-  </w:num>
-  <w:num w:numId="13">
+  <w:num w:numId="17">
     <w:abstractNumId w:val="0"/>
-  </w:num>
-  <w:num w:numId="14">
-    <w:abstractNumId w:val="14"/>
-  </w:num>
-  <w:num w:numId="15">
-    <w:abstractNumId w:val="4"/>
   </w:num>
 </w:numbering>
 </file>
@@ -18652,6 +19996,7 @@
   <w:style w:type="character" w:default="1" w:styleId="DefaultParagraphFont">
     <w:name w:val="Default Paragraph Font"/>
     <w:uiPriority w:val="1"/>
+    <w:semiHidden/>
     <w:unhideWhenUsed/>
   </w:style>
   <w:style w:type="table" w:default="1" w:styleId="TableNormal">
@@ -19809,7 +21154,7 @@
     <b:Year>2016</b:Year>
     <b:JournalName>IEEE International Conference</b:JournalName>
     <b:Pages>914-917</b:Pages>
-    <b:RefOrder>34</b:RefOrder>
+    <b:RefOrder>38</b:RefOrder>
   </b:Source>
   <b:Source>
     <b:Tag>Kay19</b:Tag>
@@ -20562,11 +21907,99 @@
     <b:YearAccessed>2021</b:YearAccessed>
     <b:RefOrder>33</b:RefOrder>
   </b:Source>
+  <b:Source>
+    <b:Tag>Pal20</b:Tag>
+    <b:SourceType>InternetSite</b:SourceType>
+    <b:Guid>{B3B7074B-8FEF-394A-A2DF-089606133A13}</b:Guid>
+    <b:Author>
+      <b:Author>
+        <b:NameList>
+          <b:Person>
+            <b:Last>Sharma</b:Last>
+            <b:First>Palash</b:First>
+          </b:Person>
+        </b:NameList>
+      </b:Author>
+    </b:Author>
+    <b:Title>MLK making AI simple</b:Title>
+    <b:URL>https://machinelearningknowledge.ai/keras-dense-layer-explained-for-beginners/</b:URL>
+    <b:Year>2020</b:Year>
+    <b:YearAccessed>2021</b:YearAccessed>
+    <b:MonthAccessed>April</b:MonthAccessed>
+    <b:DayAccessed>5th</b:DayAccessed>
+    <b:RefOrder>34</b:RefOrder>
+  </b:Source>
+  <b:Source>
+    <b:Tag>Jas21</b:Tag>
+    <b:SourceType>InternetSite</b:SourceType>
+    <b:Guid>{1527AAEF-99F1-F041-BE2F-135CA2F887C0}</b:Guid>
+    <b:Author>
+      <b:Author>
+        <b:NameList>
+          <b:Person>
+            <b:Last>Brownlee</b:Last>
+            <b:First>Jason</b:First>
+          </b:Person>
+        </b:NameList>
+      </b:Author>
+    </b:Author>
+    <b:Title>Machine Learning Mastery</b:Title>
+    <b:URL>https://machinelearningmastery.com/choose-an-activation-function-for-deep-learning/</b:URL>
+    <b:Year>2021</b:Year>
+    <b:YearAccessed>2021</b:YearAccessed>
+    <b:MonthAccessed>April</b:MonthAccessed>
+    <b:DayAccessed>5</b:DayAccessed>
+    <b:RefOrder>35</b:RefOrder>
+  </b:Source>
+  <b:Source>
+    <b:Tag>Dee18</b:Tag>
+    <b:SourceType>InternetSite</b:SourceType>
+    <b:Guid>{072F6CFB-4BCF-0B43-9028-61113426FE97}</b:Guid>
+    <b:Author>
+      <b:Author>
+        <b:NameList>
+          <b:Person>
+            <b:Last>Lizard</b:Last>
+            <b:First>Deep</b:First>
+          </b:Person>
+        </b:NameList>
+      </b:Author>
+    </b:Author>
+    <b:Title>Machine Learning &amp; Deep Learning Fundamentals</b:Title>
+    <b:URL>https://deeplizard.com/learn/video/ZjM_XQa5s6s</b:URL>
+    <b:Year>2018</b:Year>
+    <b:YearAccessed>2021</b:YearAccessed>
+    <b:MonthAccessed>Febraury</b:MonthAccessed>
+    <b:DayAccessed>15</b:DayAccessed>
+    <b:RefOrder>36</b:RefOrder>
+  </b:Source>
+  <b:Source>
+    <b:Tag>Jas18</b:Tag>
+    <b:SourceType>InternetSite</b:SourceType>
+    <b:Guid>{A83E44A1-15B0-1A4A-B122-DBBA01CAB912}</b:Guid>
+    <b:Author>
+      <b:Author>
+        <b:NameList>
+          <b:Person>
+            <b:Last>Brownlee</b:Last>
+            <b:First>Jason</b:First>
+          </b:Person>
+        </b:NameList>
+      </b:Author>
+    </b:Author>
+    <b:Title>Machine Learning Mastery - A Gentle Introduction to Dropout for Regularizing Deep Neural Networks</b:Title>
+    <b:URL>https://machinelearningmastery.com/dropout-for-regularizing-deep-neural-networks/</b:URL>
+    <b:Year>2018</b:Year>
+    <b:YearAccessed>2021</b:YearAccessed>
+    <b:MonthAccessed>April</b:MonthAccessed>
+    <b:DayAccessed>5</b:DayAccessed>
+    <b:RefOrder>37</b:RefOrder>
+  </b:Source>
 </b:Sources>
 </file>
 
 <file path=customXml/itemProps1.xml><?xml version="1.0" encoding="utf-8"?>
-<ds:datastoreItem xmlns:ds="http://schemas.openxmlformats.org/officeDocument/2006/customXml" ds:itemID="{894A104F-7516-5C45-890C-A930803901F3}">
+<ds:datastoreItem xmlns:ds="http://schemas.openxmlformats.org/officeDocument/2006/customXml" ds:itemID="{41019D9C-D7FD-5346-BAB2-197919CEEAC2}">
   <ds:schemaRefs>
     <ds:schemaRef ds:uri="http://schemas.openxmlformats.org/officeDocument/2006/bibliography"/>
   </ds:schemaRefs>

</xml_diff>

<commit_message>
testing and evaluation completed
</commit_message>
<xml_diff>
--- a/Main file/Main.docx
+++ b/Main file/Main.docx
@@ -4614,27 +4614,14 @@
                       <w:r>
                         <w:t xml:space="preserve">Figure </w:t>
                       </w:r>
-                      <w:r>
-                        <w:fldChar w:fldCharType="begin"/>
-                      </w:r>
-                      <w:r>
-                        <w:instrText xml:space="preserve"> SEQ Figure \* ARABIC </w:instrText>
-                      </w:r>
-                      <w:r>
-                        <w:fldChar w:fldCharType="separate"/>
-                      </w:r>
-                      <w:r>
-                        <w:rPr>
-                          <w:noProof/>
-                        </w:rPr>
-                        <w:t>2</w:t>
-                      </w:r>
-                      <w:r>
-                        <w:rPr>
-                          <w:noProof/>
-                        </w:rPr>
-                        <w:fldChar w:fldCharType="end"/>
-                      </w:r>
+                      <w:fldSimple w:instr=" SEQ Figure \* ARABIC ">
+                        <w:r>
+                          <w:rPr>
+                            <w:noProof/>
+                          </w:rPr>
+                          <w:t>2</w:t>
+                        </w:r>
+                      </w:fldSimple>
                       <w:bookmarkEnd w:id="5"/>
                     </w:p>
                   </w:txbxContent>
@@ -4717,7 +4704,7 @@
           <w:szCs w:val="26"/>
         </w:rPr>
       </w:pPr>
-      <w:bookmarkStart w:id="6" w:name="_Toc69650456"/>
+      <w:bookmarkStart w:id="5" w:name="_Toc69650456"/>
       <w:r>
         <w:rPr>
           <w:caps w:val="0"/>
@@ -4774,7 +4761,7 @@
         </w:rPr>
         <w:t>bjectives</w:t>
       </w:r>
-      <w:bookmarkEnd w:id="6"/>
+      <w:bookmarkEnd w:id="5"/>
     </w:p>
     <w:p>
       <w:pPr>
@@ -5818,7 +5805,7 @@
                                 <w:szCs w:val="20"/>
                               </w:rPr>
                             </w:pPr>
-                            <w:bookmarkStart w:id="7" w:name="_Ref64833558"/>
+                            <w:bookmarkStart w:id="6" w:name="_Ref64833558"/>
                             <w:r>
                               <w:t xml:space="preserve">Figure </w:t>
                             </w:r>
@@ -5843,7 +5830,7 @@
                               </w:rPr>
                               <w:fldChar w:fldCharType="end"/>
                             </w:r>
-                            <w:bookmarkEnd w:id="7"/>
+                            <w:bookmarkEnd w:id="6"/>
                           </w:p>
                         </w:txbxContent>
                       </wps:txbx>
@@ -5878,27 +5865,14 @@
                       <w:r>
                         <w:t xml:space="preserve">Figure </w:t>
                       </w:r>
-                      <w:r>
-                        <w:fldChar w:fldCharType="begin"/>
-                      </w:r>
-                      <w:r>
-                        <w:instrText xml:space="preserve"> SEQ Figure \* ARABIC </w:instrText>
-                      </w:r>
-                      <w:r>
-                        <w:fldChar w:fldCharType="separate"/>
-                      </w:r>
-                      <w:r>
-                        <w:rPr>
-                          <w:noProof/>
-                        </w:rPr>
-                        <w:t>3</w:t>
-                      </w:r>
-                      <w:r>
-                        <w:rPr>
-                          <w:noProof/>
-                        </w:rPr>
-                        <w:fldChar w:fldCharType="end"/>
-                      </w:r>
+                      <w:fldSimple w:instr=" SEQ Figure \* ARABIC ">
+                        <w:r>
+                          <w:rPr>
+                            <w:noProof/>
+                          </w:rPr>
+                          <w:t>3</w:t>
+                        </w:r>
+                      </w:fldSimple>
                       <w:bookmarkEnd w:id="8"/>
                     </w:p>
                   </w:txbxContent>
@@ -6346,7 +6320,7 @@
                                 <w:noProof/>
                               </w:rPr>
                             </w:pPr>
-                            <w:bookmarkStart w:id="9" w:name="_Ref64833588"/>
+                            <w:bookmarkStart w:id="7" w:name="_Ref64833588"/>
                             <w:r>
                               <w:t xml:space="preserve">Figure </w:t>
                             </w:r>
@@ -6371,7 +6345,7 @@
                               </w:rPr>
                               <w:fldChar w:fldCharType="end"/>
                             </w:r>
-                            <w:bookmarkEnd w:id="9"/>
+                            <w:bookmarkEnd w:id="7"/>
                           </w:p>
                         </w:txbxContent>
                       </wps:txbx>
@@ -6405,27 +6379,14 @@
                       <w:r>
                         <w:t xml:space="preserve">Figure </w:t>
                       </w:r>
-                      <w:r>
-                        <w:fldChar w:fldCharType="begin"/>
-                      </w:r>
-                      <w:r>
-                        <w:instrText xml:space="preserve"> SEQ Figure \* ARABIC </w:instrText>
-                      </w:r>
-                      <w:r>
-                        <w:fldChar w:fldCharType="separate"/>
-                      </w:r>
-                      <w:r>
-                        <w:rPr>
-                          <w:noProof/>
-                        </w:rPr>
-                        <w:t>4</w:t>
-                      </w:r>
-                      <w:r>
-                        <w:rPr>
-                          <w:noProof/>
-                        </w:rPr>
-                        <w:fldChar w:fldCharType="end"/>
-                      </w:r>
+                      <w:fldSimple w:instr=" SEQ Figure \* ARABIC ">
+                        <w:r>
+                          <w:rPr>
+                            <w:noProof/>
+                          </w:rPr>
+                          <w:t>4</w:t>
+                        </w:r>
+                      </w:fldSimple>
                       <w:bookmarkEnd w:id="10"/>
                     </w:p>
                   </w:txbxContent>
@@ -6494,7 +6455,7 @@
                                 <w:noProof/>
                               </w:rPr>
                             </w:pPr>
-                            <w:bookmarkStart w:id="11" w:name="_Ref64833602"/>
+                            <w:bookmarkStart w:id="8" w:name="_Ref64833602"/>
                             <w:r>
                               <w:t xml:space="preserve">Figure </w:t>
                             </w:r>
@@ -6519,7 +6480,7 @@
                               </w:rPr>
                               <w:fldChar w:fldCharType="end"/>
                             </w:r>
-                            <w:bookmarkEnd w:id="11"/>
+                            <w:bookmarkEnd w:id="8"/>
                           </w:p>
                         </w:txbxContent>
                       </wps:txbx>
@@ -6553,27 +6514,14 @@
                       <w:r>
                         <w:t xml:space="preserve">Figure </w:t>
                       </w:r>
-                      <w:r>
-                        <w:fldChar w:fldCharType="begin"/>
-                      </w:r>
-                      <w:r>
-                        <w:instrText xml:space="preserve"> SEQ Figure \* ARABIC </w:instrText>
-                      </w:r>
-                      <w:r>
-                        <w:fldChar w:fldCharType="separate"/>
-                      </w:r>
-                      <w:r>
-                        <w:rPr>
-                          <w:noProof/>
-                        </w:rPr>
-                        <w:t>5</w:t>
-                      </w:r>
-                      <w:r>
-                        <w:rPr>
-                          <w:noProof/>
-                        </w:rPr>
-                        <w:fldChar w:fldCharType="end"/>
-                      </w:r>
+                      <w:fldSimple w:instr=" SEQ Figure \* ARABIC ">
+                        <w:r>
+                          <w:rPr>
+                            <w:noProof/>
+                          </w:rPr>
+                          <w:t>5</w:t>
+                        </w:r>
+                      </w:fldSimple>
                       <w:bookmarkEnd w:id="12"/>
                     </w:p>
                   </w:txbxContent>
@@ -6744,7 +6692,7 @@
                                 <w:noProof/>
                               </w:rPr>
                             </w:pPr>
-                            <w:bookmarkStart w:id="13" w:name="_Ref64833575"/>
+                            <w:bookmarkStart w:id="9" w:name="_Ref64833575"/>
                             <w:r>
                               <w:t xml:space="preserve">Figure </w:t>
                             </w:r>
@@ -6769,7 +6717,7 @@
                               </w:rPr>
                               <w:fldChar w:fldCharType="end"/>
                             </w:r>
-                            <w:bookmarkEnd w:id="13"/>
+                            <w:bookmarkEnd w:id="9"/>
                           </w:p>
                         </w:txbxContent>
                       </wps:txbx>
@@ -6803,27 +6751,14 @@
                       <w:r>
                         <w:t xml:space="preserve">Figure </w:t>
                       </w:r>
-                      <w:r>
-                        <w:fldChar w:fldCharType="begin"/>
-                      </w:r>
-                      <w:r>
-                        <w:instrText xml:space="preserve"> SEQ Figure \* ARABIC </w:instrText>
-                      </w:r>
-                      <w:r>
-                        <w:fldChar w:fldCharType="separate"/>
-                      </w:r>
-                      <w:r>
-                        <w:rPr>
-                          <w:noProof/>
-                        </w:rPr>
-                        <w:t>6</w:t>
-                      </w:r>
-                      <w:r>
-                        <w:rPr>
-                          <w:noProof/>
-                        </w:rPr>
-                        <w:fldChar w:fldCharType="end"/>
-                      </w:r>
+                      <w:fldSimple w:instr=" SEQ Figure \* ARABIC ">
+                        <w:r>
+                          <w:rPr>
+                            <w:noProof/>
+                          </w:rPr>
+                          <w:t>6</w:t>
+                        </w:r>
+                      </w:fldSimple>
                       <w:bookmarkEnd w:id="14"/>
                     </w:p>
                   </w:txbxContent>
@@ -6844,7 +6779,7 @@
           <w:szCs w:val="24"/>
         </w:rPr>
       </w:pPr>
-      <w:bookmarkStart w:id="15" w:name="_Toc69650457"/>
+      <w:bookmarkStart w:id="10" w:name="_Toc69650457"/>
       <w:r>
         <w:rPr>
           <w:caps w:val="0"/>
@@ -6877,7 +6812,7 @@
         </w:rPr>
         <w:t>eep neural network</w:t>
       </w:r>
-      <w:bookmarkEnd w:id="15"/>
+      <w:bookmarkEnd w:id="10"/>
     </w:p>
     <w:p>
       <w:pPr>
@@ -6889,7 +6824,7 @@
           <w:szCs w:val="26"/>
         </w:rPr>
       </w:pPr>
-      <w:bookmarkStart w:id="16" w:name="_Toc69650458"/>
+      <w:bookmarkStart w:id="11" w:name="_Toc69650458"/>
       <w:r>
         <w:rPr>
           <w:rFonts w:cstheme="minorHAnsi"/>
@@ -6924,7 +6859,7 @@
         </w:rPr>
         <w:t>.</w:t>
       </w:r>
-      <w:bookmarkEnd w:id="16"/>
+      <w:bookmarkEnd w:id="11"/>
     </w:p>
     <w:p>
       <w:pPr>
@@ -7344,7 +7279,7 @@
           <w:szCs w:val="26"/>
         </w:rPr>
       </w:pPr>
-      <w:bookmarkStart w:id="17" w:name="_Toc69650459"/>
+      <w:bookmarkStart w:id="12" w:name="_Toc69650459"/>
       <w:r>
         <w:rPr>
           <w:rFonts w:cstheme="minorHAnsi"/>
@@ -7390,7 +7325,7 @@
         </w:rPr>
         <w:t>.</w:t>
       </w:r>
-      <w:bookmarkEnd w:id="17"/>
+      <w:bookmarkEnd w:id="12"/>
     </w:p>
     <w:p>
       <w:pPr>
@@ -7707,7 +7642,7 @@
           <w:szCs w:val="24"/>
         </w:rPr>
       </w:pPr>
-      <w:bookmarkStart w:id="18" w:name="_Ref65059274"/>
+      <w:bookmarkStart w:id="13" w:name="_Ref65059274"/>
       <w:r>
         <w:t xml:space="preserve">Figure </w:t>
       </w:r>
@@ -7732,7 +7667,7 @@
         </w:rPr>
         <w:fldChar w:fldCharType="end"/>
       </w:r>
-      <w:bookmarkEnd w:id="18"/>
+      <w:bookmarkEnd w:id="13"/>
     </w:p>
     <w:p>
       <w:pPr>
@@ -7990,7 +7925,7 @@
           <w:szCs w:val="24"/>
         </w:rPr>
       </w:pPr>
-      <w:bookmarkStart w:id="19" w:name="_Ref65059291"/>
+      <w:bookmarkStart w:id="14" w:name="_Ref65059291"/>
       <w:r>
         <w:t xml:space="preserve">Figure </w:t>
       </w:r>
@@ -8015,7 +7950,7 @@
         </w:rPr>
         <w:fldChar w:fldCharType="end"/>
       </w:r>
-      <w:bookmarkEnd w:id="19"/>
+      <w:bookmarkEnd w:id="14"/>
     </w:p>
     <w:p>
       <w:pPr>
@@ -8127,7 +8062,7 @@
           <w:szCs w:val="26"/>
         </w:rPr>
       </w:pPr>
-      <w:bookmarkStart w:id="20" w:name="_Toc69650460"/>
+      <w:bookmarkStart w:id="15" w:name="_Toc69650460"/>
       <w:r>
         <w:rPr>
           <w:rFonts w:cstheme="minorHAnsi"/>
@@ -8254,7 +8189,7 @@
         </w:rPr>
         <w:t>?</w:t>
       </w:r>
-      <w:bookmarkEnd w:id="20"/>
+      <w:bookmarkEnd w:id="15"/>
     </w:p>
     <w:p>
       <w:pPr>
@@ -9067,7 +9002,7 @@
           <w:szCs w:val="26"/>
         </w:rPr>
       </w:pPr>
-      <w:bookmarkStart w:id="21" w:name="_Toc69650461"/>
+      <w:bookmarkStart w:id="16" w:name="_Toc69650461"/>
       <w:r>
         <w:rPr>
           <w:rFonts w:cstheme="minorHAnsi"/>
@@ -9131,7 +9066,7 @@
         </w:rPr>
         <w:t>.</w:t>
       </w:r>
-      <w:bookmarkEnd w:id="21"/>
+      <w:bookmarkEnd w:id="16"/>
     </w:p>
     <w:p>
       <w:pPr>
@@ -9357,7 +9292,7 @@
           <w:szCs w:val="26"/>
         </w:rPr>
       </w:pPr>
-      <w:bookmarkStart w:id="22" w:name="_Ref65520536"/>
+      <w:bookmarkStart w:id="17" w:name="_Ref65520536"/>
       <w:r>
         <w:t xml:space="preserve">Figure </w:t>
       </w:r>
@@ -9382,7 +9317,7 @@
         </w:rPr>
         <w:fldChar w:fldCharType="end"/>
       </w:r>
-      <w:bookmarkEnd w:id="22"/>
+      <w:bookmarkEnd w:id="17"/>
     </w:p>
     <w:p>
       <w:pPr>
@@ -10483,7 +10418,7 @@
           <w:szCs w:val="26"/>
         </w:rPr>
       </w:pPr>
-      <w:bookmarkStart w:id="23" w:name="_Toc69650462"/>
+      <w:bookmarkStart w:id="18" w:name="_Toc69650462"/>
       <w:r>
         <w:rPr>
           <w:rFonts w:cstheme="minorHAnsi"/>
@@ -10511,7 +10446,7 @@
         </w:rPr>
         <w:t>or classification.</w:t>
       </w:r>
-      <w:bookmarkEnd w:id="23"/>
+      <w:bookmarkEnd w:id="18"/>
     </w:p>
     <w:p>
       <w:pPr>
@@ -11641,7 +11576,7 @@
           <w:szCs w:val="28"/>
         </w:rPr>
       </w:pPr>
-      <w:bookmarkStart w:id="24" w:name="_Toc69650463"/>
+      <w:bookmarkStart w:id="19" w:name="_Toc69650463"/>
       <w:r>
         <w:rPr>
           <w:caps w:val="0"/>
@@ -11658,7 +11593,7 @@
         </w:rPr>
         <w:t>Literature Review</w:t>
       </w:r>
-      <w:bookmarkEnd w:id="24"/>
+      <w:bookmarkEnd w:id="19"/>
     </w:p>
     <w:p>
       <w:pPr>
@@ -11673,7 +11608,7 @@
         </w:rPr>
         <w:t xml:space="preserve"> </w:t>
       </w:r>
-      <w:bookmarkStart w:id="25" w:name="_Toc69650464"/>
+      <w:bookmarkStart w:id="20" w:name="_Toc69650464"/>
       <w:r>
         <w:rPr>
           <w:caps w:val="0"/>
@@ -11702,7 +11637,7 @@
         </w:rPr>
         <w:t>ntroduction</w:t>
       </w:r>
-      <w:bookmarkEnd w:id="25"/>
+      <w:bookmarkEnd w:id="20"/>
     </w:p>
     <w:p>
       <w:pPr>
@@ -12080,7 +12015,7 @@
       <w:pPr>
         <w:pStyle w:val="Heading2"/>
       </w:pPr>
-      <w:bookmarkStart w:id="26" w:name="_Toc69650465"/>
+      <w:bookmarkStart w:id="21" w:name="_Toc69650465"/>
       <w:r>
         <w:t>2.2</w:t>
       </w:r>
@@ -12103,7 +12038,7 @@
         </w:rPr>
         <w:t>and crafted features</w:t>
       </w:r>
-      <w:bookmarkEnd w:id="26"/>
+      <w:bookmarkEnd w:id="21"/>
     </w:p>
     <w:p>
       <w:pPr>
@@ -12609,7 +12544,7 @@
           <w:szCs w:val="24"/>
         </w:rPr>
       </w:pPr>
-      <w:bookmarkStart w:id="27" w:name="_Toc69650466"/>
+      <w:bookmarkStart w:id="22" w:name="_Toc69650466"/>
       <w:r>
         <w:t>2.</w:t>
       </w:r>
@@ -12635,7 +12570,7 @@
         </w:rPr>
         <w:t>lant classification using artificial neural networks</w:t>
       </w:r>
-      <w:bookmarkEnd w:id="27"/>
+      <w:bookmarkEnd w:id="22"/>
       <w:r>
         <w:rPr>
           <w:caps w:val="0"/>
@@ -13016,7 +12951,7 @@
           <w:szCs w:val="24"/>
         </w:rPr>
       </w:pPr>
-      <w:bookmarkStart w:id="28" w:name="_Toc69650467"/>
+      <w:bookmarkStart w:id="23" w:name="_Toc69650467"/>
       <w:r>
         <w:rPr>
           <w:caps w:val="0"/>
@@ -13049,7 +12984,7 @@
         </w:rPr>
         <w:t>Plant lead recognition using shape feature and colour histogram with k- nearest neighbour classifier.</w:t>
       </w:r>
-      <w:bookmarkEnd w:id="28"/>
+      <w:bookmarkEnd w:id="23"/>
     </w:p>
     <w:p>
       <w:pPr>
@@ -13250,7 +13185,7 @@
           <w:szCs w:val="28"/>
         </w:rPr>
       </w:pPr>
-      <w:bookmarkStart w:id="29" w:name="_Toc69650468"/>
+      <w:bookmarkStart w:id="24" w:name="_Toc69650468"/>
       <w:r>
         <w:rPr>
           <w:caps w:val="0"/>
@@ -13276,7 +13211,7 @@
         </w:rPr>
         <w:t>Methodology</w:t>
       </w:r>
-      <w:bookmarkEnd w:id="29"/>
+      <w:bookmarkEnd w:id="24"/>
     </w:p>
     <w:p>
       <w:pPr>
@@ -13287,7 +13222,7 @@
           <w:szCs w:val="24"/>
         </w:rPr>
       </w:pPr>
-      <w:bookmarkStart w:id="30" w:name="_Toc69650469"/>
+      <w:bookmarkStart w:id="25" w:name="_Toc69650469"/>
       <w:r>
         <w:rPr>
           <w:sz w:val="24"/>
@@ -13310,7 +13245,7 @@
         </w:rPr>
         <w:t>Frameworks and software installation</w:t>
       </w:r>
-      <w:bookmarkEnd w:id="30"/>
+      <w:bookmarkEnd w:id="25"/>
       <w:r>
         <w:rPr>
           <w:caps w:val="0"/>
@@ -13581,7 +13516,7 @@
           <w:szCs w:val="24"/>
         </w:rPr>
       </w:pPr>
-      <w:bookmarkStart w:id="31" w:name="_Toc69650470"/>
+      <w:bookmarkStart w:id="26" w:name="_Toc69650470"/>
       <w:r>
         <w:rPr>
           <w:caps w:val="0"/>
@@ -13623,7 +13558,7 @@
         </w:rPr>
         <w:t xml:space="preserve"> and pre-processing</w:t>
       </w:r>
-      <w:bookmarkEnd w:id="31"/>
+      <w:bookmarkEnd w:id="26"/>
     </w:p>
     <w:p>
       <w:pPr>
@@ -13904,7 +13839,7 @@
         <w:pStyle w:val="Caption"/>
         <w:jc w:val="center"/>
       </w:pPr>
-      <w:bookmarkStart w:id="32" w:name="_Ref67575405"/>
+      <w:bookmarkStart w:id="27" w:name="_Ref67575405"/>
       <w:r>
         <w:t xml:space="preserve">Figure </w:t>
       </w:r>
@@ -13932,7 +13867,7 @@
         </w:rPr>
         <w:fldChar w:fldCharType="end"/>
       </w:r>
-      <w:bookmarkEnd w:id="32"/>
+      <w:bookmarkEnd w:id="27"/>
       <w:r>
         <w:t xml:space="preserve"> – Grey Scaled Images </w:t>
       </w:r>
@@ -14427,7 +14362,7 @@
           <w:szCs w:val="24"/>
         </w:rPr>
       </w:pPr>
-      <w:bookmarkStart w:id="33" w:name="_Ref67595318"/>
+      <w:bookmarkStart w:id="28" w:name="_Ref67595318"/>
       <w:r>
         <w:t xml:space="preserve">Figure </w:t>
       </w:r>
@@ -14452,7 +14387,7 @@
         </w:rPr>
         <w:fldChar w:fldCharType="end"/>
       </w:r>
-      <w:bookmarkEnd w:id="33"/>
+      <w:bookmarkEnd w:id="28"/>
     </w:p>
     <w:p>
       <w:pPr>
@@ -14818,7 +14753,7 @@
           <w:szCs w:val="24"/>
         </w:rPr>
       </w:pPr>
-      <w:bookmarkStart w:id="34" w:name="_Ref67600161"/>
+      <w:bookmarkStart w:id="29" w:name="_Ref67600161"/>
       <w:r>
         <w:t xml:space="preserve">Figure </w:t>
       </w:r>
@@ -14843,7 +14778,7 @@
         </w:rPr>
         <w:fldChar w:fldCharType="end"/>
       </w:r>
-      <w:bookmarkEnd w:id="34"/>
+      <w:bookmarkEnd w:id="29"/>
       <w:r>
         <w:t xml:space="preserve"> - label encoding</w:t>
       </w:r>
@@ -15000,7 +14935,7 @@
         <w:pStyle w:val="Caption"/>
         <w:jc w:val="center"/>
       </w:pPr>
-      <w:bookmarkStart w:id="35" w:name="_Ref67605547"/>
+      <w:bookmarkStart w:id="30" w:name="_Ref67605547"/>
       <w:r>
         <w:t xml:space="preserve">Figure </w:t>
       </w:r>
@@ -15025,7 +14960,7 @@
         </w:rPr>
         <w:fldChar w:fldCharType="end"/>
       </w:r>
-      <w:bookmarkEnd w:id="35"/>
+      <w:bookmarkEnd w:id="30"/>
     </w:p>
     <w:p>
       <w:r>
@@ -15045,7 +14980,7 @@
           <w:szCs w:val="24"/>
         </w:rPr>
       </w:pPr>
-      <w:bookmarkStart w:id="36" w:name="_Toc69650471"/>
+      <w:bookmarkStart w:id="31" w:name="_Toc69650471"/>
       <w:r>
         <w:rPr>
           <w:caps w:val="0"/>
@@ -15103,7 +15038,7 @@
         </w:rPr>
         <w:t>splitting</w:t>
       </w:r>
-      <w:bookmarkEnd w:id="36"/>
+      <w:bookmarkEnd w:id="31"/>
     </w:p>
     <w:p>
       <w:pPr>
@@ -15442,7 +15377,7 @@
         <w:pStyle w:val="Caption"/>
         <w:jc w:val="center"/>
       </w:pPr>
-      <w:bookmarkStart w:id="37" w:name="_Ref67652954"/>
+      <w:bookmarkStart w:id="32" w:name="_Ref67652954"/>
       <w:r>
         <w:t xml:space="preserve">Figure </w:t>
       </w:r>
@@ -15467,7 +15402,7 @@
         </w:rPr>
         <w:fldChar w:fldCharType="end"/>
       </w:r>
-      <w:bookmarkEnd w:id="37"/>
+      <w:bookmarkEnd w:id="32"/>
       <w:r>
         <w:t xml:space="preserve"> - Dataset Normalized</w:t>
       </w:r>
@@ -16232,7 +16167,7 @@
       <w:pPr>
         <w:pStyle w:val="Heading3"/>
       </w:pPr>
-      <w:bookmarkStart w:id="38" w:name="_Toc69650472"/>
+      <w:bookmarkStart w:id="33" w:name="_Toc69650472"/>
       <w:r>
         <w:t>3.2.1</w:t>
       </w:r>
@@ -16245,7 +16180,7 @@
         </w:rPr>
         <w:t>Overfitting And Underfitting</w:t>
       </w:r>
-      <w:bookmarkEnd w:id="38"/>
+      <w:bookmarkEnd w:id="33"/>
     </w:p>
     <w:p>
       <w:pPr>
@@ -16701,7 +16636,7 @@
           <w:szCs w:val="24"/>
         </w:rPr>
       </w:pPr>
-      <w:bookmarkStart w:id="39" w:name="_Toc69650473"/>
+      <w:bookmarkStart w:id="34" w:name="_Toc69650473"/>
       <w:r>
         <w:rPr>
           <w:caps w:val="0"/>
@@ -16750,7 +16685,7 @@
         </w:rPr>
         <w:t>eras sequential model</w:t>
       </w:r>
-      <w:bookmarkEnd w:id="39"/>
+      <w:bookmarkEnd w:id="34"/>
     </w:p>
     <w:p>
       <w:pPr>
@@ -16869,7 +16804,7 @@
       <w:pPr>
         <w:pStyle w:val="Heading3"/>
       </w:pPr>
-      <w:bookmarkStart w:id="40" w:name="_Toc69650474"/>
+      <w:bookmarkStart w:id="35" w:name="_Toc69650474"/>
       <w:r>
         <w:t>3.4.1</w:t>
       </w:r>
@@ -16877,7 +16812,7 @@
         <w:tab/>
         <w:t>Layers of the model</w:t>
       </w:r>
-      <w:bookmarkEnd w:id="40"/>
+      <w:bookmarkEnd w:id="35"/>
     </w:p>
     <w:p>
       <w:pPr>
@@ -18058,7 +17993,7 @@
       <w:pPr>
         <w:pStyle w:val="Heading3"/>
       </w:pPr>
-      <w:bookmarkStart w:id="41" w:name="_Toc69650475"/>
+      <w:bookmarkStart w:id="36" w:name="_Toc69650475"/>
       <w:r>
         <w:t>3.4.2</w:t>
       </w:r>
@@ -18068,7 +18003,7 @@
       <w:r>
         <w:t>Compiling the model</w:t>
       </w:r>
-      <w:bookmarkEnd w:id="41"/>
+      <w:bookmarkEnd w:id="36"/>
     </w:p>
     <w:p>
       <w:pPr>
@@ -18794,7 +18729,7 @@
                                 <w:noProof/>
                               </w:rPr>
                             </w:pPr>
-                            <w:bookmarkStart w:id="42" w:name="_Ref69561134"/>
+                            <w:bookmarkStart w:id="37" w:name="_Ref69561134"/>
                             <w:r>
                               <w:t xml:space="preserve">Figure </w:t>
                             </w:r>
@@ -18822,7 +18757,7 @@
                             <w:r>
                               <w:t xml:space="preserve"> – Sequential Model Loss</w:t>
                             </w:r>
-                            <w:bookmarkEnd w:id="42"/>
+                            <w:bookmarkEnd w:id="37"/>
                           </w:p>
                         </w:txbxContent>
                       </wps:txbx>
@@ -18855,27 +18790,14 @@
                       <w:r>
                         <w:t xml:space="preserve">Figure </w:t>
                       </w:r>
-                      <w:r>
-                        <w:fldChar w:fldCharType="begin"/>
-                      </w:r>
-                      <w:r>
-                        <w:instrText xml:space="preserve"> SEQ Figure \* ARABIC </w:instrText>
-                      </w:r>
-                      <w:r>
-                        <w:fldChar w:fldCharType="separate"/>
-                      </w:r>
-                      <w:r>
-                        <w:rPr>
-                          <w:noProof/>
-                        </w:rPr>
-                        <w:t>17</w:t>
-                      </w:r>
-                      <w:r>
-                        <w:rPr>
-                          <w:noProof/>
-                        </w:rPr>
-                        <w:fldChar w:fldCharType="end"/>
-                      </w:r>
+                      <w:fldSimple w:instr=" SEQ Figure \* ARABIC ">
+                        <w:r>
+                          <w:rPr>
+                            <w:noProof/>
+                          </w:rPr>
+                          <w:t>17</w:t>
+                        </w:r>
+                      </w:fldSimple>
                       <w:r>
                         <w:t xml:space="preserve"> – Sequential Model Loss</w:t>
                       </w:r>
@@ -18938,7 +18860,7 @@
                                 <w:noProof/>
                               </w:rPr>
                             </w:pPr>
-                            <w:bookmarkStart w:id="44" w:name="_Ref69561018"/>
+                            <w:bookmarkStart w:id="38" w:name="_Ref69561018"/>
                             <w:r>
                               <w:t xml:space="preserve">Figure </w:t>
                             </w:r>
@@ -18966,7 +18888,7 @@
                             <w:r>
                               <w:t xml:space="preserve"> – Sequential Model Accuracy</w:t>
                             </w:r>
-                            <w:bookmarkEnd w:id="44"/>
+                            <w:bookmarkEnd w:id="38"/>
                           </w:p>
                         </w:txbxContent>
                       </wps:txbx>
@@ -19005,27 +18927,14 @@
                       <w:r>
                         <w:t xml:space="preserve">Figure </w:t>
                       </w:r>
-                      <w:r>
-                        <w:fldChar w:fldCharType="begin"/>
-                      </w:r>
-                      <w:r>
-                        <w:instrText xml:space="preserve"> SEQ Figure \* ARABIC </w:instrText>
-                      </w:r>
-                      <w:r>
-                        <w:fldChar w:fldCharType="separate"/>
-                      </w:r>
-                      <w:r>
-                        <w:rPr>
-                          <w:noProof/>
-                        </w:rPr>
-                        <w:t>18</w:t>
-                      </w:r>
-                      <w:r>
-                        <w:rPr>
-                          <w:noProof/>
-                        </w:rPr>
-                        <w:fldChar w:fldCharType="end"/>
-                      </w:r>
+                      <w:fldSimple w:instr=" SEQ Figure \* ARABIC ">
+                        <w:r>
+                          <w:rPr>
+                            <w:noProof/>
+                          </w:rPr>
+                          <w:t>18</w:t>
+                        </w:r>
+                      </w:fldSimple>
                       <w:r>
                         <w:t xml:space="preserve"> – Sequential Model Accuracy</w:t>
                       </w:r>
@@ -19071,7 +18980,7 @@
           <w:szCs w:val="24"/>
         </w:rPr>
       </w:pPr>
-      <w:bookmarkStart w:id="46" w:name="_Toc69650476"/>
+      <w:bookmarkStart w:id="39" w:name="_Toc69650476"/>
       <w:r>
         <w:rPr>
           <w:caps w:val="0"/>
@@ -19097,21 +19006,35 @@
         </w:rPr>
         <w:t>Sequential model with convolutional layers</w:t>
       </w:r>
-      <w:bookmarkEnd w:id="46"/>
-    </w:p>
-    <w:p>
-      <w:pPr>
-        <w:rPr>
-          <w:sz w:val="24"/>
-          <w:szCs w:val="24"/>
-        </w:rPr>
-      </w:pPr>
-      <w:r>
-        <w:rPr>
-          <w:sz w:val="24"/>
-          <w:szCs w:val="24"/>
-        </w:rPr>
-        <w:t xml:space="preserve">Convolutional neural network was primarily developed for classification of images. the network learns </w:t>
+      <w:bookmarkEnd w:id="39"/>
+    </w:p>
+    <w:p>
+      <w:pPr>
+        <w:rPr>
+          <w:sz w:val="24"/>
+          <w:szCs w:val="24"/>
+        </w:rPr>
+      </w:pPr>
+      <w:r>
+        <w:rPr>
+          <w:sz w:val="24"/>
+          <w:szCs w:val="24"/>
+        </w:rPr>
+        <w:t>Convolutional neural network was primarily developed for classification of images. the network</w:t>
+      </w:r>
+      <w:r>
+        <w:rPr>
+          <w:sz w:val="24"/>
+          <w:szCs w:val="24"/>
+        </w:rPr>
+        <w:t xml:space="preserve"> </w:t>
+      </w:r>
+      <w:r>
+        <w:rPr>
+          <w:sz w:val="24"/>
+          <w:szCs w:val="24"/>
+        </w:rPr>
+        <w:t xml:space="preserve">learns </w:t>
       </w:r>
       <w:r>
         <w:rPr>
@@ -19450,7 +19373,7 @@
         <w:pStyle w:val="Caption"/>
         <w:jc w:val="center"/>
       </w:pPr>
-      <w:bookmarkStart w:id="47" w:name="_Ref69557014"/>
+      <w:bookmarkStart w:id="40" w:name="_Ref69557014"/>
       <w:r>
         <w:t xml:space="preserve">Figure </w:t>
       </w:r>
@@ -19478,7 +19401,7 @@
       <w:r>
         <w:t xml:space="preserve"> - Layers of Sequential CNN</w:t>
       </w:r>
-      <w:bookmarkEnd w:id="47"/>
+      <w:bookmarkEnd w:id="40"/>
     </w:p>
     <w:p>
       <w:pPr>
@@ -19560,7 +19483,7 @@
           <w:szCs w:val="20"/>
         </w:rPr>
       </w:pPr>
-      <w:bookmarkStart w:id="48" w:name="_Ref69557078"/>
+      <w:bookmarkStart w:id="41" w:name="_Ref69557078"/>
       <w:r>
         <w:t xml:space="preserve">Figure </w:t>
       </w:r>
@@ -19588,7 +19511,7 @@
       <w:r>
         <w:t xml:space="preserve"> - Architecture of Sequential CNN</w:t>
       </w:r>
-      <w:bookmarkEnd w:id="48"/>
+      <w:bookmarkEnd w:id="41"/>
     </w:p>
     <w:p>
       <w:pPr>
@@ -20078,7 +20001,7 @@
                                 <w:noProof/>
                               </w:rPr>
                             </w:pPr>
-                            <w:bookmarkStart w:id="49" w:name="_Ref69560463"/>
+                            <w:bookmarkStart w:id="42" w:name="_Ref69560463"/>
                             <w:r>
                               <w:t xml:space="preserve">Figure </w:t>
                             </w:r>
@@ -20093,7 +20016,7 @@
                             <w:r>
                               <w:t xml:space="preserve"> -  Sequential CNN Accuracy</w:t>
                             </w:r>
-                            <w:bookmarkEnd w:id="49"/>
+                            <w:bookmarkEnd w:id="42"/>
                           </w:p>
                         </w:txbxContent>
                       </wps:txbx>
@@ -20126,14 +20049,27 @@
                       <w:r>
                         <w:t xml:space="preserve">Figure </w:t>
                       </w:r>
-                      <w:fldSimple w:instr=" SEQ Figure \* ARABIC ">
-                        <w:r>
-                          <w:rPr>
-                            <w:noProof/>
-                          </w:rPr>
-                          <w:t>21</w:t>
-                        </w:r>
-                      </w:fldSimple>
+                      <w:r>
+                        <w:fldChar w:fldCharType="begin"/>
+                      </w:r>
+                      <w:r>
+                        <w:instrText xml:space="preserve"> SEQ Figure \* ARABIC </w:instrText>
+                      </w:r>
+                      <w:r>
+                        <w:fldChar w:fldCharType="separate"/>
+                      </w:r>
+                      <w:r>
+                        <w:rPr>
+                          <w:noProof/>
+                        </w:rPr>
+                        <w:t>21</w:t>
+                      </w:r>
+                      <w:r>
+                        <w:rPr>
+                          <w:noProof/>
+                        </w:rPr>
+                        <w:fldChar w:fldCharType="end"/>
+                      </w:r>
                       <w:r>
                         <w:t xml:space="preserve"> -  Sequential CNN Accuracy</w:t>
                       </w:r>
@@ -20195,7 +20131,7 @@
                                 <w:noProof/>
                               </w:rPr>
                             </w:pPr>
-                            <w:bookmarkStart w:id="51" w:name="_Ref69560556"/>
+                            <w:bookmarkStart w:id="43" w:name="_Ref69560556"/>
                             <w:r>
                               <w:t xml:space="preserve">Figure </w:t>
                             </w:r>
@@ -20210,7 +20146,7 @@
                             <w:r>
                               <w:t xml:space="preserve"> -  Sequential CNN Loss</w:t>
                             </w:r>
-                            <w:bookmarkEnd w:id="51"/>
+                            <w:bookmarkEnd w:id="43"/>
                           </w:p>
                         </w:txbxContent>
                       </wps:txbx>
@@ -20243,14 +20179,27 @@
                       <w:r>
                         <w:t xml:space="preserve">Figure </w:t>
                       </w:r>
-                      <w:fldSimple w:instr=" SEQ Figure \* ARABIC ">
-                        <w:r>
-                          <w:rPr>
-                            <w:noProof/>
-                          </w:rPr>
-                          <w:t>22</w:t>
-                        </w:r>
-                      </w:fldSimple>
+                      <w:r>
+                        <w:fldChar w:fldCharType="begin"/>
+                      </w:r>
+                      <w:r>
+                        <w:instrText xml:space="preserve"> SEQ Figure \* ARABIC </w:instrText>
+                      </w:r>
+                      <w:r>
+                        <w:fldChar w:fldCharType="separate"/>
+                      </w:r>
+                      <w:r>
+                        <w:rPr>
+                          <w:noProof/>
+                        </w:rPr>
+                        <w:t>22</w:t>
+                      </w:r>
+                      <w:r>
+                        <w:rPr>
+                          <w:noProof/>
+                        </w:rPr>
+                        <w:fldChar w:fldCharType="end"/>
+                      </w:r>
                       <w:r>
                         <w:t xml:space="preserve"> -  Sequential CNN Loss</w:t>
                       </w:r>
@@ -20274,7 +20223,7 @@
           <w:szCs w:val="28"/>
         </w:rPr>
       </w:pPr>
-      <w:bookmarkStart w:id="53" w:name="_Toc69650477"/>
+      <w:bookmarkStart w:id="44" w:name="_Toc69650477"/>
       <w:r>
         <w:rPr>
           <w:caps w:val="0"/>
@@ -20308,7 +20257,7 @@
         </w:rPr>
         <w:t xml:space="preserve"> &amp; Testing</w:t>
       </w:r>
-      <w:bookmarkEnd w:id="53"/>
+      <w:bookmarkEnd w:id="44"/>
     </w:p>
     <w:p>
       <w:pPr>
@@ -20490,21 +20439,78 @@
     </w:p>
     <w:p>
       <w:pPr>
+        <w:rPr>
+          <w:sz w:val="24"/>
+          <w:szCs w:val="24"/>
+        </w:rPr>
+      </w:pPr>
+      <w:r>
+        <w:rPr>
+          <w:sz w:val="24"/>
+          <w:szCs w:val="24"/>
+        </w:rPr>
+        <w:t>In section 4.1, the learning curves have been plotted, the values obtained from both the models have been analysed and their findings have been discussed.</w:t>
+      </w:r>
+    </w:p>
+    <w:p>
+      <w:pPr>
+        <w:rPr>
+          <w:sz w:val="24"/>
+          <w:szCs w:val="24"/>
+        </w:rPr>
+      </w:pPr>
+      <w:r>
+        <w:rPr>
+          <w:sz w:val="24"/>
+          <w:szCs w:val="24"/>
+        </w:rPr>
+        <w:t>In section 4.2, different classification metrics  have been used on the testing dataset and the entire dataset as well to test the efficiency and performance the model offers.</w:t>
+      </w:r>
+    </w:p>
+    <w:p>
+      <w:pPr>
         <w:pStyle w:val="Heading2"/>
         <w:rPr>
+          <w:sz w:val="24"/>
+          <w:szCs w:val="24"/>
+        </w:rPr>
+      </w:pPr>
+      <w:r>
+        <w:rPr>
+          <w:sz w:val="24"/>
+          <w:szCs w:val="24"/>
+        </w:rPr>
+        <w:t>4.1</w:t>
+      </w:r>
+      <w:r>
+        <w:rPr>
+          <w:sz w:val="24"/>
+          <w:szCs w:val="24"/>
+        </w:rPr>
+        <w:tab/>
+      </w:r>
+      <w:r>
+        <w:rPr>
           <w:caps w:val="0"/>
           <w:sz w:val="24"/>
           <w:szCs w:val="24"/>
         </w:rPr>
-      </w:pPr>
-      <w:bookmarkStart w:id="54" w:name="_Toc69650478"/>
+        <w:t>Analysing</w:t>
+      </w:r>
+      <w:r>
+        <w:rPr>
+          <w:sz w:val="24"/>
+          <w:szCs w:val="24"/>
+        </w:rPr>
+        <w:t xml:space="preserve"> </w:t>
+      </w:r>
       <w:r>
         <w:rPr>
           <w:caps w:val="0"/>
           <w:sz w:val="24"/>
           <w:szCs w:val="24"/>
         </w:rPr>
-        <w:t>4.1</w:t>
+        <w:t>L</w:t>
       </w:r>
       <w:r>
         <w:rPr>
@@ -20512,9 +20518,588 @@
           <w:sz w:val="24"/>
           <w:szCs w:val="24"/>
         </w:rPr>
-        <w:tab/>
-      </w:r>
-      <w:bookmarkEnd w:id="54"/>
+        <w:t>earning curves</w:t>
+      </w:r>
+      <w:r>
+        <w:rPr>
+          <w:caps w:val="0"/>
+          <w:sz w:val="24"/>
+          <w:szCs w:val="24"/>
+        </w:rPr>
+        <w:t xml:space="preserve"> and output values.</w:t>
+      </w:r>
+    </w:p>
+    <w:p>
+      <w:pPr>
+        <w:rPr>
+          <w:sz w:val="24"/>
+          <w:szCs w:val="24"/>
+        </w:rPr>
+      </w:pPr>
+      <w:r>
+        <w:rPr>
+          <w:sz w:val="24"/>
+          <w:szCs w:val="24"/>
+        </w:rPr>
+        <w:t xml:space="preserve">Using matplotlib, the learning curves for both the models have been plotted using the history property which is </w:t>
+      </w:r>
+      <w:r>
+        <w:rPr>
+          <w:sz w:val="24"/>
+          <w:szCs w:val="24"/>
+        </w:rPr>
+        <w:t xml:space="preserve">returned </w:t>
+      </w:r>
+      <w:r>
+        <w:rPr>
+          <w:sz w:val="24"/>
+          <w:szCs w:val="24"/>
+        </w:rPr>
+        <w:t>after the training phase completes.</w:t>
+      </w:r>
+    </w:p>
+    <w:p>
+      <w:pPr>
+        <w:rPr>
+          <w:sz w:val="24"/>
+          <w:szCs w:val="24"/>
+        </w:rPr>
+      </w:pPr>
+      <w:r>
+        <w:rPr>
+          <w:noProof/>
+          <w:sz w:val="24"/>
+          <w:szCs w:val="24"/>
+        </w:rPr>
+        <w:drawing>
+          <wp:anchor distT="0" distB="0" distL="114300" distR="114300" simplePos="0" relativeHeight="251689984" behindDoc="1" locked="0" layoutInCell="1" allowOverlap="1" wp14:anchorId="3F91F40B" wp14:editId="5E0AD15E">
+            <wp:simplePos x="0" y="0"/>
+            <wp:positionH relativeFrom="column">
+              <wp:posOffset>3199765</wp:posOffset>
+            </wp:positionH>
+            <wp:positionV relativeFrom="paragraph">
+              <wp:posOffset>38735</wp:posOffset>
+            </wp:positionV>
+            <wp:extent cx="2385060" cy="1718310"/>
+            <wp:effectExtent l="0" t="0" r="2540" b="0"/>
+            <wp:wrapTight wrapText="bothSides">
+              <wp:wrapPolygon edited="0">
+                <wp:start x="10236" y="160"/>
+                <wp:lineTo x="1150" y="1118"/>
+                <wp:lineTo x="920" y="3033"/>
+                <wp:lineTo x="2185" y="3033"/>
+                <wp:lineTo x="1035" y="4151"/>
+                <wp:lineTo x="1035" y="4949"/>
+                <wp:lineTo x="2185" y="5588"/>
+                <wp:lineTo x="1150" y="6067"/>
+                <wp:lineTo x="920" y="6386"/>
+                <wp:lineTo x="920" y="8142"/>
+                <wp:lineTo x="345" y="8302"/>
+                <wp:lineTo x="115" y="9100"/>
+                <wp:lineTo x="230" y="11814"/>
+                <wp:lineTo x="1265" y="13251"/>
+                <wp:lineTo x="2185" y="13251"/>
+                <wp:lineTo x="1035" y="14049"/>
+                <wp:lineTo x="1035" y="14847"/>
+                <wp:lineTo x="2185" y="15805"/>
+                <wp:lineTo x="1150" y="15965"/>
+                <wp:lineTo x="920" y="16443"/>
+                <wp:lineTo x="920" y="19317"/>
+                <wp:lineTo x="7361" y="20914"/>
+                <wp:lineTo x="11042" y="21392"/>
+                <wp:lineTo x="11617" y="21392"/>
+                <wp:lineTo x="16907" y="20914"/>
+                <wp:lineTo x="21508" y="19636"/>
+                <wp:lineTo x="21508" y="1596"/>
+                <wp:lineTo x="17367" y="639"/>
+                <wp:lineTo x="11502" y="160"/>
+                <wp:lineTo x="10236" y="160"/>
+              </wp:wrapPolygon>
+            </wp:wrapTight>
+            <wp:docPr id="44" name="Picture 44" descr="A picture containing shape&#10;&#10;Description automatically generated"/>
+            <wp:cNvGraphicFramePr>
+              <a:graphicFrameLocks xmlns:a="http://schemas.openxmlformats.org/drawingml/2006/main" noChangeAspect="1"/>
+            </wp:cNvGraphicFramePr>
+            <a:graphic xmlns:a="http://schemas.openxmlformats.org/drawingml/2006/main">
+              <a:graphicData uri="http://schemas.openxmlformats.org/drawingml/2006/picture">
+                <pic:pic xmlns:pic="http://schemas.openxmlformats.org/drawingml/2006/picture">
+                  <pic:nvPicPr>
+                    <pic:cNvPr id="39" name="Picture 39" descr="A picture containing shape&#10;&#10;Description automatically generated"/>
+                    <pic:cNvPicPr/>
+                  </pic:nvPicPr>
+                  <pic:blipFill>
+                    <a:blip r:embed="rId32">
+                      <a:extLst>
+                        <a:ext uri="{28A0092B-C50C-407E-A947-70E740481C1C}">
+                          <a14:useLocalDpi xmlns:a14="http://schemas.microsoft.com/office/drawing/2010/main" val="0"/>
+                        </a:ext>
+                      </a:extLst>
+                    </a:blip>
+                    <a:stretch>
+                      <a:fillRect/>
+                    </a:stretch>
+                  </pic:blipFill>
+                  <pic:spPr>
+                    <a:xfrm>
+                      <a:off x="0" y="0"/>
+                      <a:ext cx="2385060" cy="1718310"/>
+                    </a:xfrm>
+                    <a:prstGeom prst="rect">
+                      <a:avLst/>
+                    </a:prstGeom>
+                  </pic:spPr>
+                </pic:pic>
+              </a:graphicData>
+            </a:graphic>
+            <wp14:sizeRelH relativeFrom="page">
+              <wp14:pctWidth>0</wp14:pctWidth>
+            </wp14:sizeRelH>
+            <wp14:sizeRelV relativeFrom="page">
+              <wp14:pctHeight>0</wp14:pctHeight>
+            </wp14:sizeRelV>
+          </wp:anchor>
+        </w:drawing>
+      </w:r>
+      <w:r>
+        <w:rPr>
+          <w:noProof/>
+        </w:rPr>
+        <w:drawing>
+          <wp:anchor distT="0" distB="0" distL="114300" distR="114300" simplePos="0" relativeHeight="251687936" behindDoc="0" locked="0" layoutInCell="1" allowOverlap="1" wp14:anchorId="399C267B" wp14:editId="59CB883C">
+            <wp:simplePos x="0" y="0"/>
+            <wp:positionH relativeFrom="column">
+              <wp:posOffset>71609</wp:posOffset>
+            </wp:positionH>
+            <wp:positionV relativeFrom="paragraph">
+              <wp:posOffset>38031</wp:posOffset>
+            </wp:positionV>
+            <wp:extent cx="2352040" cy="1693545"/>
+            <wp:effectExtent l="0" t="0" r="0" b="0"/>
+            <wp:wrapSquare wrapText="bothSides"/>
+            <wp:docPr id="43" name="Picture 43"/>
+            <wp:cNvGraphicFramePr>
+              <a:graphicFrameLocks xmlns:a="http://schemas.openxmlformats.org/drawingml/2006/main" noChangeAspect="1"/>
+            </wp:cNvGraphicFramePr>
+            <a:graphic xmlns:a="http://schemas.openxmlformats.org/drawingml/2006/main">
+              <a:graphicData uri="http://schemas.openxmlformats.org/drawingml/2006/picture">
+                <pic:pic xmlns:pic="http://schemas.openxmlformats.org/drawingml/2006/picture">
+                  <pic:nvPicPr>
+                    <pic:cNvPr id="41" name="Picture 41"/>
+                    <pic:cNvPicPr/>
+                  </pic:nvPicPr>
+                  <pic:blipFill>
+                    <a:blip r:embed="rId32">
+                      <a:extLst>
+                        <a:ext uri="{28A0092B-C50C-407E-A947-70E740481C1C}">
+                          <a14:useLocalDpi xmlns:a14="http://schemas.microsoft.com/office/drawing/2010/main" val="0"/>
+                        </a:ext>
+                      </a:extLst>
+                    </a:blip>
+                    <a:stretch>
+                      <a:fillRect/>
+                    </a:stretch>
+                  </pic:blipFill>
+                  <pic:spPr>
+                    <a:xfrm>
+                      <a:off x="0" y="0"/>
+                      <a:ext cx="2352040" cy="1693545"/>
+                    </a:xfrm>
+                    <a:prstGeom prst="rect">
+                      <a:avLst/>
+                    </a:prstGeom>
+                  </pic:spPr>
+                </pic:pic>
+              </a:graphicData>
+            </a:graphic>
+            <wp14:sizeRelH relativeFrom="page">
+              <wp14:pctWidth>0</wp14:pctWidth>
+            </wp14:sizeRelH>
+            <wp14:sizeRelV relativeFrom="page">
+              <wp14:pctHeight>0</wp14:pctHeight>
+            </wp14:sizeRelV>
+          </wp:anchor>
+        </w:drawing>
+      </w:r>
+    </w:p>
+    <w:p>
+      <w:pPr>
+        <w:rPr>
+          <w:sz w:val="24"/>
+          <w:szCs w:val="24"/>
+        </w:rPr>
+      </w:pPr>
+    </w:p>
+    <w:p>
+      <w:pPr>
+        <w:rPr>
+          <w:sz w:val="24"/>
+          <w:szCs w:val="24"/>
+        </w:rPr>
+      </w:pPr>
+      <w:r>
+        <w:rPr>
+          <w:noProof/>
+          <w:sz w:val="24"/>
+          <w:szCs w:val="24"/>
+        </w:rPr>
+        <mc:AlternateContent>
+          <mc:Choice Requires="wps">
+            <w:drawing>
+              <wp:anchor distT="0" distB="0" distL="114300" distR="114300" simplePos="0" relativeHeight="251692032" behindDoc="0" locked="0" layoutInCell="1" allowOverlap="1" wp14:anchorId="22A95C2E" wp14:editId="69E96E64">
+                <wp:simplePos x="0" y="0"/>
+                <wp:positionH relativeFrom="column">
+                  <wp:posOffset>3371162</wp:posOffset>
+                </wp:positionH>
+                <wp:positionV relativeFrom="paragraph">
+                  <wp:posOffset>1075498</wp:posOffset>
+                </wp:positionV>
+                <wp:extent cx="2385060" cy="391098"/>
+                <wp:effectExtent l="0" t="0" r="2540" b="3175"/>
+                <wp:wrapNone/>
+                <wp:docPr id="46" name="Text Box 46"/>
+                <wp:cNvGraphicFramePr/>
+                <a:graphic xmlns:a="http://schemas.openxmlformats.org/drawingml/2006/main">
+                  <a:graphicData uri="http://schemas.microsoft.com/office/word/2010/wordprocessingShape">
+                    <wps:wsp>
+                      <wps:cNvSpPr txBox="1"/>
+                      <wps:spPr>
+                        <a:xfrm>
+                          <a:off x="0" y="0"/>
+                          <a:ext cx="2385060" cy="391098"/>
+                        </a:xfrm>
+                        <a:prstGeom prst="rect">
+                          <a:avLst/>
+                        </a:prstGeom>
+                        <a:solidFill>
+                          <a:schemeClr val="lt1"/>
+                        </a:solidFill>
+                        <a:ln w="6350">
+                          <a:noFill/>
+                        </a:ln>
+                      </wps:spPr>
+                      <wps:txbx>
+                        <w:txbxContent>
+                          <w:p>
+                            <w:pPr>
+                              <w:jc w:val="center"/>
+                            </w:pPr>
+                            <w:r>
+                              <w:t>Sequential with CNN</w:t>
+                            </w:r>
+                          </w:p>
+                        </w:txbxContent>
+                      </wps:txbx>
+                      <wps:bodyPr rot="0" spcFirstLastPara="0" vertOverflow="overflow" horzOverflow="overflow" vert="horz" wrap="square" lIns="91440" tIns="45720" rIns="91440" bIns="45720" numCol="1" spcCol="0" rtlCol="0" fromWordArt="0" anchor="t" anchorCtr="0" forceAA="0" compatLnSpc="1">
+                        <a:prstTxWarp prst="textNoShape">
+                          <a:avLst/>
+                        </a:prstTxWarp>
+                        <a:noAutofit/>
+                      </wps:bodyPr>
+                    </wps:wsp>
+                  </a:graphicData>
+                </a:graphic>
+              </wp:anchor>
+            </w:drawing>
+          </mc:Choice>
+          <mc:Fallback>
+            <w:pict>
+              <v:shape w14:anchorId="22A95C2E" id="Text Box 46" o:spid="_x0000_s1035" type="#_x0000_t202" style="position:absolute;margin-left:265.45pt;margin-top:84.7pt;width:187.8pt;height:30.8pt;z-index:251692032;visibility:visible;mso-wrap-style:square;mso-wrap-distance-left:9pt;mso-wrap-distance-top:0;mso-wrap-distance-right:9pt;mso-wrap-distance-bottom:0;mso-position-horizontal:absolute;mso-position-horizontal-relative:text;mso-position-vertical:absolute;mso-position-vertical-relative:text;v-text-anchor:top" o:gfxdata="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" fillcolor="white [3201]" stroked="f" strokeweight=".5pt">
+                <v:textbox>
+                  <w:txbxContent>
+                    <w:p>
+                      <w:pPr>
+                        <w:jc w:val="center"/>
+                      </w:pPr>
+                      <w:r>
+                        <w:t>Sequential with CNN</w:t>
+                      </w:r>
+                    </w:p>
+                  </w:txbxContent>
+                </v:textbox>
+              </v:shape>
+            </w:pict>
+          </mc:Fallback>
+        </mc:AlternateContent>
+      </w:r>
+      <w:r>
+        <w:rPr>
+          <w:noProof/>
+          <w:sz w:val="24"/>
+          <w:szCs w:val="24"/>
+        </w:rPr>
+        <mc:AlternateContent>
+          <mc:Choice Requires="wps">
+            <w:drawing>
+              <wp:anchor distT="0" distB="0" distL="114300" distR="114300" simplePos="0" relativeHeight="251691008" behindDoc="0" locked="0" layoutInCell="1" allowOverlap="1" wp14:anchorId="0473EA93" wp14:editId="7530F2FB">
+                <wp:simplePos x="0" y="0"/>
+                <wp:positionH relativeFrom="column">
+                  <wp:posOffset>352540</wp:posOffset>
+                </wp:positionH>
+                <wp:positionV relativeFrom="paragraph">
+                  <wp:posOffset>1048331</wp:posOffset>
+                </wp:positionV>
+                <wp:extent cx="2071110" cy="561861"/>
+                <wp:effectExtent l="0" t="0" r="0" b="0"/>
+                <wp:wrapNone/>
+                <wp:docPr id="45" name="Text Box 45"/>
+                <wp:cNvGraphicFramePr/>
+                <a:graphic xmlns:a="http://schemas.openxmlformats.org/drawingml/2006/main">
+                  <a:graphicData uri="http://schemas.microsoft.com/office/word/2010/wordprocessingShape">
+                    <wps:wsp>
+                      <wps:cNvSpPr txBox="1"/>
+                      <wps:spPr>
+                        <a:xfrm>
+                          <a:off x="0" y="0"/>
+                          <a:ext cx="2071110" cy="561861"/>
+                        </a:xfrm>
+                        <a:prstGeom prst="rect">
+                          <a:avLst/>
+                        </a:prstGeom>
+                        <a:solidFill>
+                          <a:schemeClr val="lt1"/>
+                        </a:solidFill>
+                        <a:ln w="6350">
+                          <a:noFill/>
+                        </a:ln>
+                      </wps:spPr>
+                      <wps:txbx>
+                        <w:txbxContent>
+                          <w:p>
+                            <w:pPr>
+                              <w:jc w:val="center"/>
+                            </w:pPr>
+                            <w:r>
+                              <w:t>Sequential model</w:t>
+                            </w:r>
+                          </w:p>
+                          <w:p/>
+                        </w:txbxContent>
+                      </wps:txbx>
+                      <wps:bodyPr rot="0" spcFirstLastPara="0" vertOverflow="overflow" horzOverflow="overflow" vert="horz" wrap="square" lIns="91440" tIns="45720" rIns="91440" bIns="45720" numCol="1" spcCol="0" rtlCol="0" fromWordArt="0" anchor="t" anchorCtr="0" forceAA="0" compatLnSpc="1">
+                        <a:prstTxWarp prst="textNoShape">
+                          <a:avLst/>
+                        </a:prstTxWarp>
+                        <a:noAutofit/>
+                      </wps:bodyPr>
+                    </wps:wsp>
+                  </a:graphicData>
+                </a:graphic>
+                <wp14:sizeRelH relativeFrom="margin">
+                  <wp14:pctWidth>0</wp14:pctWidth>
+                </wp14:sizeRelH>
+                <wp14:sizeRelV relativeFrom="margin">
+                  <wp14:pctHeight>0</wp14:pctHeight>
+                </wp14:sizeRelV>
+              </wp:anchor>
+            </w:drawing>
+          </mc:Choice>
+          <mc:Fallback>
+            <w:pict>
+              <v:shape w14:anchorId="0473EA93" id="Text Box 45" o:spid="_x0000_s1036" type="#_x0000_t202" style="position:absolute;margin-left:27.75pt;margin-top:82.55pt;width:163.1pt;height:44.25pt;z-index:251691008;visibility:visible;mso-wrap-style:square;mso-width-percent:0;mso-height-percent:0;mso-wrap-distance-left:9pt;mso-wrap-distance-top:0;mso-wrap-distance-right:9pt;mso-wrap-distance-bottom:0;mso-position-horizontal:absolute;mso-position-horizontal-relative:text;mso-position-vertical:absolute;mso-position-vertical-relative:text;mso-width-percent:0;mso-height-percent:0;mso-width-relative:margin;mso-height-relative:margin;v-text-anchor:top" o:gfxdata="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" fillcolor="white [3201]" stroked="f" strokeweight=".5pt">
+                <v:textbox>
+                  <w:txbxContent>
+                    <w:p>
+                      <w:pPr>
+                        <w:jc w:val="center"/>
+                      </w:pPr>
+                      <w:r>
+                        <w:t>Sequential model</w:t>
+                      </w:r>
+                    </w:p>
+                    <w:p/>
+                  </w:txbxContent>
+                </v:textbox>
+              </v:shape>
+            </w:pict>
+          </mc:Fallback>
+        </mc:AlternateContent>
+      </w:r>
+      <w:r>
+        <w:rPr>
+          <w:sz w:val="24"/>
+          <w:szCs w:val="24"/>
+        </w:rPr>
+        <w:t xml:space="preserve">   </w:t>
+      </w:r>
+    </w:p>
+    <w:p>
+      <w:pPr>
+        <w:keepNext/>
+        <w:jc w:val="center"/>
+      </w:pPr>
+      <w:r>
+        <w:rPr>
+          <w:noProof/>
+          <w:sz w:val="24"/>
+          <w:szCs w:val="24"/>
+        </w:rPr>
+        <w:lastRenderedPageBreak/>
+        <w:drawing>
+          <wp:inline distT="0" distB="0" distL="0" distR="0" wp14:anchorId="4578D8FD" wp14:editId="34133EA6">
+            <wp:extent cx="5192531" cy="1304527"/>
+            <wp:effectExtent l="0" t="0" r="1905" b="3810"/>
+            <wp:docPr id="36" name="Picture 36"/>
+            <wp:cNvGraphicFramePr>
+              <a:graphicFrameLocks xmlns:a="http://schemas.openxmlformats.org/drawingml/2006/main" noChangeAspect="1"/>
+            </wp:cNvGraphicFramePr>
+            <a:graphic xmlns:a="http://schemas.openxmlformats.org/drawingml/2006/main">
+              <a:graphicData uri="http://schemas.openxmlformats.org/drawingml/2006/picture">
+                <pic:pic xmlns:pic="http://schemas.openxmlformats.org/drawingml/2006/picture">
+                  <pic:nvPicPr>
+                    <pic:cNvPr id="36" name="Picture 36"/>
+                    <pic:cNvPicPr/>
+                  </pic:nvPicPr>
+                  <pic:blipFill rotWithShape="1">
+                    <a:blip r:embed="rId36">
+                      <a:extLst>
+                        <a:ext uri="{28A0092B-C50C-407E-A947-70E740481C1C}">
+                          <a14:useLocalDpi xmlns:a14="http://schemas.microsoft.com/office/drawing/2010/main" val="0"/>
+                        </a:ext>
+                      </a:extLst>
+                    </a:blip>
+                    <a:srcRect l="4728" t="9644" r="7859" b="61075"/>
+                    <a:stretch/>
+                  </pic:blipFill>
+                  <pic:spPr bwMode="auto">
+                    <a:xfrm>
+                      <a:off x="0" y="0"/>
+                      <a:ext cx="5195441" cy="1305258"/>
+                    </a:xfrm>
+                    <a:prstGeom prst="rect">
+                      <a:avLst/>
+                    </a:prstGeom>
+                    <a:ln>
+                      <a:noFill/>
+                    </a:ln>
+                    <a:extLst>
+                      <a:ext uri="{53640926-AAD7-44D8-BBD7-CCE9431645EC}">
+                        <a14:shadowObscured xmlns:a14="http://schemas.microsoft.com/office/drawing/2010/main"/>
+                      </a:ext>
+                    </a:extLst>
+                  </pic:spPr>
+                </pic:pic>
+              </a:graphicData>
+            </a:graphic>
+          </wp:inline>
+        </w:drawing>
+      </w:r>
+    </w:p>
+    <w:p>
+      <w:pPr>
+        <w:pStyle w:val="Caption"/>
+        <w:jc w:val="center"/>
+        <w:rPr>
+          <w:sz w:val="24"/>
+          <w:szCs w:val="24"/>
+        </w:rPr>
+      </w:pPr>
+      <w:r>
+        <w:t xml:space="preserve">Figure </w:t>
+      </w:r>
+      <w:fldSimple w:instr=" SEQ Figure \* ARABIC ">
+        <w:r>
+          <w:rPr>
+            <w:noProof/>
+          </w:rPr>
+          <w:t>23</w:t>
+        </w:r>
+      </w:fldSimple>
+      <w:r>
+        <w:t xml:space="preserve"> - Metrics given for both models</w:t>
+      </w:r>
+    </w:p>
+    <w:p>
+      <w:pPr>
+        <w:rPr>
+          <w:b/>
+          <w:bCs/>
+          <w:sz w:val="24"/>
+          <w:szCs w:val="24"/>
+        </w:rPr>
+      </w:pPr>
+      <w:r>
+        <w:rPr>
+          <w:b/>
+          <w:bCs/>
+          <w:sz w:val="24"/>
+          <w:szCs w:val="24"/>
+        </w:rPr>
+        <w:t>Discussion</w:t>
+      </w:r>
+    </w:p>
+    <w:p>
+      <w:pPr>
+        <w:rPr>
+          <w:sz w:val="24"/>
+          <w:szCs w:val="24"/>
+        </w:rPr>
+      </w:pPr>
+      <w:r>
+        <w:rPr>
+          <w:sz w:val="24"/>
+          <w:szCs w:val="24"/>
+        </w:rPr>
+        <w:t xml:space="preserve">The accuracy obtained for sequential model with CNN layers and SGD optimiser is 3% greater than a sequential model, sequential model is still experiencing loss  (3.53%) which is greater than CNN layers (0.11%), the validation loss offered by sequential model is high (30.41%) compared to CNN which is just at 8.95% </w:t>
+      </w:r>
+      <w:r>
+        <w:rPr>
+          <w:sz w:val="24"/>
+          <w:szCs w:val="24"/>
+        </w:rPr>
+        <w:t>. this low validation loss can be explained as the sequential model uses a convolutional layer and 2 additional dense layers. Validation accuracy is 2% greater for CNN model than normal sequential model.</w:t>
+      </w:r>
+    </w:p>
+    <w:p>
+      <w:r>
+        <w:rPr>
+          <w:sz w:val="24"/>
+          <w:szCs w:val="24"/>
+        </w:rPr>
+        <w:t>Observing the validation accuracy and accuracy for both the models, it can be said that none of the models are experiencing underfitting or overfitting problems.</w:t>
+      </w:r>
+      <w:r>
+        <w:rPr>
+          <w:sz w:val="24"/>
+          <w:szCs w:val="24"/>
+        </w:rPr>
+        <w:t xml:space="preserve"> Sequential model CNN offers better performance comparatively to sequential mod</w:t>
+      </w:r>
+      <w:r>
+        <w:rPr>
+          <w:sz w:val="24"/>
+          <w:szCs w:val="24"/>
+        </w:rPr>
+        <w:t>el.</w:t>
+      </w:r>
+    </w:p>
+    <w:p>
+      <w:pPr>
+        <w:pStyle w:val="Heading2"/>
+        <w:rPr>
+          <w:caps w:val="0"/>
+          <w:sz w:val="24"/>
+          <w:szCs w:val="24"/>
+        </w:rPr>
+      </w:pPr>
+      <w:bookmarkStart w:id="45" w:name="_Toc69650478"/>
+      <w:r>
+        <w:t>4.</w:t>
+      </w:r>
+      <w:r>
+        <w:t>2</w:t>
+      </w:r>
+      <w:r>
+        <w:rPr>
+          <w:caps w:val="0"/>
+          <w:sz w:val="24"/>
+          <w:szCs w:val="24"/>
+        </w:rPr>
+        <w:tab/>
+      </w:r>
+      <w:bookmarkEnd w:id="45"/>
+      <w:r>
+        <w:t xml:space="preserve">   </w:t>
+      </w:r>
       <w:r>
         <w:rPr>
           <w:caps w:val="0"/>
@@ -20721,6 +21306,7 @@
           <w:sz w:val="24"/>
           <w:szCs w:val="24"/>
         </w:rPr>
+        <w:lastRenderedPageBreak/>
         <w:drawing>
           <wp:inline distT="0" distB="0" distL="0" distR="0" wp14:anchorId="6DE3AD29" wp14:editId="225E28A4">
             <wp:extent cx="2369122" cy="1696597"/>
@@ -20737,7 +21323,7 @@
                     <pic:cNvPicPr/>
                   </pic:nvPicPr>
                   <pic:blipFill>
-                    <a:blip r:embed="rId36">
+                    <a:blip r:embed="rId37">
                       <a:extLst>
                         <a:ext uri="{28A0092B-C50C-407E-A947-70E740481C1C}">
                           <a14:useLocalDpi xmlns:a14="http://schemas.microsoft.com/office/drawing/2010/main" val="0"/>
@@ -20781,7 +21367,7 @@
           <w:rPr>
             <w:noProof/>
           </w:rPr>
-          <w:t>23</w:t>
+          <w:t>24</w:t>
         </w:r>
       </w:fldSimple>
       <w:r>
@@ -20909,15 +21495,7 @@
           <w:sz w:val="24"/>
           <w:szCs w:val="24"/>
         </w:rPr>
-        <w:t xml:space="preserve">across all the classes. it is of importance when all the </w:t>
-      </w:r>
-      <w:r>
-        <w:rPr>
-          <w:sz w:val="24"/>
-          <w:szCs w:val="24"/>
-        </w:rPr>
-        <w:lastRenderedPageBreak/>
-        <w:t xml:space="preserve">classes being used for classification is of equal importance. Accuracy is calculated by the ratio between the number of correct prediction’s to the total number of predictions </w:t>
+        <w:t xml:space="preserve">across all the classes. it is of importance when all the classes being used for classification is of equal importance. Accuracy is calculated by the ratio between the number of correct prediction’s to the total number of predictions </w:t>
       </w:r>
       <w:sdt>
         <w:sdtPr>
@@ -20928,6 +21506,7 @@
           <w:id w:val="2065830796"/>
           <w:citation/>
         </w:sdtPr>
+        <w:sdtEndPr/>
         <w:sdtContent>
           <w:r>
             <w:rPr>
@@ -20977,11 +21556,8 @@
     </w:p>
     <w:p>
       <w:pPr>
+        <w:keepNext/>
         <w:jc w:val="center"/>
-        <w:rPr>
-          <w:sz w:val="24"/>
-          <w:szCs w:val="24"/>
-        </w:rPr>
       </w:pPr>
       <w:r>
         <w:rPr>
@@ -20990,10 +21566,10 @@
           <w:szCs w:val="24"/>
         </w:rPr>
         <w:drawing>
-          <wp:inline distT="0" distB="0" distL="0" distR="0" wp14:anchorId="106AE6B9" wp14:editId="6B9726F2">
-            <wp:extent cx="3371161" cy="718173"/>
-            <wp:effectExtent l="0" t="0" r="0" b="6350"/>
-            <wp:docPr id="27" name="Picture 27" descr="A picture containing text&#10;&#10;Description automatically generated"/>
+          <wp:inline distT="0" distB="0" distL="0" distR="0" wp14:anchorId="285B51F0" wp14:editId="24C3F59C">
+            <wp:extent cx="3365653" cy="745995"/>
+            <wp:effectExtent l="0" t="0" r="0" b="3810"/>
+            <wp:docPr id="47" name="Picture 47" descr="A picture containing text&#10;&#10;Description automatically generated"/>
             <wp:cNvGraphicFramePr>
               <a:graphicFrameLocks xmlns:a="http://schemas.openxmlformats.org/drawingml/2006/main" noChangeAspect="1"/>
             </wp:cNvGraphicFramePr>
@@ -21001,11 +21577,11 @@
               <a:graphicData uri="http://schemas.openxmlformats.org/drawingml/2006/picture">
                 <pic:pic xmlns:pic="http://schemas.openxmlformats.org/drawingml/2006/picture">
                   <pic:nvPicPr>
-                    <pic:cNvPr id="27" name="Picture 27" descr="A picture containing text&#10;&#10;Description automatically generated"/>
+                    <pic:cNvPr id="47" name="Picture 47" descr="A picture containing text&#10;&#10;Description automatically generated"/>
                     <pic:cNvPicPr/>
                   </pic:nvPicPr>
                   <pic:blipFill>
-                    <a:blip r:embed="rId37" cstate="print">
+                    <a:blip r:embed="rId38">
                       <a:extLst>
                         <a:ext uri="{28A0092B-C50C-407E-A947-70E740481C1C}">
                           <a14:useLocalDpi xmlns:a14="http://schemas.microsoft.com/office/drawing/2010/main" val="0"/>
@@ -21019,7 +21595,7 @@
                   <pic:spPr>
                     <a:xfrm>
                       <a:off x="0" y="0"/>
-                      <a:ext cx="3420431" cy="728669"/>
+                      <a:ext cx="3403170" cy="754311"/>
                     </a:xfrm>
                     <a:prstGeom prst="rect">
                       <a:avLst/>
@@ -21034,6 +21610,43 @@
     </w:p>
     <w:p>
       <w:pPr>
+        <w:pStyle w:val="Caption"/>
+        <w:jc w:val="center"/>
+        <w:rPr>
+          <w:sz w:val="24"/>
+          <w:szCs w:val="24"/>
+        </w:rPr>
+      </w:pPr>
+      <w:r>
+        <w:t xml:space="preserve">Figure </w:t>
+      </w:r>
+      <w:r>
+        <w:fldChar w:fldCharType="begin"/>
+      </w:r>
+      <w:r>
+        <w:instrText xml:space="preserve"> SEQ Figure \* ARABIC </w:instrText>
+      </w:r>
+      <w:r>
+        <w:fldChar w:fldCharType="separate"/>
+      </w:r>
+      <w:r>
+        <w:rPr>
+          <w:noProof/>
+        </w:rPr>
+        <w:t>25</w:t>
+      </w:r>
+      <w:r>
+        <w:rPr>
+          <w:noProof/>
+        </w:rPr>
+        <w:fldChar w:fldCharType="end"/>
+      </w:r>
+      <w:r>
+        <w:t xml:space="preserve"> - Formula to calculate accuracy metric.</w:t>
+      </w:r>
+    </w:p>
+    <w:p>
+      <w:pPr>
         <w:rPr>
           <w:sz w:val="24"/>
           <w:szCs w:val="24"/>
@@ -21066,7 +21679,21 @@
           <w:sz w:val="24"/>
           <w:szCs w:val="24"/>
         </w:rPr>
-        <w:t xml:space="preserve"> on the sequential model and 95.63% on the sequential model with CNN layers.</w:t>
+        <w:t xml:space="preserve"> on the sequential model and 9</w:t>
+      </w:r>
+      <w:r>
+        <w:rPr>
+          <w:sz w:val="24"/>
+          <w:szCs w:val="24"/>
+        </w:rPr>
+        <w:t>7</w:t>
+      </w:r>
+      <w:r>
+        <w:rPr>
+          <w:sz w:val="24"/>
+          <w:szCs w:val="24"/>
+        </w:rPr>
+        <w:t>.63% on the sequential model with CNN layers.</w:t>
       </w:r>
     </w:p>
     <w:p>
@@ -21249,11 +21876,8 @@
     </w:p>
     <w:p>
       <w:pPr>
+        <w:keepNext/>
         <w:jc w:val="center"/>
-        <w:rPr>
-          <w:sz w:val="24"/>
-          <w:szCs w:val="24"/>
-        </w:rPr>
       </w:pPr>
       <w:r>
         <w:rPr>
@@ -21261,6 +21885,7 @@
           <w:sz w:val="24"/>
           <w:szCs w:val="24"/>
         </w:rPr>
+        <w:lastRenderedPageBreak/>
         <w:drawing>
           <wp:inline distT="0" distB="0" distL="0" distR="0" wp14:anchorId="1CED4C58" wp14:editId="7048EFBD">
             <wp:extent cx="2891928" cy="547180"/>
@@ -21277,7 +21902,7 @@
                     <pic:cNvPicPr/>
                   </pic:nvPicPr>
                   <pic:blipFill>
-                    <a:blip r:embed="rId38" cstate="print">
+                    <a:blip r:embed="rId39" cstate="print">
                       <a:extLst>
                         <a:ext uri="{28A0092B-C50C-407E-A947-70E740481C1C}">
                           <a14:useLocalDpi xmlns:a14="http://schemas.microsoft.com/office/drawing/2010/main" val="0"/>
@@ -21306,6 +21931,39 @@
     </w:p>
     <w:p>
       <w:pPr>
+        <w:pStyle w:val="Caption"/>
+        <w:jc w:val="center"/>
+      </w:pPr>
+      <w:r>
+        <w:t xml:space="preserve">Figure </w:t>
+      </w:r>
+      <w:r>
+        <w:fldChar w:fldCharType="begin"/>
+      </w:r>
+      <w:r>
+        <w:instrText xml:space="preserve"> SEQ Figure \* ARABIC </w:instrText>
+      </w:r>
+      <w:r>
+        <w:fldChar w:fldCharType="separate"/>
+      </w:r>
+      <w:r>
+        <w:rPr>
+          <w:noProof/>
+        </w:rPr>
+        <w:t>26</w:t>
+      </w:r>
+      <w:r>
+        <w:rPr>
+          <w:noProof/>
+        </w:rPr>
+        <w:fldChar w:fldCharType="end"/>
+      </w:r>
+      <w:r>
+        <w:t xml:space="preserve"> - Formula to calculate precision metric</w:t>
+      </w:r>
+    </w:p>
+    <w:p>
+      <w:pPr>
         <w:rPr>
           <w:sz w:val="24"/>
           <w:szCs w:val="24"/>
@@ -21331,7 +21989,21 @@
           <w:sz w:val="24"/>
           <w:szCs w:val="24"/>
         </w:rPr>
-        <w:t xml:space="preserve">A precision score of  91% is obtained with a sequential model and 93% with </w:t>
+        <w:t>A precision score of  91% is obtained with a sequential model and 9</w:t>
+      </w:r>
+      <w:r>
+        <w:rPr>
+          <w:sz w:val="24"/>
+          <w:szCs w:val="24"/>
+        </w:rPr>
+        <w:t>8</w:t>
+      </w:r>
+      <w:r>
+        <w:rPr>
+          <w:sz w:val="24"/>
+          <w:szCs w:val="24"/>
+        </w:rPr>
+        <w:t xml:space="preserve">% with </w:t>
       </w:r>
       <w:r>
         <w:rPr>
@@ -21350,13 +22022,20 @@
     </w:p>
     <w:p>
       <w:pPr>
+        <w:rPr>
+          <w:sz w:val="24"/>
+          <w:szCs w:val="24"/>
+        </w:rPr>
+      </w:pPr>
+      <w:r>
         <w:rPr>
           <w:b/>
           <w:bCs/>
           <w:sz w:val="24"/>
           <w:szCs w:val="24"/>
         </w:rPr>
-      </w:pPr>
+        <w:t>Recall metric</w:t>
+      </w:r>
       <w:r>
         <w:rPr>
           <w:b/>
@@ -21364,7 +22043,7 @@
           <w:sz w:val="24"/>
           <w:szCs w:val="24"/>
         </w:rPr>
-        <w:t>F1 Score metric</w:t>
+        <w:t xml:space="preserve"> </w:t>
       </w:r>
       <w:r>
         <w:rPr>
@@ -21373,7 +22052,7 @@
           <w:sz w:val="24"/>
           <w:szCs w:val="24"/>
         </w:rPr>
-        <w:t xml:space="preserve">  </w:t>
+        <w:tab/>
       </w:r>
       <w:r>
         <w:rPr>
@@ -21437,6 +22116,7 @@
           <w:szCs w:val="24"/>
         </w:rPr>
         <w:tab/>
+        <w:t xml:space="preserve"> </w:t>
       </w:r>
       <w:r>
         <w:rPr>
@@ -21455,11 +22135,335 @@
           <w:szCs w:val="24"/>
         </w:rPr>
         <w:tab/>
-      </w:r>
+        <w:t xml:space="preserve">                      </w:t>
+      </w:r>
+      <w:r>
+        <w:rPr>
+          <w:sz w:val="24"/>
+          <w:szCs w:val="24"/>
+        </w:rPr>
+        <w:t>Recall,</w:t>
+      </w:r>
+      <w:r>
+        <w:rPr>
+          <w:sz w:val="24"/>
+          <w:szCs w:val="24"/>
+        </w:rPr>
+        <w:t xml:space="preserve"> which is also called sensitivity is the fraction of relevant instances that are retrieved. It cares only about the positive samples. Obtaining a high recall value shows that the model has predicted more positive samples. It is independent of how the negative samples are classified </w:t>
+      </w:r>
+      <w:sdt>
+        <w:sdtPr>
+          <w:rPr>
+            <w:sz w:val="24"/>
+            <w:szCs w:val="24"/>
+          </w:rPr>
+          <w:id w:val="-320189530"/>
+          <w:citation/>
+        </w:sdtPr>
+        <w:sdtEndPr/>
+        <w:sdtContent>
+          <w:r>
+            <w:rPr>
+              <w:sz w:val="24"/>
+              <w:szCs w:val="24"/>
+            </w:rPr>
+            <w:fldChar w:fldCharType="begin"/>
+          </w:r>
+          <w:r>
+            <w:rPr>
+              <w:sz w:val="24"/>
+              <w:szCs w:val="24"/>
+            </w:rPr>
+            <w:instrText xml:space="preserve"> CITATION Ahm21 \l 2057 </w:instrText>
+          </w:r>
+          <w:r>
+            <w:rPr>
+              <w:sz w:val="24"/>
+              <w:szCs w:val="24"/>
+            </w:rPr>
+            <w:fldChar w:fldCharType="separate"/>
+          </w:r>
+          <w:r>
+            <w:rPr>
+              <w:noProof/>
+              <w:sz w:val="24"/>
+              <w:szCs w:val="24"/>
+            </w:rPr>
+            <w:t>(Gad, 2021)</w:t>
+          </w:r>
+          <w:r>
+            <w:rPr>
+              <w:sz w:val="24"/>
+              <w:szCs w:val="24"/>
+            </w:rPr>
+            <w:fldChar w:fldCharType="end"/>
+          </w:r>
+        </w:sdtContent>
+      </w:sdt>
+      <w:r>
+        <w:rPr>
+          <w:sz w:val="24"/>
+          <w:szCs w:val="24"/>
+        </w:rPr>
+        <w:t>.</w:t>
+      </w:r>
+    </w:p>
+    <w:p>
+      <w:pPr>
+        <w:rPr>
+          <w:sz w:val="24"/>
+          <w:szCs w:val="24"/>
+        </w:rPr>
+      </w:pPr>
+      <w:r>
+        <w:rPr>
+          <w:sz w:val="24"/>
+          <w:szCs w:val="24"/>
+        </w:rPr>
+        <w:t xml:space="preserve"> </w:t>
+      </w:r>
+      <w:r>
+        <w:rPr>
+          <w:sz w:val="24"/>
+          <w:szCs w:val="24"/>
+        </w:rPr>
+        <w:t>It is calculated as the ratio of the number of positive samples predicted to the total number of positive samples actually present in the dataset.</w:t>
+      </w:r>
+    </w:p>
+    <w:p>
+      <w:pPr>
+        <w:keepNext/>
+        <w:jc w:val="center"/>
+      </w:pPr>
       <w:r>
         <w:rPr>
           <w:b/>
           <w:bCs/>
+          <w:noProof/>
+          <w:sz w:val="24"/>
+          <w:szCs w:val="24"/>
+        </w:rPr>
+        <w:drawing>
+          <wp:inline distT="0" distB="0" distL="0" distR="0" wp14:anchorId="100C3D5F" wp14:editId="60C2F91D">
+            <wp:extent cx="3288535" cy="632059"/>
+            <wp:effectExtent l="0" t="0" r="1270" b="3175"/>
+            <wp:docPr id="48" name="Picture 48" descr="Text&#10;&#10;Description automatically generated with low confidence"/>
+            <wp:cNvGraphicFramePr>
+              <a:graphicFrameLocks xmlns:a="http://schemas.openxmlformats.org/drawingml/2006/main" noChangeAspect="1"/>
+            </wp:cNvGraphicFramePr>
+            <a:graphic xmlns:a="http://schemas.openxmlformats.org/drawingml/2006/main">
+              <a:graphicData uri="http://schemas.openxmlformats.org/drawingml/2006/picture">
+                <pic:pic xmlns:pic="http://schemas.openxmlformats.org/drawingml/2006/picture">
+                  <pic:nvPicPr>
+                    <pic:cNvPr id="48" name="Picture 48" descr="Text&#10;&#10;Description automatically generated with low confidence"/>
+                    <pic:cNvPicPr/>
+                  </pic:nvPicPr>
+                  <pic:blipFill>
+                    <a:blip r:embed="rId40" cstate="print">
+                      <a:extLst>
+                        <a:ext uri="{28A0092B-C50C-407E-A947-70E740481C1C}">
+                          <a14:useLocalDpi xmlns:a14="http://schemas.microsoft.com/office/drawing/2010/main" val="0"/>
+                        </a:ext>
+                      </a:extLst>
+                    </a:blip>
+                    <a:stretch>
+                      <a:fillRect/>
+                    </a:stretch>
+                  </pic:blipFill>
+                  <pic:spPr>
+                    <a:xfrm>
+                      <a:off x="0" y="0"/>
+                      <a:ext cx="3320081" cy="638122"/>
+                    </a:xfrm>
+                    <a:prstGeom prst="rect">
+                      <a:avLst/>
+                    </a:prstGeom>
+                  </pic:spPr>
+                </pic:pic>
+              </a:graphicData>
+            </a:graphic>
+          </wp:inline>
+        </w:drawing>
+      </w:r>
+    </w:p>
+    <w:p>
+      <w:pPr>
+        <w:pStyle w:val="Caption"/>
+        <w:jc w:val="center"/>
+        <w:rPr>
+          <w:b w:val="0"/>
+          <w:bCs w:val="0"/>
+          <w:sz w:val="24"/>
+          <w:szCs w:val="24"/>
+        </w:rPr>
+      </w:pPr>
+      <w:r>
+        <w:t xml:space="preserve">Figure </w:t>
+      </w:r>
+      <w:r>
+        <w:fldChar w:fldCharType="begin"/>
+      </w:r>
+      <w:r>
+        <w:instrText xml:space="preserve"> SEQ Figure \* ARABIC </w:instrText>
+      </w:r>
+      <w:r>
+        <w:fldChar w:fldCharType="separate"/>
+      </w:r>
+      <w:r>
+        <w:rPr>
+          <w:noProof/>
+        </w:rPr>
+        <w:t>27</w:t>
+      </w:r>
+      <w:r>
+        <w:rPr>
+          <w:noProof/>
+        </w:rPr>
+        <w:fldChar w:fldCharType="end"/>
+      </w:r>
+      <w:r>
+        <w:t xml:space="preserve"> - Formula to calculate recall metric</w:t>
+      </w:r>
+    </w:p>
+    <w:p>
+      <w:pPr>
+        <w:rPr>
+          <w:sz w:val="24"/>
+          <w:szCs w:val="24"/>
+        </w:rPr>
+      </w:pPr>
+      <w:r>
+        <w:rPr>
+          <w:sz w:val="24"/>
+          <w:szCs w:val="24"/>
+        </w:rPr>
+        <w:t>The recall score obtained for sequential model is 91% and sequential model with CNN layer is 9</w:t>
+      </w:r>
+      <w:r>
+        <w:rPr>
+          <w:sz w:val="24"/>
+          <w:szCs w:val="24"/>
+        </w:rPr>
+        <w:t>7</w:t>
+      </w:r>
+      <w:r>
+        <w:rPr>
+          <w:sz w:val="24"/>
+          <w:szCs w:val="24"/>
+        </w:rPr>
+        <w:t>%.</w:t>
+      </w:r>
+    </w:p>
+    <w:p>
+      <w:pPr>
+        <w:rPr>
+          <w:sz w:val="24"/>
+          <w:szCs w:val="24"/>
+        </w:rPr>
+      </w:pPr>
+      <w:r>
+        <w:rPr>
+          <w:b/>
+          <w:bCs/>
+          <w:sz w:val="24"/>
+          <w:szCs w:val="24"/>
+        </w:rPr>
+        <w:t>F1 Score metric</w:t>
+      </w:r>
+      <w:r>
+        <w:rPr>
+          <w:b/>
+          <w:bCs/>
+          <w:sz w:val="24"/>
+          <w:szCs w:val="24"/>
+        </w:rPr>
+        <w:t xml:space="preserve">  </w:t>
+      </w:r>
+      <w:r>
+        <w:rPr>
+          <w:b/>
+          <w:bCs/>
+          <w:sz w:val="24"/>
+          <w:szCs w:val="24"/>
+        </w:rPr>
+        <w:tab/>
+      </w:r>
+      <w:r>
+        <w:rPr>
+          <w:b/>
+          <w:bCs/>
+          <w:sz w:val="24"/>
+          <w:szCs w:val="24"/>
+        </w:rPr>
+        <w:tab/>
+      </w:r>
+      <w:r>
+        <w:rPr>
+          <w:b/>
+          <w:bCs/>
+          <w:sz w:val="24"/>
+          <w:szCs w:val="24"/>
+        </w:rPr>
+        <w:tab/>
+      </w:r>
+      <w:r>
+        <w:rPr>
+          <w:b/>
+          <w:bCs/>
+          <w:sz w:val="24"/>
+          <w:szCs w:val="24"/>
+        </w:rPr>
+        <w:tab/>
+      </w:r>
+      <w:r>
+        <w:rPr>
+          <w:b/>
+          <w:bCs/>
+          <w:sz w:val="24"/>
+          <w:szCs w:val="24"/>
+        </w:rPr>
+        <w:tab/>
+      </w:r>
+      <w:r>
+        <w:rPr>
+          <w:b/>
+          <w:bCs/>
+          <w:sz w:val="24"/>
+          <w:szCs w:val="24"/>
+        </w:rPr>
+        <w:tab/>
+      </w:r>
+      <w:r>
+        <w:rPr>
+          <w:b/>
+          <w:bCs/>
+          <w:sz w:val="24"/>
+          <w:szCs w:val="24"/>
+        </w:rPr>
+        <w:tab/>
+      </w:r>
+      <w:r>
+        <w:rPr>
+          <w:b/>
+          <w:bCs/>
+          <w:sz w:val="24"/>
+          <w:szCs w:val="24"/>
+        </w:rPr>
+        <w:tab/>
+      </w:r>
+      <w:r>
+        <w:rPr>
+          <w:b/>
+          <w:bCs/>
+          <w:sz w:val="24"/>
+          <w:szCs w:val="24"/>
+        </w:rPr>
+        <w:tab/>
+      </w:r>
+      <w:r>
+        <w:rPr>
+          <w:b/>
+          <w:bCs/>
           <w:sz w:val="24"/>
           <w:szCs w:val="24"/>
         </w:rPr>
@@ -21471,77 +22475,1078 @@
           <w:sz w:val="24"/>
           <w:szCs w:val="24"/>
         </w:rPr>
-        <w:t xml:space="preserve">The F1 Score metric is the </w:t>
+        <w:t>The F1 Score</w:t>
+      </w:r>
+      <w:r>
+        <w:rPr>
+          <w:sz w:val="24"/>
+          <w:szCs w:val="24"/>
+        </w:rPr>
+        <w:t xml:space="preserve"> metric measure the test accuracy. It is calculated from the precision and recall of the </w:t>
+      </w:r>
+      <w:r>
+        <w:rPr>
+          <w:sz w:val="24"/>
+          <w:szCs w:val="24"/>
+        </w:rPr>
+        <w:t>test;</w:t>
+      </w:r>
+      <w:r>
+        <w:rPr>
+          <w:sz w:val="24"/>
+          <w:szCs w:val="24"/>
+        </w:rPr>
+        <w:t xml:space="preserve"> </w:t>
+      </w:r>
+      <w:r>
+        <w:rPr>
+          <w:sz w:val="24"/>
+          <w:szCs w:val="24"/>
+        </w:rPr>
+        <w:t>thus,</w:t>
+      </w:r>
+      <w:r>
+        <w:rPr>
+          <w:sz w:val="24"/>
+          <w:szCs w:val="24"/>
+        </w:rPr>
+        <w:t xml:space="preserve"> it takes both the false positive and</w:t>
+      </w:r>
+      <w:r>
+        <w:rPr>
+          <w:sz w:val="24"/>
+          <w:szCs w:val="24"/>
+        </w:rPr>
+        <w:t xml:space="preserve"> false negative into account. Mostly used when the developer wants to seek a balance between the precision and recall values. Range of f1 score is between 0 – 1. F1 score metric could be more useful when the testing data set being used has an un-even distribution in its classes.</w:t>
+      </w:r>
+    </w:p>
+    <w:p>
+      <w:pPr>
+        <w:keepNext/>
+        <w:jc w:val="center"/>
+      </w:pPr>
+      <w:r>
+        <w:rPr>
+          <w:noProof/>
+          <w:sz w:val="24"/>
+          <w:szCs w:val="24"/>
+        </w:rPr>
+        <w:drawing>
+          <wp:inline distT="0" distB="0" distL="0" distR="0" wp14:anchorId="455ABAB6" wp14:editId="28580426">
+            <wp:extent cx="2363118" cy="804905"/>
+            <wp:effectExtent l="0" t="0" r="0" b="0"/>
+            <wp:docPr id="35" name="Picture 35" descr="Text&#10;&#10;Description automatically generated"/>
+            <wp:cNvGraphicFramePr>
+              <a:graphicFrameLocks xmlns:a="http://schemas.openxmlformats.org/drawingml/2006/main" noChangeAspect="1"/>
+            </wp:cNvGraphicFramePr>
+            <a:graphic xmlns:a="http://schemas.openxmlformats.org/drawingml/2006/main">
+              <a:graphicData uri="http://schemas.openxmlformats.org/drawingml/2006/picture">
+                <pic:pic xmlns:pic="http://schemas.openxmlformats.org/drawingml/2006/picture">
+                  <pic:nvPicPr>
+                    <pic:cNvPr id="35" name="Picture 35" descr="Text&#10;&#10;Description automatically generated"/>
+                    <pic:cNvPicPr/>
+                  </pic:nvPicPr>
+                  <pic:blipFill>
+                    <a:blip r:embed="rId41" cstate="print">
+                      <a:extLst>
+                        <a:ext uri="{28A0092B-C50C-407E-A947-70E740481C1C}">
+                          <a14:useLocalDpi xmlns:a14="http://schemas.microsoft.com/office/drawing/2010/main" val="0"/>
+                        </a:ext>
+                      </a:extLst>
+                    </a:blip>
+                    <a:stretch>
+                      <a:fillRect/>
+                    </a:stretch>
+                  </pic:blipFill>
+                  <pic:spPr>
+                    <a:xfrm>
+                      <a:off x="0" y="0"/>
+                      <a:ext cx="2390334" cy="814175"/>
+                    </a:xfrm>
+                    <a:prstGeom prst="rect">
+                      <a:avLst/>
+                    </a:prstGeom>
+                  </pic:spPr>
+                </pic:pic>
+              </a:graphicData>
+            </a:graphic>
+          </wp:inline>
+        </w:drawing>
+      </w:r>
+    </w:p>
+    <w:p>
+      <w:pPr>
+        <w:pStyle w:val="Caption"/>
+        <w:jc w:val="center"/>
+      </w:pPr>
+      <w:r>
+        <w:t xml:space="preserve">Figure </w:t>
+      </w:r>
+      <w:r>
+        <w:fldChar w:fldCharType="begin"/>
+      </w:r>
+      <w:r>
+        <w:instrText xml:space="preserve"> SEQ Figure \* ARABIC </w:instrText>
+      </w:r>
+      <w:r>
+        <w:fldChar w:fldCharType="separate"/>
+      </w:r>
+      <w:r>
+        <w:rPr>
+          <w:noProof/>
+        </w:rPr>
+        <w:t>28</w:t>
+      </w:r>
+      <w:r>
+        <w:rPr>
+          <w:noProof/>
+        </w:rPr>
+        <w:fldChar w:fldCharType="end"/>
+      </w:r>
+      <w:r>
+        <w:t xml:space="preserve"> - Formula to calculate f1 score</w:t>
+      </w:r>
+    </w:p>
+    <w:p/>
+    <w:p>
+      <w:pPr>
+        <w:rPr>
+          <w:sz w:val="24"/>
+          <w:szCs w:val="24"/>
+        </w:rPr>
+      </w:pPr>
+      <w:r>
+        <w:rPr>
+          <w:sz w:val="24"/>
+          <w:szCs w:val="24"/>
+        </w:rPr>
+        <w:t>The f1 score metric obtained</w:t>
+      </w:r>
+      <w:r>
+        <w:rPr>
+          <w:sz w:val="24"/>
+          <w:szCs w:val="24"/>
+        </w:rPr>
+        <w:t xml:space="preserve"> for the sequential model is </w:t>
+      </w:r>
+      <w:r>
+        <w:rPr>
+          <w:sz w:val="24"/>
+          <w:szCs w:val="24"/>
+        </w:rPr>
+        <w:t>92% and for the sequential model with CNN layers is 9</w:t>
+      </w:r>
+      <w:r>
+        <w:rPr>
+          <w:sz w:val="24"/>
+          <w:szCs w:val="24"/>
+        </w:rPr>
+        <w:t>8</w:t>
+      </w:r>
+      <w:r>
+        <w:rPr>
+          <w:sz w:val="24"/>
+          <w:szCs w:val="24"/>
+        </w:rPr>
+        <w:t>.89%.</w:t>
+      </w:r>
+    </w:p>
+    <w:p>
+      <w:pPr>
+        <w:keepNext/>
+        <w:jc w:val="center"/>
+      </w:pPr>
+      <w:r>
+        <w:rPr>
+          <w:noProof/>
+          <w:sz w:val="24"/>
+          <w:szCs w:val="24"/>
+        </w:rPr>
+        <w:drawing>
+          <wp:inline distT="0" distB="0" distL="0" distR="0" wp14:anchorId="344B8180" wp14:editId="280E3875">
+            <wp:extent cx="3974740" cy="1211534"/>
+            <wp:effectExtent l="0" t="0" r="635" b="0"/>
+            <wp:docPr id="49" name="Picture 49" descr="Table&#10;&#10;Description automatically generated"/>
+            <wp:cNvGraphicFramePr>
+              <a:graphicFrameLocks xmlns:a="http://schemas.openxmlformats.org/drawingml/2006/main" noChangeAspect="1"/>
+            </wp:cNvGraphicFramePr>
+            <a:graphic xmlns:a="http://schemas.openxmlformats.org/drawingml/2006/main">
+              <a:graphicData uri="http://schemas.openxmlformats.org/drawingml/2006/picture">
+                <pic:pic xmlns:pic="http://schemas.openxmlformats.org/drawingml/2006/picture">
+                  <pic:nvPicPr>
+                    <pic:cNvPr id="49" name="Picture 49" descr="Table&#10;&#10;Description automatically generated"/>
+                    <pic:cNvPicPr/>
+                  </pic:nvPicPr>
+                  <pic:blipFill rotWithShape="1">
+                    <a:blip r:embed="rId42">
+                      <a:extLst>
+                        <a:ext uri="{28A0092B-C50C-407E-A947-70E740481C1C}">
+                          <a14:useLocalDpi xmlns:a14="http://schemas.microsoft.com/office/drawing/2010/main" val="0"/>
+                        </a:ext>
+                      </a:extLst>
+                    </a:blip>
+                    <a:srcRect l="7882" t="8530" r="25160" b="64258"/>
+                    <a:stretch/>
+                  </pic:blipFill>
+                  <pic:spPr bwMode="auto">
+                    <a:xfrm>
+                      <a:off x="0" y="0"/>
+                      <a:ext cx="3979676" cy="1213038"/>
+                    </a:xfrm>
+                    <a:prstGeom prst="rect">
+                      <a:avLst/>
+                    </a:prstGeom>
+                    <a:ln>
+                      <a:noFill/>
+                    </a:ln>
+                    <a:extLst>
+                      <a:ext uri="{53640926-AAD7-44D8-BBD7-CCE9431645EC}">
+                        <a14:shadowObscured xmlns:a14="http://schemas.microsoft.com/office/drawing/2010/main"/>
+                      </a:ext>
+                    </a:extLst>
+                  </pic:spPr>
+                </pic:pic>
+              </a:graphicData>
+            </a:graphic>
+          </wp:inline>
+        </w:drawing>
+      </w:r>
+    </w:p>
+    <w:p>
+      <w:pPr>
+        <w:pStyle w:val="Caption"/>
+        <w:jc w:val="center"/>
+        <w:rPr>
+          <w:sz w:val="24"/>
+          <w:szCs w:val="24"/>
+        </w:rPr>
+      </w:pPr>
+      <w:bookmarkStart w:id="46" w:name="_Ref69996279"/>
+      <w:bookmarkStart w:id="47" w:name="_Ref69996223"/>
+      <w:r>
+        <w:t xml:space="preserve">Figure </w:t>
+      </w:r>
+      <w:r>
+        <w:fldChar w:fldCharType="begin"/>
+      </w:r>
+      <w:r>
+        <w:instrText xml:space="preserve"> SEQ Figure \* ARABIC </w:instrText>
+      </w:r>
+      <w:r>
+        <w:fldChar w:fldCharType="separate"/>
+      </w:r>
+      <w:r>
+        <w:rPr>
+          <w:noProof/>
+        </w:rPr>
+        <w:t>29</w:t>
+      </w:r>
+      <w:r>
+        <w:rPr>
+          <w:noProof/>
+        </w:rPr>
+        <w:fldChar w:fldCharType="end"/>
+      </w:r>
+      <w:bookmarkEnd w:id="46"/>
+      <w:r>
+        <w:t xml:space="preserve"> - Metrics for both models</w:t>
+      </w:r>
+      <w:bookmarkEnd w:id="47"/>
+    </w:p>
+    <w:p>
+      <w:pPr>
+        <w:rPr>
+          <w:sz w:val="24"/>
+          <w:szCs w:val="24"/>
+        </w:rPr>
+      </w:pPr>
+      <w:r>
+        <w:rPr>
+          <w:sz w:val="24"/>
+          <w:szCs w:val="24"/>
+        </w:rPr>
+        <w:t>By analysing</w:t>
+      </w:r>
+      <w:r>
+        <w:rPr>
+          <w:sz w:val="24"/>
+          <w:szCs w:val="24"/>
+        </w:rPr>
+        <w:t xml:space="preserve"> the </w:t>
+      </w:r>
+      <w:r>
+        <w:rPr>
+          <w:sz w:val="24"/>
+          <w:szCs w:val="24"/>
+        </w:rPr>
+        <w:t xml:space="preserve">outputs received </w:t>
+      </w:r>
+      <w:r>
+        <w:rPr>
+          <w:sz w:val="24"/>
+          <w:szCs w:val="24"/>
+        </w:rPr>
+        <w:fldChar w:fldCharType="begin"/>
+      </w:r>
+      <w:r>
+        <w:rPr>
+          <w:sz w:val="24"/>
+          <w:szCs w:val="24"/>
+        </w:rPr>
+        <w:instrText xml:space="preserve"> REF _Ref69996279 \h </w:instrText>
+      </w:r>
+      <w:r>
+        <w:rPr>
+          <w:sz w:val="24"/>
+          <w:szCs w:val="24"/>
+        </w:rPr>
+      </w:r>
+      <w:r>
+        <w:rPr>
+          <w:sz w:val="24"/>
+          <w:szCs w:val="24"/>
+        </w:rPr>
+        <w:fldChar w:fldCharType="separate"/>
+      </w:r>
+      <w:r>
+        <w:t xml:space="preserve">Figure </w:t>
+      </w:r>
+      <w:r>
+        <w:rPr>
+          <w:noProof/>
+        </w:rPr>
+        <w:t>29</w:t>
+      </w:r>
+      <w:r>
+        <w:rPr>
+          <w:sz w:val="24"/>
+          <w:szCs w:val="24"/>
+        </w:rPr>
+        <w:fldChar w:fldCharType="end"/>
+      </w:r>
+      <w:r>
+        <w:rPr>
+          <w:sz w:val="24"/>
+          <w:szCs w:val="24"/>
+        </w:rPr>
+        <w:t xml:space="preserve"> from the metrics, sequential model with CNN layers offers a better efficiency or performance when tested with a testing dataset.</w:t>
       </w:r>
     </w:p>
     <w:p>
       <w:pPr>
         <w:pStyle w:val="Heading2"/>
         <w:rPr>
-          <w:sz w:val="24"/>
-          <w:szCs w:val="24"/>
-        </w:rPr>
-      </w:pPr>
-      <w:bookmarkStart w:id="55" w:name="_Toc69650479"/>
-      <w:r>
-        <w:rPr>
           <w:caps w:val="0"/>
           <w:sz w:val="24"/>
           <w:szCs w:val="24"/>
         </w:rPr>
-        <w:t>4.2</w:t>
-      </w:r>
+      </w:pPr>
+      <w:bookmarkStart w:id="48" w:name="_Toc69650479"/>
       <w:r>
         <w:rPr>
           <w:caps w:val="0"/>
           <w:sz w:val="24"/>
           <w:szCs w:val="24"/>
         </w:rPr>
-        <w:tab/>
-        <w:t>Classification Report</w:t>
-      </w:r>
-      <w:bookmarkEnd w:id="55"/>
-    </w:p>
-    <w:p>
-      <w:pPr>
-        <w:rPr>
-          <w:sz w:val="24"/>
-          <w:szCs w:val="24"/>
-        </w:rPr>
-      </w:pPr>
-    </w:p>
-    <w:p>
-      <w:pPr>
-        <w:pStyle w:val="Heading2"/>
+        <w:t>4.</w:t>
+      </w:r>
+      <w:r>
         <w:rPr>
           <w:caps w:val="0"/>
           <w:sz w:val="24"/>
           <w:szCs w:val="24"/>
         </w:rPr>
-      </w:pPr>
-      <w:bookmarkStart w:id="56" w:name="_Toc69650480"/>
+        <w:t>3</w:t>
+      </w:r>
       <w:r>
         <w:rPr>
           <w:caps w:val="0"/>
           <w:sz w:val="24"/>
           <w:szCs w:val="24"/>
         </w:rPr>
+        <w:tab/>
+        <w:t xml:space="preserve">Classification </w:t>
+      </w:r>
+      <w:r>
+        <w:rPr>
+          <w:caps w:val="0"/>
+          <w:sz w:val="24"/>
+          <w:szCs w:val="24"/>
+        </w:rPr>
+        <w:t>r</w:t>
+      </w:r>
+      <w:r>
+        <w:rPr>
+          <w:caps w:val="0"/>
+          <w:sz w:val="24"/>
+          <w:szCs w:val="24"/>
+        </w:rPr>
+        <w:t>eport</w:t>
+      </w:r>
+      <w:bookmarkEnd w:id="48"/>
+    </w:p>
+    <w:p>
+      <w:pPr>
+        <w:rPr>
+          <w:sz w:val="24"/>
+          <w:szCs w:val="24"/>
+        </w:rPr>
+      </w:pPr>
+      <w:r>
+        <w:rPr>
+          <w:sz w:val="24"/>
+          <w:szCs w:val="24"/>
+        </w:rPr>
+        <w:t>Using scikit-learn classification report method, a report has been generated below which shows the Precision,</w:t>
+      </w:r>
+      <w:r>
+        <w:rPr>
+          <w:sz w:val="24"/>
+          <w:szCs w:val="24"/>
+        </w:rPr>
+        <w:t xml:space="preserve"> Recall</w:t>
+      </w:r>
+      <w:r>
+        <w:rPr>
+          <w:sz w:val="24"/>
+          <w:szCs w:val="24"/>
+        </w:rPr>
+        <w:t xml:space="preserve"> </w:t>
+      </w:r>
+      <w:r>
+        <w:rPr>
+          <w:sz w:val="24"/>
+          <w:szCs w:val="24"/>
+        </w:rPr>
+        <w:t xml:space="preserve">and </w:t>
+      </w:r>
+      <w:r>
+        <w:rPr>
+          <w:sz w:val="24"/>
+          <w:szCs w:val="24"/>
+        </w:rPr>
+        <w:t>f1 score</w:t>
+      </w:r>
+      <w:r>
+        <w:rPr>
+          <w:sz w:val="24"/>
+          <w:szCs w:val="24"/>
+        </w:rPr>
+        <w:t xml:space="preserve"> obtained for each class present in the dataset, which is the 99 type of different type of species. after splitting the dataset into three halves test, train and validate, the number of samples in the test dataset is greatly reduced, there is only row of data available for each species. To test on much bigger dataset test, train and validate sets are combined together and then used to generate the classification report.</w:t>
+      </w:r>
+    </w:p>
+    <w:p>
+      <w:pPr>
+        <w:rPr>
+          <w:sz w:val="24"/>
+          <w:szCs w:val="24"/>
+        </w:rPr>
+      </w:pPr>
+      <w:r>
+        <w:rPr>
+          <w:noProof/>
+          <w:sz w:val="24"/>
+          <w:szCs w:val="24"/>
+        </w:rPr>
+        <w:drawing>
+          <wp:anchor distT="0" distB="0" distL="114300" distR="114300" simplePos="0" relativeHeight="251693056" behindDoc="0" locked="0" layoutInCell="1" allowOverlap="1" wp14:anchorId="17BE62AA" wp14:editId="21E0C668">
+            <wp:simplePos x="0" y="0"/>
+            <wp:positionH relativeFrom="column">
+              <wp:posOffset>2324100</wp:posOffset>
+            </wp:positionH>
+            <wp:positionV relativeFrom="paragraph">
+              <wp:posOffset>106680</wp:posOffset>
+            </wp:positionV>
+            <wp:extent cx="1773555" cy="2227580"/>
+            <wp:effectExtent l="0" t="0" r="4445" b="0"/>
+            <wp:wrapSquare wrapText="bothSides"/>
+            <wp:docPr id="51" name="Picture 51" descr="Table&#10;&#10;Description automatically generated"/>
+            <wp:cNvGraphicFramePr>
+              <a:graphicFrameLocks xmlns:a="http://schemas.openxmlformats.org/drawingml/2006/main" noChangeAspect="1"/>
+            </wp:cNvGraphicFramePr>
+            <a:graphic xmlns:a="http://schemas.openxmlformats.org/drawingml/2006/main">
+              <a:graphicData uri="http://schemas.openxmlformats.org/drawingml/2006/picture">
+                <pic:pic xmlns:pic="http://schemas.openxmlformats.org/drawingml/2006/picture">
+                  <pic:nvPicPr>
+                    <pic:cNvPr id="51" name="Picture 51" descr="Table&#10;&#10;Description automatically generated"/>
+                    <pic:cNvPicPr/>
+                  </pic:nvPicPr>
+                  <pic:blipFill>
+                    <a:blip r:embed="rId43" cstate="print">
+                      <a:extLst>
+                        <a:ext uri="{28A0092B-C50C-407E-A947-70E740481C1C}">
+                          <a14:useLocalDpi xmlns:a14="http://schemas.microsoft.com/office/drawing/2010/main" val="0"/>
+                        </a:ext>
+                      </a:extLst>
+                    </a:blip>
+                    <a:stretch>
+                      <a:fillRect/>
+                    </a:stretch>
+                  </pic:blipFill>
+                  <pic:spPr>
+                    <a:xfrm>
+                      <a:off x="0" y="0"/>
+                      <a:ext cx="1773555" cy="2227580"/>
+                    </a:xfrm>
+                    <a:prstGeom prst="rect">
+                      <a:avLst/>
+                    </a:prstGeom>
+                  </pic:spPr>
+                </pic:pic>
+              </a:graphicData>
+            </a:graphic>
+            <wp14:sizeRelH relativeFrom="page">
+              <wp14:pctWidth>0</wp14:pctWidth>
+            </wp14:sizeRelH>
+            <wp14:sizeRelV relativeFrom="page">
+              <wp14:pctHeight>0</wp14:pctHeight>
+            </wp14:sizeRelV>
+          </wp:anchor>
+        </w:drawing>
+      </w:r>
+      <w:r>
+        <w:rPr>
+          <w:noProof/>
+          <w:sz w:val="24"/>
+          <w:szCs w:val="24"/>
+        </w:rPr>
+        <w:drawing>
+          <wp:anchor distT="0" distB="0" distL="114300" distR="114300" simplePos="0" relativeHeight="251694080" behindDoc="0" locked="0" layoutInCell="1" allowOverlap="1" wp14:anchorId="413AF467" wp14:editId="65708E8F">
+            <wp:simplePos x="0" y="0"/>
+            <wp:positionH relativeFrom="column">
+              <wp:posOffset>32385</wp:posOffset>
+            </wp:positionH>
+            <wp:positionV relativeFrom="paragraph">
+              <wp:posOffset>40005</wp:posOffset>
+            </wp:positionV>
+            <wp:extent cx="1800860" cy="2266950"/>
+            <wp:effectExtent l="0" t="0" r="2540" b="6350"/>
+            <wp:wrapSquare wrapText="bothSides"/>
+            <wp:docPr id="27" name="Picture 27" descr="Table&#10;&#10;Description automatically generated"/>
+            <wp:cNvGraphicFramePr>
+              <a:graphicFrameLocks xmlns:a="http://schemas.openxmlformats.org/drawingml/2006/main" noChangeAspect="1"/>
+            </wp:cNvGraphicFramePr>
+            <a:graphic xmlns:a="http://schemas.openxmlformats.org/drawingml/2006/main">
+              <a:graphicData uri="http://schemas.openxmlformats.org/drawingml/2006/picture">
+                <pic:pic xmlns:pic="http://schemas.openxmlformats.org/drawingml/2006/picture">
+                  <pic:nvPicPr>
+                    <pic:cNvPr id="27" name="Picture 27" descr="Table&#10;&#10;Description automatically generated"/>
+                    <pic:cNvPicPr/>
+                  </pic:nvPicPr>
+                  <pic:blipFill>
+                    <a:blip r:embed="rId44" cstate="print">
+                      <a:extLst>
+                        <a:ext uri="{28A0092B-C50C-407E-A947-70E740481C1C}">
+                          <a14:useLocalDpi xmlns:a14="http://schemas.microsoft.com/office/drawing/2010/main" val="0"/>
+                        </a:ext>
+                      </a:extLst>
+                    </a:blip>
+                    <a:stretch>
+                      <a:fillRect/>
+                    </a:stretch>
+                  </pic:blipFill>
+                  <pic:spPr>
+                    <a:xfrm>
+                      <a:off x="0" y="0"/>
+                      <a:ext cx="1800860" cy="2266950"/>
+                    </a:xfrm>
+                    <a:prstGeom prst="rect">
+                      <a:avLst/>
+                    </a:prstGeom>
+                  </pic:spPr>
+                </pic:pic>
+              </a:graphicData>
+            </a:graphic>
+            <wp14:sizeRelH relativeFrom="page">
+              <wp14:pctWidth>0</wp14:pctWidth>
+            </wp14:sizeRelH>
+            <wp14:sizeRelV relativeFrom="page">
+              <wp14:pctHeight>0</wp14:pctHeight>
+            </wp14:sizeRelV>
+          </wp:anchor>
+        </w:drawing>
+      </w:r>
+    </w:p>
+    <w:p>
+      <w:pPr>
+        <w:rPr>
+          <w:sz w:val="24"/>
+          <w:szCs w:val="24"/>
+        </w:rPr>
+      </w:pPr>
+      <w:r>
+        <w:rPr>
+          <w:noProof/>
+          <w:sz w:val="24"/>
+          <w:szCs w:val="24"/>
+        </w:rPr>
+        <w:drawing>
+          <wp:anchor distT="0" distB="0" distL="114300" distR="114300" simplePos="0" relativeHeight="251695104" behindDoc="0" locked="0" layoutInCell="1" allowOverlap="1" wp14:anchorId="2C0C8285" wp14:editId="740633EA">
+            <wp:simplePos x="0" y="0"/>
+            <wp:positionH relativeFrom="column">
+              <wp:posOffset>4517390</wp:posOffset>
+            </wp:positionH>
+            <wp:positionV relativeFrom="paragraph">
+              <wp:posOffset>96520</wp:posOffset>
+            </wp:positionV>
+            <wp:extent cx="2135505" cy="1564005"/>
+            <wp:effectExtent l="0" t="0" r="0" b="0"/>
+            <wp:wrapSquare wrapText="bothSides"/>
+            <wp:docPr id="52" name="Picture 52" descr="Table&#10;&#10;Description automatically generated"/>
+            <wp:cNvGraphicFramePr>
+              <a:graphicFrameLocks xmlns:a="http://schemas.openxmlformats.org/drawingml/2006/main" noChangeAspect="1"/>
+            </wp:cNvGraphicFramePr>
+            <a:graphic xmlns:a="http://schemas.openxmlformats.org/drawingml/2006/main">
+              <a:graphicData uri="http://schemas.openxmlformats.org/drawingml/2006/picture">
+                <pic:pic xmlns:pic="http://schemas.openxmlformats.org/drawingml/2006/picture">
+                  <pic:nvPicPr>
+                    <pic:cNvPr id="52" name="Picture 52" descr="Table&#10;&#10;Description automatically generated"/>
+                    <pic:cNvPicPr/>
+                  </pic:nvPicPr>
+                  <pic:blipFill>
+                    <a:blip r:embed="rId45" cstate="print">
+                      <a:extLst>
+                        <a:ext uri="{28A0092B-C50C-407E-A947-70E740481C1C}">
+                          <a14:useLocalDpi xmlns:a14="http://schemas.microsoft.com/office/drawing/2010/main" val="0"/>
+                        </a:ext>
+                      </a:extLst>
+                    </a:blip>
+                    <a:stretch>
+                      <a:fillRect/>
+                    </a:stretch>
+                  </pic:blipFill>
+                  <pic:spPr>
+                    <a:xfrm>
+                      <a:off x="0" y="0"/>
+                      <a:ext cx="2135505" cy="1564005"/>
+                    </a:xfrm>
+                    <a:prstGeom prst="rect">
+                      <a:avLst/>
+                    </a:prstGeom>
+                  </pic:spPr>
+                </pic:pic>
+              </a:graphicData>
+            </a:graphic>
+            <wp14:sizeRelH relativeFrom="page">
+              <wp14:pctWidth>0</wp14:pctWidth>
+            </wp14:sizeRelH>
+            <wp14:sizeRelV relativeFrom="page">
+              <wp14:pctHeight>0</wp14:pctHeight>
+            </wp14:sizeRelV>
+          </wp:anchor>
+        </w:drawing>
+      </w:r>
+    </w:p>
+    <w:p>
+      <w:pPr>
+        <w:rPr>
+          <w:sz w:val="24"/>
+          <w:szCs w:val="24"/>
+        </w:rPr>
+      </w:pPr>
+    </w:p>
+    <w:p>
+      <w:pPr>
+        <w:rPr>
+          <w:sz w:val="24"/>
+          <w:szCs w:val="24"/>
+        </w:rPr>
+      </w:pPr>
+    </w:p>
+    <w:p>
+      <w:pPr>
+        <w:rPr>
+          <w:sz w:val="24"/>
+          <w:szCs w:val="24"/>
+        </w:rPr>
+      </w:pPr>
+    </w:p>
+    <w:p>
+      <w:pPr>
+        <w:rPr>
+          <w:sz w:val="24"/>
+          <w:szCs w:val="24"/>
+        </w:rPr>
+      </w:pPr>
+    </w:p>
+    <w:p>
+      <w:pPr>
+        <w:rPr>
+          <w:sz w:val="24"/>
+          <w:szCs w:val="24"/>
+        </w:rPr>
+      </w:pPr>
+    </w:p>
+    <w:p>
+      <w:pPr>
+        <w:rPr>
+          <w:sz w:val="24"/>
+          <w:szCs w:val="24"/>
+        </w:rPr>
+      </w:pPr>
+    </w:p>
+    <w:p>
+      <w:pPr>
+        <w:rPr>
+          <w:sz w:val="24"/>
+          <w:szCs w:val="24"/>
+        </w:rPr>
+      </w:pPr>
+      <w:r>
+        <w:rPr>
+          <w:sz w:val="24"/>
+          <w:szCs w:val="24"/>
+        </w:rPr>
+        <w:t xml:space="preserve">The above classification report </w:t>
+      </w:r>
+      <w:r>
+        <w:rPr>
+          <w:sz w:val="24"/>
+          <w:szCs w:val="24"/>
+        </w:rPr>
+        <w:t xml:space="preserve">is </w:t>
+      </w:r>
+      <w:r>
+        <w:rPr>
+          <w:sz w:val="24"/>
+          <w:szCs w:val="24"/>
+        </w:rPr>
+        <w:t>generated when tested on the sequential model.</w:t>
+      </w:r>
+    </w:p>
+    <w:p>
+      <w:pPr>
+        <w:rPr>
+          <w:sz w:val="24"/>
+          <w:szCs w:val="24"/>
+        </w:rPr>
+      </w:pPr>
+    </w:p>
+    <w:p>
+      <w:pPr>
+        <w:rPr>
+          <w:sz w:val="24"/>
+          <w:szCs w:val="24"/>
+        </w:rPr>
+      </w:pPr>
+      <w:r>
+        <w:rPr>
+          <w:noProof/>
+          <w:sz w:val="24"/>
+          <w:szCs w:val="24"/>
+        </w:rPr>
         <w:lastRenderedPageBreak/>
-        <w:t>4.3</w:t>
-      </w:r>
-      <w:r>
-        <w:rPr>
-          <w:caps w:val="0"/>
-          <w:sz w:val="24"/>
-          <w:szCs w:val="24"/>
-        </w:rPr>
-        <w:tab/>
-        <w:t>Confusion Matrix</w:t>
-      </w:r>
-      <w:bookmarkEnd w:id="56"/>
-    </w:p>
-    <w:p/>
-    <w:p/>
+        <w:drawing>
+          <wp:anchor distT="0" distB="0" distL="114300" distR="114300" simplePos="0" relativeHeight="251698176" behindDoc="0" locked="0" layoutInCell="1" allowOverlap="1" wp14:anchorId="395AF420" wp14:editId="1233ADCF">
+            <wp:simplePos x="0" y="0"/>
+            <wp:positionH relativeFrom="column">
+              <wp:posOffset>4392485</wp:posOffset>
+            </wp:positionH>
+            <wp:positionV relativeFrom="paragraph">
+              <wp:posOffset>125574</wp:posOffset>
+            </wp:positionV>
+            <wp:extent cx="2103551" cy="1312697"/>
+            <wp:effectExtent l="0" t="0" r="5080" b="0"/>
+            <wp:wrapSquare wrapText="bothSides"/>
+            <wp:docPr id="57" name="Picture 57" descr="Table&#10;&#10;Description automatically generated"/>
+            <wp:cNvGraphicFramePr>
+              <a:graphicFrameLocks xmlns:a="http://schemas.openxmlformats.org/drawingml/2006/main" noChangeAspect="1"/>
+            </wp:cNvGraphicFramePr>
+            <a:graphic xmlns:a="http://schemas.openxmlformats.org/drawingml/2006/main">
+              <a:graphicData uri="http://schemas.openxmlformats.org/drawingml/2006/picture">
+                <pic:pic xmlns:pic="http://schemas.openxmlformats.org/drawingml/2006/picture">
+                  <pic:nvPicPr>
+                    <pic:cNvPr id="57" name="Picture 57" descr="Table&#10;&#10;Description automatically generated"/>
+                    <pic:cNvPicPr/>
+                  </pic:nvPicPr>
+                  <pic:blipFill>
+                    <a:blip r:embed="rId46" cstate="print">
+                      <a:extLst>
+                        <a:ext uri="{28A0092B-C50C-407E-A947-70E740481C1C}">
+                          <a14:useLocalDpi xmlns:a14="http://schemas.microsoft.com/office/drawing/2010/main" val="0"/>
+                        </a:ext>
+                      </a:extLst>
+                    </a:blip>
+                    <a:stretch>
+                      <a:fillRect/>
+                    </a:stretch>
+                  </pic:blipFill>
+                  <pic:spPr>
+                    <a:xfrm>
+                      <a:off x="0" y="0"/>
+                      <a:ext cx="2103551" cy="1312697"/>
+                    </a:xfrm>
+                    <a:prstGeom prst="rect">
+                      <a:avLst/>
+                    </a:prstGeom>
+                  </pic:spPr>
+                </pic:pic>
+              </a:graphicData>
+            </a:graphic>
+            <wp14:sizeRelH relativeFrom="page">
+              <wp14:pctWidth>0</wp14:pctWidth>
+            </wp14:sizeRelH>
+            <wp14:sizeRelV relativeFrom="page">
+              <wp14:pctHeight>0</wp14:pctHeight>
+            </wp14:sizeRelV>
+          </wp:anchor>
+        </w:drawing>
+      </w:r>
+      <w:r>
+        <w:rPr>
+          <w:noProof/>
+          <w:sz w:val="24"/>
+          <w:szCs w:val="24"/>
+        </w:rPr>
+        <w:drawing>
+          <wp:anchor distT="0" distB="0" distL="114300" distR="114300" simplePos="0" relativeHeight="251697152" behindDoc="0" locked="0" layoutInCell="1" allowOverlap="1" wp14:anchorId="5A2C9AC7" wp14:editId="7059081D">
+            <wp:simplePos x="0" y="0"/>
+            <wp:positionH relativeFrom="column">
+              <wp:posOffset>2226973</wp:posOffset>
+            </wp:positionH>
+            <wp:positionV relativeFrom="paragraph">
+              <wp:posOffset>125399</wp:posOffset>
+            </wp:positionV>
+            <wp:extent cx="1716405" cy="2121535"/>
+            <wp:effectExtent l="0" t="0" r="0" b="0"/>
+            <wp:wrapSquare wrapText="bothSides"/>
+            <wp:docPr id="56" name="Picture 56" descr="Table&#10;&#10;Description automatically generated"/>
+            <wp:cNvGraphicFramePr>
+              <a:graphicFrameLocks xmlns:a="http://schemas.openxmlformats.org/drawingml/2006/main" noChangeAspect="1"/>
+            </wp:cNvGraphicFramePr>
+            <a:graphic xmlns:a="http://schemas.openxmlformats.org/drawingml/2006/main">
+              <a:graphicData uri="http://schemas.openxmlformats.org/drawingml/2006/picture">
+                <pic:pic xmlns:pic="http://schemas.openxmlformats.org/drawingml/2006/picture">
+                  <pic:nvPicPr>
+                    <pic:cNvPr id="56" name="Picture 56" descr="Table&#10;&#10;Description automatically generated"/>
+                    <pic:cNvPicPr/>
+                  </pic:nvPicPr>
+                  <pic:blipFill>
+                    <a:blip r:embed="rId47" cstate="print">
+                      <a:extLst>
+                        <a:ext uri="{28A0092B-C50C-407E-A947-70E740481C1C}">
+                          <a14:useLocalDpi xmlns:a14="http://schemas.microsoft.com/office/drawing/2010/main" val="0"/>
+                        </a:ext>
+                      </a:extLst>
+                    </a:blip>
+                    <a:stretch>
+                      <a:fillRect/>
+                    </a:stretch>
+                  </pic:blipFill>
+                  <pic:spPr>
+                    <a:xfrm>
+                      <a:off x="0" y="0"/>
+                      <a:ext cx="1716405" cy="2121535"/>
+                    </a:xfrm>
+                    <a:prstGeom prst="rect">
+                      <a:avLst/>
+                    </a:prstGeom>
+                  </pic:spPr>
+                </pic:pic>
+              </a:graphicData>
+            </a:graphic>
+            <wp14:sizeRelH relativeFrom="page">
+              <wp14:pctWidth>0</wp14:pctWidth>
+            </wp14:sizeRelH>
+            <wp14:sizeRelV relativeFrom="page">
+              <wp14:pctHeight>0</wp14:pctHeight>
+            </wp14:sizeRelV>
+          </wp:anchor>
+        </w:drawing>
+      </w:r>
+      <w:r>
+        <w:rPr>
+          <w:noProof/>
+          <w:sz w:val="24"/>
+          <w:szCs w:val="24"/>
+        </w:rPr>
+        <w:drawing>
+          <wp:anchor distT="0" distB="0" distL="114300" distR="114300" simplePos="0" relativeHeight="251696128" behindDoc="0" locked="0" layoutInCell="1" allowOverlap="1" wp14:anchorId="02AD3D19" wp14:editId="7CADAD5B">
+            <wp:simplePos x="0" y="0"/>
+            <wp:positionH relativeFrom="column">
+              <wp:posOffset>0</wp:posOffset>
+            </wp:positionH>
+            <wp:positionV relativeFrom="paragraph">
+              <wp:posOffset>0</wp:posOffset>
+            </wp:positionV>
+            <wp:extent cx="1813296" cy="2247441"/>
+            <wp:effectExtent l="0" t="0" r="3175" b="635"/>
+            <wp:wrapSquare wrapText="bothSides"/>
+            <wp:docPr id="55" name="Picture 55" descr="Table&#10;&#10;Description automatically generated"/>
+            <wp:cNvGraphicFramePr>
+              <a:graphicFrameLocks xmlns:a="http://schemas.openxmlformats.org/drawingml/2006/main" noChangeAspect="1"/>
+            </wp:cNvGraphicFramePr>
+            <a:graphic xmlns:a="http://schemas.openxmlformats.org/drawingml/2006/main">
+              <a:graphicData uri="http://schemas.openxmlformats.org/drawingml/2006/picture">
+                <pic:pic xmlns:pic="http://schemas.openxmlformats.org/drawingml/2006/picture">
+                  <pic:nvPicPr>
+                    <pic:cNvPr id="55" name="Picture 55" descr="Table&#10;&#10;Description automatically generated"/>
+                    <pic:cNvPicPr/>
+                  </pic:nvPicPr>
+                  <pic:blipFill>
+                    <a:blip r:embed="rId48" cstate="print">
+                      <a:extLst>
+                        <a:ext uri="{28A0092B-C50C-407E-A947-70E740481C1C}">
+                          <a14:useLocalDpi xmlns:a14="http://schemas.microsoft.com/office/drawing/2010/main" val="0"/>
+                        </a:ext>
+                      </a:extLst>
+                    </a:blip>
+                    <a:stretch>
+                      <a:fillRect/>
+                    </a:stretch>
+                  </pic:blipFill>
+                  <pic:spPr>
+                    <a:xfrm>
+                      <a:off x="0" y="0"/>
+                      <a:ext cx="1813296" cy="2247441"/>
+                    </a:xfrm>
+                    <a:prstGeom prst="rect">
+                      <a:avLst/>
+                    </a:prstGeom>
+                  </pic:spPr>
+                </pic:pic>
+              </a:graphicData>
+            </a:graphic>
+            <wp14:sizeRelH relativeFrom="page">
+              <wp14:pctWidth>0</wp14:pctWidth>
+            </wp14:sizeRelH>
+            <wp14:sizeRelV relativeFrom="page">
+              <wp14:pctHeight>0</wp14:pctHeight>
+            </wp14:sizeRelV>
+          </wp:anchor>
+        </w:drawing>
+      </w:r>
+    </w:p>
+    <w:p>
+      <w:pPr>
+        <w:rPr>
+          <w:sz w:val="24"/>
+          <w:szCs w:val="24"/>
+        </w:rPr>
+      </w:pPr>
+    </w:p>
+    <w:p>
+      <w:pPr>
+        <w:rPr>
+          <w:sz w:val="24"/>
+          <w:szCs w:val="24"/>
+        </w:rPr>
+      </w:pPr>
+    </w:p>
+    <w:p>
+      <w:pPr>
+        <w:rPr>
+          <w:sz w:val="24"/>
+          <w:szCs w:val="24"/>
+        </w:rPr>
+      </w:pPr>
+      <w:r>
+        <w:rPr>
+          <w:sz w:val="24"/>
+          <w:szCs w:val="24"/>
+        </w:rPr>
+        <w:t>The above classification report is generated when the dataset is tested on a sequential model with CNN layers.</w:t>
+      </w:r>
+    </w:p>
+    <w:p>
+      <w:pPr>
+        <w:rPr>
+          <w:b/>
+          <w:bCs/>
+          <w:sz w:val="24"/>
+          <w:szCs w:val="24"/>
+        </w:rPr>
+      </w:pPr>
+      <w:r>
+        <w:rPr>
+          <w:b/>
+          <w:bCs/>
+          <w:sz w:val="24"/>
+          <w:szCs w:val="24"/>
+        </w:rPr>
+        <w:t>Discussion</w:t>
+      </w:r>
+    </w:p>
+    <w:p>
+      <w:pPr>
+        <w:rPr>
+          <w:sz w:val="24"/>
+          <w:szCs w:val="24"/>
+        </w:rPr>
+      </w:pPr>
+    </w:p>
+    <w:p>
+      <w:pPr>
+        <w:rPr>
+          <w:sz w:val="24"/>
+          <w:szCs w:val="24"/>
+        </w:rPr>
+      </w:pPr>
+    </w:p>
+    <w:p>
+      <w:pPr>
+        <w:rPr>
+          <w:sz w:val="24"/>
+          <w:szCs w:val="24"/>
+        </w:rPr>
+      </w:pPr>
+    </w:p>
+    <w:p>
+      <w:pPr>
+        <w:rPr>
+          <w:sz w:val="24"/>
+          <w:szCs w:val="24"/>
+        </w:rPr>
+      </w:pPr>
+    </w:p>
+    <w:p>
+      <w:pPr>
+        <w:rPr>
+          <w:sz w:val="24"/>
+          <w:szCs w:val="24"/>
+        </w:rPr>
+      </w:pPr>
+    </w:p>
+    <w:p>
+      <w:pPr>
+        <w:rPr>
+          <w:sz w:val="24"/>
+          <w:szCs w:val="24"/>
+        </w:rPr>
+      </w:pPr>
+    </w:p>
+    <w:p>
+      <w:pPr>
+        <w:rPr>
+          <w:sz w:val="24"/>
+          <w:szCs w:val="24"/>
+        </w:rPr>
+      </w:pPr>
+    </w:p>
+    <w:p>
+      <w:pPr>
+        <w:rPr>
+          <w:sz w:val="24"/>
+          <w:szCs w:val="24"/>
+        </w:rPr>
+      </w:pPr>
+    </w:p>
+    <w:p>
+      <w:pPr>
+        <w:rPr>
+          <w:sz w:val="24"/>
+          <w:szCs w:val="24"/>
+        </w:rPr>
+      </w:pPr>
+    </w:p>
+    <w:p>
+      <w:pPr>
+        <w:rPr>
+          <w:sz w:val="24"/>
+          <w:szCs w:val="24"/>
+        </w:rPr>
+      </w:pPr>
+    </w:p>
     <w:p>
       <w:pPr>
         <w:pStyle w:val="Heading1"/>
@@ -21551,7 +23556,7 @@
           <w:szCs w:val="28"/>
         </w:rPr>
       </w:pPr>
-      <w:bookmarkStart w:id="57" w:name="_Toc69650481"/>
+      <w:bookmarkStart w:id="49" w:name="_Toc69650481"/>
       <w:r>
         <w:rPr>
           <w:caps w:val="0"/>
@@ -21569,7 +23574,7 @@
         <w:tab/>
         <w:t>Discussion</w:t>
       </w:r>
-      <w:bookmarkEnd w:id="57"/>
+      <w:bookmarkEnd w:id="49"/>
     </w:p>
     <w:p>
       <w:pPr>
@@ -21586,7 +23591,7 @@
         </w:rPr>
         <w:t xml:space="preserve"> </w:t>
       </w:r>
-      <w:bookmarkStart w:id="58" w:name="_Toc69650482"/>
+      <w:bookmarkStart w:id="50" w:name="_Toc69650482"/>
       <w:r>
         <w:rPr>
           <w:sz w:val="24"/>
@@ -21594,7 +23599,7 @@
         </w:rPr>
         <w:t>5.1 achievements of the research project</w:t>
       </w:r>
-      <w:bookmarkEnd w:id="58"/>
+      <w:bookmarkEnd w:id="50"/>
     </w:p>
     <w:p>
       <w:pPr>
@@ -21612,15 +23617,16 @@
           <w:szCs w:val="24"/>
         </w:rPr>
       </w:pPr>
-      <w:bookmarkStart w:id="59" w:name="_Toc69650483"/>
-      <w:r>
-        <w:rPr>
-          <w:sz w:val="24"/>
-          <w:szCs w:val="24"/>
-        </w:rPr>
+      <w:bookmarkStart w:id="51" w:name="_Toc69650483"/>
+      <w:r>
+        <w:rPr>
+          <w:sz w:val="24"/>
+          <w:szCs w:val="24"/>
+        </w:rPr>
+        <w:lastRenderedPageBreak/>
         <w:t>5.2 defincensies of the research project</w:t>
       </w:r>
-      <w:bookmarkEnd w:id="59"/>
+      <w:bookmarkEnd w:id="51"/>
     </w:p>
     <w:p>
       <w:pPr>
@@ -21631,7 +23637,7 @@
           <w:szCs w:val="28"/>
         </w:rPr>
       </w:pPr>
-      <w:bookmarkStart w:id="60" w:name="_Toc69650484"/>
+      <w:bookmarkStart w:id="52" w:name="_Toc69650484"/>
       <w:r>
         <w:rPr>
           <w:caps w:val="0"/>
@@ -21649,7 +23655,7 @@
         <w:tab/>
         <w:t>Project Evaluation</w:t>
       </w:r>
-      <w:bookmarkEnd w:id="60"/>
+      <w:bookmarkEnd w:id="52"/>
     </w:p>
     <w:p/>
     <w:p>
@@ -21660,7 +23666,7 @@
           <w:szCs w:val="28"/>
         </w:rPr>
       </w:pPr>
-      <w:bookmarkStart w:id="61" w:name="_Toc69650485"/>
+      <w:bookmarkStart w:id="53" w:name="_Toc69650485"/>
       <w:r>
         <w:rPr>
           <w:caps w:val="0"/>
@@ -21678,7 +23684,7 @@
         <w:tab/>
         <w:t>Conclusion</w:t>
       </w:r>
-      <w:bookmarkEnd w:id="61"/>
+      <w:bookmarkEnd w:id="53"/>
     </w:p>
     <w:p>
       <w:pPr>
@@ -21701,12 +23707,12 @@
     <w:p/>
     <w:p/>
     <w:sectPr>
-      <w:headerReference w:type="even" r:id="rId39"/>
-      <w:headerReference w:type="default" r:id="rId40"/>
-      <w:footerReference w:type="even" r:id="rId41"/>
-      <w:footerReference w:type="default" r:id="rId42"/>
-      <w:headerReference w:type="first" r:id="rId43"/>
-      <w:footerReference w:type="first" r:id="rId44"/>
+      <w:headerReference w:type="even" r:id="rId49"/>
+      <w:headerReference w:type="default" r:id="rId50"/>
+      <w:footerReference w:type="even" r:id="rId51"/>
+      <w:footerReference w:type="default" r:id="rId52"/>
+      <w:headerReference w:type="first" r:id="rId53"/>
+      <w:footerReference w:type="first" r:id="rId54"/>
       <w:pgSz w:w="12240" w:h="15840"/>
       <w:pgMar w:top="1440" w:right="1440" w:bottom="1440" w:left="1440" w:header="708" w:footer="708" w:gutter="0"/>
       <w:cols w:space="708"/>

</xml_diff>